<commit_message>
Add some basic info on the linux file system
</commit_message>
<xml_diff>
--- a/multimedia_course.docx
+++ b/multimedia_course.docx
@@ -3376,24 +3376,14 @@
       <w:r>
         <w:t xml:space="preserve">Figure </w:t>
       </w:r>
-      <w:r>
-        <w:fldChar w:fldCharType="begin"/>
-      </w:r>
-      <w:r>
-        <w:instrText xml:space="preserve"> SEQ Figure \* ARABIC </w:instrText>
-      </w:r>
-      <w:r>
-        <w:fldChar w:fldCharType="separate"/>
-      </w:r>
-      <w:r>
-        <w:rPr>
-          <w:noProof/>
-        </w:rPr>
-        <w:t>1</w:t>
-      </w:r>
-      <w:r>
-        <w:fldChar w:fldCharType="end"/>
-      </w:r>
+      <w:fldSimple w:instr=" SEQ Figure \* ARABIC ">
+        <w:r>
+          <w:rPr>
+            <w:noProof/>
+          </w:rPr>
+          <w:t>1</w:t>
+        </w:r>
+      </w:fldSimple>
       <w:bookmarkEnd w:id="1"/>
       <w:r>
         <w:t xml:space="preserve"> Raspberry Pi model B - Component placements</w:t>
@@ -3713,24 +3703,14 @@
       <w:r>
         <w:t xml:space="preserve">Figure </w:t>
       </w:r>
-      <w:r>
-        <w:fldChar w:fldCharType="begin"/>
-      </w:r>
-      <w:r>
-        <w:instrText xml:space="preserve"> SEQ Figure \* ARABIC </w:instrText>
-      </w:r>
-      <w:r>
-        <w:fldChar w:fldCharType="separate"/>
-      </w:r>
-      <w:r>
-        <w:rPr>
-          <w:noProof/>
-        </w:rPr>
-        <w:t>2</w:t>
-      </w:r>
-      <w:r>
-        <w:fldChar w:fldCharType="end"/>
-      </w:r>
+      <w:fldSimple w:instr=" SEQ Figure \* ARABIC ">
+        <w:r>
+          <w:rPr>
+            <w:noProof/>
+          </w:rPr>
+          <w:t>2</w:t>
+        </w:r>
+      </w:fldSimple>
       <w:bookmarkEnd w:id="2"/>
       <w:r>
         <w:t xml:space="preserve"> Package-on-Package</w:t>
@@ -3820,24 +3800,14 @@
       <w:r>
         <w:t xml:space="preserve">Figure </w:t>
       </w:r>
-      <w:r>
-        <w:fldChar w:fldCharType="begin"/>
-      </w:r>
-      <w:r>
-        <w:instrText xml:space="preserve"> SEQ Figure \* ARABIC </w:instrText>
-      </w:r>
-      <w:r>
-        <w:fldChar w:fldCharType="separate"/>
-      </w:r>
-      <w:r>
-        <w:rPr>
-          <w:noProof/>
-        </w:rPr>
-        <w:t>3</w:t>
-      </w:r>
-      <w:r>
-        <w:fldChar w:fldCharType="end"/>
-      </w:r>
+      <w:fldSimple w:instr=" SEQ Figure \* ARABIC ">
+        <w:r>
+          <w:rPr>
+            <w:noProof/>
+          </w:rPr>
+          <w:t>3</w:t>
+        </w:r>
+      </w:fldSimple>
       <w:bookmarkEnd w:id="3"/>
       <w:r>
         <w:t xml:space="preserve"> The Pi's Ethernet Controller with Integrated USB HUB</w:t>
@@ -3914,24 +3884,14 @@
       <w:r>
         <w:t xml:space="preserve">Table </w:t>
       </w:r>
-      <w:r>
-        <w:fldChar w:fldCharType="begin"/>
-      </w:r>
-      <w:r>
-        <w:instrText xml:space="preserve"> SEQ Table \* ARABIC </w:instrText>
-      </w:r>
-      <w:r>
-        <w:fldChar w:fldCharType="separate"/>
-      </w:r>
-      <w:r>
-        <w:rPr>
-          <w:noProof/>
-        </w:rPr>
-        <w:t>1</w:t>
-      </w:r>
-      <w:r>
-        <w:fldChar w:fldCharType="end"/>
-      </w:r>
+      <w:fldSimple w:instr=" SEQ Table \* ARABIC ">
+        <w:r>
+          <w:rPr>
+            <w:noProof/>
+          </w:rPr>
+          <w:t>1</w:t>
+        </w:r>
+      </w:fldSimple>
       <w:bookmarkEnd w:id="5"/>
       <w:r>
         <w:t xml:space="preserve"> </w:t>
@@ -6148,27 +6108,14 @@
       <w:r>
         <w:t xml:space="preserve">Figure </w:t>
       </w:r>
-      <w:r>
-        <w:fldChar w:fldCharType="begin"/>
-      </w:r>
-      <w:r>
-        <w:instrText xml:space="preserve"> SEQ Figure \* ARABIC </w:instrText>
-      </w:r>
-      <w:r>
-        <w:fldChar w:fldCharType="separate"/>
-      </w:r>
-      <w:r>
-        <w:rPr>
-          <w:noProof/>
-        </w:rPr>
-        <w:t>4</w:t>
-      </w:r>
-      <w:r>
-        <w:rPr>
-          <w:noProof/>
-        </w:rPr>
-        <w:fldChar w:fldCharType="end"/>
-      </w:r>
+      <w:fldSimple w:instr=" SEQ Figure \* ARABIC ">
+        <w:r>
+          <w:rPr>
+            <w:noProof/>
+          </w:rPr>
+          <w:t>4</w:t>
+        </w:r>
+      </w:fldSimple>
       <w:bookmarkEnd w:id="9"/>
       <w:r>
         <w:t xml:space="preserve"> Win32 Disk Imager</w:t>
@@ -6473,27 +6420,14 @@
       <w:r>
         <w:t xml:space="preserve">Figure </w:t>
       </w:r>
-      <w:r>
-        <w:fldChar w:fldCharType="begin"/>
-      </w:r>
-      <w:r>
-        <w:instrText xml:space="preserve"> SEQ Figure \* ARABIC </w:instrText>
-      </w:r>
-      <w:r>
-        <w:fldChar w:fldCharType="separate"/>
-      </w:r>
-      <w:r>
-        <w:rPr>
-          <w:noProof/>
-        </w:rPr>
-        <w:t>5</w:t>
-      </w:r>
-      <w:r>
-        <w:rPr>
-          <w:noProof/>
-        </w:rPr>
-        <w:fldChar w:fldCharType="end"/>
-      </w:r>
+      <w:fldSimple w:instr=" SEQ Figure \* ARABIC ">
+        <w:r>
+          <w:rPr>
+            <w:noProof/>
+          </w:rPr>
+          <w:t>5</w:t>
+        </w:r>
+      </w:fldSimple>
       <w:r>
         <w:t xml:space="preserve"> </w:t>
       </w:r>
@@ -6650,27 +6584,14 @@
       <w:r>
         <w:t xml:space="preserve">Figure </w:t>
       </w:r>
-      <w:r>
-        <w:fldChar w:fldCharType="begin"/>
-      </w:r>
-      <w:r>
-        <w:instrText xml:space="preserve"> SEQ Figure \* ARABIC </w:instrText>
-      </w:r>
-      <w:r>
-        <w:fldChar w:fldCharType="separate"/>
-      </w:r>
-      <w:r>
-        <w:rPr>
-          <w:noProof/>
-        </w:rPr>
-        <w:t>6</w:t>
-      </w:r>
-      <w:r>
-        <w:rPr>
-          <w:noProof/>
-        </w:rPr>
-        <w:fldChar w:fldCharType="end"/>
-      </w:r>
+      <w:fldSimple w:instr=" SEQ Figure \* ARABIC ">
+        <w:r>
+          <w:rPr>
+            <w:noProof/>
+          </w:rPr>
+          <w:t>6</w:t>
+        </w:r>
+      </w:fldSimple>
       <w:bookmarkEnd w:id="14"/>
       <w:r>
         <w:t xml:space="preserve"> Opening an SSH connection using Putty</w:t>
@@ -6760,27 +6681,14 @@
       <w:r>
         <w:t xml:space="preserve">Figure </w:t>
       </w:r>
-      <w:r>
-        <w:fldChar w:fldCharType="begin"/>
-      </w:r>
-      <w:r>
-        <w:instrText xml:space="preserve"> SEQ Figure \* ARABIC </w:instrText>
-      </w:r>
-      <w:r>
-        <w:fldChar w:fldCharType="separate"/>
-      </w:r>
-      <w:r>
-        <w:rPr>
-          <w:noProof/>
-        </w:rPr>
-        <w:t>7</w:t>
-      </w:r>
-      <w:r>
-        <w:rPr>
-          <w:noProof/>
-        </w:rPr>
-        <w:fldChar w:fldCharType="end"/>
-      </w:r>
+      <w:fldSimple w:instr=" SEQ Figure \* ARABIC ">
+        <w:r>
+          <w:rPr>
+            <w:noProof/>
+          </w:rPr>
+          <w:t>7</w:t>
+        </w:r>
+      </w:fldSimple>
       <w:bookmarkEnd w:id="15"/>
       <w:r>
         <w:t xml:space="preserve"> The login screen of the </w:t>
@@ -6890,27 +6798,14 @@
       <w:r>
         <w:t xml:space="preserve">Figure </w:t>
       </w:r>
-      <w:r>
-        <w:fldChar w:fldCharType="begin"/>
-      </w:r>
-      <w:r>
-        <w:instrText xml:space="preserve"> SEQ Figure \* ARABIC </w:instrText>
-      </w:r>
-      <w:r>
-        <w:fldChar w:fldCharType="separate"/>
-      </w:r>
-      <w:r>
-        <w:rPr>
-          <w:noProof/>
-        </w:rPr>
-        <w:t>8</w:t>
-      </w:r>
-      <w:r>
-        <w:rPr>
-          <w:noProof/>
-        </w:rPr>
-        <w:fldChar w:fldCharType="end"/>
-      </w:r>
+      <w:fldSimple w:instr=" SEQ Figure \* ARABIC ">
+        <w:r>
+          <w:rPr>
+            <w:noProof/>
+          </w:rPr>
+          <w:t>8</w:t>
+        </w:r>
+      </w:fldSimple>
       <w:bookmarkEnd w:id="16"/>
       <w:r>
         <w:t xml:space="preserve"> The command line interface after logging in</w:t>
@@ -7014,27 +6909,14 @@
       <w:r>
         <w:t xml:space="preserve">Figure </w:t>
       </w:r>
-      <w:r>
-        <w:fldChar w:fldCharType="begin"/>
-      </w:r>
-      <w:r>
-        <w:instrText xml:space="preserve"> SEQ Figure \* ARABIC </w:instrText>
-      </w:r>
-      <w:r>
-        <w:fldChar w:fldCharType="separate"/>
-      </w:r>
-      <w:r>
-        <w:rPr>
-          <w:noProof/>
-        </w:rPr>
-        <w:t>9</w:t>
-      </w:r>
-      <w:r>
-        <w:rPr>
-          <w:noProof/>
-        </w:rPr>
-        <w:fldChar w:fldCharType="end"/>
-      </w:r>
+      <w:fldSimple w:instr=" SEQ Figure \* ARABIC ">
+        <w:r>
+          <w:rPr>
+            <w:noProof/>
+          </w:rPr>
+          <w:t>9</w:t>
+        </w:r>
+      </w:fldSimple>
       <w:bookmarkEnd w:id="17"/>
       <w:r>
         <w:t xml:space="preserve"> Output of the </w:t>
@@ -7191,27 +7073,14 @@
       <w:r>
         <w:t xml:space="preserve">Figure </w:t>
       </w:r>
-      <w:r>
-        <w:fldChar w:fldCharType="begin"/>
-      </w:r>
-      <w:r>
-        <w:instrText xml:space="preserve"> SEQ Figure \* ARABIC </w:instrText>
-      </w:r>
-      <w:r>
-        <w:fldChar w:fldCharType="separate"/>
-      </w:r>
-      <w:r>
-        <w:rPr>
-          <w:noProof/>
-        </w:rPr>
-        <w:t>10</w:t>
-      </w:r>
-      <w:r>
-        <w:rPr>
-          <w:noProof/>
-        </w:rPr>
-        <w:fldChar w:fldCharType="end"/>
-      </w:r>
+      <w:fldSimple w:instr=" SEQ Figure \* ARABIC ">
+        <w:r>
+          <w:rPr>
+            <w:noProof/>
+          </w:rPr>
+          <w:t>10</w:t>
+        </w:r>
+      </w:fldSimple>
       <w:bookmarkEnd w:id="19"/>
       <w:r>
         <w:t xml:space="preserve"> Raspberry Pi GPIO </w:t>
@@ -7364,27 +7233,14 @@
       <w:r>
         <w:t xml:space="preserve">Figure </w:t>
       </w:r>
-      <w:r>
-        <w:fldChar w:fldCharType="begin"/>
-      </w:r>
-      <w:r>
-        <w:instrText xml:space="preserve"> SEQ Figure \* ARABIC </w:instrText>
-      </w:r>
-      <w:r>
-        <w:fldChar w:fldCharType="separate"/>
-      </w:r>
-      <w:r>
-        <w:rPr>
-          <w:noProof/>
-        </w:rPr>
-        <w:t>11</w:t>
-      </w:r>
-      <w:r>
-        <w:rPr>
-          <w:noProof/>
-        </w:rPr>
-        <w:fldChar w:fldCharType="end"/>
-      </w:r>
+      <w:fldSimple w:instr=" SEQ Figure \* ARABIC ">
+        <w:r>
+          <w:rPr>
+            <w:noProof/>
+          </w:rPr>
+          <w:t>11</w:t>
+        </w:r>
+      </w:fldSimple>
       <w:bookmarkEnd w:id="20"/>
       <w:r>
         <w:t xml:space="preserve"> Connecting the PL2303HX to the UART of the Raspberry Pi</w:t>
@@ -7492,27 +7348,14 @@
       <w:r>
         <w:t xml:space="preserve">Figure </w:t>
       </w:r>
-      <w:r>
-        <w:fldChar w:fldCharType="begin"/>
-      </w:r>
-      <w:r>
-        <w:instrText xml:space="preserve"> SEQ Figure \* ARABIC </w:instrText>
-      </w:r>
-      <w:r>
-        <w:fldChar w:fldCharType="separate"/>
-      </w:r>
-      <w:r>
-        <w:rPr>
-          <w:noProof/>
-        </w:rPr>
-        <w:t>12</w:t>
-      </w:r>
-      <w:r>
-        <w:rPr>
-          <w:noProof/>
-        </w:rPr>
-        <w:fldChar w:fldCharType="end"/>
-      </w:r>
+      <w:fldSimple w:instr=" SEQ Figure \* ARABIC ">
+        <w:r>
+          <w:rPr>
+            <w:noProof/>
+          </w:rPr>
+          <w:t>12</w:t>
+        </w:r>
+      </w:fldSimple>
       <w:bookmarkEnd w:id="21"/>
       <w:r>
         <w:t xml:space="preserve"> Serial line connection parameters</w:t>
@@ -7605,27 +7448,14 @@
       <w:r>
         <w:t xml:space="preserve">Figure </w:t>
       </w:r>
-      <w:r>
-        <w:fldChar w:fldCharType="begin"/>
-      </w:r>
-      <w:r>
-        <w:instrText xml:space="preserve"> SEQ Figure \* ARABIC </w:instrText>
-      </w:r>
-      <w:r>
-        <w:fldChar w:fldCharType="separate"/>
-      </w:r>
-      <w:r>
-        <w:rPr>
-          <w:noProof/>
-        </w:rPr>
-        <w:t>13</w:t>
-      </w:r>
-      <w:r>
-        <w:rPr>
-          <w:noProof/>
-        </w:rPr>
-        <w:fldChar w:fldCharType="end"/>
-      </w:r>
+      <w:fldSimple w:instr=" SEQ Figure \* ARABIC ">
+        <w:r>
+          <w:rPr>
+            <w:noProof/>
+          </w:rPr>
+          <w:t>13</w:t>
+        </w:r>
+      </w:fldSimple>
       <w:bookmarkEnd w:id="22"/>
       <w:r>
         <w:t xml:space="preserve"> Kernel messages on serial line</w:t>
@@ -7648,6 +7478,9 @@
       <w:pPr>
         <w:pStyle w:val="CLICommand"/>
       </w:pPr>
+      <w:r>
+        <w:t xml:space="preserve">$ </w:t>
+      </w:r>
       <w:proofErr w:type="spellStart"/>
       <w:r>
         <w:t>dmesg</w:t>
@@ -7770,27 +7603,14 @@
       <w:r>
         <w:t xml:space="preserve">Figure </w:t>
       </w:r>
-      <w:r>
-        <w:fldChar w:fldCharType="begin"/>
-      </w:r>
-      <w:r>
-        <w:instrText xml:space="preserve"> SEQ Figure \* ARABIC </w:instrText>
-      </w:r>
-      <w:r>
-        <w:fldChar w:fldCharType="separate"/>
-      </w:r>
-      <w:r>
-        <w:rPr>
-          <w:noProof/>
-        </w:rPr>
-        <w:t>14</w:t>
-      </w:r>
-      <w:r>
-        <w:rPr>
-          <w:noProof/>
-        </w:rPr>
-        <w:fldChar w:fldCharType="end"/>
-      </w:r>
+      <w:fldSimple w:instr=" SEQ Figure \* ARABIC ">
+        <w:r>
+          <w:rPr>
+            <w:noProof/>
+          </w:rPr>
+          <w:t>14</w:t>
+        </w:r>
+      </w:fldSimple>
       <w:bookmarkEnd w:id="25"/>
       <w:r>
         <w:t xml:space="preserve"> Initial configuration tool</w:t>
@@ -7808,6 +7628,9 @@
       <w:pPr>
         <w:pStyle w:val="CLICommand"/>
       </w:pPr>
+      <w:r>
+        <w:t xml:space="preserve">$ </w:t>
+      </w:r>
       <w:proofErr w:type="spellStart"/>
       <w:r>
         <w:t>sudo</w:t>
@@ -8478,27 +8301,14 @@
       <w:r>
         <w:t xml:space="preserve">Figure </w:t>
       </w:r>
-      <w:r>
-        <w:fldChar w:fldCharType="begin"/>
-      </w:r>
-      <w:r>
-        <w:instrText xml:space="preserve"> SEQ Figure \* ARABIC </w:instrText>
-      </w:r>
-      <w:r>
-        <w:fldChar w:fldCharType="separate"/>
-      </w:r>
-      <w:r>
-        <w:rPr>
-          <w:noProof/>
-        </w:rPr>
-        <w:t>15</w:t>
-      </w:r>
-      <w:r>
-        <w:rPr>
-          <w:noProof/>
-        </w:rPr>
-        <w:fldChar w:fldCharType="end"/>
-      </w:r>
+      <w:fldSimple w:instr=" SEQ Figure \* ARABIC ">
+        <w:r>
+          <w:rPr>
+            <w:noProof/>
+          </w:rPr>
+          <w:t>15</w:t>
+        </w:r>
+      </w:fldSimple>
       <w:bookmarkEnd w:id="35"/>
       <w:r>
         <w:t xml:space="preserve"> Output of the disk free command after initial configuration</w:t>
@@ -8506,12 +8316,7 @@
     </w:p>
     <w:p>
       <w:r>
-        <w:t>Al</w:t>
-      </w:r>
-      <w:bookmarkStart w:id="36" w:name="_GoBack"/>
-      <w:bookmarkEnd w:id="36"/>
-      <w:r>
-        <w:t>so notice how the hostname of the device changed (HAL</w:t>
+        <w:t>Also notice how the hostname of the device changed (HAL</w:t>
       </w:r>
       <w:r>
         <w:rPr>
@@ -8543,190 +8348,1027 @@
       <w:pPr>
         <w:pStyle w:val="Heading1"/>
       </w:pPr>
-      <w:bookmarkStart w:id="37" w:name="_Toc398123698"/>
       <w:r>
         <w:lastRenderedPageBreak/>
-        <w:t>Buildroot: Making Embedded Linux easy</w:t>
+        <w:t>Linux Basics</w:t>
+      </w:r>
+    </w:p>
+    <w:p>
+      <w:r>
+        <w:t xml:space="preserve">While the information and examples presented here will be valid for most Linux </w:t>
+      </w:r>
+      <w:proofErr w:type="spellStart"/>
+      <w:r>
+        <w:t>distro’s</w:t>
+      </w:r>
+      <w:proofErr w:type="spellEnd"/>
+      <w:r>
+        <w:t xml:space="preserve">, some information and commands may only work for </w:t>
+      </w:r>
+      <w:proofErr w:type="spellStart"/>
+      <w:r>
+        <w:t>Debian</w:t>
+      </w:r>
+      <w:proofErr w:type="spellEnd"/>
+      <w:r>
+        <w:t xml:space="preserve"> based </w:t>
+      </w:r>
+      <w:proofErr w:type="spellStart"/>
+      <w:r>
+        <w:t>distro’s</w:t>
+      </w:r>
+      <w:proofErr w:type="spellEnd"/>
+      <w:r>
+        <w:t>.</w:t>
+      </w:r>
+    </w:p>
+    <w:p>
+      <w:pPr>
+        <w:pStyle w:val="Heading2"/>
+      </w:pPr>
+      <w:r>
+        <w:t>The MAN-Pages</w:t>
+      </w:r>
+    </w:p>
+    <w:p>
+      <w:r>
+        <w:t>The most important command you need to know is the “man” command, which provides an interface to the online reference manuals. By adding a command after the man command you can consult</w:t>
+      </w:r>
+      <w:r>
+        <w:t xml:space="preserve"> the man-pages for the particular command. These pages provide all the information you need to know </w:t>
+      </w:r>
+      <w:r>
+        <w:t xml:space="preserve">to </w:t>
+      </w:r>
+      <w:r>
+        <w:t xml:space="preserve">use the command such as </w:t>
+      </w:r>
+      <w:r>
+        <w:t>general information, a detailed description of the arguments and usage examples. Let’s see an example:</w:t>
+      </w:r>
+    </w:p>
+    <w:p>
+      <w:pPr>
+        <w:pStyle w:val="CLICommand"/>
+      </w:pPr>
+      <w:r>
+        <w:t>$</w:t>
+      </w:r>
+      <w:r>
+        <w:t xml:space="preserve"> </w:t>
+      </w:r>
+      <w:r>
+        <w:t xml:space="preserve">man </w:t>
+      </w:r>
+      <w:proofErr w:type="spellStart"/>
+      <w:r>
+        <w:t>ls</w:t>
+      </w:r>
+      <w:proofErr w:type="spellEnd"/>
+    </w:p>
+    <w:p>
+      <w:r>
+        <w:t xml:space="preserve">Which gives the output shown in </w:t>
+      </w:r>
+      <w:r>
+        <w:fldChar w:fldCharType="begin"/>
+      </w:r>
+      <w:r>
+        <w:instrText xml:space="preserve"> REF _Ref398889237 \h </w:instrText>
+      </w:r>
+      <w:r>
+        <w:fldChar w:fldCharType="separate"/>
+      </w:r>
+      <w:r>
+        <w:t xml:space="preserve">Figure </w:t>
+      </w:r>
+      <w:r>
+        <w:rPr>
+          <w:noProof/>
+        </w:rPr>
+        <w:t>16</w:t>
+      </w:r>
+      <w:r>
+        <w:fldChar w:fldCharType="end"/>
+      </w:r>
+      <w:r>
+        <w:t>. We can for example see if we add “-a” after the “</w:t>
+      </w:r>
+      <w:proofErr w:type="spellStart"/>
+      <w:r>
+        <w:t>ls</w:t>
+      </w:r>
+      <w:proofErr w:type="spellEnd"/>
+      <w:r>
+        <w:t>” command it will also display hidden files</w:t>
+      </w:r>
+      <w:r>
+        <w:rPr>
+          <w:rStyle w:val="FootnoteReference"/>
+        </w:rPr>
+        <w:footnoteReference w:id="12"/>
+      </w:r>
+      <w:r>
+        <w:t>.</w:t>
+      </w:r>
+      <w:r>
+        <w:t xml:space="preserve"> You can scroll through the man-pages using the arrow keys.</w:t>
+      </w:r>
+    </w:p>
+    <w:p>
+      <w:pPr>
+        <w:keepNext/>
+        <w:jc w:val="center"/>
+      </w:pPr>
+      <w:r>
+        <w:rPr>
+          <w:noProof/>
+        </w:rPr>
+        <w:drawing>
+          <wp:inline distT="0" distB="0" distL="0" distR="0" wp14:anchorId="7D5D9D0F" wp14:editId="176AA5D2">
+            <wp:extent cx="4167653" cy="1948069"/>
+            <wp:effectExtent l="0" t="0" r="4445" b="0"/>
+            <wp:docPr id="19" name="Picture 19"/>
+            <wp:cNvGraphicFramePr>
+              <a:graphicFrameLocks xmlns:a="http://schemas.openxmlformats.org/drawingml/2006/main" noChangeAspect="1"/>
+            </wp:cNvGraphicFramePr>
+            <a:graphic xmlns:a="http://schemas.openxmlformats.org/drawingml/2006/main">
+              <a:graphicData uri="http://schemas.openxmlformats.org/drawingml/2006/picture">
+                <pic:pic xmlns:pic="http://schemas.openxmlformats.org/drawingml/2006/picture">
+                  <pic:nvPicPr>
+                    <pic:cNvPr id="1" name=""/>
+                    <pic:cNvPicPr/>
+                  </pic:nvPicPr>
+                  <pic:blipFill>
+                    <a:blip r:embed="rId39"/>
+                    <a:stretch>
+                      <a:fillRect/>
+                    </a:stretch>
+                  </pic:blipFill>
+                  <pic:spPr>
+                    <a:xfrm>
+                      <a:off x="0" y="0"/>
+                      <a:ext cx="4177891" cy="1952854"/>
+                    </a:xfrm>
+                    <a:prstGeom prst="rect">
+                      <a:avLst/>
+                    </a:prstGeom>
+                  </pic:spPr>
+                </pic:pic>
+              </a:graphicData>
+            </a:graphic>
+          </wp:inline>
+        </w:drawing>
+      </w:r>
+    </w:p>
+    <w:p>
+      <w:pPr>
+        <w:pStyle w:val="Caption"/>
+        <w:jc w:val="center"/>
+      </w:pPr>
+      <w:bookmarkStart w:id="36" w:name="_Ref398889237"/>
+      <w:r>
+        <w:t xml:space="preserve">Figure </w:t>
+      </w:r>
+      <w:fldSimple w:instr=" SEQ Figure \* ARABIC ">
+        <w:r>
+          <w:rPr>
+            <w:noProof/>
+          </w:rPr>
+          <w:t>16</w:t>
+        </w:r>
+      </w:fldSimple>
+      <w:bookmarkEnd w:id="36"/>
+      <w:r>
+        <w:t xml:space="preserve"> Output of "man </w:t>
+      </w:r>
+      <w:proofErr w:type="spellStart"/>
+      <w:r>
+        <w:t>ls</w:t>
+      </w:r>
+      <w:proofErr w:type="spellEnd"/>
+      <w:r>
+        <w:t>" command</w:t>
+      </w:r>
+    </w:p>
+    <w:p>
+      <w:r>
+        <w:t>Searching the current man-page can be done by first typing a slash (“/”), followed by your search term.</w:t>
+      </w:r>
+      <w:r>
+        <w:t xml:space="preserve"> Jumping to the next hit can be done by hitting the “n” key, while jumping back is done with “SHIFT-n”.</w:t>
+      </w:r>
+    </w:p>
+    <w:p>
+      <w:r>
+        <w:t>Exiting the man-pages is achieved using the “CTRL-c” combination.</w:t>
+      </w:r>
+    </w:p>
+    <w:p>
+      <w:pPr>
+        <w:pStyle w:val="Heading2"/>
+      </w:pPr>
+      <w:r>
+        <w:t>Traversing and Manipulating the File System</w:t>
+      </w:r>
+    </w:p>
+    <w:p>
+      <w:r>
+        <w:t xml:space="preserve">One of the principles guiding the </w:t>
+      </w:r>
+      <w:r>
+        <w:t>organization</w:t>
+      </w:r>
+      <w:r>
+        <w:t xml:space="preserve"> of the </w:t>
+      </w:r>
+      <w:r>
+        <w:t>file system</w:t>
+      </w:r>
+      <w:r>
+        <w:t xml:space="preserve"> is to allow it to be split across multiple disk partitions (or multiple disks) in a rational manner, and to allow appropriate pieces of it to be shared between machines. Key to this is the notion of the root partition.</w:t>
+      </w:r>
+    </w:p>
+    <w:p>
+      <w:r>
+        <w:t xml:space="preserve">When Linux boots, the kernel attaches a single </w:t>
+      </w:r>
+      <w:r>
+        <w:t>file system</w:t>
+      </w:r>
+      <w:r>
+        <w:t xml:space="preserve"> partition all by itself. This is known as the root partition. Any other partitions that need to be attached are mounted by the mount command, usually under control of entries in the file </w:t>
+      </w:r>
+      <w:r>
+        <w:t>“</w:t>
+      </w:r>
+      <w:r>
+        <w:t>/</w:t>
+      </w:r>
+      <w:proofErr w:type="spellStart"/>
+      <w:r>
+        <w:t>etc</w:t>
+      </w:r>
+      <w:proofErr w:type="spellEnd"/>
+      <w:r>
+        <w:t>/</w:t>
+      </w:r>
+      <w:proofErr w:type="spellStart"/>
+      <w:r>
+        <w:t>fstab</w:t>
+      </w:r>
+      <w:proofErr w:type="spellEnd"/>
+      <w:r>
+        <w:t>”</w:t>
+      </w:r>
+      <w:r>
+        <w:t xml:space="preserve">. Because in the early stages of startup, only the root </w:t>
+      </w:r>
+      <w:r>
+        <w:t>file system</w:t>
+      </w:r>
+      <w:r>
+        <w:t xml:space="preserve"> is available, it must contain everything needed for the system to function and attach the other pieces of the </w:t>
+      </w:r>
+      <w:r>
+        <w:t>file system</w:t>
+      </w:r>
+      <w:r>
+        <w:t>.</w:t>
+      </w:r>
+    </w:p>
+    <w:p>
+      <w:r>
+        <w:t xml:space="preserve">Tools on the root partition include the </w:t>
+      </w:r>
+      <w:proofErr w:type="spellStart"/>
+      <w:r>
+        <w:t>init</w:t>
+      </w:r>
+      <w:proofErr w:type="spellEnd"/>
+      <w:r>
+        <w:t xml:space="preserve"> program (which starts all the other processes), a shell, mount and the </w:t>
+      </w:r>
+      <w:r>
+        <w:t>“</w:t>
+      </w:r>
+      <w:r>
+        <w:t>/</w:t>
+      </w:r>
+      <w:proofErr w:type="spellStart"/>
+      <w:r>
+        <w:t>etc</w:t>
+      </w:r>
+      <w:proofErr w:type="spellEnd"/>
+      <w:r>
+        <w:t>/</w:t>
+      </w:r>
+      <w:proofErr w:type="spellStart"/>
+      <w:r>
+        <w:t>fstab</w:t>
+      </w:r>
+      <w:proofErr w:type="spellEnd"/>
+      <w:r>
+        <w:t>”</w:t>
+      </w:r>
+      <w:r>
+        <w:t xml:space="preserve"> file. The File System Hierarchy standard specifies a number of directories that must lie within the root partition.</w:t>
+      </w:r>
+    </w:p>
+    <w:p>
+      <w:r>
+        <w:lastRenderedPageBreak/>
+        <w:t>Figure xxx shows a typical Linux file system hierarchy.</w:t>
+      </w:r>
+    </w:p>
+    <w:p>
+      <w:pPr>
+        <w:keepNext/>
+        <w:jc w:val="center"/>
+      </w:pPr>
+      <w:r>
+        <w:rPr>
+          <w:noProof/>
+        </w:rPr>
+        <w:drawing>
+          <wp:inline distT="0" distB="0" distL="0" distR="0" wp14:anchorId="4994B517" wp14:editId="337AAA91">
+            <wp:extent cx="3609892" cy="2207407"/>
+            <wp:effectExtent l="0" t="0" r="0" b="2540"/>
+            <wp:docPr id="24" name="Picture 24" descr="Highlights of the filesystem tour"/>
+            <wp:cNvGraphicFramePr>
+              <a:graphicFrameLocks xmlns:a="http://schemas.openxmlformats.org/drawingml/2006/main" noChangeAspect="1"/>
+            </wp:cNvGraphicFramePr>
+            <a:graphic xmlns:a="http://schemas.openxmlformats.org/drawingml/2006/main">
+              <a:graphicData uri="http://schemas.openxmlformats.org/drawingml/2006/picture">
+                <pic:pic xmlns:pic="http://schemas.openxmlformats.org/drawingml/2006/picture">
+                  <pic:nvPicPr>
+                    <pic:cNvPr id="0" name="Picture 1" descr="Highlights of the filesystem tour"/>
+                    <pic:cNvPicPr>
+                      <a:picLocks noChangeAspect="1" noChangeArrowheads="1"/>
+                    </pic:cNvPicPr>
+                  </pic:nvPicPr>
+                  <pic:blipFill>
+                    <a:blip r:embed="rId40">
+                      <a:extLst>
+                        <a:ext uri="{28A0092B-C50C-407E-A947-70E740481C1C}">
+                          <a14:useLocalDpi xmlns:a14="http://schemas.microsoft.com/office/drawing/2010/main" val="0"/>
+                        </a:ext>
+                      </a:extLst>
+                    </a:blip>
+                    <a:srcRect/>
+                    <a:stretch>
+                      <a:fillRect/>
+                    </a:stretch>
+                  </pic:blipFill>
+                  <pic:spPr bwMode="auto">
+                    <a:xfrm>
+                      <a:off x="0" y="0"/>
+                      <a:ext cx="3625534" cy="2216972"/>
+                    </a:xfrm>
+                    <a:prstGeom prst="rect">
+                      <a:avLst/>
+                    </a:prstGeom>
+                    <a:noFill/>
+                    <a:ln>
+                      <a:noFill/>
+                    </a:ln>
+                  </pic:spPr>
+                </pic:pic>
+              </a:graphicData>
+            </a:graphic>
+          </wp:inline>
+        </w:drawing>
+      </w:r>
+    </w:p>
+    <w:p>
+      <w:pPr>
+        <w:pStyle w:val="Caption"/>
+        <w:jc w:val="center"/>
+      </w:pPr>
+      <w:r>
+        <w:t xml:space="preserve">Figure </w:t>
+      </w:r>
+      <w:fldSimple w:instr=" SEQ Figure \* ARABIC ">
+        <w:r>
+          <w:rPr>
+            <w:noProof/>
+          </w:rPr>
+          <w:t>17</w:t>
+        </w:r>
+      </w:fldSimple>
+      <w:r>
+        <w:t xml:space="preserve"> A t</w:t>
+      </w:r>
+      <w:r>
+        <w:t>ypical Linux file system hierarchy</w:t>
+      </w:r>
+    </w:p>
+    <w:p>
+      <w:r>
+        <w:t xml:space="preserve">The Linux file system basics are </w:t>
+      </w:r>
+      <w:r>
+        <w:t>not really part of</w:t>
+      </w:r>
+      <w:r>
+        <w:t xml:space="preserve"> this course. However throughout this course you will gain a deeper knowledge of the file system by means of practice and self-education.</w:t>
+      </w:r>
+    </w:p>
+    <w:p>
+      <w:r>
+        <w:t xml:space="preserve">The most used commands to traverse and manipulate the file system of a Linux system are listed in </w:t>
+      </w:r>
+      <w:r>
+        <w:fldChar w:fldCharType="begin"/>
+      </w:r>
+      <w:r>
+        <w:instrText xml:space="preserve"> REF _Ref398889431 \h </w:instrText>
+      </w:r>
+      <w:r>
+        <w:fldChar w:fldCharType="separate"/>
+      </w:r>
+      <w:r>
+        <w:t xml:space="preserve">Table </w:t>
+      </w:r>
+      <w:r>
+        <w:rPr>
+          <w:noProof/>
+        </w:rPr>
+        <w:t>2</w:t>
+      </w:r>
+      <w:r>
+        <w:fldChar w:fldCharType="end"/>
+      </w:r>
+      <w:r>
+        <w:t>.</w:t>
+      </w:r>
+      <w:r>
+        <w:t xml:space="preserve"> You can always use the man-command to get a detailed description.</w:t>
+      </w:r>
+    </w:p>
+    <w:p>
+      <w:pPr>
+        <w:pStyle w:val="Caption"/>
+        <w:keepNext/>
+        <w:jc w:val="center"/>
+      </w:pPr>
+      <w:bookmarkStart w:id="37" w:name="_Ref398889431"/>
+      <w:r>
+        <w:t xml:space="preserve">Table </w:t>
+      </w:r>
+      <w:r>
+        <w:fldChar w:fldCharType="begin"/>
+      </w:r>
+      <w:r>
+        <w:instrText xml:space="preserve"> SEQ Table \* ARABIC </w:instrText>
+      </w:r>
+      <w:r>
+        <w:fldChar w:fldCharType="separate"/>
+      </w:r>
+      <w:r>
+        <w:rPr>
+          <w:noProof/>
+        </w:rPr>
+        <w:t>2</w:t>
+      </w:r>
+      <w:r>
+        <w:fldChar w:fldCharType="end"/>
       </w:r>
       <w:bookmarkEnd w:id="37"/>
+      <w:r>
+        <w:t xml:space="preserve"> Basic Linux commands</w:t>
+      </w:r>
+    </w:p>
+    <w:tbl>
+      <w:tblPr>
+        <w:tblStyle w:val="ListTable3"/>
+        <w:tblW w:w="0" w:type="auto"/>
+        <w:jc w:val="center"/>
+        <w:tblLook w:val="04A0" w:firstRow="1" w:lastRow="0" w:firstColumn="1" w:lastColumn="0" w:noHBand="0" w:noVBand="1"/>
+      </w:tblPr>
+      <w:tblGrid>
+        <w:gridCol w:w="3245"/>
+        <w:gridCol w:w="4490"/>
+      </w:tblGrid>
+      <w:tr>
+        <w:trPr>
+          <w:cnfStyle w:val="100000000000" w:firstRow="1" w:lastRow="0" w:firstColumn="0" w:lastColumn="0" w:oddVBand="0" w:evenVBand="0" w:oddHBand="0" w:evenHBand="0" w:firstRowFirstColumn="0" w:firstRowLastColumn="0" w:lastRowFirstColumn="0" w:lastRowLastColumn="0"/>
+          <w:jc w:val="center"/>
+        </w:trPr>
+        <w:tc>
+          <w:tcPr>
+            <w:cnfStyle w:val="001000000100" w:firstRow="0" w:lastRow="0" w:firstColumn="1" w:lastColumn="0" w:oddVBand="0" w:evenVBand="0" w:oddHBand="0" w:evenHBand="0" w:firstRowFirstColumn="1" w:firstRowLastColumn="0" w:lastRowFirstColumn="0" w:lastRowLastColumn="0"/>
+            <w:tcW w:w="3245" w:type="dxa"/>
+          </w:tcPr>
+          <w:p>
+            <w:r>
+              <w:t>Command</w:t>
+            </w:r>
+          </w:p>
+        </w:tc>
+        <w:tc>
+          <w:tcPr>
+            <w:tcW w:w="4490" w:type="dxa"/>
+          </w:tcPr>
+          <w:p>
+            <w:pPr>
+              <w:cnfStyle w:val="100000000000" w:firstRow="1" w:lastRow="0" w:firstColumn="0" w:lastColumn="0" w:oddVBand="0" w:evenVBand="0" w:oddHBand="0" w:evenHBand="0" w:firstRowFirstColumn="0" w:firstRowLastColumn="0" w:lastRowFirstColumn="0" w:lastRowLastColumn="0"/>
+            </w:pPr>
+            <w:r>
+              <w:t>Description</w:t>
+            </w:r>
+          </w:p>
+        </w:tc>
+      </w:tr>
+      <w:tr>
+        <w:trPr>
+          <w:cnfStyle w:val="000000100000" w:firstRow="0" w:lastRow="0" w:firstColumn="0" w:lastColumn="0" w:oddVBand="0" w:evenVBand="0" w:oddHBand="1" w:evenHBand="0" w:firstRowFirstColumn="0" w:firstRowLastColumn="0" w:lastRowFirstColumn="0" w:lastRowLastColumn="0"/>
+          <w:jc w:val="center"/>
+        </w:trPr>
+        <w:tc>
+          <w:tcPr>
+            <w:cnfStyle w:val="001000000000" w:firstRow="0" w:lastRow="0" w:firstColumn="1" w:lastColumn="0" w:oddVBand="0" w:evenVBand="0" w:oddHBand="0" w:evenHBand="0" w:firstRowFirstColumn="0" w:firstRowLastColumn="0" w:lastRowFirstColumn="0" w:lastRowLastColumn="0"/>
+            <w:tcW w:w="3245" w:type="dxa"/>
+          </w:tcPr>
+          <w:p>
+            <w:proofErr w:type="spellStart"/>
+            <w:r>
+              <w:t>ls</w:t>
+            </w:r>
+            <w:proofErr w:type="spellEnd"/>
+          </w:p>
+        </w:tc>
+        <w:tc>
+          <w:tcPr>
+            <w:tcW w:w="4490" w:type="dxa"/>
+          </w:tcPr>
+          <w:p>
+            <w:pPr>
+              <w:cnfStyle w:val="000000100000" w:firstRow="0" w:lastRow="0" w:firstColumn="0" w:lastColumn="0" w:oddVBand="0" w:evenVBand="0" w:oddHBand="1" w:evenHBand="0" w:firstRowFirstColumn="0" w:firstRowLastColumn="0" w:lastRowFirstColumn="0" w:lastRowLastColumn="0"/>
+            </w:pPr>
+            <w:r>
+              <w:t>List files</w:t>
+            </w:r>
+          </w:p>
+        </w:tc>
+      </w:tr>
+      <w:tr>
+        <w:trPr>
+          <w:jc w:val="center"/>
+        </w:trPr>
+        <w:tc>
+          <w:tcPr>
+            <w:cnfStyle w:val="001000000000" w:firstRow="0" w:lastRow="0" w:firstColumn="1" w:lastColumn="0" w:oddVBand="0" w:evenVBand="0" w:oddHBand="0" w:evenHBand="0" w:firstRowFirstColumn="0" w:firstRowLastColumn="0" w:lastRowFirstColumn="0" w:lastRowLastColumn="0"/>
+            <w:tcW w:w="3245" w:type="dxa"/>
+          </w:tcPr>
+          <w:p>
+            <w:proofErr w:type="spellStart"/>
+            <w:r>
+              <w:t>cp</w:t>
+            </w:r>
+            <w:proofErr w:type="spellEnd"/>
+          </w:p>
+        </w:tc>
+        <w:tc>
+          <w:tcPr>
+            <w:tcW w:w="4490" w:type="dxa"/>
+          </w:tcPr>
+          <w:p>
+            <w:pPr>
+              <w:cnfStyle w:val="000000000000" w:firstRow="0" w:lastRow="0" w:firstColumn="0" w:lastColumn="0" w:oddVBand="0" w:evenVBand="0" w:oddHBand="0" w:evenHBand="0" w:firstRowFirstColumn="0" w:firstRowLastColumn="0" w:lastRowFirstColumn="0" w:lastRowLastColumn="0"/>
+            </w:pPr>
+            <w:r>
+              <w:t>Copy files</w:t>
+            </w:r>
+          </w:p>
+        </w:tc>
+      </w:tr>
+      <w:tr>
+        <w:trPr>
+          <w:cnfStyle w:val="000000100000" w:firstRow="0" w:lastRow="0" w:firstColumn="0" w:lastColumn="0" w:oddVBand="0" w:evenVBand="0" w:oddHBand="1" w:evenHBand="0" w:firstRowFirstColumn="0" w:firstRowLastColumn="0" w:lastRowFirstColumn="0" w:lastRowLastColumn="0"/>
+          <w:jc w:val="center"/>
+        </w:trPr>
+        <w:tc>
+          <w:tcPr>
+            <w:cnfStyle w:val="001000000000" w:firstRow="0" w:lastRow="0" w:firstColumn="1" w:lastColumn="0" w:oddVBand="0" w:evenVBand="0" w:oddHBand="0" w:evenHBand="0" w:firstRowFirstColumn="0" w:firstRowLastColumn="0" w:lastRowFirstColumn="0" w:lastRowLastColumn="0"/>
+            <w:tcW w:w="3245" w:type="dxa"/>
+          </w:tcPr>
+          <w:p>
+            <w:proofErr w:type="spellStart"/>
+            <w:r>
+              <w:t>rm</w:t>
+            </w:r>
+            <w:proofErr w:type="spellEnd"/>
+          </w:p>
+        </w:tc>
+        <w:tc>
+          <w:tcPr>
+            <w:tcW w:w="4490" w:type="dxa"/>
+          </w:tcPr>
+          <w:p>
+            <w:pPr>
+              <w:cnfStyle w:val="000000100000" w:firstRow="0" w:lastRow="0" w:firstColumn="0" w:lastColumn="0" w:oddVBand="0" w:evenVBand="0" w:oddHBand="1" w:evenHBand="0" w:firstRowFirstColumn="0" w:firstRowLastColumn="0" w:lastRowFirstColumn="0" w:lastRowLastColumn="0"/>
+            </w:pPr>
+            <w:r>
+              <w:t>Remove files</w:t>
+            </w:r>
+          </w:p>
+        </w:tc>
+      </w:tr>
+      <w:tr>
+        <w:trPr>
+          <w:jc w:val="center"/>
+        </w:trPr>
+        <w:tc>
+          <w:tcPr>
+            <w:cnfStyle w:val="001000000000" w:firstRow="0" w:lastRow="0" w:firstColumn="1" w:lastColumn="0" w:oddVBand="0" w:evenVBand="0" w:oddHBand="0" w:evenHBand="0" w:firstRowFirstColumn="0" w:firstRowLastColumn="0" w:lastRowFirstColumn="0" w:lastRowLastColumn="0"/>
+            <w:tcW w:w="3245" w:type="dxa"/>
+          </w:tcPr>
+          <w:p>
+            <w:r>
+              <w:t>mv</w:t>
+            </w:r>
+          </w:p>
+        </w:tc>
+        <w:tc>
+          <w:tcPr>
+            <w:tcW w:w="4490" w:type="dxa"/>
+          </w:tcPr>
+          <w:p>
+            <w:pPr>
+              <w:cnfStyle w:val="000000000000" w:firstRow="0" w:lastRow="0" w:firstColumn="0" w:lastColumn="0" w:oddVBand="0" w:evenVBand="0" w:oddHBand="0" w:evenHBand="0" w:firstRowFirstColumn="0" w:firstRowLastColumn="0" w:lastRowFirstColumn="0" w:lastRowLastColumn="0"/>
+            </w:pPr>
+            <w:r>
+              <w:t>Move files</w:t>
+            </w:r>
+          </w:p>
+        </w:tc>
+      </w:tr>
+      <w:tr>
+        <w:trPr>
+          <w:cnfStyle w:val="000000100000" w:firstRow="0" w:lastRow="0" w:firstColumn="0" w:lastColumn="0" w:oddVBand="0" w:evenVBand="0" w:oddHBand="1" w:evenHBand="0" w:firstRowFirstColumn="0" w:firstRowLastColumn="0" w:lastRowFirstColumn="0" w:lastRowLastColumn="0"/>
+          <w:jc w:val="center"/>
+        </w:trPr>
+        <w:tc>
+          <w:tcPr>
+            <w:cnfStyle w:val="001000000000" w:firstRow="0" w:lastRow="0" w:firstColumn="1" w:lastColumn="0" w:oddVBand="0" w:evenVBand="0" w:oddHBand="0" w:evenHBand="0" w:firstRowFirstColumn="0" w:firstRowLastColumn="0" w:lastRowFirstColumn="0" w:lastRowLastColumn="0"/>
+            <w:tcW w:w="3245" w:type="dxa"/>
+          </w:tcPr>
+          <w:p>
+            <w:r>
+              <w:t>cd</w:t>
+            </w:r>
+          </w:p>
+        </w:tc>
+        <w:tc>
+          <w:tcPr>
+            <w:tcW w:w="4490" w:type="dxa"/>
+          </w:tcPr>
+          <w:p>
+            <w:pPr>
+              <w:cnfStyle w:val="000000100000" w:firstRow="0" w:lastRow="0" w:firstColumn="0" w:lastColumn="0" w:oddVBand="0" w:evenVBand="0" w:oddHBand="1" w:evenHBand="0" w:firstRowFirstColumn="0" w:firstRowLastColumn="0" w:lastRowFirstColumn="0" w:lastRowLastColumn="0"/>
+            </w:pPr>
+            <w:r>
+              <w:t xml:space="preserve">Change working </w:t>
+            </w:r>
+            <w:proofErr w:type="spellStart"/>
+            <w:r>
+              <w:t>dir</w:t>
+            </w:r>
+            <w:proofErr w:type="spellEnd"/>
+          </w:p>
+        </w:tc>
+      </w:tr>
+      <w:tr>
+        <w:trPr>
+          <w:jc w:val="center"/>
+        </w:trPr>
+        <w:tc>
+          <w:tcPr>
+            <w:cnfStyle w:val="001000000000" w:firstRow="0" w:lastRow="0" w:firstColumn="1" w:lastColumn="0" w:oddVBand="0" w:evenVBand="0" w:oddHBand="0" w:evenHBand="0" w:firstRowFirstColumn="0" w:firstRowLastColumn="0" w:lastRowFirstColumn="0" w:lastRowLastColumn="0"/>
+            <w:tcW w:w="3245" w:type="dxa"/>
+          </w:tcPr>
+          <w:p>
+            <w:proofErr w:type="spellStart"/>
+            <w:r>
+              <w:t>chmod</w:t>
+            </w:r>
+            <w:proofErr w:type="spellEnd"/>
+          </w:p>
+        </w:tc>
+        <w:tc>
+          <w:tcPr>
+            <w:tcW w:w="4490" w:type="dxa"/>
+          </w:tcPr>
+          <w:p>
+            <w:pPr>
+              <w:cnfStyle w:val="000000000000" w:firstRow="0" w:lastRow="0" w:firstColumn="0" w:lastColumn="0" w:oddVBand="0" w:evenVBand="0" w:oddHBand="0" w:evenHBand="0" w:firstRowFirstColumn="0" w:firstRowLastColumn="0" w:lastRowFirstColumn="0" w:lastRowLastColumn="0"/>
+            </w:pPr>
+            <w:r>
+              <w:t>Change file permission mode</w:t>
+            </w:r>
+          </w:p>
+        </w:tc>
+      </w:tr>
+      <w:tr>
+        <w:trPr>
+          <w:cnfStyle w:val="000000100000" w:firstRow="0" w:lastRow="0" w:firstColumn="0" w:lastColumn="0" w:oddVBand="0" w:evenVBand="0" w:oddHBand="1" w:evenHBand="0" w:firstRowFirstColumn="0" w:firstRowLastColumn="0" w:lastRowFirstColumn="0" w:lastRowLastColumn="0"/>
+          <w:jc w:val="center"/>
+        </w:trPr>
+        <w:tc>
+          <w:tcPr>
+            <w:cnfStyle w:val="001000000000" w:firstRow="0" w:lastRow="0" w:firstColumn="1" w:lastColumn="0" w:oddVBand="0" w:evenVBand="0" w:oddHBand="0" w:evenHBand="0" w:firstRowFirstColumn="0" w:firstRowLastColumn="0" w:lastRowFirstColumn="0" w:lastRowLastColumn="0"/>
+            <w:tcW w:w="3245" w:type="dxa"/>
+          </w:tcPr>
+          <w:p>
+            <w:proofErr w:type="spellStart"/>
+            <w:r>
+              <w:t>chown</w:t>
+            </w:r>
+            <w:proofErr w:type="spellEnd"/>
+          </w:p>
+        </w:tc>
+        <w:tc>
+          <w:tcPr>
+            <w:tcW w:w="4490" w:type="dxa"/>
+          </w:tcPr>
+          <w:p>
+            <w:pPr>
+              <w:cnfStyle w:val="000000100000" w:firstRow="0" w:lastRow="0" w:firstColumn="0" w:lastColumn="0" w:oddVBand="0" w:evenVBand="0" w:oddHBand="1" w:evenHBand="0" w:firstRowFirstColumn="0" w:firstRowLastColumn="0" w:lastRowFirstColumn="0" w:lastRowLastColumn="0"/>
+            </w:pPr>
+            <w:r>
+              <w:t>Change owner of file</w:t>
+            </w:r>
+          </w:p>
+        </w:tc>
+      </w:tr>
+      <w:tr>
+        <w:trPr>
+          <w:jc w:val="center"/>
+        </w:trPr>
+        <w:tc>
+          <w:tcPr>
+            <w:cnfStyle w:val="001000000000" w:firstRow="0" w:lastRow="0" w:firstColumn="1" w:lastColumn="0" w:oddVBand="0" w:evenVBand="0" w:oddHBand="0" w:evenHBand="0" w:firstRowFirstColumn="0" w:firstRowLastColumn="0" w:lastRowFirstColumn="0" w:lastRowLastColumn="0"/>
+            <w:tcW w:w="3245" w:type="dxa"/>
+          </w:tcPr>
+          <w:p>
+            <w:r>
+              <w:t>cat</w:t>
+            </w:r>
+          </w:p>
+        </w:tc>
+        <w:tc>
+          <w:tcPr>
+            <w:tcW w:w="4490" w:type="dxa"/>
+          </w:tcPr>
+          <w:p>
+            <w:pPr>
+              <w:cnfStyle w:val="000000000000" w:firstRow="0" w:lastRow="0" w:firstColumn="0" w:lastColumn="0" w:oddVBand="0" w:evenVBand="0" w:oddHBand="0" w:evenHBand="0" w:firstRowFirstColumn="0" w:firstRowLastColumn="0" w:lastRowFirstColumn="0" w:lastRowLastColumn="0"/>
+            </w:pPr>
+            <w:r>
+              <w:t>Concatenate files and output to terminal</w:t>
+            </w:r>
+          </w:p>
+        </w:tc>
+      </w:tr>
+      <w:tr>
+        <w:trPr>
+          <w:cnfStyle w:val="000000100000" w:firstRow="0" w:lastRow="0" w:firstColumn="0" w:lastColumn="0" w:oddVBand="0" w:evenVBand="0" w:oddHBand="1" w:evenHBand="0" w:firstRowFirstColumn="0" w:firstRowLastColumn="0" w:lastRowFirstColumn="0" w:lastRowLastColumn="0"/>
+          <w:jc w:val="center"/>
+        </w:trPr>
+        <w:tc>
+          <w:tcPr>
+            <w:cnfStyle w:val="001000000000" w:firstRow="0" w:lastRow="0" w:firstColumn="1" w:lastColumn="0" w:oddVBand="0" w:evenVBand="0" w:oddHBand="0" w:evenHBand="0" w:firstRowFirstColumn="0" w:firstRowLastColumn="0" w:lastRowFirstColumn="0" w:lastRowLastColumn="0"/>
+            <w:tcW w:w="3245" w:type="dxa"/>
+          </w:tcPr>
+          <w:p>
+            <w:r>
+              <w:t>touch</w:t>
+            </w:r>
+          </w:p>
+        </w:tc>
+        <w:tc>
+          <w:tcPr>
+            <w:tcW w:w="4490" w:type="dxa"/>
+          </w:tcPr>
+          <w:p>
+            <w:pPr>
+              <w:cnfStyle w:val="000000100000" w:firstRow="0" w:lastRow="0" w:firstColumn="0" w:lastColumn="0" w:oddVBand="0" w:evenVBand="0" w:oddHBand="1" w:evenHBand="0" w:firstRowFirstColumn="0" w:firstRowLastColumn="0" w:lastRowFirstColumn="0" w:lastRowLastColumn="0"/>
+            </w:pPr>
+            <w:r>
+              <w:t>Create an empty file</w:t>
+            </w:r>
+          </w:p>
+        </w:tc>
+      </w:tr>
+      <w:tr>
+        <w:trPr>
+          <w:jc w:val="center"/>
+        </w:trPr>
+        <w:tc>
+          <w:tcPr>
+            <w:cnfStyle w:val="001000000000" w:firstRow="0" w:lastRow="0" w:firstColumn="1" w:lastColumn="0" w:oddVBand="0" w:evenVBand="0" w:oddHBand="0" w:evenHBand="0" w:firstRowFirstColumn="0" w:firstRowLastColumn="0" w:lastRowFirstColumn="0" w:lastRowLastColumn="0"/>
+            <w:tcW w:w="3245" w:type="dxa"/>
+          </w:tcPr>
+          <w:p>
+            <w:proofErr w:type="spellStart"/>
+            <w:r>
+              <w:t>mkdir</w:t>
+            </w:r>
+            <w:proofErr w:type="spellEnd"/>
+          </w:p>
+        </w:tc>
+        <w:tc>
+          <w:tcPr>
+            <w:tcW w:w="4490" w:type="dxa"/>
+          </w:tcPr>
+          <w:p>
+            <w:pPr>
+              <w:cnfStyle w:val="000000000000" w:firstRow="0" w:lastRow="0" w:firstColumn="0" w:lastColumn="0" w:oddVBand="0" w:evenVBand="0" w:oddHBand="0" w:evenHBand="0" w:firstRowFirstColumn="0" w:firstRowLastColumn="0" w:lastRowFirstColumn="0" w:lastRowLastColumn="0"/>
+            </w:pPr>
+            <w:r>
+              <w:t>Make directory</w:t>
+            </w:r>
+          </w:p>
+        </w:tc>
+      </w:tr>
+    </w:tbl>
+    <w:p>
+      <w:r>
+        <w:t>When interacting with the file system there are two ways to specify a filename. First is by using the absolute path, for example:</w:t>
+      </w:r>
+    </w:p>
+    <w:p>
+      <w:pPr>
+        <w:pStyle w:val="CLICommand"/>
+      </w:pPr>
+      <w:r>
+        <w:t>$</w:t>
+      </w:r>
+      <w:r>
+        <w:t xml:space="preserve"> </w:t>
+      </w:r>
+      <w:r>
+        <w:t>cat /</w:t>
+      </w:r>
+      <w:proofErr w:type="spellStart"/>
+      <w:r>
+        <w:t>proc</w:t>
+      </w:r>
+      <w:proofErr w:type="spellEnd"/>
+      <w:r>
+        <w:t>/</w:t>
+      </w:r>
+      <w:proofErr w:type="spellStart"/>
+      <w:r>
+        <w:t>cpuinfo</w:t>
+      </w:r>
+      <w:proofErr w:type="spellEnd"/>
+    </w:p>
+    <w:p>
+      <w:r>
+        <w:t>Second is by using relative paths</w:t>
+      </w:r>
+      <w:r>
+        <w:t xml:space="preserve"> (relative to your current working directory)</w:t>
+      </w:r>
+      <w:r>
+        <w:t xml:space="preserve">. </w:t>
+      </w:r>
+      <w:r>
+        <w:t>In this situation you can use the dot “.” as the current directory and the double dot “..” as the parent directory. Let’s for example say we are currently located in the “/</w:t>
+      </w:r>
+      <w:proofErr w:type="spellStart"/>
+      <w:r>
+        <w:t>usr</w:t>
+      </w:r>
+      <w:proofErr w:type="spellEnd"/>
+      <w:r>
+        <w:t xml:space="preserve">” </w:t>
+      </w:r>
+      <w:proofErr w:type="spellStart"/>
+      <w:r>
+        <w:t>dir</w:t>
+      </w:r>
+      <w:proofErr w:type="spellEnd"/>
+      <w:r>
+        <w:t xml:space="preserve"> and we want to change the current </w:t>
+      </w:r>
+      <w:proofErr w:type="spellStart"/>
+      <w:r>
+        <w:t>dir</w:t>
+      </w:r>
+      <w:proofErr w:type="spellEnd"/>
+      <w:r>
+        <w:t xml:space="preserve"> to the pi’s home </w:t>
+      </w:r>
+      <w:proofErr w:type="spellStart"/>
+      <w:r>
+        <w:t>dir</w:t>
+      </w:r>
+      <w:proofErr w:type="spellEnd"/>
+      <w:r>
+        <w:t>:</w:t>
+      </w:r>
+    </w:p>
+    <w:p>
+      <w:pPr>
+        <w:pStyle w:val="CLICommand"/>
+      </w:pPr>
+      <w:proofErr w:type="spellStart"/>
+      <w:r>
+        <w:t>pi@HAL</w:t>
+      </w:r>
+      <w:proofErr w:type="spellEnd"/>
+      <w:r>
+        <w:t>:/</w:t>
+      </w:r>
+      <w:proofErr w:type="spellStart"/>
+      <w:r>
+        <w:t>usr</w:t>
+      </w:r>
+      <w:proofErr w:type="spellEnd"/>
+      <w:r>
+        <w:t xml:space="preserve">$ </w:t>
+      </w:r>
+      <w:r>
+        <w:t>cd ../home/pi/</w:t>
+      </w:r>
+    </w:p>
+    <w:p>
+      <w:r>
+        <w:br w:type="page"/>
+      </w:r>
+      <w:bookmarkStart w:id="38" w:name="_GoBack"/>
+      <w:bookmarkEnd w:id="38"/>
+    </w:p>
+    <w:p>
+      <w:r>
+        <w:lastRenderedPageBreak/>
+        <w:t xml:space="preserve">There is another shortcut to specify your own </w:t>
+      </w:r>
+      <w:proofErr w:type="spellStart"/>
+      <w:r>
+        <w:t>homedir</w:t>
+      </w:r>
+      <w:proofErr w:type="spellEnd"/>
+      <w:r>
+        <w:t xml:space="preserve">, and that is by using the tilde “~”. You can immediately jump to your </w:t>
+      </w:r>
+      <w:proofErr w:type="spellStart"/>
+      <w:r>
+        <w:t>homedir</w:t>
+      </w:r>
+      <w:proofErr w:type="spellEnd"/>
+      <w:r>
+        <w:t xml:space="preserve"> by for example executing the following command:</w:t>
+      </w:r>
+    </w:p>
+    <w:p>
+      <w:pPr>
+        <w:pStyle w:val="CLICommand"/>
+      </w:pPr>
+      <w:r>
+        <w:t>$ cd ~</w:t>
+      </w:r>
     </w:p>
     <w:p>
       <w:pPr>
         <w:pStyle w:val="Heading2"/>
       </w:pPr>
-      <w:bookmarkStart w:id="38" w:name="_Toc398123699"/>
-      <w:r>
-        <w:t>Introduction</w:t>
-      </w:r>
-      <w:bookmarkEnd w:id="38"/>
-    </w:p>
-    <w:p>
-      <w:pPr>
-        <w:rPr>
-          <w:rFonts w:eastAsiaTheme="majorEastAsia"/>
-        </w:rPr>
-      </w:pPr>
-      <w:proofErr w:type="spellStart"/>
-      <w:r>
-        <w:t>Buildroot</w:t>
-      </w:r>
-      <w:proofErr w:type="spellEnd"/>
-      <w:r>
-        <w:t xml:space="preserve"> is a tool that simplifies and automates the process of building a complete Linux system for an embedded system, using cross-compilation.</w:t>
-      </w:r>
-    </w:p>
-    <w:p>
-      <w:r>
-        <w:t xml:space="preserve">In order to achieve this, </w:t>
-      </w:r>
-      <w:proofErr w:type="spellStart"/>
-      <w:r>
-        <w:t>Buildroot</w:t>
-      </w:r>
-      <w:proofErr w:type="spellEnd"/>
-      <w:r>
-        <w:t xml:space="preserve"> is able to generate a cross-compilation </w:t>
-      </w:r>
-      <w:proofErr w:type="spellStart"/>
-      <w:r>
-        <w:t>toolchain</w:t>
-      </w:r>
-      <w:proofErr w:type="spellEnd"/>
-      <w:r>
-        <w:t xml:space="preserve">, a root </w:t>
-      </w:r>
-      <w:proofErr w:type="spellStart"/>
-      <w:r>
-        <w:t>filesystem</w:t>
-      </w:r>
-      <w:proofErr w:type="spellEnd"/>
-      <w:r>
-        <w:t xml:space="preserve">, a Linux kernel image and a </w:t>
-      </w:r>
-      <w:proofErr w:type="spellStart"/>
-      <w:r>
-        <w:t>bootloader</w:t>
-      </w:r>
-      <w:proofErr w:type="spellEnd"/>
-      <w:r>
-        <w:t xml:space="preserve"> for your target. </w:t>
-      </w:r>
-      <w:proofErr w:type="spellStart"/>
-      <w:r>
-        <w:t>Buildroot</w:t>
-      </w:r>
-      <w:proofErr w:type="spellEnd"/>
-      <w:r>
-        <w:t xml:space="preserve"> can be used for any combination of these options, independently (you can for example use an existing cross-compilation </w:t>
-      </w:r>
-      <w:proofErr w:type="spellStart"/>
-      <w:r>
-        <w:t>toolchain</w:t>
-      </w:r>
-      <w:proofErr w:type="spellEnd"/>
-      <w:r>
-        <w:t xml:space="preserve">, and build only your root </w:t>
-      </w:r>
-      <w:proofErr w:type="spellStart"/>
-      <w:r>
-        <w:t>filesystem</w:t>
-      </w:r>
-      <w:proofErr w:type="spellEnd"/>
-      <w:r>
-        <w:t xml:space="preserve"> with </w:t>
-      </w:r>
-      <w:proofErr w:type="spellStart"/>
-      <w:r>
-        <w:t>Buildroot</w:t>
-      </w:r>
-      <w:proofErr w:type="spellEnd"/>
-      <w:r>
-        <w:t>).</w:t>
-      </w:r>
-    </w:p>
-    <w:p>
-      <w:proofErr w:type="spellStart"/>
-      <w:r>
-        <w:t>Buildroot</w:t>
-      </w:r>
-      <w:proofErr w:type="spellEnd"/>
-      <w:r>
-        <w:t xml:space="preserve"> is useful mainly for people working with embedded systems. Embedded systems often use processors that are not the regular x86 processors everyone is used to having in his PC. They can be PowerPC processors, MIPS processors, ARM processors, etc.</w:t>
-      </w:r>
-    </w:p>
-    <w:p>
-      <w:proofErr w:type="spellStart"/>
-      <w:r>
-        <w:t>Buildroot</w:t>
-      </w:r>
-      <w:proofErr w:type="spellEnd"/>
-      <w:r>
-        <w:t xml:space="preserve"> supports numerous processors and their variants; it also comes with default configurations for several boards available off-the-shelf. Besides this, a number of third-party projects are based on, or develop their BSP 1 or SDK 2 on top of </w:t>
-      </w:r>
-      <w:proofErr w:type="spellStart"/>
-      <w:r>
-        <w:t>Buildroot</w:t>
-      </w:r>
-      <w:proofErr w:type="spellEnd"/>
-      <w:r>
-        <w:t>.</w:t>
-      </w:r>
-    </w:p>
-    <w:p>
-      <w:proofErr w:type="spellStart"/>
-      <w:r>
-        <w:t>Buildroot</w:t>
-      </w:r>
-      <w:proofErr w:type="spellEnd"/>
-      <w:r>
-        <w:t xml:space="preserve"> is designed to run on Linux systems.</w:t>
-      </w:r>
-    </w:p>
-    <w:p>
-      <w:pPr>
-        <w:pStyle w:val="Heading2"/>
-      </w:pPr>
-      <w:bookmarkStart w:id="39" w:name="_Toc398123700"/>
-      <w:r>
-        <w:t>Getting Buildroot</w:t>
-      </w:r>
-      <w:bookmarkEnd w:id="39"/>
-    </w:p>
-    <w:p>
-      <w:pPr>
-        <w:pStyle w:val="Heading2"/>
-      </w:pPr>
-      <w:bookmarkStart w:id="40" w:name="_Toc398123701"/>
-      <w:r>
-        <w:t>Requirements</w:t>
-      </w:r>
-      <w:bookmarkEnd w:id="40"/>
-    </w:p>
-    <w:p>
-      <w:r>
-        <w:t xml:space="preserve">While </w:t>
-      </w:r>
-      <w:proofErr w:type="spellStart"/>
-      <w:r>
-        <w:t>Buildroot</w:t>
-      </w:r>
-      <w:proofErr w:type="spellEnd"/>
-      <w:r>
-        <w:t xml:space="preserve"> itself will build most host packages it needs for the compilation process, certain standard Linux utilities are expected to be already installed on the host system. Below you will find an overview of the mandatory packages and how to install them on a </w:t>
-      </w:r>
-      <w:proofErr w:type="spellStart"/>
-      <w:r>
-        <w:t>Debian</w:t>
-      </w:r>
-      <w:proofErr w:type="spellEnd"/>
-      <w:r>
-        <w:t xml:space="preserve"> based Linux system.</w:t>
+      <w:r>
+        <w:t>Installing Packages</w:t>
       </w:r>
     </w:p>
     <w:p/>
     <w:p/>
     <w:p/>
     <w:p/>
+    <w:p/>
+    <w:p/>
+    <w:p/>
+    <w:p/>
+    <w:p/>
+    <w:p/>
+    <w:p/>
+    <w:p/>
+    <w:p/>
+    <w:p/>
+    <w:p/>
+    <w:p>
+      <w:pPr>
+        <w:pStyle w:val="Heading1"/>
+      </w:pPr>
+      <w:r>
+        <w:t>Running a Virtual Machine</w:t>
+      </w:r>
+    </w:p>
+    <w:p/>
+    <w:p/>
+    <w:p/>
+    <w:p/>
+    <w:p/>
+    <w:p/>
     <w:p>
       <w:r>
         <w:br w:type="page"/>
@@ -8736,12 +9378,211 @@
       <w:pPr>
         <w:pStyle w:val="Heading1"/>
       </w:pPr>
-      <w:bookmarkStart w:id="41" w:name="_Toc398123702"/>
+      <w:bookmarkStart w:id="39" w:name="_Toc398123698"/>
       <w:r>
         <w:lastRenderedPageBreak/>
-        <w:t>Important Command Overview</w:t>
+        <w:t>Buildroot: Making Embedded Linux easy</w:t>
+      </w:r>
+      <w:bookmarkEnd w:id="39"/>
+    </w:p>
+    <w:p>
+      <w:pPr>
+        <w:pStyle w:val="Heading2"/>
+      </w:pPr>
+      <w:bookmarkStart w:id="40" w:name="_Toc398123699"/>
+      <w:r>
+        <w:t>Introduction</w:t>
+      </w:r>
+      <w:bookmarkEnd w:id="40"/>
+    </w:p>
+    <w:p>
+      <w:pPr>
+        <w:rPr>
+          <w:rFonts w:eastAsiaTheme="majorEastAsia"/>
+        </w:rPr>
+      </w:pPr>
+      <w:proofErr w:type="spellStart"/>
+      <w:r>
+        <w:t>Buildroot</w:t>
+      </w:r>
+      <w:proofErr w:type="spellEnd"/>
+      <w:r>
+        <w:t xml:space="preserve"> is a tool that simplifies and automates the process of building a complete Linux system for an embedded system, using cross-compilation.</w:t>
+      </w:r>
+    </w:p>
+    <w:p>
+      <w:r>
+        <w:t xml:space="preserve">In order to achieve this, </w:t>
+      </w:r>
+      <w:proofErr w:type="spellStart"/>
+      <w:r>
+        <w:t>Buildroot</w:t>
+      </w:r>
+      <w:proofErr w:type="spellEnd"/>
+      <w:r>
+        <w:t xml:space="preserve"> is able to generate a cross-compilation </w:t>
+      </w:r>
+      <w:proofErr w:type="spellStart"/>
+      <w:r>
+        <w:t>toolchain</w:t>
+      </w:r>
+      <w:proofErr w:type="spellEnd"/>
+      <w:r>
+        <w:t xml:space="preserve">, a root </w:t>
+      </w:r>
+      <w:proofErr w:type="spellStart"/>
+      <w:r>
+        <w:t>filesystem</w:t>
+      </w:r>
+      <w:proofErr w:type="spellEnd"/>
+      <w:r>
+        <w:t xml:space="preserve">, a Linux kernel image and a </w:t>
+      </w:r>
+      <w:proofErr w:type="spellStart"/>
+      <w:r>
+        <w:t>bootloader</w:t>
+      </w:r>
+      <w:proofErr w:type="spellEnd"/>
+      <w:r>
+        <w:t xml:space="preserve"> for your target. </w:t>
+      </w:r>
+      <w:proofErr w:type="spellStart"/>
+      <w:r>
+        <w:t>Buildroot</w:t>
+      </w:r>
+      <w:proofErr w:type="spellEnd"/>
+      <w:r>
+        <w:t xml:space="preserve"> can be used for any combination of these options, independently (you can for example use an existing cross-compilation </w:t>
+      </w:r>
+      <w:proofErr w:type="spellStart"/>
+      <w:r>
+        <w:t>toolchain</w:t>
+      </w:r>
+      <w:proofErr w:type="spellEnd"/>
+      <w:r>
+        <w:t xml:space="preserve">, and build only your root </w:t>
+      </w:r>
+      <w:proofErr w:type="spellStart"/>
+      <w:r>
+        <w:t>filesystem</w:t>
+      </w:r>
+      <w:proofErr w:type="spellEnd"/>
+      <w:r>
+        <w:t xml:space="preserve"> with </w:t>
+      </w:r>
+      <w:proofErr w:type="spellStart"/>
+      <w:r>
+        <w:t>Buildroot</w:t>
+      </w:r>
+      <w:proofErr w:type="spellEnd"/>
+      <w:r>
+        <w:t>).</w:t>
+      </w:r>
+    </w:p>
+    <w:p>
+      <w:proofErr w:type="spellStart"/>
+      <w:r>
+        <w:t>Buildroot</w:t>
+      </w:r>
+      <w:proofErr w:type="spellEnd"/>
+      <w:r>
+        <w:t xml:space="preserve"> is useful mainly for people working with embedded systems. Embedded systems often use processors that are not the regular x86 processors everyone is used to having in his PC. They can be PowerPC processors, MIPS processors, ARM processors, etc.</w:t>
+      </w:r>
+    </w:p>
+    <w:p>
+      <w:proofErr w:type="spellStart"/>
+      <w:r>
+        <w:t>Buildroot</w:t>
+      </w:r>
+      <w:proofErr w:type="spellEnd"/>
+      <w:r>
+        <w:t xml:space="preserve"> supports numerous processors and their variants; it also comes with default configurations for several boards available off-the-shelf. Besides this, a number of third-party projects are based on, or develop their BSP 1 or SDK 2 on top of </w:t>
+      </w:r>
+      <w:proofErr w:type="spellStart"/>
+      <w:r>
+        <w:t>Buildroot</w:t>
+      </w:r>
+      <w:proofErr w:type="spellEnd"/>
+      <w:r>
+        <w:t>.</w:t>
+      </w:r>
+    </w:p>
+    <w:p>
+      <w:proofErr w:type="spellStart"/>
+      <w:r>
+        <w:t>Buildroot</w:t>
+      </w:r>
+      <w:proofErr w:type="spellEnd"/>
+      <w:r>
+        <w:t xml:space="preserve"> is designed to run on Linux systems.</w:t>
+      </w:r>
+    </w:p>
+    <w:p>
+      <w:pPr>
+        <w:pStyle w:val="Heading2"/>
+      </w:pPr>
+      <w:bookmarkStart w:id="41" w:name="_Toc398123700"/>
+      <w:r>
+        <w:t>Getting Buildroot</w:t>
       </w:r>
       <w:bookmarkEnd w:id="41"/>
+    </w:p>
+    <w:p>
+      <w:pPr>
+        <w:pStyle w:val="Heading2"/>
+      </w:pPr>
+      <w:bookmarkStart w:id="42" w:name="_Toc398123701"/>
+      <w:r>
+        <w:t>Requirements</w:t>
+      </w:r>
+      <w:bookmarkEnd w:id="42"/>
+    </w:p>
+    <w:p>
+      <w:r>
+        <w:t xml:space="preserve">While </w:t>
+      </w:r>
+      <w:proofErr w:type="spellStart"/>
+      <w:r>
+        <w:t>Buildroot</w:t>
+      </w:r>
+      <w:proofErr w:type="spellEnd"/>
+      <w:r>
+        <w:t xml:space="preserve"> itself will build most host packages it needs for the compilation process, certain standard Linux utilities are expected to be already installed on the host system. Below you will find an overview of the mandatory packages and how to install them on a </w:t>
+      </w:r>
+      <w:proofErr w:type="spellStart"/>
+      <w:r>
+        <w:t>Debian</w:t>
+      </w:r>
+      <w:proofErr w:type="spellEnd"/>
+      <w:r>
+        <w:t xml:space="preserve"> based Linux system.</w:t>
+      </w:r>
+    </w:p>
+    <w:p/>
+    <w:p/>
+    <w:p/>
+    <w:p/>
+    <w:p>
+      <w:r>
+        <w:br w:type="page"/>
+      </w:r>
+    </w:p>
+    <w:p>
+      <w:pPr>
+        <w:pStyle w:val="Heading1"/>
+      </w:pPr>
+      <w:bookmarkStart w:id="43" w:name="_Toc398123702"/>
+      <w:r>
+        <w:lastRenderedPageBreak/>
+        <w:t>Important Command</w:t>
+      </w:r>
+      <w:r>
+        <w:t>s</w:t>
+      </w:r>
+      <w:r>
+        <w:t xml:space="preserve"> Overview</w:t>
+      </w:r>
+      <w:bookmarkEnd w:id="43"/>
     </w:p>
     <w:p/>
     <w:tbl>
@@ -8911,11 +9752,11 @@
       <w:pPr>
         <w:pStyle w:val="Heading1"/>
       </w:pPr>
-      <w:bookmarkStart w:id="42" w:name="_Toc398123703"/>
+      <w:bookmarkStart w:id="44" w:name="_Toc398123703"/>
       <w:r>
         <w:t>References</w:t>
       </w:r>
-      <w:bookmarkEnd w:id="42"/>
+      <w:bookmarkEnd w:id="44"/>
     </w:p>
     <w:tbl>
       <w:tblPr>
@@ -8996,7 +9837,7 @@
     </w:tbl>
     <w:p/>
     <w:sectPr>
-      <w:headerReference w:type="default" r:id="rId39"/>
+      <w:headerReference w:type="default" r:id="rId41"/>
       <w:pgSz w:w="11907" w:h="16839" w:code="9"/>
       <w:pgMar w:top="1440" w:right="1080" w:bottom="1440" w:left="1080" w:header="720" w:footer="720" w:gutter="0"/>
       <w:cols w:space="720"/>
@@ -9121,7 +9962,7 @@
           <w:rPr>
             <w:noProof/>
           </w:rPr>
-          <w:t>17</w:t>
+          <w:t>18</w:t>
         </w:r>
         <w:r>
           <w:rPr>
@@ -9524,6 +10365,30 @@
           <w:t>http://en.wikipedia.org/wiki/HAL_9000</w:t>
         </w:r>
       </w:hyperlink>
+    </w:p>
+  </w:footnote>
+  <w:footnote w:id="12">
+    <w:p>
+      <w:pPr>
+        <w:pStyle w:val="FootnoteText"/>
+      </w:pPr>
+      <w:r>
+        <w:rPr>
+          <w:rStyle w:val="FootnoteReference"/>
+        </w:rPr>
+        <w:footnoteRef/>
+      </w:r>
+      <w:r>
+        <w:t xml:space="preserve"> In Linux hidden files start with a dot, for example “.</w:t>
+      </w:r>
+      <w:proofErr w:type="spellStart"/>
+      <w:r>
+        <w:t>ssh</w:t>
+      </w:r>
+      <w:proofErr w:type="spellEnd"/>
+      <w:r>
+        <w:t>”.</w:t>
+      </w:r>
     </w:p>
   </w:footnote>
 </w:footnotes>
@@ -10533,6 +11398,7 @@
   <w:style w:type="character" w:default="1" w:styleId="DefaultParagraphFont">
     <w:name w:val="Default Paragraph Font"/>
     <w:uiPriority w:val="1"/>
+    <w:semiHidden/>
     <w:unhideWhenUsed/>
   </w:style>
   <w:style w:type="table" w:default="1" w:styleId="TableNormal">
@@ -11341,6 +12207,137 @@
     <w:basedOn w:val="DefaultParagraphFont"/>
     <w:rsid w:val="00BE2573"/>
   </w:style>
+  <w:style w:type="table" w:styleId="ListTable3">
+    <w:name w:val="List Table 3"/>
+    <w:basedOn w:val="TableNormal"/>
+    <w:uiPriority w:val="48"/>
+    <w:rsid w:val="00C90827"/>
+    <w:pPr>
+      <w:spacing w:after="0" w:line="240" w:lineRule="auto"/>
+    </w:pPr>
+    <w:tblPr>
+      <w:tblStyleRowBandSize w:val="1"/>
+      <w:tblStyleColBandSize w:val="1"/>
+      <w:tblInd w:w="0" w:type="dxa"/>
+      <w:tblBorders>
+        <w:top w:val="single" w:sz="4" w:space="0" w:color="000000" w:themeColor="text1"/>
+        <w:left w:val="single" w:sz="4" w:space="0" w:color="000000" w:themeColor="text1"/>
+        <w:bottom w:val="single" w:sz="4" w:space="0" w:color="000000" w:themeColor="text1"/>
+        <w:right w:val="single" w:sz="4" w:space="0" w:color="000000" w:themeColor="text1"/>
+      </w:tblBorders>
+      <w:tblCellMar>
+        <w:top w:w="0" w:type="dxa"/>
+        <w:left w:w="108" w:type="dxa"/>
+        <w:bottom w:w="0" w:type="dxa"/>
+        <w:right w:w="108" w:type="dxa"/>
+      </w:tblCellMar>
+    </w:tblPr>
+    <w:tblStylePr w:type="firstRow">
+      <w:rPr>
+        <w:b/>
+        <w:bCs/>
+        <w:color w:val="FFFFFF" w:themeColor="background1"/>
+      </w:rPr>
+      <w:tblPr/>
+      <w:tcPr>
+        <w:shd w:val="clear" w:color="auto" w:fill="000000" w:themeFill="text1"/>
+      </w:tcPr>
+    </w:tblStylePr>
+    <w:tblStylePr w:type="lastRow">
+      <w:rPr>
+        <w:b/>
+        <w:bCs/>
+      </w:rPr>
+      <w:tblPr/>
+      <w:tcPr>
+        <w:tcBorders>
+          <w:top w:val="double" w:sz="4" w:space="0" w:color="000000" w:themeColor="text1"/>
+        </w:tcBorders>
+        <w:shd w:val="clear" w:color="auto" w:fill="FFFFFF" w:themeFill="background1"/>
+      </w:tcPr>
+    </w:tblStylePr>
+    <w:tblStylePr w:type="firstCol">
+      <w:rPr>
+        <w:b/>
+        <w:bCs/>
+      </w:rPr>
+      <w:tblPr/>
+      <w:tcPr>
+        <w:tcBorders>
+          <w:right w:val="nil"/>
+        </w:tcBorders>
+        <w:shd w:val="clear" w:color="auto" w:fill="FFFFFF" w:themeFill="background1"/>
+      </w:tcPr>
+    </w:tblStylePr>
+    <w:tblStylePr w:type="lastCol">
+      <w:rPr>
+        <w:b/>
+        <w:bCs/>
+      </w:rPr>
+      <w:tblPr/>
+      <w:tcPr>
+        <w:tcBorders>
+          <w:left w:val="nil"/>
+        </w:tcBorders>
+        <w:shd w:val="clear" w:color="auto" w:fill="FFFFFF" w:themeFill="background1"/>
+      </w:tcPr>
+    </w:tblStylePr>
+    <w:tblStylePr w:type="band1Vert">
+      <w:tblPr/>
+      <w:tcPr>
+        <w:tcBorders>
+          <w:left w:val="single" w:sz="4" w:space="0" w:color="000000" w:themeColor="text1"/>
+          <w:right w:val="single" w:sz="4" w:space="0" w:color="000000" w:themeColor="text1"/>
+        </w:tcBorders>
+      </w:tcPr>
+    </w:tblStylePr>
+    <w:tblStylePr w:type="band1Horz">
+      <w:tblPr/>
+      <w:tcPr>
+        <w:tcBorders>
+          <w:top w:val="single" w:sz="4" w:space="0" w:color="000000" w:themeColor="text1"/>
+          <w:bottom w:val="single" w:sz="4" w:space="0" w:color="000000" w:themeColor="text1"/>
+          <w:insideH w:val="nil"/>
+        </w:tcBorders>
+      </w:tcPr>
+    </w:tblStylePr>
+    <w:tblStylePr w:type="neCell">
+      <w:tblPr/>
+      <w:tcPr>
+        <w:tcBorders>
+          <w:left w:val="nil"/>
+          <w:bottom w:val="nil"/>
+        </w:tcBorders>
+      </w:tcPr>
+    </w:tblStylePr>
+    <w:tblStylePr w:type="nwCell">
+      <w:tblPr/>
+      <w:tcPr>
+        <w:tcBorders>
+          <w:bottom w:val="nil"/>
+          <w:right w:val="nil"/>
+        </w:tcBorders>
+      </w:tcPr>
+    </w:tblStylePr>
+    <w:tblStylePr w:type="seCell">
+      <w:tblPr/>
+      <w:tcPr>
+        <w:tcBorders>
+          <w:top w:val="double" w:sz="4" w:space="0" w:color="000000" w:themeColor="text1"/>
+          <w:left w:val="nil"/>
+        </w:tcBorders>
+      </w:tcPr>
+    </w:tblStylePr>
+    <w:tblStylePr w:type="swCell">
+      <w:tblPr/>
+      <w:tcPr>
+        <w:tcBorders>
+          <w:top w:val="double" w:sz="4" w:space="0" w:color="000000" w:themeColor="text1"/>
+          <w:right w:val="nil"/>
+        </w:tcBorders>
+      </w:tcPr>
+    </w:tblStylePr>
+  </w:style>
 </w:styles>
 </file>
 
@@ -11453,6 +12450,7 @@
   </w:compat>
   <w:rsids>
     <w:rsidRoot w:val="00C341F5"/>
+    <w:rsid w:val="001C1262"/>
     <w:rsid w:val="005F4C35"/>
     <w:rsid w:val="006263A3"/>
     <w:rsid w:val="00C341F5"/>
@@ -12204,7 +13202,7 @@
 </file>
 
 <file path=customXml/itemProps2.xml><?xml version="1.0" encoding="utf-8"?>
-<ds:datastoreItem xmlns:ds="http://schemas.openxmlformats.org/officeDocument/2006/customXml" ds:itemID="{1597CB39-F77A-432D-8C95-1006A311F837}">
+<ds:datastoreItem xmlns:ds="http://schemas.openxmlformats.org/officeDocument/2006/customXml" ds:itemID="{4D6474C4-7A80-4A92-917C-6FAAC218E426}">
   <ds:schemaRefs>
     <ds:schemaRef ds:uri="http://schemas.openxmlformats.org/officeDocument/2006/bibliography"/>
   </ds:schemaRefs>

</xml_diff>

<commit_message>
Add installation of VB and creation of a VM
</commit_message>
<xml_diff>
--- a/multimedia_course.docx
+++ b/multimedia_course.docx
@@ -187,7 +187,6 @@
                                           <w:dataBinding w:prefixMappings="xmlns:ns0='http://purl.org/dc/elements/1.1/' xmlns:ns1='http://schemas.openxmlformats.org/package/2006/metadata/core-properties' " w:xpath="/ns1:coreProperties[1]/ns0:title[1]" w:storeItemID="{6C3C8BC8-F283-45AE-878A-BAB7291924A1}"/>
                                           <w:text/>
                                         </w:sdtPr>
-                                        <w:sdtEndPr/>
                                         <w:sdtContent>
                                           <w:r>
                                             <w:rPr>
@@ -225,7 +224,6 @@
                                           <w:dataBinding w:prefixMappings="xmlns:ns0='http://purl.org/dc/elements/1.1/' xmlns:ns1='http://schemas.openxmlformats.org/package/2006/metadata/core-properties' " w:xpath="/ns1:coreProperties[1]/ns0:subject[1]" w:storeItemID="{6C3C8BC8-F283-45AE-878A-BAB7291924A1}"/>
                                           <w:text/>
                                         </w:sdtPr>
-                                        <w:sdtEndPr/>
                                         <w:sdtContent>
                                           <w:r>
                                             <w:rPr>
@@ -287,7 +285,6 @@
                                             <w:dataBinding w:prefixMappings="xmlns:ns0='http://purl.org/dc/elements/1.1/' xmlns:ns1='http://schemas.openxmlformats.org/package/2006/metadata/core-properties' " w:xpath="/ns1:coreProperties[1]/ns0:creator[1]" w:storeItemID="{6C3C8BC8-F283-45AE-878A-BAB7291924A1}"/>
                                             <w:text/>
                                           </w:sdtPr>
-                                          <w:sdtEndPr/>
                                           <w:sdtContent>
                                             <w:tc>
                                               <w:tcPr>
@@ -334,7 +331,6 @@
                                                 <w:calendar w:val="gregorian"/>
                                               </w:date>
                                             </w:sdtPr>
-                                            <w:sdtEndPr/>
                                             <w:sdtContent>
                                               <w:p>
                                                 <w:pPr>
@@ -367,7 +363,6 @@
                                             <w:dataBinding w:prefixMappings="xmlns:ns0='http://purl.org/dc/elements/1.1/' xmlns:ns1='http://schemas.openxmlformats.org/package/2006/metadata/core-properties' " w:xpath="/ns1:coreProperties[1]/ns1:category[1]" w:storeItemID="{6C3C8BC8-F283-45AE-878A-BAB7291924A1}"/>
                                             <w:text/>
                                           </w:sdtPr>
-                                          <w:sdtEndPr/>
                                           <w:sdtContent>
                                             <w:tc>
                                               <w:tcPr>
@@ -545,7 +540,6 @@
                                     <w:dataBinding w:prefixMappings="xmlns:ns0='http://purl.org/dc/elements/1.1/' xmlns:ns1='http://schemas.openxmlformats.org/package/2006/metadata/core-properties' " w:xpath="/ns1:coreProperties[1]/ns0:title[1]" w:storeItemID="{6C3C8BC8-F283-45AE-878A-BAB7291924A1}"/>
                                     <w:text/>
                                   </w:sdtPr>
-                                  <w:sdtEndPr/>
                                   <w:sdtContent>
                                     <w:r>
                                       <w:rPr>
@@ -583,7 +577,6 @@
                                     <w:dataBinding w:prefixMappings="xmlns:ns0='http://purl.org/dc/elements/1.1/' xmlns:ns1='http://schemas.openxmlformats.org/package/2006/metadata/core-properties' " w:xpath="/ns1:coreProperties[1]/ns0:subject[1]" w:storeItemID="{6C3C8BC8-F283-45AE-878A-BAB7291924A1}"/>
                                     <w:text/>
                                   </w:sdtPr>
-                                  <w:sdtEndPr/>
                                   <w:sdtContent>
                                     <w:r>
                                       <w:rPr>
@@ -645,7 +638,6 @@
                                       <w:dataBinding w:prefixMappings="xmlns:ns0='http://purl.org/dc/elements/1.1/' xmlns:ns1='http://schemas.openxmlformats.org/package/2006/metadata/core-properties' " w:xpath="/ns1:coreProperties[1]/ns0:creator[1]" w:storeItemID="{6C3C8BC8-F283-45AE-878A-BAB7291924A1}"/>
                                       <w:text/>
                                     </w:sdtPr>
-                                    <w:sdtEndPr/>
                                     <w:sdtContent>
                                       <w:tc>
                                         <w:tcPr>
@@ -692,7 +684,6 @@
                                           <w:calendar w:val="gregorian"/>
                                         </w:date>
                                       </w:sdtPr>
-                                      <w:sdtEndPr/>
                                       <w:sdtContent>
                                         <w:p>
                                           <w:pPr>
@@ -725,7 +716,6 @@
                                       <w:dataBinding w:prefixMappings="xmlns:ns0='http://purl.org/dc/elements/1.1/' xmlns:ns1='http://schemas.openxmlformats.org/package/2006/metadata/core-properties' " w:xpath="/ns1:coreProperties[1]/ns1:category[1]" w:storeItemID="{6C3C8BC8-F283-45AE-878A-BAB7291924A1}"/>
                                       <w:text/>
                                     </w:sdtPr>
-                                    <w:sdtEndPr/>
                                     <w:sdtContent>
                                       <w:tc>
                                         <w:tcPr>
@@ -839,7 +829,7 @@
           <w:r>
             <w:fldChar w:fldCharType="separate"/>
           </w:r>
-          <w:hyperlink w:anchor="_Toc398123681" w:history="1">
+          <w:hyperlink w:anchor="_Toc399321051" w:history="1">
             <w:r>
               <w:rPr>
                 <w:rStyle w:val="Hyperlink"/>
@@ -881,7 +871,7 @@
                 <w:noProof/>
                 <w:webHidden/>
               </w:rPr>
-              <w:instrText xml:space="preserve"> PAGEREF _Toc398123681 \h </w:instrText>
+              <w:instrText xml:space="preserve"> PAGEREF _Toc399321051 \h </w:instrText>
             </w:r>
             <w:r>
               <w:rPr>
@@ -902,88 +892,6 @@
                 <w:webHidden/>
               </w:rPr>
               <w:t>2</w:t>
-            </w:r>
-            <w:r>
-              <w:rPr>
-                <w:noProof/>
-                <w:webHidden/>
-              </w:rPr>
-              <w:fldChar w:fldCharType="end"/>
-            </w:r>
-          </w:hyperlink>
-        </w:p>
-        <w:p>
-          <w:pPr>
-            <w:pStyle w:val="TOC1"/>
-            <w:rPr>
-              <w:noProof/>
-              <w:sz w:val="22"/>
-              <w:szCs w:val="22"/>
-            </w:rPr>
-          </w:pPr>
-          <w:hyperlink w:anchor="_Toc398123682" w:history="1">
-            <w:r>
-              <w:rPr>
-                <w:rStyle w:val="Hyperlink"/>
-                <w:noProof/>
-              </w:rPr>
-              <w:t>3</w:t>
-            </w:r>
-            <w:r>
-              <w:rPr>
-                <w:noProof/>
-                <w:sz w:val="22"/>
-                <w:szCs w:val="22"/>
-              </w:rPr>
-              <w:tab/>
-            </w:r>
-            <w:r>
-              <w:rPr>
-                <w:rStyle w:val="Hyperlink"/>
-                <w:noProof/>
-              </w:rPr>
-              <w:t>The Operating System</w:t>
-            </w:r>
-            <w:r>
-              <w:rPr>
-                <w:noProof/>
-                <w:webHidden/>
-              </w:rPr>
-              <w:tab/>
-            </w:r>
-            <w:r>
-              <w:rPr>
-                <w:noProof/>
-                <w:webHidden/>
-              </w:rPr>
-              <w:fldChar w:fldCharType="begin"/>
-            </w:r>
-            <w:r>
-              <w:rPr>
-                <w:noProof/>
-                <w:webHidden/>
-              </w:rPr>
-              <w:instrText xml:space="preserve"> PAGEREF _Toc398123682 \h </w:instrText>
-            </w:r>
-            <w:r>
-              <w:rPr>
-                <w:noProof/>
-                <w:webHidden/>
-              </w:rPr>
-            </w:r>
-            <w:r>
-              <w:rPr>
-                <w:noProof/>
-                <w:webHidden/>
-              </w:rPr>
-              <w:fldChar w:fldCharType="separate"/>
-            </w:r>
-            <w:r>
-              <w:rPr>
-                <w:noProof/>
-                <w:webHidden/>
-              </w:rPr>
-              <w:t>3</w:t>
             </w:r>
             <w:r>
               <w:rPr>
@@ -1007,13 +915,13 @@
               <w:szCs w:val="22"/>
             </w:rPr>
           </w:pPr>
-          <w:hyperlink w:anchor="_Toc398123683" w:history="1">
+          <w:hyperlink w:anchor="_Toc399321052" w:history="1">
             <w:r>
               <w:rPr>
                 <w:rStyle w:val="Hyperlink"/>
                 <w:noProof/>
               </w:rPr>
-              <w:t>3.1</w:t>
+              <w:t>2.1</w:t>
             </w:r>
             <w:r>
               <w:rPr>
@@ -1028,7 +936,7 @@
                 <w:rStyle w:val="Hyperlink"/>
                 <w:noProof/>
               </w:rPr>
-              <w:t>Installing Raspbian</w:t>
+              <w:t>What’s the Raspberry Pi Made off</w:t>
             </w:r>
             <w:r>
               <w:rPr>
@@ -1049,7 +957,7 @@
                 <w:noProof/>
                 <w:webHidden/>
               </w:rPr>
-              <w:instrText xml:space="preserve"> PAGEREF _Toc398123683 \h </w:instrText>
+              <w:instrText xml:space="preserve"> PAGEREF _Toc399321052 \h </w:instrText>
             </w:r>
             <w:r>
               <w:rPr>
@@ -1070,6 +978,174 @@
                 <w:webHidden/>
               </w:rPr>
               <w:t>3</w:t>
+            </w:r>
+            <w:r>
+              <w:rPr>
+                <w:noProof/>
+                <w:webHidden/>
+              </w:rPr>
+              <w:fldChar w:fldCharType="end"/>
+            </w:r>
+          </w:hyperlink>
+        </w:p>
+        <w:p>
+          <w:pPr>
+            <w:pStyle w:val="TOC3"/>
+            <w:tabs>
+              <w:tab w:val="left" w:pos="1100"/>
+              <w:tab w:val="right" w:leader="dot" w:pos="9737"/>
+            </w:tabs>
+            <w:rPr>
+              <w:noProof/>
+              <w:sz w:val="22"/>
+              <w:szCs w:val="22"/>
+            </w:rPr>
+          </w:pPr>
+          <w:hyperlink w:anchor="_Toc399321053" w:history="1">
+            <w:r>
+              <w:rPr>
+                <w:rStyle w:val="Hyperlink"/>
+                <w:noProof/>
+              </w:rPr>
+              <w:t>2.1.1</w:t>
+            </w:r>
+            <w:r>
+              <w:rPr>
+                <w:noProof/>
+                <w:sz w:val="22"/>
+                <w:szCs w:val="22"/>
+              </w:rPr>
+              <w:tab/>
+            </w:r>
+            <w:r>
+              <w:rPr>
+                <w:rStyle w:val="Hyperlink"/>
+                <w:noProof/>
+              </w:rPr>
+              <w:t>Specifications</w:t>
+            </w:r>
+            <w:r>
+              <w:rPr>
+                <w:noProof/>
+                <w:webHidden/>
+              </w:rPr>
+              <w:tab/>
+            </w:r>
+            <w:r>
+              <w:rPr>
+                <w:noProof/>
+                <w:webHidden/>
+              </w:rPr>
+              <w:fldChar w:fldCharType="begin"/>
+            </w:r>
+            <w:r>
+              <w:rPr>
+                <w:noProof/>
+                <w:webHidden/>
+              </w:rPr>
+              <w:instrText xml:space="preserve"> PAGEREF _Toc399321053 \h </w:instrText>
+            </w:r>
+            <w:r>
+              <w:rPr>
+                <w:noProof/>
+                <w:webHidden/>
+              </w:rPr>
+            </w:r>
+            <w:r>
+              <w:rPr>
+                <w:noProof/>
+                <w:webHidden/>
+              </w:rPr>
+              <w:fldChar w:fldCharType="separate"/>
+            </w:r>
+            <w:r>
+              <w:rPr>
+                <w:noProof/>
+                <w:webHidden/>
+              </w:rPr>
+              <w:t>5</w:t>
+            </w:r>
+            <w:r>
+              <w:rPr>
+                <w:noProof/>
+                <w:webHidden/>
+              </w:rPr>
+              <w:fldChar w:fldCharType="end"/>
+            </w:r>
+          </w:hyperlink>
+        </w:p>
+        <w:p>
+          <w:pPr>
+            <w:pStyle w:val="TOC1"/>
+            <w:rPr>
+              <w:noProof/>
+              <w:sz w:val="22"/>
+              <w:szCs w:val="22"/>
+            </w:rPr>
+          </w:pPr>
+          <w:hyperlink w:anchor="_Toc399321054" w:history="1">
+            <w:r>
+              <w:rPr>
+                <w:rStyle w:val="Hyperlink"/>
+                <w:noProof/>
+              </w:rPr>
+              <w:t>3</w:t>
+            </w:r>
+            <w:r>
+              <w:rPr>
+                <w:noProof/>
+                <w:sz w:val="22"/>
+                <w:szCs w:val="22"/>
+              </w:rPr>
+              <w:tab/>
+            </w:r>
+            <w:r>
+              <w:rPr>
+                <w:rStyle w:val="Hyperlink"/>
+                <w:noProof/>
+              </w:rPr>
+              <w:t>An Operating System</w:t>
+            </w:r>
+            <w:r>
+              <w:rPr>
+                <w:noProof/>
+                <w:webHidden/>
+              </w:rPr>
+              <w:tab/>
+            </w:r>
+            <w:r>
+              <w:rPr>
+                <w:noProof/>
+                <w:webHidden/>
+              </w:rPr>
+              <w:fldChar w:fldCharType="begin"/>
+            </w:r>
+            <w:r>
+              <w:rPr>
+                <w:noProof/>
+                <w:webHidden/>
+              </w:rPr>
+              <w:instrText xml:space="preserve"> PAGEREF _Toc399321054 \h </w:instrText>
+            </w:r>
+            <w:r>
+              <w:rPr>
+                <w:noProof/>
+                <w:webHidden/>
+              </w:rPr>
+            </w:r>
+            <w:r>
+              <w:rPr>
+                <w:noProof/>
+                <w:webHidden/>
+              </w:rPr>
+              <w:fldChar w:fldCharType="separate"/>
+            </w:r>
+            <w:r>
+              <w:rPr>
+                <w:noProof/>
+                <w:webHidden/>
+              </w:rPr>
+              <w:t>6</w:t>
             </w:r>
             <w:r>
               <w:rPr>
@@ -1093,13 +1169,13 @@
               <w:szCs w:val="22"/>
             </w:rPr>
           </w:pPr>
-          <w:hyperlink w:anchor="_Toc398123684" w:history="1">
+          <w:hyperlink w:anchor="_Toc399321055" w:history="1">
             <w:r>
               <w:rPr>
                 <w:rStyle w:val="Hyperlink"/>
                 <w:noProof/>
               </w:rPr>
-              <w:t>3.2</w:t>
+              <w:t>3.1</w:t>
             </w:r>
             <w:r>
               <w:rPr>
@@ -1114,6 +1190,92 @@
                 <w:rStyle w:val="Hyperlink"/>
                 <w:noProof/>
               </w:rPr>
+              <w:t>Installing Raspbian</w:t>
+            </w:r>
+            <w:r>
+              <w:rPr>
+                <w:noProof/>
+                <w:webHidden/>
+              </w:rPr>
+              <w:tab/>
+            </w:r>
+            <w:r>
+              <w:rPr>
+                <w:noProof/>
+                <w:webHidden/>
+              </w:rPr>
+              <w:fldChar w:fldCharType="begin"/>
+            </w:r>
+            <w:r>
+              <w:rPr>
+                <w:noProof/>
+                <w:webHidden/>
+              </w:rPr>
+              <w:instrText xml:space="preserve"> PAGEREF _Toc399321055 \h </w:instrText>
+            </w:r>
+            <w:r>
+              <w:rPr>
+                <w:noProof/>
+                <w:webHidden/>
+              </w:rPr>
+            </w:r>
+            <w:r>
+              <w:rPr>
+                <w:noProof/>
+                <w:webHidden/>
+              </w:rPr>
+              <w:fldChar w:fldCharType="separate"/>
+            </w:r>
+            <w:r>
+              <w:rPr>
+                <w:noProof/>
+                <w:webHidden/>
+              </w:rPr>
+              <w:t>6</w:t>
+            </w:r>
+            <w:r>
+              <w:rPr>
+                <w:noProof/>
+                <w:webHidden/>
+              </w:rPr>
+              <w:fldChar w:fldCharType="end"/>
+            </w:r>
+          </w:hyperlink>
+        </w:p>
+        <w:p>
+          <w:pPr>
+            <w:pStyle w:val="TOC2"/>
+            <w:tabs>
+              <w:tab w:val="left" w:pos="880"/>
+              <w:tab w:val="right" w:leader="dot" w:pos="9737"/>
+            </w:tabs>
+            <w:rPr>
+              <w:noProof/>
+              <w:sz w:val="22"/>
+              <w:szCs w:val="22"/>
+            </w:rPr>
+          </w:pPr>
+          <w:hyperlink w:anchor="_Toc399321056" w:history="1">
+            <w:r>
+              <w:rPr>
+                <w:rStyle w:val="Hyperlink"/>
+                <w:noProof/>
+              </w:rPr>
+              <w:t>3.2</w:t>
+            </w:r>
+            <w:r>
+              <w:rPr>
+                <w:noProof/>
+                <w:sz w:val="22"/>
+                <w:szCs w:val="22"/>
+              </w:rPr>
+              <w:tab/>
+            </w:r>
+            <w:r>
+              <w:rPr>
+                <w:rStyle w:val="Hyperlink"/>
+                <w:noProof/>
+              </w:rPr>
               <w:t>Booting the Raspberry Pi</w:t>
             </w:r>
             <w:r>
@@ -1135,7 +1297,7 @@
                 <w:noProof/>
                 <w:webHidden/>
               </w:rPr>
-              <w:instrText xml:space="preserve"> PAGEREF _Toc398123684 \h </w:instrText>
+              <w:instrText xml:space="preserve"> PAGEREF _Toc399321056 \h </w:instrText>
             </w:r>
             <w:r>
               <w:rPr>
@@ -1155,7 +1317,7 @@
                 <w:noProof/>
                 <w:webHidden/>
               </w:rPr>
-              <w:t>4</w:t>
+              <w:t>7</w:t>
             </w:r>
             <w:r>
               <w:rPr>
@@ -1179,7 +1341,7 @@
               <w:szCs w:val="22"/>
             </w:rPr>
           </w:pPr>
-          <w:hyperlink w:anchor="_Toc398123685" w:history="1">
+          <w:hyperlink w:anchor="_Toc399321057" w:history="1">
             <w:r>
               <w:rPr>
                 <w:rStyle w:val="Hyperlink"/>
@@ -1221,7 +1383,7 @@
                 <w:noProof/>
                 <w:webHidden/>
               </w:rPr>
-              <w:instrText xml:space="preserve"> PAGEREF _Toc398123685 \h </w:instrText>
+              <w:instrText xml:space="preserve"> PAGEREF _Toc399321057 \h </w:instrText>
             </w:r>
             <w:r>
               <w:rPr>
@@ -1241,7 +1403,7 @@
                 <w:noProof/>
                 <w:webHidden/>
               </w:rPr>
-              <w:t>4</w:t>
+              <w:t>7</w:t>
             </w:r>
             <w:r>
               <w:rPr>
@@ -1265,7 +1427,7 @@
               <w:szCs w:val="22"/>
             </w:rPr>
           </w:pPr>
-          <w:hyperlink w:anchor="_Toc398123686" w:history="1">
+          <w:hyperlink w:anchor="_Toc399321058" w:history="1">
             <w:r>
               <w:rPr>
                 <w:rStyle w:val="Hyperlink"/>
@@ -1307,7 +1469,7 @@
                 <w:noProof/>
                 <w:webHidden/>
               </w:rPr>
-              <w:instrText xml:space="preserve"> PAGEREF _Toc398123686 \h </w:instrText>
+              <w:instrText xml:space="preserve"> PAGEREF _Toc399321058 \h </w:instrText>
             </w:r>
             <w:r>
               <w:rPr>
@@ -1327,7 +1489,7 @@
                 <w:noProof/>
                 <w:webHidden/>
               </w:rPr>
-              <w:t>4</w:t>
+              <w:t>7</w:t>
             </w:r>
             <w:r>
               <w:rPr>
@@ -1351,7 +1513,7 @@
               <w:szCs w:val="22"/>
             </w:rPr>
           </w:pPr>
-          <w:hyperlink w:anchor="_Toc398123687" w:history="1">
+          <w:hyperlink w:anchor="_Toc399321059" w:history="1">
             <w:r>
               <w:rPr>
                 <w:rStyle w:val="Hyperlink"/>
@@ -1393,7 +1555,7 @@
                 <w:noProof/>
                 <w:webHidden/>
               </w:rPr>
-              <w:instrText xml:space="preserve"> PAGEREF _Toc398123687 \h </w:instrText>
+              <w:instrText xml:space="preserve"> PAGEREF _Toc399321059 \h </w:instrText>
             </w:r>
             <w:r>
               <w:rPr>
@@ -1413,7 +1575,93 @@
                 <w:noProof/>
                 <w:webHidden/>
               </w:rPr>
-              <w:t>6</w:t>
+              <w:t>9</w:t>
+            </w:r>
+            <w:r>
+              <w:rPr>
+                <w:noProof/>
+                <w:webHidden/>
+              </w:rPr>
+              <w:fldChar w:fldCharType="end"/>
+            </w:r>
+          </w:hyperlink>
+        </w:p>
+        <w:p>
+          <w:pPr>
+            <w:pStyle w:val="TOC3"/>
+            <w:tabs>
+              <w:tab w:val="left" w:pos="1100"/>
+              <w:tab w:val="right" w:leader="dot" w:pos="9737"/>
+            </w:tabs>
+            <w:rPr>
+              <w:noProof/>
+              <w:sz w:val="22"/>
+              <w:szCs w:val="22"/>
+            </w:rPr>
+          </w:pPr>
+          <w:hyperlink w:anchor="_Toc399321060" w:history="1">
+            <w:r>
+              <w:rPr>
+                <w:rStyle w:val="Hyperlink"/>
+                <w:noProof/>
+              </w:rPr>
+              <w:t>3.2.4</w:t>
+            </w:r>
+            <w:r>
+              <w:rPr>
+                <w:noProof/>
+                <w:sz w:val="22"/>
+                <w:szCs w:val="22"/>
+              </w:rPr>
+              <w:tab/>
+            </w:r>
+            <w:r>
+              <w:rPr>
+                <w:rStyle w:val="Hyperlink"/>
+                <w:noProof/>
+              </w:rPr>
+              <w:t>Checking The Kernel Messages</w:t>
+            </w:r>
+            <w:r>
+              <w:rPr>
+                <w:noProof/>
+                <w:webHidden/>
+              </w:rPr>
+              <w:tab/>
+            </w:r>
+            <w:r>
+              <w:rPr>
+                <w:noProof/>
+                <w:webHidden/>
+              </w:rPr>
+              <w:fldChar w:fldCharType="begin"/>
+            </w:r>
+            <w:r>
+              <w:rPr>
+                <w:noProof/>
+                <w:webHidden/>
+              </w:rPr>
+              <w:instrText xml:space="preserve"> PAGEREF _Toc399321060 \h </w:instrText>
+            </w:r>
+            <w:r>
+              <w:rPr>
+                <w:noProof/>
+                <w:webHidden/>
+              </w:rPr>
+            </w:r>
+            <w:r>
+              <w:rPr>
+                <w:noProof/>
+                <w:webHidden/>
+              </w:rPr>
+              <w:fldChar w:fldCharType="separate"/>
+            </w:r>
+            <w:r>
+              <w:rPr>
+                <w:noProof/>
+                <w:webHidden/>
+              </w:rPr>
+              <w:t>11</w:t>
             </w:r>
             <w:r>
               <w:rPr>
@@ -1437,7 +1685,7 @@
               <w:szCs w:val="22"/>
             </w:rPr>
           </w:pPr>
-          <w:hyperlink w:anchor="_Toc398123688" w:history="1">
+          <w:hyperlink w:anchor="_Toc399321061" w:history="1">
             <w:r>
               <w:rPr>
                 <w:rStyle w:val="Hyperlink"/>
@@ -1479,7 +1727,7 @@
                 <w:noProof/>
                 <w:webHidden/>
               </w:rPr>
-              <w:instrText xml:space="preserve"> PAGEREF _Toc398123688 \h </w:instrText>
+              <w:instrText xml:space="preserve"> PAGEREF _Toc399321061 \h </w:instrText>
             </w:r>
             <w:r>
               <w:rPr>
@@ -1499,7 +1747,7 @@
                 <w:noProof/>
                 <w:webHidden/>
               </w:rPr>
-              <w:t>9</w:t>
+              <w:t>12</w:t>
             </w:r>
             <w:r>
               <w:rPr>
@@ -1523,7 +1771,7 @@
               <w:szCs w:val="22"/>
             </w:rPr>
           </w:pPr>
-          <w:hyperlink w:anchor="_Toc398123689" w:history="1">
+          <w:hyperlink w:anchor="_Toc399321062" w:history="1">
             <w:r>
               <w:rPr>
                 <w:rStyle w:val="Hyperlink"/>
@@ -1565,7 +1813,7 @@
                 <w:noProof/>
                 <w:webHidden/>
               </w:rPr>
-              <w:instrText xml:space="preserve"> PAGEREF _Toc398123689 \h </w:instrText>
+              <w:instrText xml:space="preserve"> PAGEREF _Toc399321062 \h </w:instrText>
             </w:r>
             <w:r>
               <w:rPr>
@@ -1585,7 +1833,7 @@
                 <w:noProof/>
                 <w:webHidden/>
               </w:rPr>
-              <w:t>9</w:t>
+              <w:t>12</w:t>
             </w:r>
             <w:r>
               <w:rPr>
@@ -1609,7 +1857,7 @@
               <w:szCs w:val="22"/>
             </w:rPr>
           </w:pPr>
-          <w:hyperlink w:anchor="_Toc398123690" w:history="1">
+          <w:hyperlink w:anchor="_Toc399321063" w:history="1">
             <w:r>
               <w:rPr>
                 <w:rStyle w:val="Hyperlink"/>
@@ -1651,7 +1899,7 @@
                 <w:noProof/>
                 <w:webHidden/>
               </w:rPr>
-              <w:instrText xml:space="preserve"> PAGEREF _Toc398123690 \h </w:instrText>
+              <w:instrText xml:space="preserve"> PAGEREF _Toc399321063 \h </w:instrText>
             </w:r>
             <w:r>
               <w:rPr>
@@ -1671,7 +1919,7 @@
                 <w:noProof/>
                 <w:webHidden/>
               </w:rPr>
-              <w:t>9</w:t>
+              <w:t>12</w:t>
             </w:r>
             <w:r>
               <w:rPr>
@@ -1695,7 +1943,7 @@
               <w:szCs w:val="22"/>
             </w:rPr>
           </w:pPr>
-          <w:hyperlink w:anchor="_Toc398123691" w:history="1">
+          <w:hyperlink w:anchor="_Toc399321064" w:history="1">
             <w:r>
               <w:rPr>
                 <w:rStyle w:val="Hyperlink"/>
@@ -1737,7 +1985,7 @@
                 <w:noProof/>
                 <w:webHidden/>
               </w:rPr>
-              <w:instrText xml:space="preserve"> PAGEREF _Toc398123691 \h </w:instrText>
+              <w:instrText xml:space="preserve"> PAGEREF _Toc399321064 \h </w:instrText>
             </w:r>
             <w:r>
               <w:rPr>
@@ -1757,7 +2005,7 @@
                 <w:noProof/>
                 <w:webHidden/>
               </w:rPr>
-              <w:t>9</w:t>
+              <w:t>12</w:t>
             </w:r>
             <w:r>
               <w:rPr>
@@ -1781,7 +2029,7 @@
               <w:szCs w:val="22"/>
             </w:rPr>
           </w:pPr>
-          <w:hyperlink w:anchor="_Toc398123692" w:history="1">
+          <w:hyperlink w:anchor="_Toc399321065" w:history="1">
             <w:r>
               <w:rPr>
                 <w:rStyle w:val="Hyperlink"/>
@@ -1823,7 +2071,7 @@
                 <w:noProof/>
                 <w:webHidden/>
               </w:rPr>
-              <w:instrText xml:space="preserve"> PAGEREF _Toc398123692 \h </w:instrText>
+              <w:instrText xml:space="preserve"> PAGEREF _Toc399321065 \h </w:instrText>
             </w:r>
             <w:r>
               <w:rPr>
@@ -1843,7 +2091,7 @@
                 <w:noProof/>
                 <w:webHidden/>
               </w:rPr>
-              <w:t>9</w:t>
+              <w:t>12</w:t>
             </w:r>
             <w:r>
               <w:rPr>
@@ -1867,7 +2115,7 @@
               <w:szCs w:val="22"/>
             </w:rPr>
           </w:pPr>
-          <w:hyperlink w:anchor="_Toc398123693" w:history="1">
+          <w:hyperlink w:anchor="_Toc399321066" w:history="1">
             <w:r>
               <w:rPr>
                 <w:rStyle w:val="Hyperlink"/>
@@ -1909,7 +2157,7 @@
                 <w:noProof/>
                 <w:webHidden/>
               </w:rPr>
-              <w:instrText xml:space="preserve"> PAGEREF _Toc398123693 \h </w:instrText>
+              <w:instrText xml:space="preserve"> PAGEREF _Toc399321066 \h </w:instrText>
             </w:r>
             <w:r>
               <w:rPr>
@@ -1929,7 +2177,7 @@
                 <w:noProof/>
                 <w:webHidden/>
               </w:rPr>
-              <w:t>10</w:t>
+              <w:t>13</w:t>
             </w:r>
             <w:r>
               <w:rPr>
@@ -1953,7 +2201,7 @@
               <w:szCs w:val="22"/>
             </w:rPr>
           </w:pPr>
-          <w:hyperlink w:anchor="_Toc398123694" w:history="1">
+          <w:hyperlink w:anchor="_Toc399321067" w:history="1">
             <w:r>
               <w:rPr>
                 <w:rStyle w:val="Hyperlink"/>
@@ -1995,7 +2243,7 @@
                 <w:noProof/>
                 <w:webHidden/>
               </w:rPr>
-              <w:instrText xml:space="preserve"> PAGEREF _Toc398123694 \h </w:instrText>
+              <w:instrText xml:space="preserve"> PAGEREF _Toc399321067 \h </w:instrText>
             </w:r>
             <w:r>
               <w:rPr>
@@ -2015,7 +2263,7 @@
                 <w:noProof/>
                 <w:webHidden/>
               </w:rPr>
-              <w:t>10</w:t>
+              <w:t>13</w:t>
             </w:r>
             <w:r>
               <w:rPr>
@@ -2039,7 +2287,7 @@
               <w:szCs w:val="22"/>
             </w:rPr>
           </w:pPr>
-          <w:hyperlink w:anchor="_Toc398123695" w:history="1">
+          <w:hyperlink w:anchor="_Toc399321068" w:history="1">
             <w:r>
               <w:rPr>
                 <w:rStyle w:val="Hyperlink"/>
@@ -2081,7 +2329,7 @@
                 <w:noProof/>
                 <w:webHidden/>
               </w:rPr>
-              <w:instrText xml:space="preserve"> PAGEREF _Toc398123695 \h </w:instrText>
+              <w:instrText xml:space="preserve"> PAGEREF _Toc399321068 \h </w:instrText>
             </w:r>
             <w:r>
               <w:rPr>
@@ -2101,7 +2349,7 @@
                 <w:noProof/>
                 <w:webHidden/>
               </w:rPr>
-              <w:t>10</w:t>
+              <w:t>13</w:t>
             </w:r>
             <w:r>
               <w:rPr>
@@ -2125,7 +2373,7 @@
               <w:szCs w:val="22"/>
             </w:rPr>
           </w:pPr>
-          <w:hyperlink w:anchor="_Toc398123696" w:history="1">
+          <w:hyperlink w:anchor="_Toc399321069" w:history="1">
             <w:r>
               <w:rPr>
                 <w:rStyle w:val="Hyperlink"/>
@@ -2167,7 +2415,7 @@
                 <w:noProof/>
                 <w:webHidden/>
               </w:rPr>
-              <w:instrText xml:space="preserve"> PAGEREF _Toc398123696 \h </w:instrText>
+              <w:instrText xml:space="preserve"> PAGEREF _Toc399321069 \h </w:instrText>
             </w:r>
             <w:r>
               <w:rPr>
@@ -2187,7 +2435,7 @@
                 <w:noProof/>
                 <w:webHidden/>
               </w:rPr>
-              <w:t>10</w:t>
+              <w:t>13</w:t>
             </w:r>
             <w:r>
               <w:rPr>
@@ -2211,7 +2459,7 @@
               <w:szCs w:val="22"/>
             </w:rPr>
           </w:pPr>
-          <w:hyperlink w:anchor="_Toc398123697" w:history="1">
+          <w:hyperlink w:anchor="_Toc399321070" w:history="1">
             <w:r>
               <w:rPr>
                 <w:rStyle w:val="Hyperlink"/>
@@ -2253,7 +2501,7 @@
                 <w:noProof/>
                 <w:webHidden/>
               </w:rPr>
-              <w:instrText xml:space="preserve"> PAGEREF _Toc398123697 \h </w:instrText>
+              <w:instrText xml:space="preserve"> PAGEREF _Toc399321070 \h </w:instrText>
             </w:r>
             <w:r>
               <w:rPr>
@@ -2273,7 +2521,7 @@
                 <w:noProof/>
                 <w:webHidden/>
               </w:rPr>
-              <w:t>11</w:t>
+              <w:t>15</w:t>
             </w:r>
             <w:r>
               <w:rPr>
@@ -2293,7 +2541,7 @@
               <w:szCs w:val="22"/>
             </w:rPr>
           </w:pPr>
-          <w:hyperlink w:anchor="_Toc398123698" w:history="1">
+          <w:hyperlink w:anchor="_Toc399321071" w:history="1">
             <w:r>
               <w:rPr>
                 <w:rStyle w:val="Hyperlink"/>
@@ -2314,7 +2562,7 @@
                 <w:rStyle w:val="Hyperlink"/>
                 <w:noProof/>
               </w:rPr>
-              <w:t>Buildroot: Making Embedded Linux easy</w:t>
+              <w:t>Linux Basics</w:t>
             </w:r>
             <w:r>
               <w:rPr>
@@ -2335,7 +2583,7 @@
                 <w:noProof/>
                 <w:webHidden/>
               </w:rPr>
-              <w:instrText xml:space="preserve"> PAGEREF _Toc398123698 \h </w:instrText>
+              <w:instrText xml:space="preserve"> PAGEREF _Toc399321071 \h </w:instrText>
             </w:r>
             <w:r>
               <w:rPr>
@@ -2355,7 +2603,7 @@
                 <w:noProof/>
                 <w:webHidden/>
               </w:rPr>
-              <w:t>13</w:t>
+              <w:t>16</w:t>
             </w:r>
             <w:r>
               <w:rPr>
@@ -2379,7 +2627,7 @@
               <w:szCs w:val="22"/>
             </w:rPr>
           </w:pPr>
-          <w:hyperlink w:anchor="_Toc398123699" w:history="1">
+          <w:hyperlink w:anchor="_Toc399321072" w:history="1">
             <w:r>
               <w:rPr>
                 <w:rStyle w:val="Hyperlink"/>
@@ -2400,7 +2648,7 @@
                 <w:rStyle w:val="Hyperlink"/>
                 <w:noProof/>
               </w:rPr>
-              <w:t>Introduction</w:t>
+              <w:t>The MAN-Pages</w:t>
             </w:r>
             <w:r>
               <w:rPr>
@@ -2421,7 +2669,7 @@
                 <w:noProof/>
                 <w:webHidden/>
               </w:rPr>
-              <w:instrText xml:space="preserve"> PAGEREF _Toc398123699 \h </w:instrText>
+              <w:instrText xml:space="preserve"> PAGEREF _Toc399321072 \h </w:instrText>
             </w:r>
             <w:r>
               <w:rPr>
@@ -2441,7 +2689,7 @@
                 <w:noProof/>
                 <w:webHidden/>
               </w:rPr>
-              <w:t>13</w:t>
+              <w:t>16</w:t>
             </w:r>
             <w:r>
               <w:rPr>
@@ -2465,7 +2713,7 @@
               <w:szCs w:val="22"/>
             </w:rPr>
           </w:pPr>
-          <w:hyperlink w:anchor="_Toc398123700" w:history="1">
+          <w:hyperlink w:anchor="_Toc399321073" w:history="1">
             <w:r>
               <w:rPr>
                 <w:rStyle w:val="Hyperlink"/>
@@ -2486,7 +2734,7 @@
                 <w:rStyle w:val="Hyperlink"/>
                 <w:noProof/>
               </w:rPr>
-              <w:t>Getting Buildroot</w:t>
+              <w:t>Traversing and Manipulating the File System</w:t>
             </w:r>
             <w:r>
               <w:rPr>
@@ -2507,7 +2755,7 @@
                 <w:noProof/>
                 <w:webHidden/>
               </w:rPr>
-              <w:instrText xml:space="preserve"> PAGEREF _Toc398123700 \h </w:instrText>
+              <w:instrText xml:space="preserve"> PAGEREF _Toc399321073 \h </w:instrText>
             </w:r>
             <w:r>
               <w:rPr>
@@ -2527,7 +2775,7 @@
                 <w:noProof/>
                 <w:webHidden/>
               </w:rPr>
-              <w:t>13</w:t>
+              <w:t>16</w:t>
             </w:r>
             <w:r>
               <w:rPr>
@@ -2551,7 +2799,7 @@
               <w:szCs w:val="22"/>
             </w:rPr>
           </w:pPr>
-          <w:hyperlink w:anchor="_Toc398123701" w:history="1">
+          <w:hyperlink w:anchor="_Toc399321074" w:history="1">
             <w:r>
               <w:rPr>
                 <w:rStyle w:val="Hyperlink"/>
@@ -2572,7 +2820,7 @@
                 <w:rStyle w:val="Hyperlink"/>
                 <w:noProof/>
               </w:rPr>
-              <w:t>Requirements</w:t>
+              <w:t>Installing Packages</w:t>
             </w:r>
             <w:r>
               <w:rPr>
@@ -2593,7 +2841,7 @@
                 <w:noProof/>
                 <w:webHidden/>
               </w:rPr>
-              <w:instrText xml:space="preserve"> PAGEREF _Toc398123701 \h </w:instrText>
+              <w:instrText xml:space="preserve"> PAGEREF _Toc399321074 \h </w:instrText>
             </w:r>
             <w:r>
               <w:rPr>
@@ -2613,7 +2861,7 @@
                 <w:noProof/>
                 <w:webHidden/>
               </w:rPr>
-              <w:t>13</w:t>
+              <w:t>18</w:t>
             </w:r>
             <w:r>
               <w:rPr>
@@ -2633,7 +2881,7 @@
               <w:szCs w:val="22"/>
             </w:rPr>
           </w:pPr>
-          <w:hyperlink w:anchor="_Toc398123702" w:history="1">
+          <w:hyperlink w:anchor="_Toc399321075" w:history="1">
             <w:r>
               <w:rPr>
                 <w:rStyle w:val="Hyperlink"/>
@@ -2654,7 +2902,21 @@
                 <w:rStyle w:val="Hyperlink"/>
                 <w:noProof/>
               </w:rPr>
-              <w:t>Important Command Overview</w:t>
+              <w:t>Runnin</w:t>
+            </w:r>
+            <w:r>
+              <w:rPr>
+                <w:rStyle w:val="Hyperlink"/>
+                <w:noProof/>
+              </w:rPr>
+              <w:t>g</w:t>
+            </w:r>
+            <w:r>
+              <w:rPr>
+                <w:rStyle w:val="Hyperlink"/>
+                <w:noProof/>
+              </w:rPr>
+              <w:t xml:space="preserve"> a Virtual Machine</w:t>
             </w:r>
             <w:r>
               <w:rPr>
@@ -2675,7 +2937,7 @@
                 <w:noProof/>
                 <w:webHidden/>
               </w:rPr>
-              <w:instrText xml:space="preserve"> PAGEREF _Toc398123702 \h </w:instrText>
+              <w:instrText xml:space="preserve"> PAGEREF _Toc399321075 \h </w:instrText>
             </w:r>
             <w:r>
               <w:rPr>
@@ -2695,7 +2957,93 @@
                 <w:noProof/>
                 <w:webHidden/>
               </w:rPr>
-              <w:t>14</w:t>
+              <w:t>19</w:t>
+            </w:r>
+            <w:r>
+              <w:rPr>
+                <w:noProof/>
+                <w:webHidden/>
+              </w:rPr>
+              <w:fldChar w:fldCharType="end"/>
+            </w:r>
+          </w:hyperlink>
+        </w:p>
+        <w:p>
+          <w:pPr>
+            <w:pStyle w:val="TOC2"/>
+            <w:tabs>
+              <w:tab w:val="left" w:pos="880"/>
+              <w:tab w:val="right" w:leader="dot" w:pos="9737"/>
+            </w:tabs>
+            <w:rPr>
+              <w:noProof/>
+              <w:sz w:val="22"/>
+              <w:szCs w:val="22"/>
+            </w:rPr>
+          </w:pPr>
+          <w:hyperlink w:anchor="_Toc399321076" w:history="1">
+            <w:r>
+              <w:rPr>
+                <w:rStyle w:val="Hyperlink"/>
+                <w:noProof/>
+              </w:rPr>
+              <w:t>5.1</w:t>
+            </w:r>
+            <w:r>
+              <w:rPr>
+                <w:noProof/>
+                <w:sz w:val="22"/>
+                <w:szCs w:val="22"/>
+              </w:rPr>
+              <w:tab/>
+            </w:r>
+            <w:r>
+              <w:rPr>
+                <w:rStyle w:val="Hyperlink"/>
+                <w:noProof/>
+              </w:rPr>
+              <w:t>Installing Oracle VirtualBox</w:t>
+            </w:r>
+            <w:r>
+              <w:rPr>
+                <w:noProof/>
+                <w:webHidden/>
+              </w:rPr>
+              <w:tab/>
+            </w:r>
+            <w:r>
+              <w:rPr>
+                <w:noProof/>
+                <w:webHidden/>
+              </w:rPr>
+              <w:fldChar w:fldCharType="begin"/>
+            </w:r>
+            <w:r>
+              <w:rPr>
+                <w:noProof/>
+                <w:webHidden/>
+              </w:rPr>
+              <w:instrText xml:space="preserve"> PAGEREF _Toc399321076 \h </w:instrText>
+            </w:r>
+            <w:r>
+              <w:rPr>
+                <w:noProof/>
+                <w:webHidden/>
+              </w:rPr>
+            </w:r>
+            <w:r>
+              <w:rPr>
+                <w:noProof/>
+                <w:webHidden/>
+              </w:rPr>
+              <w:fldChar w:fldCharType="separate"/>
+            </w:r>
+            <w:r>
+              <w:rPr>
+                <w:noProof/>
+                <w:webHidden/>
+              </w:rPr>
+              <w:t>19</w:t>
             </w:r>
             <w:r>
               <w:rPr>
@@ -2715,7 +3063,7 @@
               <w:szCs w:val="22"/>
             </w:rPr>
           </w:pPr>
-          <w:hyperlink w:anchor="_Toc398123703" w:history="1">
+          <w:hyperlink w:anchor="_Toc399321077" w:history="1">
             <w:r>
               <w:rPr>
                 <w:rStyle w:val="Hyperlink"/>
@@ -2736,6 +3084,428 @@
                 <w:rStyle w:val="Hyperlink"/>
                 <w:noProof/>
               </w:rPr>
+              <w:t>Buildroot: Making Embedded Linux easy</w:t>
+            </w:r>
+            <w:r>
+              <w:rPr>
+                <w:noProof/>
+                <w:webHidden/>
+              </w:rPr>
+              <w:tab/>
+            </w:r>
+            <w:r>
+              <w:rPr>
+                <w:noProof/>
+                <w:webHidden/>
+              </w:rPr>
+              <w:fldChar w:fldCharType="begin"/>
+            </w:r>
+            <w:r>
+              <w:rPr>
+                <w:noProof/>
+                <w:webHidden/>
+              </w:rPr>
+              <w:instrText xml:space="preserve"> PAGEREF _Toc399321077 \h </w:instrText>
+            </w:r>
+            <w:r>
+              <w:rPr>
+                <w:noProof/>
+                <w:webHidden/>
+              </w:rPr>
+            </w:r>
+            <w:r>
+              <w:rPr>
+                <w:noProof/>
+                <w:webHidden/>
+              </w:rPr>
+              <w:fldChar w:fldCharType="separate"/>
+            </w:r>
+            <w:r>
+              <w:rPr>
+                <w:noProof/>
+                <w:webHidden/>
+              </w:rPr>
+              <w:t>21</w:t>
+            </w:r>
+            <w:r>
+              <w:rPr>
+                <w:noProof/>
+                <w:webHidden/>
+              </w:rPr>
+              <w:fldChar w:fldCharType="end"/>
+            </w:r>
+          </w:hyperlink>
+        </w:p>
+        <w:p>
+          <w:pPr>
+            <w:pStyle w:val="TOC2"/>
+            <w:tabs>
+              <w:tab w:val="left" w:pos="880"/>
+              <w:tab w:val="right" w:leader="dot" w:pos="9737"/>
+            </w:tabs>
+            <w:rPr>
+              <w:noProof/>
+              <w:sz w:val="22"/>
+              <w:szCs w:val="22"/>
+            </w:rPr>
+          </w:pPr>
+          <w:hyperlink w:anchor="_Toc399321078" w:history="1">
+            <w:r>
+              <w:rPr>
+                <w:rStyle w:val="Hyperlink"/>
+                <w:noProof/>
+              </w:rPr>
+              <w:t>6.1</w:t>
+            </w:r>
+            <w:r>
+              <w:rPr>
+                <w:noProof/>
+                <w:sz w:val="22"/>
+                <w:szCs w:val="22"/>
+              </w:rPr>
+              <w:tab/>
+            </w:r>
+            <w:r>
+              <w:rPr>
+                <w:rStyle w:val="Hyperlink"/>
+                <w:noProof/>
+              </w:rPr>
+              <w:t>Introduction</w:t>
+            </w:r>
+            <w:r>
+              <w:rPr>
+                <w:noProof/>
+                <w:webHidden/>
+              </w:rPr>
+              <w:tab/>
+            </w:r>
+            <w:r>
+              <w:rPr>
+                <w:noProof/>
+                <w:webHidden/>
+              </w:rPr>
+              <w:fldChar w:fldCharType="begin"/>
+            </w:r>
+            <w:r>
+              <w:rPr>
+                <w:noProof/>
+                <w:webHidden/>
+              </w:rPr>
+              <w:instrText xml:space="preserve"> PAGEREF _Toc399321078 \h </w:instrText>
+            </w:r>
+            <w:r>
+              <w:rPr>
+                <w:noProof/>
+                <w:webHidden/>
+              </w:rPr>
+            </w:r>
+            <w:r>
+              <w:rPr>
+                <w:noProof/>
+                <w:webHidden/>
+              </w:rPr>
+              <w:fldChar w:fldCharType="separate"/>
+            </w:r>
+            <w:r>
+              <w:rPr>
+                <w:noProof/>
+                <w:webHidden/>
+              </w:rPr>
+              <w:t>21</w:t>
+            </w:r>
+            <w:r>
+              <w:rPr>
+                <w:noProof/>
+                <w:webHidden/>
+              </w:rPr>
+              <w:fldChar w:fldCharType="end"/>
+            </w:r>
+          </w:hyperlink>
+        </w:p>
+        <w:p>
+          <w:pPr>
+            <w:pStyle w:val="TOC2"/>
+            <w:tabs>
+              <w:tab w:val="left" w:pos="880"/>
+              <w:tab w:val="right" w:leader="dot" w:pos="9737"/>
+            </w:tabs>
+            <w:rPr>
+              <w:noProof/>
+              <w:sz w:val="22"/>
+              <w:szCs w:val="22"/>
+            </w:rPr>
+          </w:pPr>
+          <w:hyperlink w:anchor="_Toc399321079" w:history="1">
+            <w:r>
+              <w:rPr>
+                <w:rStyle w:val="Hyperlink"/>
+                <w:noProof/>
+              </w:rPr>
+              <w:t>6.2</w:t>
+            </w:r>
+            <w:r>
+              <w:rPr>
+                <w:noProof/>
+                <w:sz w:val="22"/>
+                <w:szCs w:val="22"/>
+              </w:rPr>
+              <w:tab/>
+            </w:r>
+            <w:r>
+              <w:rPr>
+                <w:rStyle w:val="Hyperlink"/>
+                <w:noProof/>
+              </w:rPr>
+              <w:t>Getting Buildroot</w:t>
+            </w:r>
+            <w:r>
+              <w:rPr>
+                <w:noProof/>
+                <w:webHidden/>
+              </w:rPr>
+              <w:tab/>
+            </w:r>
+            <w:r>
+              <w:rPr>
+                <w:noProof/>
+                <w:webHidden/>
+              </w:rPr>
+              <w:fldChar w:fldCharType="begin"/>
+            </w:r>
+            <w:r>
+              <w:rPr>
+                <w:noProof/>
+                <w:webHidden/>
+              </w:rPr>
+              <w:instrText xml:space="preserve"> PAGEREF _Toc399321079 \h </w:instrText>
+            </w:r>
+            <w:r>
+              <w:rPr>
+                <w:noProof/>
+                <w:webHidden/>
+              </w:rPr>
+            </w:r>
+            <w:r>
+              <w:rPr>
+                <w:noProof/>
+                <w:webHidden/>
+              </w:rPr>
+              <w:fldChar w:fldCharType="separate"/>
+            </w:r>
+            <w:r>
+              <w:rPr>
+                <w:noProof/>
+                <w:webHidden/>
+              </w:rPr>
+              <w:t>21</w:t>
+            </w:r>
+            <w:r>
+              <w:rPr>
+                <w:noProof/>
+                <w:webHidden/>
+              </w:rPr>
+              <w:fldChar w:fldCharType="end"/>
+            </w:r>
+          </w:hyperlink>
+        </w:p>
+        <w:p>
+          <w:pPr>
+            <w:pStyle w:val="TOC2"/>
+            <w:tabs>
+              <w:tab w:val="left" w:pos="880"/>
+              <w:tab w:val="right" w:leader="dot" w:pos="9737"/>
+            </w:tabs>
+            <w:rPr>
+              <w:noProof/>
+              <w:sz w:val="22"/>
+              <w:szCs w:val="22"/>
+            </w:rPr>
+          </w:pPr>
+          <w:hyperlink w:anchor="_Toc399321080" w:history="1">
+            <w:r>
+              <w:rPr>
+                <w:rStyle w:val="Hyperlink"/>
+                <w:noProof/>
+              </w:rPr>
+              <w:t>6.3</w:t>
+            </w:r>
+            <w:r>
+              <w:rPr>
+                <w:noProof/>
+                <w:sz w:val="22"/>
+                <w:szCs w:val="22"/>
+              </w:rPr>
+              <w:tab/>
+            </w:r>
+            <w:r>
+              <w:rPr>
+                <w:rStyle w:val="Hyperlink"/>
+                <w:noProof/>
+              </w:rPr>
+              <w:t>Requirements</w:t>
+            </w:r>
+            <w:r>
+              <w:rPr>
+                <w:noProof/>
+                <w:webHidden/>
+              </w:rPr>
+              <w:tab/>
+            </w:r>
+            <w:r>
+              <w:rPr>
+                <w:noProof/>
+                <w:webHidden/>
+              </w:rPr>
+              <w:fldChar w:fldCharType="begin"/>
+            </w:r>
+            <w:r>
+              <w:rPr>
+                <w:noProof/>
+                <w:webHidden/>
+              </w:rPr>
+              <w:instrText xml:space="preserve"> PAGEREF _Toc399321080 \h </w:instrText>
+            </w:r>
+            <w:r>
+              <w:rPr>
+                <w:noProof/>
+                <w:webHidden/>
+              </w:rPr>
+            </w:r>
+            <w:r>
+              <w:rPr>
+                <w:noProof/>
+                <w:webHidden/>
+              </w:rPr>
+              <w:fldChar w:fldCharType="separate"/>
+            </w:r>
+            <w:r>
+              <w:rPr>
+                <w:noProof/>
+                <w:webHidden/>
+              </w:rPr>
+              <w:t>21</w:t>
+            </w:r>
+            <w:r>
+              <w:rPr>
+                <w:noProof/>
+                <w:webHidden/>
+              </w:rPr>
+              <w:fldChar w:fldCharType="end"/>
+            </w:r>
+          </w:hyperlink>
+        </w:p>
+        <w:p>
+          <w:pPr>
+            <w:pStyle w:val="TOC1"/>
+            <w:rPr>
+              <w:noProof/>
+              <w:sz w:val="22"/>
+              <w:szCs w:val="22"/>
+            </w:rPr>
+          </w:pPr>
+          <w:hyperlink w:anchor="_Toc399321081" w:history="1">
+            <w:r>
+              <w:rPr>
+                <w:rStyle w:val="Hyperlink"/>
+                <w:noProof/>
+              </w:rPr>
+              <w:t>7</w:t>
+            </w:r>
+            <w:r>
+              <w:rPr>
+                <w:noProof/>
+                <w:sz w:val="22"/>
+                <w:szCs w:val="22"/>
+              </w:rPr>
+              <w:tab/>
+            </w:r>
+            <w:r>
+              <w:rPr>
+                <w:rStyle w:val="Hyperlink"/>
+                <w:noProof/>
+              </w:rPr>
+              <w:t>Important Commands Overview</w:t>
+            </w:r>
+            <w:r>
+              <w:rPr>
+                <w:noProof/>
+                <w:webHidden/>
+              </w:rPr>
+              <w:tab/>
+            </w:r>
+            <w:r>
+              <w:rPr>
+                <w:noProof/>
+                <w:webHidden/>
+              </w:rPr>
+              <w:fldChar w:fldCharType="begin"/>
+            </w:r>
+            <w:r>
+              <w:rPr>
+                <w:noProof/>
+                <w:webHidden/>
+              </w:rPr>
+              <w:instrText xml:space="preserve"> PAGEREF _Toc399321081 \h </w:instrText>
+            </w:r>
+            <w:r>
+              <w:rPr>
+                <w:noProof/>
+                <w:webHidden/>
+              </w:rPr>
+            </w:r>
+            <w:r>
+              <w:rPr>
+                <w:noProof/>
+                <w:webHidden/>
+              </w:rPr>
+              <w:fldChar w:fldCharType="separate"/>
+            </w:r>
+            <w:r>
+              <w:rPr>
+                <w:noProof/>
+                <w:webHidden/>
+              </w:rPr>
+              <w:t>22</w:t>
+            </w:r>
+            <w:r>
+              <w:rPr>
+                <w:noProof/>
+                <w:webHidden/>
+              </w:rPr>
+              <w:fldChar w:fldCharType="end"/>
+            </w:r>
+          </w:hyperlink>
+        </w:p>
+        <w:p>
+          <w:pPr>
+            <w:pStyle w:val="TOC1"/>
+            <w:rPr>
+              <w:noProof/>
+              <w:sz w:val="22"/>
+              <w:szCs w:val="22"/>
+            </w:rPr>
+          </w:pPr>
+          <w:hyperlink w:anchor="_Toc399321082" w:history="1">
+            <w:r>
+              <w:rPr>
+                <w:rStyle w:val="Hyperlink"/>
+                <w:noProof/>
+              </w:rPr>
+              <w:t>8</w:t>
+            </w:r>
+            <w:r>
+              <w:rPr>
+                <w:noProof/>
+                <w:sz w:val="22"/>
+                <w:szCs w:val="22"/>
+              </w:rPr>
+              <w:tab/>
+            </w:r>
+            <w:r>
+              <w:rPr>
+                <w:rStyle w:val="Hyperlink"/>
+                <w:noProof/>
+              </w:rPr>
               <w:t>References</w:t>
             </w:r>
             <w:r>
@@ -2757,7 +3527,7 @@
                 <w:noProof/>
                 <w:webHidden/>
               </w:rPr>
-              <w:instrText xml:space="preserve"> PAGEREF _Toc398123703 \h </w:instrText>
+              <w:instrText xml:space="preserve"> PAGEREF _Toc399321082 \h </w:instrText>
             </w:r>
             <w:r>
               <w:rPr>
@@ -2777,7 +3547,7 @@
                 <w:noProof/>
                 <w:webHidden/>
               </w:rPr>
-              <w:t>14</w:t>
+              <w:t>22</w:t>
             </w:r>
             <w:r>
               <w:rPr>
@@ -2809,8 +3579,9 @@
       <w:pPr>
         <w:pStyle w:val="Heading1"/>
       </w:pPr>
-      <w:bookmarkStart w:id="0" w:name="_Toc398123681"/>
-      <w:r>
+      <w:bookmarkStart w:id="0" w:name="_Toc399321051"/>
+      <w:r>
+        <w:lastRenderedPageBreak/>
         <w:t>The Raspberry Pi</w:t>
       </w:r>
       <w:bookmarkEnd w:id="0"/>
@@ -3073,6 +3844,7 @@
         <w:rPr>
           <w:b/>
         </w:rPr>
+        <w:lastRenderedPageBreak/>
         <w:t>Automatic DeviantArt Picture Frame</w:t>
       </w:r>
       <w:r>
@@ -3157,9 +3929,11 @@
       <w:pPr>
         <w:pStyle w:val="Heading2"/>
       </w:pPr>
+      <w:bookmarkStart w:id="1" w:name="_Toc399321052"/>
       <w:r>
         <w:t>What’s the Raspberry Pi Made off</w:t>
       </w:r>
+      <w:bookmarkEnd w:id="1"/>
     </w:p>
     <w:p>
       <w:r>
@@ -3316,7 +4090,7 @@
         <w:pStyle w:val="Caption"/>
         <w:jc w:val="center"/>
       </w:pPr>
-      <w:bookmarkStart w:id="1" w:name="_Ref398882109"/>
+      <w:bookmarkStart w:id="2" w:name="_Ref398882109"/>
       <w:r>
         <w:t xml:space="preserve">Figure </w:t>
       </w:r>
@@ -3328,7 +4102,7 @@
           <w:t>1</w:t>
         </w:r>
       </w:fldSimple>
-      <w:bookmarkEnd w:id="1"/>
+      <w:bookmarkEnd w:id="2"/>
       <w:r>
         <w:t xml:space="preserve"> Raspberry Pi model B - Component placements</w:t>
       </w:r>
@@ -3501,6 +4275,7 @@
     </w:p>
     <w:p>
       <w:r>
+        <w:lastRenderedPageBreak/>
         <w:t xml:space="preserve">If you're wondering why you can't see the Broadcom SoC anywhere on the Raspberry Pi, it's because you're looking in the wrong place. The processor is hidden beneath the Hynix memory chip at the centre of the board, which uses a package-on-package (PoP) </w:t>
       </w:r>
       <w:r>
@@ -3597,7 +4372,7 @@
         <w:pStyle w:val="Caption"/>
         <w:jc w:val="center"/>
       </w:pPr>
-      <w:bookmarkStart w:id="2" w:name="_Ref398885516"/>
+      <w:bookmarkStart w:id="3" w:name="_Ref398885516"/>
       <w:r>
         <w:t xml:space="preserve">Figure </w:t>
       </w:r>
@@ -3609,7 +4384,7 @@
           <w:t>2</w:t>
         </w:r>
       </w:fldSimple>
-      <w:bookmarkEnd w:id="2"/>
+      <w:bookmarkEnd w:id="3"/>
       <w:r>
         <w:t xml:space="preserve"> Package-on-Package</w:t>
       </w:r>
@@ -3694,7 +4469,7 @@
         <w:pStyle w:val="Caption"/>
         <w:jc w:val="center"/>
       </w:pPr>
-      <w:bookmarkStart w:id="3" w:name="_Ref398884641"/>
+      <w:bookmarkStart w:id="4" w:name="_Ref398884641"/>
       <w:r>
         <w:t xml:space="preserve">Figure </w:t>
       </w:r>
@@ -3706,7 +4481,7 @@
           <w:t>3</w:t>
         </w:r>
       </w:fldSimple>
-      <w:bookmarkEnd w:id="3"/>
+      <w:bookmarkEnd w:id="4"/>
       <w:r>
         <w:t xml:space="preserve"> The Pi's Ethernet Controller with Integrated USB HUB</w:t>
       </w:r>
@@ -3739,11 +4514,14 @@
       <w:pPr>
         <w:pStyle w:val="Heading3"/>
       </w:pPr>
-      <w:bookmarkStart w:id="4" w:name="_Ref398883531"/>
-      <w:r>
+      <w:bookmarkStart w:id="5" w:name="_Ref398883531"/>
+      <w:bookmarkStart w:id="6" w:name="_Toc399321053"/>
+      <w:r>
+        <w:lastRenderedPageBreak/>
         <w:t>Specifications</w:t>
       </w:r>
-      <w:bookmarkEnd w:id="4"/>
+      <w:bookmarkEnd w:id="5"/>
+      <w:bookmarkEnd w:id="6"/>
     </w:p>
     <w:p>
       <w:r>
@@ -3777,7 +4555,7 @@
         <w:keepNext/>
         <w:jc w:val="center"/>
       </w:pPr>
-      <w:bookmarkStart w:id="5" w:name="_Ref398882240"/>
+      <w:bookmarkStart w:id="7" w:name="_Ref398882240"/>
       <w:r>
         <w:t xml:space="preserve">Table </w:t>
       </w:r>
@@ -3789,7 +4567,7 @@
           <w:t>1</w:t>
         </w:r>
       </w:fldSimple>
-      <w:bookmarkEnd w:id="5"/>
+      <w:bookmarkEnd w:id="7"/>
       <w:r>
         <w:t xml:space="preserve"> </w:t>
       </w:r>
@@ -5590,14 +6368,15 @@
       <w:pPr>
         <w:pStyle w:val="Heading1"/>
       </w:pPr>
-      <w:bookmarkStart w:id="6" w:name="_Toc398123682"/>
-      <w:r>
+      <w:bookmarkStart w:id="8" w:name="_Toc399321054"/>
+      <w:r>
+        <w:lastRenderedPageBreak/>
         <w:t>An</w:t>
       </w:r>
       <w:r>
         <w:t xml:space="preserve"> Operating System</w:t>
       </w:r>
-      <w:bookmarkEnd w:id="6"/>
+      <w:bookmarkEnd w:id="8"/>
     </w:p>
     <w:p>
       <w:r>
@@ -5618,7 +6397,7 @@
           <w:numId w:val="1"/>
         </w:numPr>
       </w:pPr>
-      <w:commentRangeStart w:id="7"/>
+      <w:commentRangeStart w:id="9"/>
       <w:r>
         <w:t>RASPBIAN - Debian Wheezy</w:t>
       </w:r>
@@ -5682,12 +6461,12 @@
       <w:r>
         <w:t>ARCH LINUX - A lightweight Linux distribution</w:t>
       </w:r>
-      <w:commentRangeEnd w:id="7"/>
+      <w:commentRangeEnd w:id="9"/>
       <w:r>
         <w:rPr>
           <w:rStyle w:val="CommentReference"/>
         </w:rPr>
-        <w:commentReference w:id="7"/>
+        <w:commentReference w:id="9"/>
       </w:r>
     </w:p>
     <w:p>
@@ -5699,11 +6478,11 @@
       <w:pPr>
         <w:pStyle w:val="Heading2"/>
       </w:pPr>
-      <w:bookmarkStart w:id="8" w:name="_Toc398123683"/>
+      <w:bookmarkStart w:id="10" w:name="_Toc399321055"/>
       <w:r>
         <w:t>Installing Raspbian</w:t>
       </w:r>
-      <w:bookmarkEnd w:id="8"/>
+      <w:bookmarkEnd w:id="10"/>
     </w:p>
     <w:p>
       <w:r>
@@ -5851,7 +6630,7 @@
         <w:pStyle w:val="Caption"/>
         <w:jc w:val="center"/>
       </w:pPr>
-      <w:bookmarkStart w:id="9" w:name="_Ref398041373"/>
+      <w:bookmarkStart w:id="11" w:name="_Ref398041373"/>
       <w:r>
         <w:t xml:space="preserve">Figure </w:t>
       </w:r>
@@ -5863,7 +6642,7 @@
           <w:t>4</w:t>
         </w:r>
       </w:fldSimple>
-      <w:bookmarkEnd w:id="9"/>
+      <w:bookmarkEnd w:id="11"/>
       <w:r>
         <w:t xml:space="preserve"> Win32 Disk Imager</w:t>
       </w:r>
@@ -5896,11 +6675,12 @@
       <w:pPr>
         <w:pStyle w:val="Heading2"/>
       </w:pPr>
-      <w:bookmarkStart w:id="10" w:name="_Toc398123684"/>
-      <w:r>
+      <w:bookmarkStart w:id="12" w:name="_Toc399321056"/>
+      <w:r>
+        <w:lastRenderedPageBreak/>
         <w:t>Booting the Raspberry Pi</w:t>
       </w:r>
-      <w:bookmarkEnd w:id="10"/>
+      <w:bookmarkEnd w:id="12"/>
     </w:p>
     <w:p>
       <w:r>
@@ -5911,11 +6691,11 @@
       <w:pPr>
         <w:pStyle w:val="Heading3"/>
       </w:pPr>
-      <w:bookmarkStart w:id="11" w:name="_Toc398123685"/>
+      <w:bookmarkStart w:id="13" w:name="_Toc399321057"/>
       <w:r>
         <w:t>Graphical Interface</w:t>
       </w:r>
-      <w:bookmarkEnd w:id="11"/>
+      <w:bookmarkEnd w:id="13"/>
     </w:p>
     <w:p>
       <w:r>
@@ -6015,11 +6795,11 @@
       <w:pPr>
         <w:pStyle w:val="Heading3"/>
       </w:pPr>
-      <w:bookmarkStart w:id="12" w:name="_Toc398123686"/>
+      <w:bookmarkStart w:id="14" w:name="_Toc399321058"/>
       <w:r>
         <w:t>SSH connection</w:t>
       </w:r>
-      <w:bookmarkEnd w:id="12"/>
+      <w:bookmarkEnd w:id="14"/>
     </w:p>
     <w:p>
       <w:r>
@@ -6155,6 +6935,7 @@
     </w:p>
     <w:p>
       <w:r>
+        <w:lastRenderedPageBreak/>
         <w:t>Another option is using WireShark</w:t>
       </w:r>
       <w:r>
@@ -6168,16 +6949,16 @@
       </w:r>
     </w:p>
     <w:p>
-      <w:commentRangeStart w:id="13"/>
+      <w:commentRangeStart w:id="15"/>
       <w:r>
         <w:t>TODO</w:t>
       </w:r>
-      <w:commentRangeEnd w:id="13"/>
+      <w:commentRangeEnd w:id="15"/>
       <w:r>
         <w:rPr>
           <w:rStyle w:val="CommentReference"/>
         </w:rPr>
-        <w:commentReference w:id="13"/>
+        <w:commentReference w:id="15"/>
       </w:r>
     </w:p>
     <w:p>
@@ -6275,7 +7056,7 @@
         <w:pStyle w:val="Caption"/>
         <w:jc w:val="center"/>
       </w:pPr>
-      <w:bookmarkStart w:id="14" w:name="_Ref398108102"/>
+      <w:bookmarkStart w:id="16" w:name="_Ref398108102"/>
       <w:r>
         <w:t xml:space="preserve">Figure </w:t>
       </w:r>
@@ -6287,7 +7068,7 @@
           <w:t>6</w:t>
         </w:r>
       </w:fldSimple>
-      <w:bookmarkEnd w:id="14"/>
+      <w:bookmarkEnd w:id="16"/>
       <w:r>
         <w:t xml:space="preserve"> Opening an SSH connection using Putty</w:t>
       </w:r>
@@ -6372,7 +7153,7 @@
         <w:pStyle w:val="Caption"/>
         <w:jc w:val="center"/>
       </w:pPr>
-      <w:bookmarkStart w:id="15" w:name="_Ref398108294"/>
+      <w:bookmarkStart w:id="17" w:name="_Ref398108294"/>
       <w:r>
         <w:t xml:space="preserve">Figure </w:t>
       </w:r>
@@ -6384,7 +7165,7 @@
           <w:t>7</w:t>
         </w:r>
       </w:fldSimple>
-      <w:bookmarkEnd w:id="15"/>
+      <w:bookmarkEnd w:id="17"/>
       <w:r>
         <w:t xml:space="preserve"> The login screen of the Raspbian distribution running on the Pi</w:t>
       </w:r>
@@ -6430,6 +7211,7 @@
         <w:rPr>
           <w:noProof/>
         </w:rPr>
+        <w:lastRenderedPageBreak/>
         <w:drawing>
           <wp:inline distT="0" distB="0" distL="0" distR="0" wp14:anchorId="4CFB0224" wp14:editId="061D6B09">
             <wp:extent cx="3291840" cy="1287421"/>
@@ -6472,7 +7254,7 @@
         <w:pStyle w:val="Caption"/>
         <w:jc w:val="center"/>
       </w:pPr>
-      <w:bookmarkStart w:id="16" w:name="_Ref398111717"/>
+      <w:bookmarkStart w:id="18" w:name="_Ref398111717"/>
       <w:r>
         <w:t xml:space="preserve">Figure </w:t>
       </w:r>
@@ -6484,7 +7266,7 @@
           <w:t>8</w:t>
         </w:r>
       </w:fldSimple>
-      <w:bookmarkEnd w:id="16"/>
+      <w:bookmarkEnd w:id="18"/>
       <w:r>
         <w:t xml:space="preserve"> The command line interface after logging in</w:t>
       </w:r>
@@ -6575,7 +7357,7 @@
         <w:pStyle w:val="Caption"/>
         <w:jc w:val="center"/>
       </w:pPr>
-      <w:bookmarkStart w:id="17" w:name="_Ref398111865"/>
+      <w:bookmarkStart w:id="19" w:name="_Ref398111865"/>
       <w:r>
         <w:t xml:space="preserve">Figure </w:t>
       </w:r>
@@ -6587,7 +7369,7 @@
           <w:t>9</w:t>
         </w:r>
       </w:fldSimple>
-      <w:bookmarkEnd w:id="17"/>
+      <w:bookmarkEnd w:id="19"/>
       <w:r>
         <w:t xml:space="preserve"> Output of the ifconfig command</w:t>
       </w:r>
@@ -6619,11 +7401,11 @@
       <w:pPr>
         <w:pStyle w:val="Heading3"/>
       </w:pPr>
-      <w:bookmarkStart w:id="18" w:name="_Toc398123687"/>
+      <w:bookmarkStart w:id="20" w:name="_Toc399321059"/>
       <w:r>
         <w:t>RS232 Connection</w:t>
       </w:r>
-      <w:bookmarkEnd w:id="18"/>
+      <w:bookmarkEnd w:id="20"/>
     </w:p>
     <w:p>
       <w:r>
@@ -6683,6 +7465,7 @@
         <w:rPr>
           <w:noProof/>
         </w:rPr>
+        <w:lastRenderedPageBreak/>
         <w:drawing>
           <wp:inline distT="0" distB="0" distL="0" distR="0" wp14:anchorId="2C3A7CC7" wp14:editId="36FF9AA8">
             <wp:extent cx="3657600" cy="2553229"/>
@@ -6725,7 +7508,7 @@
         <w:pStyle w:val="Caption"/>
         <w:jc w:val="center"/>
       </w:pPr>
-      <w:bookmarkStart w:id="19" w:name="_Ref398112702"/>
+      <w:bookmarkStart w:id="21" w:name="_Ref398112702"/>
       <w:r>
         <w:t xml:space="preserve">Figure </w:t>
       </w:r>
@@ -6737,7 +7520,7 @@
           <w:t>10</w:t>
         </w:r>
       </w:fldSimple>
-      <w:bookmarkEnd w:id="19"/>
+      <w:bookmarkEnd w:id="21"/>
       <w:r>
         <w:t xml:space="preserve"> Raspberry Pi GPIO pinout</w:t>
       </w:r>
@@ -6856,7 +7639,7 @@
         <w:pStyle w:val="Caption"/>
         <w:jc w:val="center"/>
       </w:pPr>
-      <w:bookmarkStart w:id="20" w:name="_Ref398113673"/>
+      <w:bookmarkStart w:id="22" w:name="_Ref398113673"/>
       <w:r>
         <w:t xml:space="preserve">Figure </w:t>
       </w:r>
@@ -6868,7 +7651,7 @@
           <w:t>11</w:t>
         </w:r>
       </w:fldSimple>
-      <w:bookmarkEnd w:id="20"/>
+      <w:bookmarkEnd w:id="22"/>
       <w:r>
         <w:t xml:space="preserve"> Connecting the PL2303HX to the UART of the Raspberry Pi</w:t>
       </w:r>
@@ -6920,6 +7703,7 @@
         <w:rPr>
           <w:noProof/>
         </w:rPr>
+        <w:lastRenderedPageBreak/>
         <w:drawing>
           <wp:inline distT="0" distB="0" distL="0" distR="0" wp14:anchorId="39FA44F8" wp14:editId="25B89D25">
             <wp:extent cx="2356554" cy="2265528"/>
@@ -6962,7 +7746,7 @@
         <w:pStyle w:val="Caption"/>
         <w:jc w:val="center"/>
       </w:pPr>
-      <w:bookmarkStart w:id="21" w:name="_Ref398117594"/>
+      <w:bookmarkStart w:id="23" w:name="_Ref398117594"/>
       <w:r>
         <w:t xml:space="preserve">Figure </w:t>
       </w:r>
@@ -6974,7 +7758,7 @@
           <w:t>12</w:t>
         </w:r>
       </w:fldSimple>
-      <w:bookmarkEnd w:id="21"/>
+      <w:bookmarkEnd w:id="23"/>
       <w:r>
         <w:t xml:space="preserve"> Serial line connection parameters</w:t>
       </w:r>
@@ -7062,7 +7846,7 @@
         <w:pStyle w:val="Caption"/>
         <w:jc w:val="center"/>
       </w:pPr>
-      <w:bookmarkStart w:id="22" w:name="_Ref398117955"/>
+      <w:bookmarkStart w:id="24" w:name="_Ref398117955"/>
       <w:r>
         <w:t xml:space="preserve">Figure </w:t>
       </w:r>
@@ -7074,7 +7858,7 @@
           <w:t>13</w:t>
         </w:r>
       </w:fldSimple>
-      <w:bookmarkEnd w:id="22"/>
+      <w:bookmarkEnd w:id="24"/>
       <w:r>
         <w:t xml:space="preserve"> Kernel messages on serial line</w:t>
       </w:r>
@@ -7083,9 +7867,11 @@
       <w:pPr>
         <w:pStyle w:val="Heading3"/>
       </w:pPr>
+      <w:bookmarkStart w:id="25" w:name="_Toc399321060"/>
       <w:r>
         <w:t>Checking The Kernel Messages</w:t>
       </w:r>
+      <w:bookmarkEnd w:id="25"/>
     </w:p>
     <w:p>
       <w:r>
@@ -7117,13 +7903,14 @@
       <w:pPr>
         <w:pStyle w:val="Heading2"/>
       </w:pPr>
-      <w:bookmarkStart w:id="23" w:name="_Ref398112075"/>
-      <w:bookmarkStart w:id="24" w:name="_Toc398123688"/>
-      <w:r>
+      <w:bookmarkStart w:id="26" w:name="_Ref398112075"/>
+      <w:bookmarkStart w:id="27" w:name="_Toc399321061"/>
+      <w:r>
+        <w:lastRenderedPageBreak/>
         <w:t>Initial Configuration</w:t>
       </w:r>
-      <w:bookmarkEnd w:id="23"/>
-      <w:bookmarkEnd w:id="24"/>
+      <w:bookmarkEnd w:id="26"/>
+      <w:bookmarkEnd w:id="27"/>
     </w:p>
     <w:p>
       <w:r>
@@ -7214,7 +8001,7 @@
         <w:pStyle w:val="Caption"/>
         <w:jc w:val="center"/>
       </w:pPr>
-      <w:bookmarkStart w:id="25" w:name="_Ref398118105"/>
+      <w:bookmarkStart w:id="28" w:name="_Ref398118105"/>
       <w:r>
         <w:t xml:space="preserve">Figure </w:t>
       </w:r>
@@ -7226,7 +8013,7 @@
           <w:t>14</w:t>
         </w:r>
       </w:fldSimple>
-      <w:bookmarkEnd w:id="25"/>
+      <w:bookmarkEnd w:id="28"/>
       <w:r>
         <w:t xml:space="preserve"> Initial configuration tool</w:t>
       </w:r>
@@ -7264,11 +8051,11 @@
       <w:pPr>
         <w:pStyle w:val="Heading3"/>
       </w:pPr>
-      <w:bookmarkStart w:id="26" w:name="_Toc398123689"/>
+      <w:bookmarkStart w:id="29" w:name="_Toc399321062"/>
       <w:r>
         <w:t>Expanding the Filesystem</w:t>
       </w:r>
-      <w:bookmarkEnd w:id="26"/>
+      <w:bookmarkEnd w:id="29"/>
     </w:p>
     <w:p>
       <w:r>
@@ -7297,11 +8084,11 @@
       <w:pPr>
         <w:pStyle w:val="Heading3"/>
       </w:pPr>
-      <w:bookmarkStart w:id="27" w:name="_Toc398123690"/>
+      <w:bookmarkStart w:id="30" w:name="_Toc399321063"/>
       <w:r>
         <w:t>Change User Password</w:t>
       </w:r>
-      <w:bookmarkEnd w:id="27"/>
+      <w:bookmarkEnd w:id="30"/>
     </w:p>
     <w:p>
       <w:r>
@@ -7312,11 +8099,11 @@
       <w:pPr>
         <w:pStyle w:val="Heading3"/>
       </w:pPr>
-      <w:bookmarkStart w:id="28" w:name="_Toc398123691"/>
+      <w:bookmarkStart w:id="31" w:name="_Toc399321064"/>
       <w:r>
         <w:t>Enable Boot to Desktop / Scratch</w:t>
       </w:r>
-      <w:bookmarkEnd w:id="28"/>
+      <w:bookmarkEnd w:id="31"/>
     </w:p>
     <w:p>
       <w:r>
@@ -7330,11 +8117,11 @@
       <w:pPr>
         <w:pStyle w:val="Heading3"/>
       </w:pPr>
-      <w:bookmarkStart w:id="29" w:name="_Toc398123692"/>
+      <w:bookmarkStart w:id="32" w:name="_Toc399321065"/>
       <w:r>
         <w:t>Internationalization Options</w:t>
       </w:r>
-      <w:bookmarkEnd w:id="29"/>
+      <w:bookmarkEnd w:id="32"/>
     </w:p>
     <w:p>
       <w:r>
@@ -7356,6 +8143,7 @@
     </w:p>
     <w:p>
       <w:r>
+        <w:lastRenderedPageBreak/>
         <w:t>In the first screen you will be asked which locales to generate. UTF-8 locales should be chosen by default, particularly for new installations. Other character sets may be useful for backwards compatibility with older systems and software.</w:t>
       </w:r>
     </w:p>
@@ -7439,11 +8227,11 @@
       <w:pPr>
         <w:pStyle w:val="Heading3"/>
       </w:pPr>
-      <w:bookmarkStart w:id="30" w:name="_Toc398123693"/>
+      <w:bookmarkStart w:id="33" w:name="_Toc399321066"/>
       <w:r>
         <w:t>Enable Camera</w:t>
       </w:r>
-      <w:bookmarkEnd w:id="30"/>
+      <w:bookmarkEnd w:id="33"/>
     </w:p>
     <w:p>
       <w:r>
@@ -7459,11 +8247,11 @@
       <w:pPr>
         <w:pStyle w:val="Heading3"/>
       </w:pPr>
-      <w:bookmarkStart w:id="31" w:name="_Toc398123694"/>
+      <w:bookmarkStart w:id="34" w:name="_Toc399321067"/>
       <w:r>
         <w:t>Add to RasTrack</w:t>
       </w:r>
-      <w:bookmarkEnd w:id="31"/>
+      <w:bookmarkEnd w:id="34"/>
     </w:p>
     <w:p>
       <w:r>
@@ -7488,11 +8276,11 @@
       <w:pPr>
         <w:pStyle w:val="Heading3"/>
       </w:pPr>
-      <w:bookmarkStart w:id="32" w:name="_Toc398123695"/>
+      <w:bookmarkStart w:id="35" w:name="_Toc399321068"/>
       <w:r>
         <w:t>Overclock</w:t>
       </w:r>
-      <w:bookmarkEnd w:id="32"/>
+      <w:bookmarkEnd w:id="35"/>
     </w:p>
     <w:p>
       <w:r>
@@ -7521,11 +8309,11 @@
       <w:pPr>
         <w:pStyle w:val="Heading3"/>
       </w:pPr>
-      <w:bookmarkStart w:id="33" w:name="_Toc398123696"/>
+      <w:bookmarkStart w:id="36" w:name="_Toc399321069"/>
       <w:r>
         <w:t>Advanced Options</w:t>
       </w:r>
-      <w:bookmarkEnd w:id="33"/>
+      <w:bookmarkEnd w:id="36"/>
     </w:p>
     <w:p>
       <w:r>
@@ -7540,6 +8328,7 @@
         <w:pStyle w:val="Heading4"/>
       </w:pPr>
       <w:r>
+        <w:lastRenderedPageBreak/>
         <w:t>Overscan</w:t>
       </w:r>
     </w:p>
@@ -7667,11 +8456,12 @@
       <w:pPr>
         <w:pStyle w:val="Heading2"/>
       </w:pPr>
-      <w:bookmarkStart w:id="34" w:name="_Toc398123697"/>
-      <w:r>
+      <w:bookmarkStart w:id="37" w:name="_Toc399321070"/>
+      <w:r>
+        <w:lastRenderedPageBreak/>
         <w:t>Checking the configuration</w:t>
       </w:r>
-      <w:bookmarkEnd w:id="34"/>
+      <w:bookmarkEnd w:id="37"/>
     </w:p>
     <w:p>
       <w:r>
@@ -7777,7 +8567,7 @@
         <w:pStyle w:val="Caption"/>
         <w:jc w:val="center"/>
       </w:pPr>
-      <w:bookmarkStart w:id="35" w:name="_Ref398121942"/>
+      <w:bookmarkStart w:id="38" w:name="_Ref398121942"/>
       <w:r>
         <w:t xml:space="preserve">Figure </w:t>
       </w:r>
@@ -7789,7 +8579,7 @@
           <w:t>15</w:t>
         </w:r>
       </w:fldSimple>
-      <w:bookmarkEnd w:id="35"/>
+      <w:bookmarkEnd w:id="38"/>
       <w:r>
         <w:t xml:space="preserve"> Output of the disk free command after initial configuration</w:t>
       </w:r>
@@ -7820,9 +8610,12 @@
       <w:pPr>
         <w:pStyle w:val="Heading1"/>
       </w:pPr>
-      <w:r>
+      <w:bookmarkStart w:id="39" w:name="_Toc399321071"/>
+      <w:r>
+        <w:lastRenderedPageBreak/>
         <w:t>Linux Basics</w:t>
       </w:r>
+      <w:bookmarkEnd w:id="39"/>
     </w:p>
     <w:p>
       <w:r>
@@ -7833,9 +8626,11 @@
       <w:pPr>
         <w:pStyle w:val="Heading2"/>
       </w:pPr>
+      <w:bookmarkStart w:id="40" w:name="_Toc399321072"/>
       <w:r>
         <w:t>The MAN-Pages</w:t>
       </w:r>
+      <w:bookmarkEnd w:id="40"/>
     </w:p>
     <w:p>
       <w:r>
@@ -7960,7 +8755,7 @@
         <w:pStyle w:val="Caption"/>
         <w:jc w:val="center"/>
       </w:pPr>
-      <w:bookmarkStart w:id="36" w:name="_Ref398889237"/>
+      <w:bookmarkStart w:id="41" w:name="_Ref398889237"/>
       <w:r>
         <w:t xml:space="preserve">Figure </w:t>
       </w:r>
@@ -7972,7 +8767,7 @@
           <w:t>16</w:t>
         </w:r>
       </w:fldSimple>
-      <w:bookmarkEnd w:id="36"/>
+      <w:bookmarkEnd w:id="41"/>
       <w:r>
         <w:t xml:space="preserve"> Output of "man ls" command</w:t>
       </w:r>
@@ -7991,9 +8786,11 @@
       <w:pPr>
         <w:pStyle w:val="Heading2"/>
       </w:pPr>
+      <w:bookmarkStart w:id="42" w:name="_Toc399321073"/>
       <w:r>
         <w:t>Traversing and Manipulating the File System</w:t>
       </w:r>
+      <w:bookmarkEnd w:id="42"/>
     </w:p>
     <w:p>
       <w:r>
@@ -8012,6 +8809,7 @@
     </w:p>
     <w:p>
       <w:r>
+        <w:lastRenderedPageBreak/>
         <w:t>Figure xxx shows a typical Linux file system hierarchy.</w:t>
       </w:r>
     </w:p>
@@ -8143,7 +8941,7 @@
         <w:keepNext/>
         <w:jc w:val="center"/>
       </w:pPr>
-      <w:bookmarkStart w:id="37" w:name="_Ref398889431"/>
+      <w:bookmarkStart w:id="43" w:name="_Ref398889431"/>
       <w:r>
         <w:t xml:space="preserve">Table </w:t>
       </w:r>
@@ -8155,7 +8953,7 @@
           <w:t>2</w:t>
         </w:r>
       </w:fldSimple>
-      <w:bookmarkEnd w:id="37"/>
+      <w:bookmarkEnd w:id="43"/>
       <w:r>
         <w:t xml:space="preserve"> Basic Linux commands</w:t>
       </w:r>
@@ -8548,6 +9346,7 @@
     </w:p>
     <w:p>
       <w:r>
+        <w:lastRenderedPageBreak/>
         <w:t>There is another shortcut to specify your own homedir, and that is by using the tilde “~”. You can immediately jump to your homedir by for example executing the following command:</w:t>
       </w:r>
     </w:p>
@@ -8563,9 +9362,11 @@
       <w:pPr>
         <w:pStyle w:val="Heading2"/>
       </w:pPr>
+      <w:bookmarkStart w:id="44" w:name="_Toc399321074"/>
       <w:r>
         <w:t>Installing Packages</w:t>
       </w:r>
+      <w:bookmarkEnd w:id="44"/>
     </w:p>
     <w:p/>
     <w:p/>
@@ -8590,13 +9391,22 @@
       <w:pPr>
         <w:pStyle w:val="Heading1"/>
       </w:pPr>
-      <w:r>
+      <w:bookmarkStart w:id="45" w:name="_Toc399321075"/>
+      <w:r>
+        <w:lastRenderedPageBreak/>
         <w:t>Running a Virtual Machine</w:t>
       </w:r>
-    </w:p>
-    <w:p>
-      <w:r>
-        <w:t xml:space="preserve">A virtual machine is an emulation of a particular computer system. This system can be based on an existing or hypothetical machine. As a user we can create such virtual machines and install an operating system of choice on them. This allows us to run a Linux distribution </w:t>
+      <w:bookmarkEnd w:id="45"/>
+    </w:p>
+    <w:p>
+      <w:r>
+        <w:t xml:space="preserve">A virtual machine </w:t>
+      </w:r>
+      <w:r>
+        <w:t xml:space="preserve">(VM) </w:t>
+      </w:r>
+      <w:r>
+        <w:t xml:space="preserve">is an emulation of a particular computer system. This system can be based on an existing or hypothetical machine. As a user we can create such virtual machines and install an operating system of choice on them. This allows us to run a Linux distribution </w:t>
       </w:r>
       <w:r>
         <w:t>while working on a Windows machine and vice versa.</w:t>
@@ -8620,9 +9430,11 @@
       <w:pPr>
         <w:pStyle w:val="Heading2"/>
       </w:pPr>
+      <w:bookmarkStart w:id="46" w:name="_Toc399321076"/>
       <w:r>
         <w:t>Installing Oracle VirtualBox</w:t>
       </w:r>
+      <w:bookmarkEnd w:id="46"/>
     </w:p>
     <w:p>
       <w:r>
@@ -8640,16 +9452,48 @@
         <w:t>). Download the VirtualBox platform package for your system. At the moment of this writing the current version of VirtualBox is 4.3.16.</w:t>
       </w:r>
     </w:p>
-    <w:p/>
-    <w:p>
+    <w:p>
+      <w:r>
+        <w:t xml:space="preserve">When running the installer package make sure to install VirtualBox with all features enabled as shown in </w:t>
+      </w:r>
+      <w:r>
+        <w:fldChar w:fldCharType="begin"/>
+      </w:r>
+      <w:r>
+        <w:instrText xml:space="preserve"> REF _Ref399321126 \h </w:instrText>
+      </w:r>
+      <w:r>
+        <w:fldChar w:fldCharType="separate"/>
+      </w:r>
+      <w:r>
+        <w:t xml:space="preserve">Figure </w:t>
+      </w:r>
+      <w:r>
+        <w:rPr>
+          <w:noProof/>
+        </w:rPr>
+        <w:t>18</w:t>
+      </w:r>
+      <w:r>
+        <w:fldChar w:fldCharType="end"/>
+      </w:r>
+      <w:r>
+        <w:t>.</w:t>
+      </w:r>
+    </w:p>
+    <w:p>
+      <w:pPr>
+        <w:keepNext/>
+        <w:jc w:val="center"/>
+      </w:pPr>
       <w:r>
         <w:rPr>
           <w:noProof/>
         </w:rPr>
         <w:drawing>
-          <wp:inline distT="0" distB="0" distL="0" distR="0" wp14:anchorId="0A56A681" wp14:editId="393E48A1">
-            <wp:extent cx="4848225" cy="3790950"/>
-            <wp:effectExtent l="0" t="0" r="9525" b="0"/>
+          <wp:inline distT="0" distB="0" distL="0" distR="0" wp14:anchorId="0A56A681" wp14:editId="3C6507ED">
+            <wp:extent cx="2862469" cy="2238237"/>
+            <wp:effectExtent l="0" t="0" r="0" b="0"/>
             <wp:docPr id="21" name="Picture 21"/>
             <wp:cNvGraphicFramePr>
               <a:graphicFrameLocks xmlns:a="http://schemas.openxmlformats.org/drawingml/2006/main" noChangeAspect="1"/>
@@ -8670,7 +9514,7 @@
                   <pic:spPr>
                     <a:xfrm>
                       <a:off x="0" y="0"/>
-                      <a:ext cx="4848225" cy="3790950"/>
+                      <a:ext cx="2881694" cy="2253269"/>
                     </a:xfrm>
                     <a:prstGeom prst="rect">
                       <a:avLst/>
@@ -8682,14 +9526,993 @@
           </wp:inline>
         </w:drawing>
       </w:r>
-      <w:bookmarkStart w:id="38" w:name="_GoBack"/>
-      <w:bookmarkEnd w:id="38"/>
+    </w:p>
+    <w:p>
+      <w:pPr>
+        <w:pStyle w:val="Caption"/>
+        <w:jc w:val="center"/>
+      </w:pPr>
+      <w:bookmarkStart w:id="47" w:name="_Ref399321126"/>
+      <w:r>
+        <w:t xml:space="preserve">Figure </w:t>
+      </w:r>
+      <w:fldSimple w:instr=" SEQ Figure \* ARABIC ">
+        <w:r>
+          <w:rPr>
+            <w:noProof/>
+          </w:rPr>
+          <w:t>18</w:t>
+        </w:r>
+      </w:fldSimple>
+      <w:bookmarkEnd w:id="47"/>
+      <w:r>
+        <w:t xml:space="preserve"> Installing VirtualBox with all features enabled</w:t>
+      </w:r>
+    </w:p>
+    <w:p>
+      <w:r>
+        <w:t>Next we also need to install the extension pack which introduces USB2.0 support and some other extra features. You can download the extension pack on the same page as you downloaded the installer for VirtualBox. Just make sure to pick the correct version for your current VirtualBox version.</w:t>
+      </w:r>
+    </w:p>
+    <w:p>
+      <w:r>
+        <w:t>The installer of VirtualBox should also have created a virtual network adapter (such as can be seen in xxxxxxxx) which is used for private networking between the host machine and the virtual machine.</w:t>
+      </w:r>
+    </w:p>
+    <w:p>
+      <w:pPr>
+        <w:keepNext/>
+        <w:jc w:val="center"/>
+      </w:pPr>
+      <w:r>
+        <w:rPr>
+          <w:noProof/>
+        </w:rPr>
+        <w:drawing>
+          <wp:inline distT="0" distB="0" distL="0" distR="0" wp14:anchorId="0356B1CC" wp14:editId="28B18061">
+            <wp:extent cx="4761064" cy="1200647"/>
+            <wp:effectExtent l="0" t="0" r="1905" b="0"/>
+            <wp:docPr id="26" name="Picture 26"/>
+            <wp:cNvGraphicFramePr>
+              <a:graphicFrameLocks xmlns:a="http://schemas.openxmlformats.org/drawingml/2006/main" noChangeAspect="1"/>
+            </wp:cNvGraphicFramePr>
+            <a:graphic xmlns:a="http://schemas.openxmlformats.org/drawingml/2006/main">
+              <a:graphicData uri="http://schemas.openxmlformats.org/drawingml/2006/picture">
+                <pic:pic xmlns:pic="http://schemas.openxmlformats.org/drawingml/2006/picture">
+                  <pic:nvPicPr>
+                    <pic:cNvPr id="1" name=""/>
+                    <pic:cNvPicPr/>
+                  </pic:nvPicPr>
+                  <pic:blipFill>
+                    <a:blip r:embed="rId43"/>
+                    <a:stretch>
+                      <a:fillRect/>
+                    </a:stretch>
+                  </pic:blipFill>
+                  <pic:spPr>
+                    <a:xfrm>
+                      <a:off x="0" y="0"/>
+                      <a:ext cx="4828651" cy="1217691"/>
+                    </a:xfrm>
+                    <a:prstGeom prst="rect">
+                      <a:avLst/>
+                    </a:prstGeom>
+                  </pic:spPr>
+                </pic:pic>
+              </a:graphicData>
+            </a:graphic>
+          </wp:inline>
+        </w:drawing>
+      </w:r>
+    </w:p>
+    <w:p>
+      <w:pPr>
+        <w:pStyle w:val="Caption"/>
+        <w:jc w:val="center"/>
+      </w:pPr>
+      <w:r>
+        <w:t xml:space="preserve">Figure </w:t>
+      </w:r>
+      <w:fldSimple w:instr=" SEQ Figure \* ARABIC ">
+        <w:r>
+          <w:rPr>
+            <w:noProof/>
+          </w:rPr>
+          <w:t>19</w:t>
+        </w:r>
+      </w:fldSimple>
+      <w:r>
+        <w:t xml:space="preserve"> VirtualBox virtual network adapter</w:t>
+      </w:r>
+    </w:p>
+    <w:p>
+      <w:r>
+        <w:lastRenderedPageBreak/>
+        <w:t>Once you’re finished you can start the VirtualBox client and you should get the interface presented in</w:t>
+      </w:r>
+      <w:r>
+        <w:t xml:space="preserve"> </w:t>
+      </w:r>
+      <w:r>
+        <w:fldChar w:fldCharType="begin"/>
+      </w:r>
+      <w:r>
+        <w:instrText xml:space="preserve"> REF _Ref399321868 \h </w:instrText>
+      </w:r>
+      <w:r>
+        <w:fldChar w:fldCharType="separate"/>
+      </w:r>
+      <w:r>
+        <w:t xml:space="preserve">Figure </w:t>
+      </w:r>
+      <w:r>
+        <w:rPr>
+          <w:noProof/>
+        </w:rPr>
+        <w:t>19</w:t>
+      </w:r>
+      <w:r>
+        <w:fldChar w:fldCharType="end"/>
+      </w:r>
+      <w:r>
+        <w:t>.</w:t>
+      </w:r>
+    </w:p>
+    <w:p>
+      <w:pPr>
+        <w:keepNext/>
+        <w:jc w:val="center"/>
+      </w:pPr>
+      <w:r>
+        <w:rPr>
+          <w:noProof/>
+        </w:rPr>
+        <w:drawing>
+          <wp:inline distT="0" distB="0" distL="0" distR="0" wp14:anchorId="5793BFB0" wp14:editId="0D4C51AE">
+            <wp:extent cx="3623095" cy="2410193"/>
+            <wp:effectExtent l="0" t="0" r="0" b="9525"/>
+            <wp:docPr id="25" name="Picture 25"/>
+            <wp:cNvGraphicFramePr>
+              <a:graphicFrameLocks xmlns:a="http://schemas.openxmlformats.org/drawingml/2006/main" noChangeAspect="1"/>
+            </wp:cNvGraphicFramePr>
+            <a:graphic xmlns:a="http://schemas.openxmlformats.org/drawingml/2006/main">
+              <a:graphicData uri="http://schemas.openxmlformats.org/drawingml/2006/picture">
+                <pic:pic xmlns:pic="http://schemas.openxmlformats.org/drawingml/2006/picture">
+                  <pic:nvPicPr>
+                    <pic:cNvPr id="1" name=""/>
+                    <pic:cNvPicPr/>
+                  </pic:nvPicPr>
+                  <pic:blipFill>
+                    <a:blip r:embed="rId44"/>
+                    <a:stretch>
+                      <a:fillRect/>
+                    </a:stretch>
+                  </pic:blipFill>
+                  <pic:spPr>
+                    <a:xfrm>
+                      <a:off x="0" y="0"/>
+                      <a:ext cx="3636582" cy="2419165"/>
+                    </a:xfrm>
+                    <a:prstGeom prst="rect">
+                      <a:avLst/>
+                    </a:prstGeom>
+                  </pic:spPr>
+                </pic:pic>
+              </a:graphicData>
+            </a:graphic>
+          </wp:inline>
+        </w:drawing>
+      </w:r>
+    </w:p>
+    <w:p>
+      <w:pPr>
+        <w:pStyle w:val="Caption"/>
+        <w:jc w:val="center"/>
+      </w:pPr>
+      <w:bookmarkStart w:id="48" w:name="_Ref399321868"/>
+      <w:r>
+        <w:t xml:space="preserve">Figure </w:t>
+      </w:r>
+      <w:fldSimple w:instr=" SEQ Figure \* ARABIC ">
+        <w:r>
+          <w:rPr>
+            <w:noProof/>
+          </w:rPr>
+          <w:t>20</w:t>
+        </w:r>
+      </w:fldSimple>
+      <w:bookmarkEnd w:id="48"/>
+      <w:r>
+        <w:t xml:space="preserve"> Lau</w:t>
+      </w:r>
+      <w:r>
+        <w:t>n</w:t>
+      </w:r>
+      <w:r>
+        <w:t>ching VirtualBox after installation</w:t>
+      </w:r>
+    </w:p>
+    <w:p>
+      <w:r>
+        <w:t xml:space="preserve">Under </w:t>
+      </w:r>
+      <w:r>
+        <w:rPr>
+          <w:i/>
+        </w:rPr>
+        <w:t>Files =&gt; Preferences =&gt; General</w:t>
+      </w:r>
+      <w:r>
+        <w:t xml:space="preserve"> you can change the default path for your virtual machines. Do take note that you will need about 25GB of free space for each VM. For these labs you will most likely only need 1 VM.</w:t>
+      </w:r>
+    </w:p>
+    <w:p>
+      <w:r>
+        <w:t xml:space="preserve">Under </w:t>
+      </w:r>
+      <w:r>
+        <w:rPr>
+          <w:i/>
+        </w:rPr>
+        <w:t xml:space="preserve">Files =&gt; Preferences </w:t>
+      </w:r>
+      <w:r>
+        <w:rPr>
+          <w:i/>
+        </w:rPr>
+        <w:t xml:space="preserve">=&gt; Language </w:t>
+      </w:r>
+      <w:r>
+        <w:t>you can also change the default interface language if you wish.</w:t>
+      </w:r>
+    </w:p>
+    <w:p>
+      <w:r>
+        <w:br w:type="page"/>
+      </w:r>
+    </w:p>
+    <w:p>
+      <w:pPr>
+        <w:pStyle w:val="Heading2"/>
+      </w:pPr>
+      <w:r>
+        <w:lastRenderedPageBreak/>
+        <w:t>Creating a Virtual Machine</w:t>
+      </w:r>
+    </w:p>
+    <w:p>
+      <w:r>
+        <w:t xml:space="preserve">Creating a virtual machine is very simple as it just following the steps presented </w:t>
+      </w:r>
+      <w:r>
+        <w:t xml:space="preserve">to you </w:t>
+      </w:r>
+      <w:r>
+        <w:t>by the wizard.</w:t>
+      </w:r>
+      <w:r>
+        <w:t xml:space="preserve"> To start the process of creating a VM hit the </w:t>
+      </w:r>
+      <w:r>
+        <w:rPr>
+          <w:i/>
+        </w:rPr>
+        <w:t>New</w:t>
+      </w:r>
+      <w:r>
+        <w:t xml:space="preserve"> button on the main interface of VirtualBox.</w:t>
+      </w:r>
+    </w:p>
+    <w:p>
+      <w:r>
+        <w:t xml:space="preserve">The first step consist of giving your VM a name and selecting the operating system you will be running on the VM as shown in </w:t>
+      </w:r>
+      <w:r>
+        <w:fldChar w:fldCharType="begin"/>
+      </w:r>
+      <w:r>
+        <w:instrText xml:space="preserve"> REF _Ref399324255 \h </w:instrText>
+      </w:r>
+      <w:r>
+        <w:fldChar w:fldCharType="separate"/>
+      </w:r>
+      <w:r>
+        <w:t xml:space="preserve">Figure </w:t>
+      </w:r>
+      <w:r>
+        <w:rPr>
+          <w:noProof/>
+        </w:rPr>
+        <w:t>21</w:t>
+      </w:r>
+      <w:r>
+        <w:fldChar w:fldCharType="end"/>
+      </w:r>
+      <w:r>
+        <w:t>. In our case we will use Ubuntu 12.04 LTS</w:t>
+      </w:r>
+      <w:r>
+        <w:rPr>
+          <w:rStyle w:val="FootnoteReference"/>
+        </w:rPr>
+        <w:footnoteReference w:id="14"/>
+      </w:r>
+      <w:r>
+        <w:t xml:space="preserve"> 64 bit Desktop edition. More on this later.</w:t>
+      </w:r>
+    </w:p>
+    <w:p>
+      <w:pPr>
+        <w:keepNext/>
+        <w:jc w:val="center"/>
+      </w:pPr>
+      <w:r>
+        <w:rPr>
+          <w:noProof/>
+        </w:rPr>
+        <w:drawing>
+          <wp:inline distT="0" distB="0" distL="0" distR="0" wp14:anchorId="4C8477D2" wp14:editId="793BB789">
+            <wp:extent cx="2286000" cy="2007476"/>
+            <wp:effectExtent l="0" t="0" r="0" b="0"/>
+            <wp:docPr id="27" name="Picture 27"/>
+            <wp:cNvGraphicFramePr>
+              <a:graphicFrameLocks xmlns:a="http://schemas.openxmlformats.org/drawingml/2006/main" noChangeAspect="1"/>
+            </wp:cNvGraphicFramePr>
+            <a:graphic xmlns:a="http://schemas.openxmlformats.org/drawingml/2006/main">
+              <a:graphicData uri="http://schemas.openxmlformats.org/drawingml/2006/picture">
+                <pic:pic xmlns:pic="http://schemas.openxmlformats.org/drawingml/2006/picture">
+                  <pic:nvPicPr>
+                    <pic:cNvPr id="1" name=""/>
+                    <pic:cNvPicPr/>
+                  </pic:nvPicPr>
+                  <pic:blipFill>
+                    <a:blip r:embed="rId45"/>
+                    <a:stretch>
+                      <a:fillRect/>
+                    </a:stretch>
+                  </pic:blipFill>
+                  <pic:spPr>
+                    <a:xfrm>
+                      <a:off x="0" y="0"/>
+                      <a:ext cx="2286000" cy="2007476"/>
+                    </a:xfrm>
+                    <a:prstGeom prst="rect">
+                      <a:avLst/>
+                    </a:prstGeom>
+                  </pic:spPr>
+                </pic:pic>
+              </a:graphicData>
+            </a:graphic>
+          </wp:inline>
+        </w:drawing>
+      </w:r>
+    </w:p>
+    <w:p>
+      <w:pPr>
+        <w:pStyle w:val="Caption"/>
+        <w:jc w:val="center"/>
+      </w:pPr>
+      <w:bookmarkStart w:id="49" w:name="_Ref399324255"/>
+      <w:r>
+        <w:t xml:space="preserve">Figure </w:t>
+      </w:r>
+      <w:fldSimple w:instr=" SEQ Figure \* ARABIC ">
+        <w:r>
+          <w:rPr>
+            <w:noProof/>
+          </w:rPr>
+          <w:t>21</w:t>
+        </w:r>
+      </w:fldSimple>
+      <w:bookmarkEnd w:id="49"/>
+      <w:r>
+        <w:t xml:space="preserve"> Creating a VM - Step 1 - The name and OS</w:t>
+      </w:r>
+    </w:p>
+    <w:p>
+      <w:r>
+        <w:t>In step 2 we need to select the amount of memory we want to assign to the virtual machine</w:t>
+      </w:r>
+      <w:r>
+        <w:t xml:space="preserve"> (as seen in xxxxxxxxx)</w:t>
+      </w:r>
+      <w:r>
+        <w:t xml:space="preserve">. The recommended amount is 512MB. However if you have more than 4GB, select 1024MB or even 2048MB, which will improve the </w:t>
+      </w:r>
+      <w:r>
+        <w:t>responsiveness and performance of the VM.</w:t>
+      </w:r>
+    </w:p>
+    <w:p>
+      <w:pPr>
+        <w:keepNext/>
+        <w:jc w:val="center"/>
+      </w:pPr>
+      <w:r>
+        <w:rPr>
+          <w:noProof/>
+        </w:rPr>
+        <w:drawing>
+          <wp:inline distT="0" distB="0" distL="0" distR="0" wp14:anchorId="6DD782A5" wp14:editId="31AE8D34">
+            <wp:extent cx="2286000" cy="2007476"/>
+            <wp:effectExtent l="0" t="0" r="0" b="0"/>
+            <wp:docPr id="28" name="Picture 28"/>
+            <wp:cNvGraphicFramePr>
+              <a:graphicFrameLocks xmlns:a="http://schemas.openxmlformats.org/drawingml/2006/main" noChangeAspect="1"/>
+            </wp:cNvGraphicFramePr>
+            <a:graphic xmlns:a="http://schemas.openxmlformats.org/drawingml/2006/main">
+              <a:graphicData uri="http://schemas.openxmlformats.org/drawingml/2006/picture">
+                <pic:pic xmlns:pic="http://schemas.openxmlformats.org/drawingml/2006/picture">
+                  <pic:nvPicPr>
+                    <pic:cNvPr id="1" name=""/>
+                    <pic:cNvPicPr/>
+                  </pic:nvPicPr>
+                  <pic:blipFill>
+                    <a:blip r:embed="rId46"/>
+                    <a:stretch>
+                      <a:fillRect/>
+                    </a:stretch>
+                  </pic:blipFill>
+                  <pic:spPr>
+                    <a:xfrm>
+                      <a:off x="0" y="0"/>
+                      <a:ext cx="2286000" cy="2007476"/>
+                    </a:xfrm>
+                    <a:prstGeom prst="rect">
+                      <a:avLst/>
+                    </a:prstGeom>
+                  </pic:spPr>
+                </pic:pic>
+              </a:graphicData>
+            </a:graphic>
+          </wp:inline>
+        </w:drawing>
+      </w:r>
+    </w:p>
+    <w:p>
+      <w:pPr>
+        <w:pStyle w:val="Caption"/>
+        <w:jc w:val="center"/>
+      </w:pPr>
+      <w:r>
+        <w:t xml:space="preserve">Figure </w:t>
+      </w:r>
+      <w:fldSimple w:instr=" SEQ Figure \* ARABIC ">
+        <w:r>
+          <w:rPr>
+            <w:noProof/>
+          </w:rPr>
+          <w:t>22</w:t>
+        </w:r>
+      </w:fldSimple>
+      <w:r>
+        <w:t xml:space="preserve"> Creating a VM - Step 2 - Amount of memory</w:t>
+      </w:r>
+    </w:p>
+    <w:p>
+      <w:r>
+        <w:br w:type="page"/>
+      </w:r>
+    </w:p>
+    <w:p>
+      <w:r>
+        <w:lastRenderedPageBreak/>
+        <w:t xml:space="preserve">Next we need to choose what if we want to create a new or use an existing virtual hard drive. Pick the option to create one now as depicted in </w:t>
+      </w:r>
+      <w:r>
+        <w:fldChar w:fldCharType="begin"/>
+      </w:r>
+      <w:r>
+        <w:instrText xml:space="preserve"> REF _Ref399325042 \h </w:instrText>
+      </w:r>
+      <w:r>
+        <w:fldChar w:fldCharType="separate"/>
+      </w:r>
+      <w:r>
+        <w:t xml:space="preserve">Figure </w:t>
+      </w:r>
+      <w:r>
+        <w:rPr>
+          <w:noProof/>
+        </w:rPr>
+        <w:t>23</w:t>
+      </w:r>
+      <w:r>
+        <w:fldChar w:fldCharType="end"/>
+      </w:r>
+      <w:r>
+        <w:t>.This will launch another wizard which will lead us through the creation process of a virtual drive.</w:t>
+      </w:r>
+    </w:p>
+    <w:p>
+      <w:pPr>
+        <w:keepNext/>
+        <w:jc w:val="center"/>
+      </w:pPr>
+      <w:r>
+        <w:rPr>
+          <w:noProof/>
+        </w:rPr>
+        <w:drawing>
+          <wp:inline distT="0" distB="0" distL="0" distR="0" wp14:anchorId="08CC298E" wp14:editId="13DB8F7B">
+            <wp:extent cx="2286000" cy="2007476"/>
+            <wp:effectExtent l="0" t="0" r="0" b="0"/>
+            <wp:docPr id="29" name="Picture 29"/>
+            <wp:cNvGraphicFramePr>
+              <a:graphicFrameLocks xmlns:a="http://schemas.openxmlformats.org/drawingml/2006/main" noChangeAspect="1"/>
+            </wp:cNvGraphicFramePr>
+            <a:graphic xmlns:a="http://schemas.openxmlformats.org/drawingml/2006/main">
+              <a:graphicData uri="http://schemas.openxmlformats.org/drawingml/2006/picture">
+                <pic:pic xmlns:pic="http://schemas.openxmlformats.org/drawingml/2006/picture">
+                  <pic:nvPicPr>
+                    <pic:cNvPr id="1" name=""/>
+                    <pic:cNvPicPr/>
+                  </pic:nvPicPr>
+                  <pic:blipFill>
+                    <a:blip r:embed="rId47"/>
+                    <a:stretch>
+                      <a:fillRect/>
+                    </a:stretch>
+                  </pic:blipFill>
+                  <pic:spPr>
+                    <a:xfrm>
+                      <a:off x="0" y="0"/>
+                      <a:ext cx="2286000" cy="2007476"/>
+                    </a:xfrm>
+                    <a:prstGeom prst="rect">
+                      <a:avLst/>
+                    </a:prstGeom>
+                  </pic:spPr>
+                </pic:pic>
+              </a:graphicData>
+            </a:graphic>
+          </wp:inline>
+        </w:drawing>
+      </w:r>
+    </w:p>
+    <w:p>
+      <w:pPr>
+        <w:pStyle w:val="Caption"/>
+        <w:jc w:val="center"/>
+      </w:pPr>
+      <w:bookmarkStart w:id="50" w:name="_Ref399325042"/>
+      <w:r>
+        <w:t xml:space="preserve">Figure </w:t>
+      </w:r>
+      <w:fldSimple w:instr=" SEQ Figure \* ARABIC ">
+        <w:r>
+          <w:rPr>
+            <w:noProof/>
+          </w:rPr>
+          <w:t>23</w:t>
+        </w:r>
+      </w:fldSimple>
+      <w:bookmarkEnd w:id="50"/>
+      <w:r>
+        <w:t xml:space="preserve"> Creating a VM - Step 3 - Virtual hard drive</w:t>
+      </w:r>
+    </w:p>
+    <w:p>
+      <w:r>
+        <w:t>The first screen will allow us to select what type of virtual drive</w:t>
+      </w:r>
+      <w:r>
+        <w:t xml:space="preserve"> file</w:t>
+      </w:r>
+      <w:r>
+        <w:t xml:space="preserve"> we want to create. Just leave the default option (VDI – Virtual Disk Image) as shown in </w:t>
+      </w:r>
+      <w:r>
+        <w:fldChar w:fldCharType="begin"/>
+      </w:r>
+      <w:r>
+        <w:instrText xml:space="preserve"> REF _Ref399325201 \h </w:instrText>
+      </w:r>
+      <w:r>
+        <w:fldChar w:fldCharType="separate"/>
+      </w:r>
+      <w:r>
+        <w:t xml:space="preserve">Figure </w:t>
+      </w:r>
+      <w:r>
+        <w:rPr>
+          <w:noProof/>
+        </w:rPr>
+        <w:t>24</w:t>
+      </w:r>
+      <w:r>
+        <w:fldChar w:fldCharType="end"/>
+      </w:r>
+      <w:r>
+        <w:t>.</w:t>
+      </w:r>
+    </w:p>
+    <w:p>
+      <w:pPr>
+        <w:keepNext/>
+        <w:jc w:val="center"/>
+      </w:pPr>
+      <w:r>
+        <w:rPr>
+          <w:noProof/>
+        </w:rPr>
+        <w:drawing>
+          <wp:inline distT="0" distB="0" distL="0" distR="0" wp14:anchorId="5C3AE5D0" wp14:editId="775BA0EE">
+            <wp:extent cx="2286000" cy="1930805"/>
+            <wp:effectExtent l="0" t="0" r="0" b="0"/>
+            <wp:docPr id="30" name="Picture 30"/>
+            <wp:cNvGraphicFramePr>
+              <a:graphicFrameLocks xmlns:a="http://schemas.openxmlformats.org/drawingml/2006/main" noChangeAspect="1"/>
+            </wp:cNvGraphicFramePr>
+            <a:graphic xmlns:a="http://schemas.openxmlformats.org/drawingml/2006/main">
+              <a:graphicData uri="http://schemas.openxmlformats.org/drawingml/2006/picture">
+                <pic:pic xmlns:pic="http://schemas.openxmlformats.org/drawingml/2006/picture">
+                  <pic:nvPicPr>
+                    <pic:cNvPr id="1" name=""/>
+                    <pic:cNvPicPr/>
+                  </pic:nvPicPr>
+                  <pic:blipFill>
+                    <a:blip r:embed="rId48"/>
+                    <a:stretch>
+                      <a:fillRect/>
+                    </a:stretch>
+                  </pic:blipFill>
+                  <pic:spPr>
+                    <a:xfrm>
+                      <a:off x="0" y="0"/>
+                      <a:ext cx="2286000" cy="1930805"/>
+                    </a:xfrm>
+                    <a:prstGeom prst="rect">
+                      <a:avLst/>
+                    </a:prstGeom>
+                  </pic:spPr>
+                </pic:pic>
+              </a:graphicData>
+            </a:graphic>
+          </wp:inline>
+        </w:drawing>
+      </w:r>
+    </w:p>
+    <w:p>
+      <w:pPr>
+        <w:pStyle w:val="Caption"/>
+        <w:jc w:val="center"/>
+      </w:pPr>
+      <w:bookmarkStart w:id="51" w:name="_Ref399325201"/>
+      <w:r>
+        <w:t xml:space="preserve">Figure </w:t>
+      </w:r>
+      <w:fldSimple w:instr=" SEQ Figure \* ARABIC ">
+        <w:r>
+          <w:rPr>
+            <w:noProof/>
+          </w:rPr>
+          <w:t>24</w:t>
+        </w:r>
+      </w:fldSimple>
+      <w:bookmarkEnd w:id="51"/>
+      <w:r>
+        <w:t xml:space="preserve"> Creating a VM - Step 3a - Hard drive file type</w:t>
+      </w:r>
+    </w:p>
+    <w:p>
+      <w:r>
+        <w:t>In the next step we get the option to create a dynamically allocated image or a fixed size image</w:t>
+      </w:r>
+      <w:r>
+        <w:t xml:space="preserve"> as can be seen in </w:t>
+      </w:r>
+      <w:r>
+        <w:fldChar w:fldCharType="begin"/>
+      </w:r>
+      <w:r>
+        <w:instrText xml:space="preserve"> REF _Ref399326008 \h </w:instrText>
+      </w:r>
+      <w:r>
+        <w:fldChar w:fldCharType="separate"/>
+      </w:r>
+      <w:r>
+        <w:t xml:space="preserve">Figure </w:t>
+      </w:r>
+      <w:r>
+        <w:rPr>
+          <w:noProof/>
+        </w:rPr>
+        <w:t>25</w:t>
+      </w:r>
+      <w:r>
+        <w:fldChar w:fldCharType="end"/>
+      </w:r>
+      <w:r>
+        <w:t>. A fixed size image is faster but will take up the full space we select for the size of the virtual drive. A dynamically allocated image is faster but will only grow in size when needed. You will need to decide this for yourself based on the free space available on your host system.</w:t>
+      </w:r>
+    </w:p>
+    <w:p>
+      <w:pPr>
+        <w:keepNext/>
+        <w:jc w:val="center"/>
+      </w:pPr>
+      <w:r>
+        <w:rPr>
+          <w:noProof/>
+        </w:rPr>
+        <w:lastRenderedPageBreak/>
+        <w:drawing>
+          <wp:inline distT="0" distB="0" distL="0" distR="0" wp14:anchorId="0A0D09B1" wp14:editId="7F298E28">
+            <wp:extent cx="2286000" cy="1930805"/>
+            <wp:effectExtent l="0" t="0" r="0" b="0"/>
+            <wp:docPr id="31" name="Picture 31"/>
+            <wp:cNvGraphicFramePr>
+              <a:graphicFrameLocks xmlns:a="http://schemas.openxmlformats.org/drawingml/2006/main" noChangeAspect="1"/>
+            </wp:cNvGraphicFramePr>
+            <a:graphic xmlns:a="http://schemas.openxmlformats.org/drawingml/2006/main">
+              <a:graphicData uri="http://schemas.openxmlformats.org/drawingml/2006/picture">
+                <pic:pic xmlns:pic="http://schemas.openxmlformats.org/drawingml/2006/picture">
+                  <pic:nvPicPr>
+                    <pic:cNvPr id="1" name=""/>
+                    <pic:cNvPicPr/>
+                  </pic:nvPicPr>
+                  <pic:blipFill>
+                    <a:blip r:embed="rId49"/>
+                    <a:stretch>
+                      <a:fillRect/>
+                    </a:stretch>
+                  </pic:blipFill>
+                  <pic:spPr>
+                    <a:xfrm>
+                      <a:off x="0" y="0"/>
+                      <a:ext cx="2286000" cy="1930805"/>
+                    </a:xfrm>
+                    <a:prstGeom prst="rect">
+                      <a:avLst/>
+                    </a:prstGeom>
+                  </pic:spPr>
+                </pic:pic>
+              </a:graphicData>
+            </a:graphic>
+          </wp:inline>
+        </w:drawing>
+      </w:r>
+    </w:p>
+    <w:p>
+      <w:pPr>
+        <w:pStyle w:val="Caption"/>
+        <w:jc w:val="center"/>
+      </w:pPr>
+      <w:bookmarkStart w:id="52" w:name="_Ref399326008"/>
+      <w:r>
+        <w:t xml:space="preserve">Figure </w:t>
+      </w:r>
+      <w:fldSimple w:instr=" SEQ Figure \* ARABIC ">
+        <w:r>
+          <w:rPr>
+            <w:noProof/>
+          </w:rPr>
+          <w:t>25</w:t>
+        </w:r>
+      </w:fldSimple>
+      <w:bookmarkEnd w:id="52"/>
+      <w:r>
+        <w:t xml:space="preserve"> Creating a VM - Step 3b - Virtual drive allocation method</w:t>
+      </w:r>
+    </w:p>
+    <w:p>
+      <w:r>
+        <w:t xml:space="preserve">Now we need to select the hard drive file location (leave it as is) and size of the drive. Make sure to select at least 25GB for the size as shown in </w:t>
+      </w:r>
+      <w:r>
+        <w:fldChar w:fldCharType="begin"/>
+      </w:r>
+      <w:r>
+        <w:instrText xml:space="preserve"> REF _Ref399326170 \h </w:instrText>
+      </w:r>
+      <w:r>
+        <w:fldChar w:fldCharType="separate"/>
+      </w:r>
+      <w:r>
+        <w:t xml:space="preserve">Figure </w:t>
+      </w:r>
+      <w:r>
+        <w:rPr>
+          <w:noProof/>
+        </w:rPr>
+        <w:t>26</w:t>
+      </w:r>
+      <w:r>
+        <w:fldChar w:fldCharType="end"/>
+      </w:r>
+      <w:r>
+        <w:t>.</w:t>
+      </w:r>
+      <w:r>
+        <w:t xml:space="preserve"> Hitting create will finish the process of creating a VM.</w:t>
+      </w:r>
+    </w:p>
+    <w:p>
+      <w:pPr>
+        <w:keepNext/>
+        <w:jc w:val="center"/>
+      </w:pPr>
+      <w:r>
+        <w:rPr>
+          <w:noProof/>
+        </w:rPr>
+        <w:drawing>
+          <wp:inline distT="0" distB="0" distL="0" distR="0" wp14:anchorId="0D3ADE3D" wp14:editId="624BB3F4">
+            <wp:extent cx="2286000" cy="1930805"/>
+            <wp:effectExtent l="0" t="0" r="0" b="0"/>
+            <wp:docPr id="32" name="Picture 32"/>
+            <wp:cNvGraphicFramePr>
+              <a:graphicFrameLocks xmlns:a="http://schemas.openxmlformats.org/drawingml/2006/main" noChangeAspect="1"/>
+            </wp:cNvGraphicFramePr>
+            <a:graphic xmlns:a="http://schemas.openxmlformats.org/drawingml/2006/main">
+              <a:graphicData uri="http://schemas.openxmlformats.org/drawingml/2006/picture">
+                <pic:pic xmlns:pic="http://schemas.openxmlformats.org/drawingml/2006/picture">
+                  <pic:nvPicPr>
+                    <pic:cNvPr id="1" name=""/>
+                    <pic:cNvPicPr/>
+                  </pic:nvPicPr>
+                  <pic:blipFill>
+                    <a:blip r:embed="rId50"/>
+                    <a:stretch>
+                      <a:fillRect/>
+                    </a:stretch>
+                  </pic:blipFill>
+                  <pic:spPr>
+                    <a:xfrm>
+                      <a:off x="0" y="0"/>
+                      <a:ext cx="2286000" cy="1930805"/>
+                    </a:xfrm>
+                    <a:prstGeom prst="rect">
+                      <a:avLst/>
+                    </a:prstGeom>
+                  </pic:spPr>
+                </pic:pic>
+              </a:graphicData>
+            </a:graphic>
+          </wp:inline>
+        </w:drawing>
+      </w:r>
+    </w:p>
+    <w:p>
+      <w:pPr>
+        <w:pStyle w:val="Caption"/>
+        <w:jc w:val="center"/>
+      </w:pPr>
+      <w:bookmarkStart w:id="53" w:name="_Ref399326170"/>
+      <w:r>
+        <w:t xml:space="preserve">Figure </w:t>
+      </w:r>
+      <w:fldSimple w:instr=" SEQ Figure \* ARABIC ">
+        <w:r>
+          <w:rPr>
+            <w:noProof/>
+          </w:rPr>
+          <w:t>26</w:t>
+        </w:r>
+      </w:fldSimple>
+      <w:bookmarkEnd w:id="53"/>
+      <w:r>
+        <w:t xml:space="preserve"> Creating a VM - Step 3c - Location and size of the virtual drive</w:t>
+      </w:r>
+    </w:p>
+    <w:p>
+      <w:r>
+        <w:t xml:space="preserve">Your new VM should now appear in the list of VM’s on the left side of the VirtualBox main interface as seen in </w:t>
+      </w:r>
+      <w:r>
+        <w:fldChar w:fldCharType="begin"/>
+      </w:r>
+      <w:r>
+        <w:instrText xml:space="preserve"> REF _Ref399326305 \h </w:instrText>
+      </w:r>
+      <w:r>
+        <w:fldChar w:fldCharType="separate"/>
+      </w:r>
+      <w:r>
+        <w:t xml:space="preserve">Figure </w:t>
+      </w:r>
+      <w:r>
+        <w:rPr>
+          <w:noProof/>
+        </w:rPr>
+        <w:t>27</w:t>
+      </w:r>
+      <w:r>
+        <w:fldChar w:fldCharType="end"/>
+      </w:r>
+      <w:r>
+        <w:t>. Selecting a VM in the list also displays some basic information about the VM</w:t>
+      </w:r>
+      <w:r>
+        <w:t>.</w:t>
+      </w:r>
+    </w:p>
+    <w:p>
+      <w:pPr>
+        <w:keepNext/>
+        <w:jc w:val="center"/>
+      </w:pPr>
+      <w:r>
+        <w:rPr>
+          <w:noProof/>
+        </w:rPr>
+        <w:drawing>
+          <wp:inline distT="0" distB="0" distL="0" distR="0" wp14:anchorId="50C88230" wp14:editId="6A69318A">
+            <wp:extent cx="3302335" cy="2663687"/>
+            <wp:effectExtent l="0" t="0" r="0" b="3810"/>
+            <wp:docPr id="33" name="Picture 33"/>
+            <wp:cNvGraphicFramePr>
+              <a:graphicFrameLocks xmlns:a="http://schemas.openxmlformats.org/drawingml/2006/main" noChangeAspect="1"/>
+            </wp:cNvGraphicFramePr>
+            <a:graphic xmlns:a="http://schemas.openxmlformats.org/drawingml/2006/main">
+              <a:graphicData uri="http://schemas.openxmlformats.org/drawingml/2006/picture">
+                <pic:pic xmlns:pic="http://schemas.openxmlformats.org/drawingml/2006/picture">
+                  <pic:nvPicPr>
+                    <pic:cNvPr id="1" name=""/>
+                    <pic:cNvPicPr/>
+                  </pic:nvPicPr>
+                  <pic:blipFill>
+                    <a:blip r:embed="rId51"/>
+                    <a:stretch>
+                      <a:fillRect/>
+                    </a:stretch>
+                  </pic:blipFill>
+                  <pic:spPr>
+                    <a:xfrm>
+                      <a:off x="0" y="0"/>
+                      <a:ext cx="3306066" cy="2666697"/>
+                    </a:xfrm>
+                    <a:prstGeom prst="rect">
+                      <a:avLst/>
+                    </a:prstGeom>
+                  </pic:spPr>
+                </pic:pic>
+              </a:graphicData>
+            </a:graphic>
+          </wp:inline>
+        </w:drawing>
+      </w:r>
+    </w:p>
+    <w:p>
+      <w:pPr>
+        <w:pStyle w:val="Caption"/>
+        <w:jc w:val="center"/>
+      </w:pPr>
+      <w:bookmarkStart w:id="54" w:name="_Ref399326305"/>
+      <w:r>
+        <w:t xml:space="preserve">Figure </w:t>
+      </w:r>
+      <w:fldSimple w:instr=" SEQ Figure \* ARABIC ">
+        <w:r>
+          <w:rPr>
+            <w:noProof/>
+          </w:rPr>
+          <w:t>27</w:t>
+        </w:r>
+      </w:fldSimple>
+      <w:bookmarkEnd w:id="54"/>
+      <w:r>
+        <w:t xml:space="preserve"> A new VM is added to your current list of VM’s</w:t>
+      </w:r>
+    </w:p>
+    <w:p>
+      <w:pPr>
+        <w:pStyle w:val="Heading2"/>
+      </w:pPr>
+      <w:r>
+        <w:lastRenderedPageBreak/>
+        <w:t>Configuring the Virtual Machine</w:t>
+      </w:r>
+      <w:bookmarkStart w:id="55" w:name="_GoBack"/>
+      <w:bookmarkEnd w:id="55"/>
     </w:p>
     <w:p/>
     <w:p/>
     <w:p/>
     <w:p/>
     <w:p/>
+    <w:p/>
     <w:p>
       <w:r>
         <w:br w:type="page"/>
@@ -8699,21 +10522,22 @@
       <w:pPr>
         <w:pStyle w:val="Heading1"/>
       </w:pPr>
-      <w:bookmarkStart w:id="39" w:name="_Toc398123698"/>
-      <w:r>
+      <w:bookmarkStart w:id="56" w:name="_Toc399321077"/>
+      <w:r>
+        <w:lastRenderedPageBreak/>
         <w:t>Buildroot: Making Embedded Linux easy</w:t>
       </w:r>
-      <w:bookmarkEnd w:id="39"/>
+      <w:bookmarkEnd w:id="56"/>
     </w:p>
     <w:p>
       <w:pPr>
         <w:pStyle w:val="Heading2"/>
       </w:pPr>
-      <w:bookmarkStart w:id="40" w:name="_Toc398123699"/>
+      <w:bookmarkStart w:id="57" w:name="_Toc399321078"/>
       <w:r>
         <w:t>Introduction</w:t>
       </w:r>
-      <w:bookmarkEnd w:id="40"/>
+      <w:bookmarkEnd w:id="57"/>
     </w:p>
     <w:p>
       <w:pPr>
@@ -8749,21 +10573,21 @@
       <w:pPr>
         <w:pStyle w:val="Heading2"/>
       </w:pPr>
-      <w:bookmarkStart w:id="41" w:name="_Toc398123700"/>
+      <w:bookmarkStart w:id="58" w:name="_Toc399321079"/>
       <w:r>
         <w:t>Getting Buildroot</w:t>
       </w:r>
-      <w:bookmarkEnd w:id="41"/>
+      <w:bookmarkEnd w:id="58"/>
     </w:p>
     <w:p>
       <w:pPr>
         <w:pStyle w:val="Heading2"/>
       </w:pPr>
-      <w:bookmarkStart w:id="42" w:name="_Toc398123701"/>
+      <w:bookmarkStart w:id="59" w:name="_Toc399321080"/>
       <w:r>
         <w:t>Requirements</w:t>
       </w:r>
-      <w:bookmarkEnd w:id="42"/>
+      <w:bookmarkEnd w:id="59"/>
     </w:p>
     <w:p>
       <w:r>
@@ -8783,8 +10607,9 @@
       <w:pPr>
         <w:pStyle w:val="Heading1"/>
       </w:pPr>
-      <w:bookmarkStart w:id="43" w:name="_Toc398123702"/>
-      <w:r>
+      <w:bookmarkStart w:id="60" w:name="_Toc399321081"/>
+      <w:r>
+        <w:lastRenderedPageBreak/>
         <w:t>Important Command</w:t>
       </w:r>
       <w:r>
@@ -8793,7 +10618,7 @@
       <w:r>
         <w:t xml:space="preserve"> Overview</w:t>
       </w:r>
-      <w:bookmarkEnd w:id="43"/>
+      <w:bookmarkEnd w:id="60"/>
     </w:p>
     <w:p/>
     <w:tbl>
@@ -8957,11 +10782,11 @@
       <w:pPr>
         <w:pStyle w:val="Heading1"/>
       </w:pPr>
-      <w:bookmarkStart w:id="44" w:name="_Toc398123703"/>
+      <w:bookmarkStart w:id="61" w:name="_Toc399321082"/>
       <w:r>
         <w:t>References</w:t>
       </w:r>
-      <w:bookmarkEnd w:id="44"/>
+      <w:bookmarkEnd w:id="61"/>
     </w:p>
     <w:tbl>
       <w:tblPr>
@@ -9042,7 +10867,7 @@
     </w:tbl>
     <w:p/>
     <w:sectPr>
-      <w:headerReference w:type="default" r:id="rId43"/>
+      <w:headerReference w:type="default" r:id="rId52"/>
       <w:pgSz w:w="11907" w:h="16839" w:code="9"/>
       <w:pgMar w:top="1440" w:right="1080" w:bottom="1440" w:left="1080" w:header="720" w:footer="720" w:gutter="0"/>
       <w:cols w:space="720"/>
@@ -9054,7 +10879,7 @@
 
 <file path=word/comments.xml><?xml version="1.0" encoding="utf-8"?>
 <w:comments xmlns:wpc="http://schemas.microsoft.com/office/word/2010/wordprocessingCanvas" xmlns:mc="http://schemas.openxmlformats.org/markup-compatibility/2006" xmlns:o="urn:schemas-microsoft-com:office:office" xmlns:r="http://schemas.openxmlformats.org/officeDocument/2006/relationships" xmlns:m="http://schemas.openxmlformats.org/officeDocument/2006/math" xmlns:v="urn:schemas-microsoft-com:vml" xmlns:wp14="http://schemas.microsoft.com/office/word/2010/wordprocessingDrawing" xmlns:wp="http://schemas.openxmlformats.org/drawingml/2006/wordprocessingDrawing" xmlns:w10="urn:schemas-microsoft-com:office:word" xmlns:w="http://schemas.openxmlformats.org/wordprocessingml/2006/main" xmlns:w14="http://schemas.microsoft.com/office/word/2010/wordml" xmlns:w15="http://schemas.microsoft.com/office/word/2012/wordml" xmlns:wpg="http://schemas.microsoft.com/office/word/2010/wordprocessingGroup" xmlns:wpi="http://schemas.microsoft.com/office/word/2010/wordprocessingInk" xmlns:wne="http://schemas.microsoft.com/office/word/2006/wordml" xmlns:wps="http://schemas.microsoft.com/office/word/2010/wordprocessingShape" mc:Ignorable="w14 w15 wp14">
-  <w:comment w:id="7" w:author="NicoDeWitte" w:date="2014-09-09T15:18:00Z" w:initials="NW">
+  <w:comment w:id="9" w:author="NicoDeWitte" w:date="2014-09-09T15:18:00Z" w:initials="NW">
     <w:p>
       <w:pPr>
         <w:pStyle w:val="CommentText"/>
@@ -9070,7 +10895,7 @@
       </w:r>
     </w:p>
   </w:comment>
-  <w:comment w:id="13" w:author="NicoDeWitte" w:date="2014-09-10T09:54:00Z" w:initials="NW">
+  <w:comment w:id="15" w:author="NicoDeWitte" w:date="2014-09-10T09:54:00Z" w:initials="NW">
     <w:p>
       <w:pPr>
         <w:pStyle w:val="CommentText"/>
@@ -9159,7 +10984,7 @@
           <w:rPr>
             <w:noProof/>
           </w:rPr>
-          <w:t>19</w:t>
+          <w:t>24</w:t>
         </w:r>
         <w:r>
           <w:rPr>
@@ -9191,7 +11016,6 @@
       <w:dataBinding w:prefixMappings="xmlns:ns0='http://purl.org/dc/elements/1.1/' xmlns:ns1='http://schemas.openxmlformats.org/package/2006/metadata/core-properties' " w:xpath="/ns1:coreProperties[1]/ns0:creator[1]" w:storeItemID="{6C3C8BC8-F283-45AE-878A-BAB7291924A1}"/>
       <w:text/>
     </w:sdtPr>
-    <w:sdtEndPr/>
     <w:sdtContent>
       <w:p>
         <w:pPr>
@@ -9547,6 +11371,25 @@
       </w:r>
     </w:p>
   </w:footnote>
+  <w:footnote w:id="14">
+    <w:p>
+      <w:pPr>
+        <w:pStyle w:val="FootnoteText"/>
+      </w:pPr>
+      <w:r>
+        <w:rPr>
+          <w:rStyle w:val="FootnoteReference"/>
+        </w:rPr>
+        <w:footnoteRef/>
+      </w:r>
+      <w:r>
+        <w:t xml:space="preserve"> </w:t>
+      </w:r>
+      <w:r>
+        <w:t>Long-term support (LTS) is a term used to describe special versions or editions of software designed to be supported for a longer than normal period. It is particularly applicable to open-source software projects.</w:t>
+      </w:r>
+    </w:p>
+  </w:footnote>
 </w:footnotes>
 </file>
 
@@ -9560,7 +11403,6 @@
       <w:dataBinding w:prefixMappings="xmlns:ns0='http://purl.org/dc/elements/1.1/' xmlns:ns1='http://schemas.openxmlformats.org/package/2006/metadata/core-properties' " w:xpath="/ns1:coreProperties[1]/ns0:title[1]" w:storeItemID="{6C3C8BC8-F283-45AE-878A-BAB7291924A1}"/>
       <w:text/>
     </w:sdtPr>
-    <w:sdtEndPr/>
     <w:sdtContent>
       <w:p>
         <w:pPr>
@@ -11612,6 +13454,7 @@
     <w:rsid w:val="005F4C35"/>
     <w:rsid w:val="006263A3"/>
     <w:rsid w:val="00C341F5"/>
+    <w:rsid w:val="00EC1AA0"/>
   </w:rsids>
   <m:mathPr>
     <m:mathFont m:val="Cambria Math"/>
@@ -12360,7 +14203,7 @@
 </file>
 
 <file path=customXml/itemProps2.xml><?xml version="1.0" encoding="utf-8"?>
-<ds:datastoreItem xmlns:ds="http://schemas.openxmlformats.org/officeDocument/2006/customXml" ds:itemID="{A212021E-47CB-4021-A734-B5700341BAD3}">
+<ds:datastoreItem xmlns:ds="http://schemas.openxmlformats.org/officeDocument/2006/customXml" ds:itemID="{146C03BA-1433-4AE1-AD71-56D00B5EB149}">
   <ds:schemaRefs>
     <ds:schemaRef ds:uri="http://schemas.openxmlformats.org/officeDocument/2006/bibliography"/>
   </ds:schemaRefs>

</xml_diff>

<commit_message>
Add configuring the VM
</commit_message>
<xml_diff>
--- a/multimedia_course.docx
+++ b/multimedia_course.docx
@@ -829,7 +829,7 @@
           <w:r>
             <w:fldChar w:fldCharType="separate"/>
           </w:r>
-          <w:hyperlink w:anchor="_Toc399321051" w:history="1">
+          <w:hyperlink w:anchor="_Toc399326566" w:history="1">
             <w:r>
               <w:rPr>
                 <w:rStyle w:val="Hyperlink"/>
@@ -871,7 +871,7 @@
                 <w:noProof/>
                 <w:webHidden/>
               </w:rPr>
-              <w:instrText xml:space="preserve"> PAGEREF _Toc399321051 \h </w:instrText>
+              <w:instrText xml:space="preserve"> PAGEREF _Toc399326566 \h </w:instrText>
             </w:r>
             <w:r>
               <w:rPr>
@@ -891,7 +891,7 @@
                 <w:noProof/>
                 <w:webHidden/>
               </w:rPr>
-              <w:t>2</w:t>
+              <w:t>3</w:t>
             </w:r>
             <w:r>
               <w:rPr>
@@ -915,7 +915,7 @@
               <w:szCs w:val="22"/>
             </w:rPr>
           </w:pPr>
-          <w:hyperlink w:anchor="_Toc399321052" w:history="1">
+          <w:hyperlink w:anchor="_Toc399326567" w:history="1">
             <w:r>
               <w:rPr>
                 <w:rStyle w:val="Hyperlink"/>
@@ -957,7 +957,7 @@
                 <w:noProof/>
                 <w:webHidden/>
               </w:rPr>
-              <w:instrText xml:space="preserve"> PAGEREF _Toc399321052 \h </w:instrText>
+              <w:instrText xml:space="preserve"> PAGEREF _Toc399326567 \h </w:instrText>
             </w:r>
             <w:r>
               <w:rPr>
@@ -977,7 +977,7 @@
                 <w:noProof/>
                 <w:webHidden/>
               </w:rPr>
-              <w:t>3</w:t>
+              <w:t>4</w:t>
             </w:r>
             <w:r>
               <w:rPr>
@@ -1001,7 +1001,7 @@
               <w:szCs w:val="22"/>
             </w:rPr>
           </w:pPr>
-          <w:hyperlink w:anchor="_Toc399321053" w:history="1">
+          <w:hyperlink w:anchor="_Toc399326568" w:history="1">
             <w:r>
               <w:rPr>
                 <w:rStyle w:val="Hyperlink"/>
@@ -1043,7 +1043,7 @@
                 <w:noProof/>
                 <w:webHidden/>
               </w:rPr>
-              <w:instrText xml:space="preserve"> PAGEREF _Toc399321053 \h </w:instrText>
+              <w:instrText xml:space="preserve"> PAGEREF _Toc399326568 \h </w:instrText>
             </w:r>
             <w:r>
               <w:rPr>
@@ -1063,7 +1063,7 @@
                 <w:noProof/>
                 <w:webHidden/>
               </w:rPr>
-              <w:t>5</w:t>
+              <w:t>6</w:t>
             </w:r>
             <w:r>
               <w:rPr>
@@ -1083,7 +1083,7 @@
               <w:szCs w:val="22"/>
             </w:rPr>
           </w:pPr>
-          <w:hyperlink w:anchor="_Toc399321054" w:history="1">
+          <w:hyperlink w:anchor="_Toc399326569" w:history="1">
             <w:r>
               <w:rPr>
                 <w:rStyle w:val="Hyperlink"/>
@@ -1125,7 +1125,7 @@
                 <w:noProof/>
                 <w:webHidden/>
               </w:rPr>
-              <w:instrText xml:space="preserve"> PAGEREF _Toc399321054 \h </w:instrText>
+              <w:instrText xml:space="preserve"> PAGEREF _Toc399326569 \h </w:instrText>
             </w:r>
             <w:r>
               <w:rPr>
@@ -1145,7 +1145,7 @@
                 <w:noProof/>
                 <w:webHidden/>
               </w:rPr>
-              <w:t>6</w:t>
+              <w:t>7</w:t>
             </w:r>
             <w:r>
               <w:rPr>
@@ -1169,7 +1169,7 @@
               <w:szCs w:val="22"/>
             </w:rPr>
           </w:pPr>
-          <w:hyperlink w:anchor="_Toc399321055" w:history="1">
+          <w:hyperlink w:anchor="_Toc399326570" w:history="1">
             <w:r>
               <w:rPr>
                 <w:rStyle w:val="Hyperlink"/>
@@ -1211,7 +1211,7 @@
                 <w:noProof/>
                 <w:webHidden/>
               </w:rPr>
-              <w:instrText xml:space="preserve"> PAGEREF _Toc399321055 \h </w:instrText>
+              <w:instrText xml:space="preserve"> PAGEREF _Toc399326570 \h </w:instrText>
             </w:r>
             <w:r>
               <w:rPr>
@@ -1231,7 +1231,7 @@
                 <w:noProof/>
                 <w:webHidden/>
               </w:rPr>
-              <w:t>6</w:t>
+              <w:t>7</w:t>
             </w:r>
             <w:r>
               <w:rPr>
@@ -1255,7 +1255,7 @@
               <w:szCs w:val="22"/>
             </w:rPr>
           </w:pPr>
-          <w:hyperlink w:anchor="_Toc399321056" w:history="1">
+          <w:hyperlink w:anchor="_Toc399326571" w:history="1">
             <w:r>
               <w:rPr>
                 <w:rStyle w:val="Hyperlink"/>
@@ -1297,7 +1297,7 @@
                 <w:noProof/>
                 <w:webHidden/>
               </w:rPr>
-              <w:instrText xml:space="preserve"> PAGEREF _Toc399321056 \h </w:instrText>
+              <w:instrText xml:space="preserve"> PAGEREF _Toc399326571 \h </w:instrText>
             </w:r>
             <w:r>
               <w:rPr>
@@ -1317,7 +1317,7 @@
                 <w:noProof/>
                 <w:webHidden/>
               </w:rPr>
-              <w:t>7</w:t>
+              <w:t>8</w:t>
             </w:r>
             <w:r>
               <w:rPr>
@@ -1341,7 +1341,7 @@
               <w:szCs w:val="22"/>
             </w:rPr>
           </w:pPr>
-          <w:hyperlink w:anchor="_Toc399321057" w:history="1">
+          <w:hyperlink w:anchor="_Toc399326572" w:history="1">
             <w:r>
               <w:rPr>
                 <w:rStyle w:val="Hyperlink"/>
@@ -1383,7 +1383,7 @@
                 <w:noProof/>
                 <w:webHidden/>
               </w:rPr>
-              <w:instrText xml:space="preserve"> PAGEREF _Toc399321057 \h </w:instrText>
+              <w:instrText xml:space="preserve"> PAGEREF _Toc399326572 \h </w:instrText>
             </w:r>
             <w:r>
               <w:rPr>
@@ -1403,7 +1403,7 @@
                 <w:noProof/>
                 <w:webHidden/>
               </w:rPr>
-              <w:t>7</w:t>
+              <w:t>8</w:t>
             </w:r>
             <w:r>
               <w:rPr>
@@ -1427,7 +1427,7 @@
               <w:szCs w:val="22"/>
             </w:rPr>
           </w:pPr>
-          <w:hyperlink w:anchor="_Toc399321058" w:history="1">
+          <w:hyperlink w:anchor="_Toc399326573" w:history="1">
             <w:r>
               <w:rPr>
                 <w:rStyle w:val="Hyperlink"/>
@@ -1469,7 +1469,7 @@
                 <w:noProof/>
                 <w:webHidden/>
               </w:rPr>
-              <w:instrText xml:space="preserve"> PAGEREF _Toc399321058 \h </w:instrText>
+              <w:instrText xml:space="preserve"> PAGEREF _Toc399326573 \h </w:instrText>
             </w:r>
             <w:r>
               <w:rPr>
@@ -1489,7 +1489,7 @@
                 <w:noProof/>
                 <w:webHidden/>
               </w:rPr>
-              <w:t>7</w:t>
+              <w:t>8</w:t>
             </w:r>
             <w:r>
               <w:rPr>
@@ -1513,7 +1513,7 @@
               <w:szCs w:val="22"/>
             </w:rPr>
           </w:pPr>
-          <w:hyperlink w:anchor="_Toc399321059" w:history="1">
+          <w:hyperlink w:anchor="_Toc399326574" w:history="1">
             <w:r>
               <w:rPr>
                 <w:rStyle w:val="Hyperlink"/>
@@ -1555,7 +1555,7 @@
                 <w:noProof/>
                 <w:webHidden/>
               </w:rPr>
-              <w:instrText xml:space="preserve"> PAGEREF _Toc399321059 \h </w:instrText>
+              <w:instrText xml:space="preserve"> PAGEREF _Toc399326574 \h </w:instrText>
             </w:r>
             <w:r>
               <w:rPr>
@@ -1575,7 +1575,7 @@
                 <w:noProof/>
                 <w:webHidden/>
               </w:rPr>
-              <w:t>9</w:t>
+              <w:t>10</w:t>
             </w:r>
             <w:r>
               <w:rPr>
@@ -1599,7 +1599,7 @@
               <w:szCs w:val="22"/>
             </w:rPr>
           </w:pPr>
-          <w:hyperlink w:anchor="_Toc399321060" w:history="1">
+          <w:hyperlink w:anchor="_Toc399326575" w:history="1">
             <w:r>
               <w:rPr>
                 <w:rStyle w:val="Hyperlink"/>
@@ -1641,7 +1641,7 @@
                 <w:noProof/>
                 <w:webHidden/>
               </w:rPr>
-              <w:instrText xml:space="preserve"> PAGEREF _Toc399321060 \h </w:instrText>
+              <w:instrText xml:space="preserve"> PAGEREF _Toc399326575 \h </w:instrText>
             </w:r>
             <w:r>
               <w:rPr>
@@ -1661,7 +1661,7 @@
                 <w:noProof/>
                 <w:webHidden/>
               </w:rPr>
-              <w:t>11</w:t>
+              <w:t>12</w:t>
             </w:r>
             <w:r>
               <w:rPr>
@@ -1685,7 +1685,7 @@
               <w:szCs w:val="22"/>
             </w:rPr>
           </w:pPr>
-          <w:hyperlink w:anchor="_Toc399321061" w:history="1">
+          <w:hyperlink w:anchor="_Toc399326576" w:history="1">
             <w:r>
               <w:rPr>
                 <w:rStyle w:val="Hyperlink"/>
@@ -1727,7 +1727,7 @@
                 <w:noProof/>
                 <w:webHidden/>
               </w:rPr>
-              <w:instrText xml:space="preserve"> PAGEREF _Toc399321061 \h </w:instrText>
+              <w:instrText xml:space="preserve"> PAGEREF _Toc399326576 \h </w:instrText>
             </w:r>
             <w:r>
               <w:rPr>
@@ -1747,7 +1747,7 @@
                 <w:noProof/>
                 <w:webHidden/>
               </w:rPr>
-              <w:t>12</w:t>
+              <w:t>13</w:t>
             </w:r>
             <w:r>
               <w:rPr>
@@ -1771,7 +1771,7 @@
               <w:szCs w:val="22"/>
             </w:rPr>
           </w:pPr>
-          <w:hyperlink w:anchor="_Toc399321062" w:history="1">
+          <w:hyperlink w:anchor="_Toc399326577" w:history="1">
             <w:r>
               <w:rPr>
                 <w:rStyle w:val="Hyperlink"/>
@@ -1813,7 +1813,7 @@
                 <w:noProof/>
                 <w:webHidden/>
               </w:rPr>
-              <w:instrText xml:space="preserve"> PAGEREF _Toc399321062 \h </w:instrText>
+              <w:instrText xml:space="preserve"> PAGEREF _Toc399326577 \h </w:instrText>
             </w:r>
             <w:r>
               <w:rPr>
@@ -1833,7 +1833,7 @@
                 <w:noProof/>
                 <w:webHidden/>
               </w:rPr>
-              <w:t>12</w:t>
+              <w:t>13</w:t>
             </w:r>
             <w:r>
               <w:rPr>
@@ -1857,7 +1857,7 @@
               <w:szCs w:val="22"/>
             </w:rPr>
           </w:pPr>
-          <w:hyperlink w:anchor="_Toc399321063" w:history="1">
+          <w:hyperlink w:anchor="_Toc399326578" w:history="1">
             <w:r>
               <w:rPr>
                 <w:rStyle w:val="Hyperlink"/>
@@ -1899,7 +1899,7 @@
                 <w:noProof/>
                 <w:webHidden/>
               </w:rPr>
-              <w:instrText xml:space="preserve"> PAGEREF _Toc399321063 \h </w:instrText>
+              <w:instrText xml:space="preserve"> PAGEREF _Toc399326578 \h </w:instrText>
             </w:r>
             <w:r>
               <w:rPr>
@@ -1919,7 +1919,7 @@
                 <w:noProof/>
                 <w:webHidden/>
               </w:rPr>
-              <w:t>12</w:t>
+              <w:t>13</w:t>
             </w:r>
             <w:r>
               <w:rPr>
@@ -1943,7 +1943,7 @@
               <w:szCs w:val="22"/>
             </w:rPr>
           </w:pPr>
-          <w:hyperlink w:anchor="_Toc399321064" w:history="1">
+          <w:hyperlink w:anchor="_Toc399326579" w:history="1">
             <w:r>
               <w:rPr>
                 <w:rStyle w:val="Hyperlink"/>
@@ -1985,7 +1985,7 @@
                 <w:noProof/>
                 <w:webHidden/>
               </w:rPr>
-              <w:instrText xml:space="preserve"> PAGEREF _Toc399321064 \h </w:instrText>
+              <w:instrText xml:space="preserve"> PAGEREF _Toc399326579 \h </w:instrText>
             </w:r>
             <w:r>
               <w:rPr>
@@ -2005,7 +2005,7 @@
                 <w:noProof/>
                 <w:webHidden/>
               </w:rPr>
-              <w:t>12</w:t>
+              <w:t>13</w:t>
             </w:r>
             <w:r>
               <w:rPr>
@@ -2029,7 +2029,7 @@
               <w:szCs w:val="22"/>
             </w:rPr>
           </w:pPr>
-          <w:hyperlink w:anchor="_Toc399321065" w:history="1">
+          <w:hyperlink w:anchor="_Toc399326580" w:history="1">
             <w:r>
               <w:rPr>
                 <w:rStyle w:val="Hyperlink"/>
@@ -2071,7 +2071,7 @@
                 <w:noProof/>
                 <w:webHidden/>
               </w:rPr>
-              <w:instrText xml:space="preserve"> PAGEREF _Toc399321065 \h </w:instrText>
+              <w:instrText xml:space="preserve"> PAGEREF _Toc399326580 \h </w:instrText>
             </w:r>
             <w:r>
               <w:rPr>
@@ -2091,7 +2091,7 @@
                 <w:noProof/>
                 <w:webHidden/>
               </w:rPr>
-              <w:t>12</w:t>
+              <w:t>13</w:t>
             </w:r>
             <w:r>
               <w:rPr>
@@ -2115,7 +2115,7 @@
               <w:szCs w:val="22"/>
             </w:rPr>
           </w:pPr>
-          <w:hyperlink w:anchor="_Toc399321066" w:history="1">
+          <w:hyperlink w:anchor="_Toc399326581" w:history="1">
             <w:r>
               <w:rPr>
                 <w:rStyle w:val="Hyperlink"/>
@@ -2157,7 +2157,7 @@
                 <w:noProof/>
                 <w:webHidden/>
               </w:rPr>
-              <w:instrText xml:space="preserve"> PAGEREF _Toc399321066 \h </w:instrText>
+              <w:instrText xml:space="preserve"> PAGEREF _Toc399326581 \h </w:instrText>
             </w:r>
             <w:r>
               <w:rPr>
@@ -2177,7 +2177,7 @@
                 <w:noProof/>
                 <w:webHidden/>
               </w:rPr>
-              <w:t>13</w:t>
+              <w:t>14</w:t>
             </w:r>
             <w:r>
               <w:rPr>
@@ -2201,7 +2201,7 @@
               <w:szCs w:val="22"/>
             </w:rPr>
           </w:pPr>
-          <w:hyperlink w:anchor="_Toc399321067" w:history="1">
+          <w:hyperlink w:anchor="_Toc399326582" w:history="1">
             <w:r>
               <w:rPr>
                 <w:rStyle w:val="Hyperlink"/>
@@ -2243,7 +2243,7 @@
                 <w:noProof/>
                 <w:webHidden/>
               </w:rPr>
-              <w:instrText xml:space="preserve"> PAGEREF _Toc399321067 \h </w:instrText>
+              <w:instrText xml:space="preserve"> PAGEREF _Toc399326582 \h </w:instrText>
             </w:r>
             <w:r>
               <w:rPr>
@@ -2263,7 +2263,7 @@
                 <w:noProof/>
                 <w:webHidden/>
               </w:rPr>
-              <w:t>13</w:t>
+              <w:t>14</w:t>
             </w:r>
             <w:r>
               <w:rPr>
@@ -2287,7 +2287,7 @@
               <w:szCs w:val="22"/>
             </w:rPr>
           </w:pPr>
-          <w:hyperlink w:anchor="_Toc399321068" w:history="1">
+          <w:hyperlink w:anchor="_Toc399326583" w:history="1">
             <w:r>
               <w:rPr>
                 <w:rStyle w:val="Hyperlink"/>
@@ -2329,7 +2329,7 @@
                 <w:noProof/>
                 <w:webHidden/>
               </w:rPr>
-              <w:instrText xml:space="preserve"> PAGEREF _Toc399321068 \h </w:instrText>
+              <w:instrText xml:space="preserve"> PAGEREF _Toc399326583 \h </w:instrText>
             </w:r>
             <w:r>
               <w:rPr>
@@ -2349,7 +2349,7 @@
                 <w:noProof/>
                 <w:webHidden/>
               </w:rPr>
-              <w:t>13</w:t>
+              <w:t>14</w:t>
             </w:r>
             <w:r>
               <w:rPr>
@@ -2373,7 +2373,7 @@
               <w:szCs w:val="22"/>
             </w:rPr>
           </w:pPr>
-          <w:hyperlink w:anchor="_Toc399321069" w:history="1">
+          <w:hyperlink w:anchor="_Toc399326584" w:history="1">
             <w:r>
               <w:rPr>
                 <w:rStyle w:val="Hyperlink"/>
@@ -2415,7 +2415,7 @@
                 <w:noProof/>
                 <w:webHidden/>
               </w:rPr>
-              <w:instrText xml:space="preserve"> PAGEREF _Toc399321069 \h </w:instrText>
+              <w:instrText xml:space="preserve"> PAGEREF _Toc399326584 \h </w:instrText>
             </w:r>
             <w:r>
               <w:rPr>
@@ -2435,7 +2435,7 @@
                 <w:noProof/>
                 <w:webHidden/>
               </w:rPr>
-              <w:t>13</w:t>
+              <w:t>14</w:t>
             </w:r>
             <w:r>
               <w:rPr>
@@ -2459,7 +2459,7 @@
               <w:szCs w:val="22"/>
             </w:rPr>
           </w:pPr>
-          <w:hyperlink w:anchor="_Toc399321070" w:history="1">
+          <w:hyperlink w:anchor="_Toc399326585" w:history="1">
             <w:r>
               <w:rPr>
                 <w:rStyle w:val="Hyperlink"/>
@@ -2501,7 +2501,7 @@
                 <w:noProof/>
                 <w:webHidden/>
               </w:rPr>
-              <w:instrText xml:space="preserve"> PAGEREF _Toc399321070 \h </w:instrText>
+              <w:instrText xml:space="preserve"> PAGEREF _Toc399326585 \h </w:instrText>
             </w:r>
             <w:r>
               <w:rPr>
@@ -2521,7 +2521,7 @@
                 <w:noProof/>
                 <w:webHidden/>
               </w:rPr>
-              <w:t>15</w:t>
+              <w:t>16</w:t>
             </w:r>
             <w:r>
               <w:rPr>
@@ -2541,7 +2541,7 @@
               <w:szCs w:val="22"/>
             </w:rPr>
           </w:pPr>
-          <w:hyperlink w:anchor="_Toc399321071" w:history="1">
+          <w:hyperlink w:anchor="_Toc399326586" w:history="1">
             <w:r>
               <w:rPr>
                 <w:rStyle w:val="Hyperlink"/>
@@ -2583,7 +2583,7 @@
                 <w:noProof/>
                 <w:webHidden/>
               </w:rPr>
-              <w:instrText xml:space="preserve"> PAGEREF _Toc399321071 \h </w:instrText>
+              <w:instrText xml:space="preserve"> PAGEREF _Toc399326586 \h </w:instrText>
             </w:r>
             <w:r>
               <w:rPr>
@@ -2603,7 +2603,7 @@
                 <w:noProof/>
                 <w:webHidden/>
               </w:rPr>
-              <w:t>16</w:t>
+              <w:t>17</w:t>
             </w:r>
             <w:r>
               <w:rPr>
@@ -2627,7 +2627,7 @@
               <w:szCs w:val="22"/>
             </w:rPr>
           </w:pPr>
-          <w:hyperlink w:anchor="_Toc399321072" w:history="1">
+          <w:hyperlink w:anchor="_Toc399326587" w:history="1">
             <w:r>
               <w:rPr>
                 <w:rStyle w:val="Hyperlink"/>
@@ -2669,7 +2669,7 @@
                 <w:noProof/>
                 <w:webHidden/>
               </w:rPr>
-              <w:instrText xml:space="preserve"> PAGEREF _Toc399321072 \h </w:instrText>
+              <w:instrText xml:space="preserve"> PAGEREF _Toc399326587 \h </w:instrText>
             </w:r>
             <w:r>
               <w:rPr>
@@ -2689,7 +2689,7 @@
                 <w:noProof/>
                 <w:webHidden/>
               </w:rPr>
-              <w:t>16</w:t>
+              <w:t>17</w:t>
             </w:r>
             <w:r>
               <w:rPr>
@@ -2713,7 +2713,7 @@
               <w:szCs w:val="22"/>
             </w:rPr>
           </w:pPr>
-          <w:hyperlink w:anchor="_Toc399321073" w:history="1">
+          <w:hyperlink w:anchor="_Toc399326588" w:history="1">
             <w:r>
               <w:rPr>
                 <w:rStyle w:val="Hyperlink"/>
@@ -2755,7 +2755,7 @@
                 <w:noProof/>
                 <w:webHidden/>
               </w:rPr>
-              <w:instrText xml:space="preserve"> PAGEREF _Toc399321073 \h </w:instrText>
+              <w:instrText xml:space="preserve"> PAGEREF _Toc399326588 \h </w:instrText>
             </w:r>
             <w:r>
               <w:rPr>
@@ -2775,7 +2775,7 @@
                 <w:noProof/>
                 <w:webHidden/>
               </w:rPr>
-              <w:t>16</w:t>
+              <w:t>17</w:t>
             </w:r>
             <w:r>
               <w:rPr>
@@ -2799,7 +2799,7 @@
               <w:szCs w:val="22"/>
             </w:rPr>
           </w:pPr>
-          <w:hyperlink w:anchor="_Toc399321074" w:history="1">
+          <w:hyperlink w:anchor="_Toc399326589" w:history="1">
             <w:r>
               <w:rPr>
                 <w:rStyle w:val="Hyperlink"/>
@@ -2841,7 +2841,7 @@
                 <w:noProof/>
                 <w:webHidden/>
               </w:rPr>
-              <w:instrText xml:space="preserve"> PAGEREF _Toc399321074 \h </w:instrText>
+              <w:instrText xml:space="preserve"> PAGEREF _Toc399326589 \h </w:instrText>
             </w:r>
             <w:r>
               <w:rPr>
@@ -2861,7 +2861,7 @@
                 <w:noProof/>
                 <w:webHidden/>
               </w:rPr>
-              <w:t>18</w:t>
+              <w:t>19</w:t>
             </w:r>
             <w:r>
               <w:rPr>
@@ -2881,7 +2881,7 @@
               <w:szCs w:val="22"/>
             </w:rPr>
           </w:pPr>
-          <w:hyperlink w:anchor="_Toc399321075" w:history="1">
+          <w:hyperlink w:anchor="_Toc399326590" w:history="1">
             <w:r>
               <w:rPr>
                 <w:rStyle w:val="Hyperlink"/>
@@ -2902,21 +2902,7 @@
                 <w:rStyle w:val="Hyperlink"/>
                 <w:noProof/>
               </w:rPr>
-              <w:t>Runnin</w:t>
-            </w:r>
-            <w:r>
-              <w:rPr>
-                <w:rStyle w:val="Hyperlink"/>
-                <w:noProof/>
-              </w:rPr>
-              <w:t>g</w:t>
-            </w:r>
-            <w:r>
-              <w:rPr>
-                <w:rStyle w:val="Hyperlink"/>
-                <w:noProof/>
-              </w:rPr>
-              <w:t xml:space="preserve"> a Virtual Machine</w:t>
+              <w:t>Running a Virtual Machine</w:t>
             </w:r>
             <w:r>
               <w:rPr>
@@ -2937,7 +2923,7 @@
                 <w:noProof/>
                 <w:webHidden/>
               </w:rPr>
-              <w:instrText xml:space="preserve"> PAGEREF _Toc399321075 \h </w:instrText>
+              <w:instrText xml:space="preserve"> PAGEREF _Toc399326590 \h </w:instrText>
             </w:r>
             <w:r>
               <w:rPr>
@@ -2957,7 +2943,7 @@
                 <w:noProof/>
                 <w:webHidden/>
               </w:rPr>
-              <w:t>19</w:t>
+              <w:t>20</w:t>
             </w:r>
             <w:r>
               <w:rPr>
@@ -2981,7 +2967,7 @@
               <w:szCs w:val="22"/>
             </w:rPr>
           </w:pPr>
-          <w:hyperlink w:anchor="_Toc399321076" w:history="1">
+          <w:hyperlink w:anchor="_Toc399326591" w:history="1">
             <w:r>
               <w:rPr>
                 <w:rStyle w:val="Hyperlink"/>
@@ -3023,7 +3009,7 @@
                 <w:noProof/>
                 <w:webHidden/>
               </w:rPr>
-              <w:instrText xml:space="preserve"> PAGEREF _Toc399321076 \h </w:instrText>
+              <w:instrText xml:space="preserve"> PAGEREF _Toc399326591 \h </w:instrText>
             </w:r>
             <w:r>
               <w:rPr>
@@ -3043,89 +3029,7 @@
                 <w:noProof/>
                 <w:webHidden/>
               </w:rPr>
-              <w:t>19</w:t>
-            </w:r>
-            <w:r>
-              <w:rPr>
-                <w:noProof/>
-                <w:webHidden/>
-              </w:rPr>
-              <w:fldChar w:fldCharType="end"/>
-            </w:r>
-          </w:hyperlink>
-        </w:p>
-        <w:p>
-          <w:pPr>
-            <w:pStyle w:val="TOC1"/>
-            <w:rPr>
-              <w:noProof/>
-              <w:sz w:val="22"/>
-              <w:szCs w:val="22"/>
-            </w:rPr>
-          </w:pPr>
-          <w:hyperlink w:anchor="_Toc399321077" w:history="1">
-            <w:r>
-              <w:rPr>
-                <w:rStyle w:val="Hyperlink"/>
-                <w:noProof/>
-              </w:rPr>
-              <w:t>6</w:t>
-            </w:r>
-            <w:r>
-              <w:rPr>
-                <w:noProof/>
-                <w:sz w:val="22"/>
-                <w:szCs w:val="22"/>
-              </w:rPr>
-              <w:tab/>
-            </w:r>
-            <w:r>
-              <w:rPr>
-                <w:rStyle w:val="Hyperlink"/>
-                <w:noProof/>
-              </w:rPr>
-              <w:t>Buildroot: Making Embedded Linux easy</w:t>
-            </w:r>
-            <w:r>
-              <w:rPr>
-                <w:noProof/>
-                <w:webHidden/>
-              </w:rPr>
-              <w:tab/>
-            </w:r>
-            <w:r>
-              <w:rPr>
-                <w:noProof/>
-                <w:webHidden/>
-              </w:rPr>
-              <w:fldChar w:fldCharType="begin"/>
-            </w:r>
-            <w:r>
-              <w:rPr>
-                <w:noProof/>
-                <w:webHidden/>
-              </w:rPr>
-              <w:instrText xml:space="preserve"> PAGEREF _Toc399321077 \h </w:instrText>
-            </w:r>
-            <w:r>
-              <w:rPr>
-                <w:noProof/>
-                <w:webHidden/>
-              </w:rPr>
-            </w:r>
-            <w:r>
-              <w:rPr>
-                <w:noProof/>
-                <w:webHidden/>
-              </w:rPr>
-              <w:fldChar w:fldCharType="separate"/>
-            </w:r>
-            <w:r>
-              <w:rPr>
-                <w:noProof/>
-                <w:webHidden/>
-              </w:rPr>
-              <w:t>21</w:t>
+              <w:t>20</w:t>
             </w:r>
             <w:r>
               <w:rPr>
@@ -3149,13 +3053,13 @@
               <w:szCs w:val="22"/>
             </w:rPr>
           </w:pPr>
-          <w:hyperlink w:anchor="_Toc399321078" w:history="1">
+          <w:hyperlink w:anchor="_Toc399326592" w:history="1">
             <w:r>
               <w:rPr>
                 <w:rStyle w:val="Hyperlink"/>
                 <w:noProof/>
               </w:rPr>
-              <w:t>6.1</w:t>
+              <w:t>5.2</w:t>
             </w:r>
             <w:r>
               <w:rPr>
@@ -3170,7 +3074,7 @@
                 <w:rStyle w:val="Hyperlink"/>
                 <w:noProof/>
               </w:rPr>
-              <w:t>Introduction</w:t>
+              <w:t>Creating a Virtual Machine</w:t>
             </w:r>
             <w:r>
               <w:rPr>
@@ -3191,7 +3095,7 @@
                 <w:noProof/>
                 <w:webHidden/>
               </w:rPr>
-              <w:instrText xml:space="preserve"> PAGEREF _Toc399321078 \h </w:instrText>
+              <w:instrText xml:space="preserve"> PAGEREF _Toc399326592 \h </w:instrText>
             </w:r>
             <w:r>
               <w:rPr>
@@ -3211,7 +3115,7 @@
                 <w:noProof/>
                 <w:webHidden/>
               </w:rPr>
-              <w:t>21</w:t>
+              <w:t>22</w:t>
             </w:r>
             <w:r>
               <w:rPr>
@@ -3235,13 +3139,13 @@
               <w:szCs w:val="22"/>
             </w:rPr>
           </w:pPr>
-          <w:hyperlink w:anchor="_Toc399321079" w:history="1">
+          <w:hyperlink w:anchor="_Toc399326593" w:history="1">
             <w:r>
               <w:rPr>
                 <w:rStyle w:val="Hyperlink"/>
                 <w:noProof/>
               </w:rPr>
-              <w:t>6.2</w:t>
+              <w:t>5.3</w:t>
             </w:r>
             <w:r>
               <w:rPr>
@@ -3256,7 +3160,21 @@
                 <w:rStyle w:val="Hyperlink"/>
                 <w:noProof/>
               </w:rPr>
-              <w:t>Getting Buildroot</w:t>
+              <w:t>Config</w:t>
+            </w:r>
+            <w:r>
+              <w:rPr>
+                <w:rStyle w:val="Hyperlink"/>
+                <w:noProof/>
+              </w:rPr>
+              <w:t>u</w:t>
+            </w:r>
+            <w:r>
+              <w:rPr>
+                <w:rStyle w:val="Hyperlink"/>
+                <w:noProof/>
+              </w:rPr>
+              <w:t>ring the Virtual Machine</w:t>
             </w:r>
             <w:r>
               <w:rPr>
@@ -3277,7 +3195,7 @@
                 <w:noProof/>
                 <w:webHidden/>
               </w:rPr>
-              <w:instrText xml:space="preserve"> PAGEREF _Toc399321079 \h </w:instrText>
+              <w:instrText xml:space="preserve"> PAGEREF _Toc399326593 \h </w:instrText>
             </w:r>
             <w:r>
               <w:rPr>
@@ -3297,7 +3215,89 @@
                 <w:noProof/>
                 <w:webHidden/>
               </w:rPr>
-              <w:t>21</w:t>
+              <w:t>25</w:t>
+            </w:r>
+            <w:r>
+              <w:rPr>
+                <w:noProof/>
+                <w:webHidden/>
+              </w:rPr>
+              <w:fldChar w:fldCharType="end"/>
+            </w:r>
+          </w:hyperlink>
+        </w:p>
+        <w:p>
+          <w:pPr>
+            <w:pStyle w:val="TOC1"/>
+            <w:rPr>
+              <w:noProof/>
+              <w:sz w:val="22"/>
+              <w:szCs w:val="22"/>
+            </w:rPr>
+          </w:pPr>
+          <w:hyperlink w:anchor="_Toc399326594" w:history="1">
+            <w:r>
+              <w:rPr>
+                <w:rStyle w:val="Hyperlink"/>
+                <w:noProof/>
+              </w:rPr>
+              <w:t>6</w:t>
+            </w:r>
+            <w:r>
+              <w:rPr>
+                <w:noProof/>
+                <w:sz w:val="22"/>
+                <w:szCs w:val="22"/>
+              </w:rPr>
+              <w:tab/>
+            </w:r>
+            <w:r>
+              <w:rPr>
+                <w:rStyle w:val="Hyperlink"/>
+                <w:noProof/>
+              </w:rPr>
+              <w:t>Buildroot: Making Embedded Linux easy</w:t>
+            </w:r>
+            <w:r>
+              <w:rPr>
+                <w:noProof/>
+                <w:webHidden/>
+              </w:rPr>
+              <w:tab/>
+            </w:r>
+            <w:r>
+              <w:rPr>
+                <w:noProof/>
+                <w:webHidden/>
+              </w:rPr>
+              <w:fldChar w:fldCharType="begin"/>
+            </w:r>
+            <w:r>
+              <w:rPr>
+                <w:noProof/>
+                <w:webHidden/>
+              </w:rPr>
+              <w:instrText xml:space="preserve"> PAGEREF _Toc399326594 \h </w:instrText>
+            </w:r>
+            <w:r>
+              <w:rPr>
+                <w:noProof/>
+                <w:webHidden/>
+              </w:rPr>
+            </w:r>
+            <w:r>
+              <w:rPr>
+                <w:noProof/>
+                <w:webHidden/>
+              </w:rPr>
+              <w:fldChar w:fldCharType="separate"/>
+            </w:r>
+            <w:r>
+              <w:rPr>
+                <w:noProof/>
+                <w:webHidden/>
+              </w:rPr>
+              <w:t>26</w:t>
             </w:r>
             <w:r>
               <w:rPr>
@@ -3321,13 +3321,13 @@
               <w:szCs w:val="22"/>
             </w:rPr>
           </w:pPr>
-          <w:hyperlink w:anchor="_Toc399321080" w:history="1">
+          <w:hyperlink w:anchor="_Toc399326595" w:history="1">
             <w:r>
               <w:rPr>
                 <w:rStyle w:val="Hyperlink"/>
                 <w:noProof/>
               </w:rPr>
-              <w:t>6.3</w:t>
+              <w:t>6.1</w:t>
             </w:r>
             <w:r>
               <w:rPr>
@@ -3342,6 +3342,178 @@
                 <w:rStyle w:val="Hyperlink"/>
                 <w:noProof/>
               </w:rPr>
+              <w:t>Introduction</w:t>
+            </w:r>
+            <w:r>
+              <w:rPr>
+                <w:noProof/>
+                <w:webHidden/>
+              </w:rPr>
+              <w:tab/>
+            </w:r>
+            <w:r>
+              <w:rPr>
+                <w:noProof/>
+                <w:webHidden/>
+              </w:rPr>
+              <w:fldChar w:fldCharType="begin"/>
+            </w:r>
+            <w:r>
+              <w:rPr>
+                <w:noProof/>
+                <w:webHidden/>
+              </w:rPr>
+              <w:instrText xml:space="preserve"> PAGEREF _Toc399326595 \h </w:instrText>
+            </w:r>
+            <w:r>
+              <w:rPr>
+                <w:noProof/>
+                <w:webHidden/>
+              </w:rPr>
+            </w:r>
+            <w:r>
+              <w:rPr>
+                <w:noProof/>
+                <w:webHidden/>
+              </w:rPr>
+              <w:fldChar w:fldCharType="separate"/>
+            </w:r>
+            <w:r>
+              <w:rPr>
+                <w:noProof/>
+                <w:webHidden/>
+              </w:rPr>
+              <w:t>26</w:t>
+            </w:r>
+            <w:r>
+              <w:rPr>
+                <w:noProof/>
+                <w:webHidden/>
+              </w:rPr>
+              <w:fldChar w:fldCharType="end"/>
+            </w:r>
+          </w:hyperlink>
+        </w:p>
+        <w:p>
+          <w:pPr>
+            <w:pStyle w:val="TOC2"/>
+            <w:tabs>
+              <w:tab w:val="left" w:pos="880"/>
+              <w:tab w:val="right" w:leader="dot" w:pos="9737"/>
+            </w:tabs>
+            <w:rPr>
+              <w:noProof/>
+              <w:sz w:val="22"/>
+              <w:szCs w:val="22"/>
+            </w:rPr>
+          </w:pPr>
+          <w:hyperlink w:anchor="_Toc399326596" w:history="1">
+            <w:r>
+              <w:rPr>
+                <w:rStyle w:val="Hyperlink"/>
+                <w:noProof/>
+              </w:rPr>
+              <w:t>6.2</w:t>
+            </w:r>
+            <w:r>
+              <w:rPr>
+                <w:noProof/>
+                <w:sz w:val="22"/>
+                <w:szCs w:val="22"/>
+              </w:rPr>
+              <w:tab/>
+            </w:r>
+            <w:r>
+              <w:rPr>
+                <w:rStyle w:val="Hyperlink"/>
+                <w:noProof/>
+              </w:rPr>
+              <w:t>Getting Buildroot</w:t>
+            </w:r>
+            <w:r>
+              <w:rPr>
+                <w:noProof/>
+                <w:webHidden/>
+              </w:rPr>
+              <w:tab/>
+            </w:r>
+            <w:r>
+              <w:rPr>
+                <w:noProof/>
+                <w:webHidden/>
+              </w:rPr>
+              <w:fldChar w:fldCharType="begin"/>
+            </w:r>
+            <w:r>
+              <w:rPr>
+                <w:noProof/>
+                <w:webHidden/>
+              </w:rPr>
+              <w:instrText xml:space="preserve"> PAGEREF _Toc399326596 \h </w:instrText>
+            </w:r>
+            <w:r>
+              <w:rPr>
+                <w:noProof/>
+                <w:webHidden/>
+              </w:rPr>
+            </w:r>
+            <w:r>
+              <w:rPr>
+                <w:noProof/>
+                <w:webHidden/>
+              </w:rPr>
+              <w:fldChar w:fldCharType="separate"/>
+            </w:r>
+            <w:r>
+              <w:rPr>
+                <w:noProof/>
+                <w:webHidden/>
+              </w:rPr>
+              <w:t>26</w:t>
+            </w:r>
+            <w:r>
+              <w:rPr>
+                <w:noProof/>
+                <w:webHidden/>
+              </w:rPr>
+              <w:fldChar w:fldCharType="end"/>
+            </w:r>
+          </w:hyperlink>
+        </w:p>
+        <w:p>
+          <w:pPr>
+            <w:pStyle w:val="TOC2"/>
+            <w:tabs>
+              <w:tab w:val="left" w:pos="880"/>
+              <w:tab w:val="right" w:leader="dot" w:pos="9737"/>
+            </w:tabs>
+            <w:rPr>
+              <w:noProof/>
+              <w:sz w:val="22"/>
+              <w:szCs w:val="22"/>
+            </w:rPr>
+          </w:pPr>
+          <w:hyperlink w:anchor="_Toc399326597" w:history="1">
+            <w:r>
+              <w:rPr>
+                <w:rStyle w:val="Hyperlink"/>
+                <w:noProof/>
+              </w:rPr>
+              <w:t>6.3</w:t>
+            </w:r>
+            <w:r>
+              <w:rPr>
+                <w:noProof/>
+                <w:sz w:val="22"/>
+                <w:szCs w:val="22"/>
+              </w:rPr>
+              <w:tab/>
+            </w:r>
+            <w:r>
+              <w:rPr>
+                <w:rStyle w:val="Hyperlink"/>
+                <w:noProof/>
+              </w:rPr>
               <w:t>Requirements</w:t>
             </w:r>
             <w:r>
@@ -3363,7 +3535,7 @@
                 <w:noProof/>
                 <w:webHidden/>
               </w:rPr>
-              <w:instrText xml:space="preserve"> PAGEREF _Toc399321080 \h </w:instrText>
+              <w:instrText xml:space="preserve"> PAGEREF _Toc399326597 \h </w:instrText>
             </w:r>
             <w:r>
               <w:rPr>
@@ -3383,7 +3555,7 @@
                 <w:noProof/>
                 <w:webHidden/>
               </w:rPr>
-              <w:t>21</w:t>
+              <w:t>26</w:t>
             </w:r>
             <w:r>
               <w:rPr>
@@ -3403,7 +3575,7 @@
               <w:szCs w:val="22"/>
             </w:rPr>
           </w:pPr>
-          <w:hyperlink w:anchor="_Toc399321081" w:history="1">
+          <w:hyperlink w:anchor="_Toc399326598" w:history="1">
             <w:r>
               <w:rPr>
                 <w:rStyle w:val="Hyperlink"/>
@@ -3445,7 +3617,7 @@
                 <w:noProof/>
                 <w:webHidden/>
               </w:rPr>
-              <w:instrText xml:space="preserve"> PAGEREF _Toc399321081 \h </w:instrText>
+              <w:instrText xml:space="preserve"> PAGEREF _Toc399326598 \h </w:instrText>
             </w:r>
             <w:r>
               <w:rPr>
@@ -3465,7 +3637,7 @@
                 <w:noProof/>
                 <w:webHidden/>
               </w:rPr>
-              <w:t>22</w:t>
+              <w:t>27</w:t>
             </w:r>
             <w:r>
               <w:rPr>
@@ -3485,7 +3657,7 @@
               <w:szCs w:val="22"/>
             </w:rPr>
           </w:pPr>
-          <w:hyperlink w:anchor="_Toc399321082" w:history="1">
+          <w:hyperlink w:anchor="_Toc399326599" w:history="1">
             <w:r>
               <w:rPr>
                 <w:rStyle w:val="Hyperlink"/>
@@ -3527,7 +3699,7 @@
                 <w:noProof/>
                 <w:webHidden/>
               </w:rPr>
-              <w:instrText xml:space="preserve"> PAGEREF _Toc399321082 \h </w:instrText>
+              <w:instrText xml:space="preserve"> PAGEREF _Toc399326599 \h </w:instrText>
             </w:r>
             <w:r>
               <w:rPr>
@@ -3547,7 +3719,7 @@
                 <w:noProof/>
                 <w:webHidden/>
               </w:rPr>
-              <w:t>22</w:t>
+              <w:t>27</w:t>
             </w:r>
             <w:r>
               <w:rPr>
@@ -3572,6 +3744,7 @@
     </w:sdt>
     <w:p>
       <w:r>
+        <w:lastRenderedPageBreak/>
         <w:br w:type="page"/>
       </w:r>
     </w:p>
@@ -3579,7 +3752,7 @@
       <w:pPr>
         <w:pStyle w:val="Heading1"/>
       </w:pPr>
-      <w:bookmarkStart w:id="0" w:name="_Toc399321051"/>
+      <w:bookmarkStart w:id="0" w:name="_Toc399326566"/>
       <w:r>
         <w:lastRenderedPageBreak/>
         <w:t>The Raspberry Pi</w:t>
@@ -3929,7 +4102,7 @@
       <w:pPr>
         <w:pStyle w:val="Heading2"/>
       </w:pPr>
-      <w:bookmarkStart w:id="1" w:name="_Toc399321052"/>
+      <w:bookmarkStart w:id="1" w:name="_Toc399326567"/>
       <w:r>
         <w:t>What’s the Raspberry Pi Made off</w:t>
       </w:r>
@@ -4094,14 +4267,27 @@
       <w:r>
         <w:t xml:space="preserve">Figure </w:t>
       </w:r>
-      <w:fldSimple w:instr=" SEQ Figure \* ARABIC ">
-        <w:r>
-          <w:rPr>
-            <w:noProof/>
-          </w:rPr>
-          <w:t>1</w:t>
-        </w:r>
-      </w:fldSimple>
+      <w:r>
+        <w:fldChar w:fldCharType="begin"/>
+      </w:r>
+      <w:r>
+        <w:instrText xml:space="preserve"> SEQ Figure \* ARABIC </w:instrText>
+      </w:r>
+      <w:r>
+        <w:fldChar w:fldCharType="separate"/>
+      </w:r>
+      <w:r>
+        <w:rPr>
+          <w:noProof/>
+        </w:rPr>
+        <w:t>1</w:t>
+      </w:r>
+      <w:r>
+        <w:rPr>
+          <w:noProof/>
+        </w:rPr>
+        <w:fldChar w:fldCharType="end"/>
+      </w:r>
       <w:bookmarkEnd w:id="2"/>
       <w:r>
         <w:t xml:space="preserve"> Raspberry Pi model B - Component placements</w:t>
@@ -4376,14 +4562,27 @@
       <w:r>
         <w:t xml:space="preserve">Figure </w:t>
       </w:r>
-      <w:fldSimple w:instr=" SEQ Figure \* ARABIC ">
-        <w:r>
-          <w:rPr>
-            <w:noProof/>
-          </w:rPr>
-          <w:t>2</w:t>
-        </w:r>
-      </w:fldSimple>
+      <w:r>
+        <w:fldChar w:fldCharType="begin"/>
+      </w:r>
+      <w:r>
+        <w:instrText xml:space="preserve"> SEQ Figure \* ARABIC </w:instrText>
+      </w:r>
+      <w:r>
+        <w:fldChar w:fldCharType="separate"/>
+      </w:r>
+      <w:r>
+        <w:rPr>
+          <w:noProof/>
+        </w:rPr>
+        <w:t>2</w:t>
+      </w:r>
+      <w:r>
+        <w:rPr>
+          <w:noProof/>
+        </w:rPr>
+        <w:fldChar w:fldCharType="end"/>
+      </w:r>
       <w:bookmarkEnd w:id="3"/>
       <w:r>
         <w:t xml:space="preserve"> Package-on-Package</w:t>
@@ -4473,14 +4672,27 @@
       <w:r>
         <w:t xml:space="preserve">Figure </w:t>
       </w:r>
-      <w:fldSimple w:instr=" SEQ Figure \* ARABIC ">
-        <w:r>
-          <w:rPr>
-            <w:noProof/>
-          </w:rPr>
-          <w:t>3</w:t>
-        </w:r>
-      </w:fldSimple>
+      <w:r>
+        <w:fldChar w:fldCharType="begin"/>
+      </w:r>
+      <w:r>
+        <w:instrText xml:space="preserve"> SEQ Figure \* ARABIC </w:instrText>
+      </w:r>
+      <w:r>
+        <w:fldChar w:fldCharType="separate"/>
+      </w:r>
+      <w:r>
+        <w:rPr>
+          <w:noProof/>
+        </w:rPr>
+        <w:t>3</w:t>
+      </w:r>
+      <w:r>
+        <w:rPr>
+          <w:noProof/>
+        </w:rPr>
+        <w:fldChar w:fldCharType="end"/>
+      </w:r>
       <w:bookmarkEnd w:id="4"/>
       <w:r>
         <w:t xml:space="preserve"> The Pi's Ethernet Controller with Integrated USB HUB</w:t>
@@ -4515,7 +4727,7 @@
         <w:pStyle w:val="Heading3"/>
       </w:pPr>
       <w:bookmarkStart w:id="5" w:name="_Ref398883531"/>
-      <w:bookmarkStart w:id="6" w:name="_Toc399321053"/>
+      <w:bookmarkStart w:id="6" w:name="_Toc399326568"/>
       <w:r>
         <w:lastRenderedPageBreak/>
         <w:t>Specifications</w:t>
@@ -4559,14 +4771,27 @@
       <w:r>
         <w:t xml:space="preserve">Table </w:t>
       </w:r>
-      <w:fldSimple w:instr=" SEQ Table \* ARABIC ">
-        <w:r>
-          <w:rPr>
-            <w:noProof/>
-          </w:rPr>
-          <w:t>1</w:t>
-        </w:r>
-      </w:fldSimple>
+      <w:r>
+        <w:fldChar w:fldCharType="begin"/>
+      </w:r>
+      <w:r>
+        <w:instrText xml:space="preserve"> SEQ Table \* ARABIC </w:instrText>
+      </w:r>
+      <w:r>
+        <w:fldChar w:fldCharType="separate"/>
+      </w:r>
+      <w:r>
+        <w:rPr>
+          <w:noProof/>
+        </w:rPr>
+        <w:t>1</w:t>
+      </w:r>
+      <w:r>
+        <w:rPr>
+          <w:noProof/>
+        </w:rPr>
+        <w:fldChar w:fldCharType="end"/>
+      </w:r>
       <w:bookmarkEnd w:id="7"/>
       <w:r>
         <w:t xml:space="preserve"> </w:t>
@@ -6368,7 +6593,7 @@
       <w:pPr>
         <w:pStyle w:val="Heading1"/>
       </w:pPr>
-      <w:bookmarkStart w:id="8" w:name="_Toc399321054"/>
+      <w:bookmarkStart w:id="8" w:name="_Toc399326569"/>
       <w:r>
         <w:lastRenderedPageBreak/>
         <w:t>An</w:t>
@@ -6478,7 +6703,7 @@
       <w:pPr>
         <w:pStyle w:val="Heading2"/>
       </w:pPr>
-      <w:bookmarkStart w:id="10" w:name="_Toc399321055"/>
+      <w:bookmarkStart w:id="10" w:name="_Toc399326570"/>
       <w:r>
         <w:t>Installing Raspbian</w:t>
       </w:r>
@@ -6634,14 +6859,27 @@
       <w:r>
         <w:t xml:space="preserve">Figure </w:t>
       </w:r>
-      <w:fldSimple w:instr=" SEQ Figure \* ARABIC ">
-        <w:r>
-          <w:rPr>
-            <w:noProof/>
-          </w:rPr>
-          <w:t>4</w:t>
-        </w:r>
-      </w:fldSimple>
+      <w:r>
+        <w:fldChar w:fldCharType="begin"/>
+      </w:r>
+      <w:r>
+        <w:instrText xml:space="preserve"> SEQ Figure \* ARABIC </w:instrText>
+      </w:r>
+      <w:r>
+        <w:fldChar w:fldCharType="separate"/>
+      </w:r>
+      <w:r>
+        <w:rPr>
+          <w:noProof/>
+        </w:rPr>
+        <w:t>4</w:t>
+      </w:r>
+      <w:r>
+        <w:rPr>
+          <w:noProof/>
+        </w:rPr>
+        <w:fldChar w:fldCharType="end"/>
+      </w:r>
       <w:bookmarkEnd w:id="11"/>
       <w:r>
         <w:t xml:space="preserve"> Win32 Disk Imager</w:t>
@@ -6675,7 +6913,7 @@
       <w:pPr>
         <w:pStyle w:val="Heading2"/>
       </w:pPr>
-      <w:bookmarkStart w:id="12" w:name="_Toc399321056"/>
+      <w:bookmarkStart w:id="12" w:name="_Toc399326571"/>
       <w:r>
         <w:lastRenderedPageBreak/>
         <w:t>Booting the Raspberry Pi</w:t>
@@ -6691,7 +6929,7 @@
       <w:pPr>
         <w:pStyle w:val="Heading3"/>
       </w:pPr>
-      <w:bookmarkStart w:id="13" w:name="_Toc399321057"/>
+      <w:bookmarkStart w:id="13" w:name="_Toc399326572"/>
       <w:r>
         <w:t>Graphical Interface</w:t>
       </w:r>
@@ -6795,7 +7033,7 @@
       <w:pPr>
         <w:pStyle w:val="Heading3"/>
       </w:pPr>
-      <w:bookmarkStart w:id="14" w:name="_Toc399321058"/>
+      <w:bookmarkStart w:id="14" w:name="_Toc399326573"/>
       <w:r>
         <w:t>SSH connection</w:t>
       </w:r>
@@ -6909,14 +7147,27 @@
       <w:r>
         <w:t xml:space="preserve">Figure </w:t>
       </w:r>
-      <w:fldSimple w:instr=" SEQ Figure \* ARABIC ">
-        <w:r>
-          <w:rPr>
-            <w:noProof/>
-          </w:rPr>
-          <w:t>5</w:t>
-        </w:r>
-      </w:fldSimple>
+      <w:r>
+        <w:fldChar w:fldCharType="begin"/>
+      </w:r>
+      <w:r>
+        <w:instrText xml:space="preserve"> SEQ Figure \* ARABIC </w:instrText>
+      </w:r>
+      <w:r>
+        <w:fldChar w:fldCharType="separate"/>
+      </w:r>
+      <w:r>
+        <w:rPr>
+          <w:noProof/>
+        </w:rPr>
+        <w:t>5</w:t>
+      </w:r>
+      <w:r>
+        <w:rPr>
+          <w:noProof/>
+        </w:rPr>
+        <w:fldChar w:fldCharType="end"/>
+      </w:r>
       <w:r>
         <w:t xml:space="preserve"> </w:t>
       </w:r>
@@ -7060,14 +7311,27 @@
       <w:r>
         <w:t xml:space="preserve">Figure </w:t>
       </w:r>
-      <w:fldSimple w:instr=" SEQ Figure \* ARABIC ">
-        <w:r>
-          <w:rPr>
-            <w:noProof/>
-          </w:rPr>
-          <w:t>6</w:t>
-        </w:r>
-      </w:fldSimple>
+      <w:r>
+        <w:fldChar w:fldCharType="begin"/>
+      </w:r>
+      <w:r>
+        <w:instrText xml:space="preserve"> SEQ Figure \* ARABIC </w:instrText>
+      </w:r>
+      <w:r>
+        <w:fldChar w:fldCharType="separate"/>
+      </w:r>
+      <w:r>
+        <w:rPr>
+          <w:noProof/>
+        </w:rPr>
+        <w:t>6</w:t>
+      </w:r>
+      <w:r>
+        <w:rPr>
+          <w:noProof/>
+        </w:rPr>
+        <w:fldChar w:fldCharType="end"/>
+      </w:r>
       <w:bookmarkEnd w:id="16"/>
       <w:r>
         <w:t xml:space="preserve"> Opening an SSH connection using Putty</w:t>
@@ -7157,14 +7421,27 @@
       <w:r>
         <w:t xml:space="preserve">Figure </w:t>
       </w:r>
-      <w:fldSimple w:instr=" SEQ Figure \* ARABIC ">
-        <w:r>
-          <w:rPr>
-            <w:noProof/>
-          </w:rPr>
-          <w:t>7</w:t>
-        </w:r>
-      </w:fldSimple>
+      <w:r>
+        <w:fldChar w:fldCharType="begin"/>
+      </w:r>
+      <w:r>
+        <w:instrText xml:space="preserve"> SEQ Figure \* ARABIC </w:instrText>
+      </w:r>
+      <w:r>
+        <w:fldChar w:fldCharType="separate"/>
+      </w:r>
+      <w:r>
+        <w:rPr>
+          <w:noProof/>
+        </w:rPr>
+        <w:t>7</w:t>
+      </w:r>
+      <w:r>
+        <w:rPr>
+          <w:noProof/>
+        </w:rPr>
+        <w:fldChar w:fldCharType="end"/>
+      </w:r>
       <w:bookmarkEnd w:id="17"/>
       <w:r>
         <w:t xml:space="preserve"> The login screen of the Raspbian distribution running on the Pi</w:t>
@@ -7258,14 +7535,27 @@
       <w:r>
         <w:t xml:space="preserve">Figure </w:t>
       </w:r>
-      <w:fldSimple w:instr=" SEQ Figure \* ARABIC ">
-        <w:r>
-          <w:rPr>
-            <w:noProof/>
-          </w:rPr>
-          <w:t>8</w:t>
-        </w:r>
-      </w:fldSimple>
+      <w:r>
+        <w:fldChar w:fldCharType="begin"/>
+      </w:r>
+      <w:r>
+        <w:instrText xml:space="preserve"> SEQ Figure \* ARABIC </w:instrText>
+      </w:r>
+      <w:r>
+        <w:fldChar w:fldCharType="separate"/>
+      </w:r>
+      <w:r>
+        <w:rPr>
+          <w:noProof/>
+        </w:rPr>
+        <w:t>8</w:t>
+      </w:r>
+      <w:r>
+        <w:rPr>
+          <w:noProof/>
+        </w:rPr>
+        <w:fldChar w:fldCharType="end"/>
+      </w:r>
       <w:bookmarkEnd w:id="18"/>
       <w:r>
         <w:t xml:space="preserve"> The command line interface after logging in</w:t>
@@ -7361,14 +7651,27 @@
       <w:r>
         <w:t xml:space="preserve">Figure </w:t>
       </w:r>
-      <w:fldSimple w:instr=" SEQ Figure \* ARABIC ">
-        <w:r>
-          <w:rPr>
-            <w:noProof/>
-          </w:rPr>
-          <w:t>9</w:t>
-        </w:r>
-      </w:fldSimple>
+      <w:r>
+        <w:fldChar w:fldCharType="begin"/>
+      </w:r>
+      <w:r>
+        <w:instrText xml:space="preserve"> SEQ Figure \* ARABIC </w:instrText>
+      </w:r>
+      <w:r>
+        <w:fldChar w:fldCharType="separate"/>
+      </w:r>
+      <w:r>
+        <w:rPr>
+          <w:noProof/>
+        </w:rPr>
+        <w:t>9</w:t>
+      </w:r>
+      <w:r>
+        <w:rPr>
+          <w:noProof/>
+        </w:rPr>
+        <w:fldChar w:fldCharType="end"/>
+      </w:r>
       <w:bookmarkEnd w:id="19"/>
       <w:r>
         <w:t xml:space="preserve"> Output of the ifconfig command</w:t>
@@ -7401,7 +7704,7 @@
       <w:pPr>
         <w:pStyle w:val="Heading3"/>
       </w:pPr>
-      <w:bookmarkStart w:id="20" w:name="_Toc399321059"/>
+      <w:bookmarkStart w:id="20" w:name="_Toc399326574"/>
       <w:r>
         <w:t>RS232 Connection</w:t>
       </w:r>
@@ -7512,14 +7815,27 @@
       <w:r>
         <w:t xml:space="preserve">Figure </w:t>
       </w:r>
-      <w:fldSimple w:instr=" SEQ Figure \* ARABIC ">
-        <w:r>
-          <w:rPr>
-            <w:noProof/>
-          </w:rPr>
-          <w:t>10</w:t>
-        </w:r>
-      </w:fldSimple>
+      <w:r>
+        <w:fldChar w:fldCharType="begin"/>
+      </w:r>
+      <w:r>
+        <w:instrText xml:space="preserve"> SEQ Figure \* ARABIC </w:instrText>
+      </w:r>
+      <w:r>
+        <w:fldChar w:fldCharType="separate"/>
+      </w:r>
+      <w:r>
+        <w:rPr>
+          <w:noProof/>
+        </w:rPr>
+        <w:t>10</w:t>
+      </w:r>
+      <w:r>
+        <w:rPr>
+          <w:noProof/>
+        </w:rPr>
+        <w:fldChar w:fldCharType="end"/>
+      </w:r>
       <w:bookmarkEnd w:id="21"/>
       <w:r>
         <w:t xml:space="preserve"> Raspberry Pi GPIO pinout</w:t>
@@ -7643,14 +7959,27 @@
       <w:r>
         <w:t xml:space="preserve">Figure </w:t>
       </w:r>
-      <w:fldSimple w:instr=" SEQ Figure \* ARABIC ">
-        <w:r>
-          <w:rPr>
-            <w:noProof/>
-          </w:rPr>
-          <w:t>11</w:t>
-        </w:r>
-      </w:fldSimple>
+      <w:r>
+        <w:fldChar w:fldCharType="begin"/>
+      </w:r>
+      <w:r>
+        <w:instrText xml:space="preserve"> SEQ Figure \* ARABIC </w:instrText>
+      </w:r>
+      <w:r>
+        <w:fldChar w:fldCharType="separate"/>
+      </w:r>
+      <w:r>
+        <w:rPr>
+          <w:noProof/>
+        </w:rPr>
+        <w:t>11</w:t>
+      </w:r>
+      <w:r>
+        <w:rPr>
+          <w:noProof/>
+        </w:rPr>
+        <w:fldChar w:fldCharType="end"/>
+      </w:r>
       <w:bookmarkEnd w:id="22"/>
       <w:r>
         <w:t xml:space="preserve"> Connecting the PL2303HX to the UART of the Raspberry Pi</w:t>
@@ -7750,14 +8079,27 @@
       <w:r>
         <w:t xml:space="preserve">Figure </w:t>
       </w:r>
-      <w:fldSimple w:instr=" SEQ Figure \* ARABIC ">
-        <w:r>
-          <w:rPr>
-            <w:noProof/>
-          </w:rPr>
-          <w:t>12</w:t>
-        </w:r>
-      </w:fldSimple>
+      <w:r>
+        <w:fldChar w:fldCharType="begin"/>
+      </w:r>
+      <w:r>
+        <w:instrText xml:space="preserve"> SEQ Figure \* ARABIC </w:instrText>
+      </w:r>
+      <w:r>
+        <w:fldChar w:fldCharType="separate"/>
+      </w:r>
+      <w:r>
+        <w:rPr>
+          <w:noProof/>
+        </w:rPr>
+        <w:t>12</w:t>
+      </w:r>
+      <w:r>
+        <w:rPr>
+          <w:noProof/>
+        </w:rPr>
+        <w:fldChar w:fldCharType="end"/>
+      </w:r>
       <w:bookmarkEnd w:id="23"/>
       <w:r>
         <w:t xml:space="preserve"> Serial line connection parameters</w:t>
@@ -7850,14 +8192,27 @@
       <w:r>
         <w:t xml:space="preserve">Figure </w:t>
       </w:r>
-      <w:fldSimple w:instr=" SEQ Figure \* ARABIC ">
-        <w:r>
-          <w:rPr>
-            <w:noProof/>
-          </w:rPr>
-          <w:t>13</w:t>
-        </w:r>
-      </w:fldSimple>
+      <w:r>
+        <w:fldChar w:fldCharType="begin"/>
+      </w:r>
+      <w:r>
+        <w:instrText xml:space="preserve"> SEQ Figure \* ARABIC </w:instrText>
+      </w:r>
+      <w:r>
+        <w:fldChar w:fldCharType="separate"/>
+      </w:r>
+      <w:r>
+        <w:rPr>
+          <w:noProof/>
+        </w:rPr>
+        <w:t>13</w:t>
+      </w:r>
+      <w:r>
+        <w:rPr>
+          <w:noProof/>
+        </w:rPr>
+        <w:fldChar w:fldCharType="end"/>
+      </w:r>
       <w:bookmarkEnd w:id="24"/>
       <w:r>
         <w:t xml:space="preserve"> Kernel messages on serial line</w:t>
@@ -7867,7 +8222,7 @@
       <w:pPr>
         <w:pStyle w:val="Heading3"/>
       </w:pPr>
-      <w:bookmarkStart w:id="25" w:name="_Toc399321060"/>
+      <w:bookmarkStart w:id="25" w:name="_Toc399326575"/>
       <w:r>
         <w:t>Checking The Kernel Messages</w:t>
       </w:r>
@@ -7904,7 +8259,7 @@
         <w:pStyle w:val="Heading2"/>
       </w:pPr>
       <w:bookmarkStart w:id="26" w:name="_Ref398112075"/>
-      <w:bookmarkStart w:id="27" w:name="_Toc399321061"/>
+      <w:bookmarkStart w:id="27" w:name="_Toc399326576"/>
       <w:r>
         <w:lastRenderedPageBreak/>
         <w:t>Initial Configuration</w:t>
@@ -8005,14 +8360,27 @@
       <w:r>
         <w:t xml:space="preserve">Figure </w:t>
       </w:r>
-      <w:fldSimple w:instr=" SEQ Figure \* ARABIC ">
-        <w:r>
-          <w:rPr>
-            <w:noProof/>
-          </w:rPr>
-          <w:t>14</w:t>
-        </w:r>
-      </w:fldSimple>
+      <w:r>
+        <w:fldChar w:fldCharType="begin"/>
+      </w:r>
+      <w:r>
+        <w:instrText xml:space="preserve"> SEQ Figure \* ARABIC </w:instrText>
+      </w:r>
+      <w:r>
+        <w:fldChar w:fldCharType="separate"/>
+      </w:r>
+      <w:r>
+        <w:rPr>
+          <w:noProof/>
+        </w:rPr>
+        <w:t>14</w:t>
+      </w:r>
+      <w:r>
+        <w:rPr>
+          <w:noProof/>
+        </w:rPr>
+        <w:fldChar w:fldCharType="end"/>
+      </w:r>
       <w:bookmarkEnd w:id="28"/>
       <w:r>
         <w:t xml:space="preserve"> Initial configuration tool</w:t>
@@ -8051,7 +8419,7 @@
       <w:pPr>
         <w:pStyle w:val="Heading3"/>
       </w:pPr>
-      <w:bookmarkStart w:id="29" w:name="_Toc399321062"/>
+      <w:bookmarkStart w:id="29" w:name="_Toc399326577"/>
       <w:r>
         <w:t>Expanding the Filesystem</w:t>
       </w:r>
@@ -8084,7 +8452,7 @@
       <w:pPr>
         <w:pStyle w:val="Heading3"/>
       </w:pPr>
-      <w:bookmarkStart w:id="30" w:name="_Toc399321063"/>
+      <w:bookmarkStart w:id="30" w:name="_Toc399326578"/>
       <w:r>
         <w:t>Change User Password</w:t>
       </w:r>
@@ -8099,7 +8467,7 @@
       <w:pPr>
         <w:pStyle w:val="Heading3"/>
       </w:pPr>
-      <w:bookmarkStart w:id="31" w:name="_Toc399321064"/>
+      <w:bookmarkStart w:id="31" w:name="_Toc399326579"/>
       <w:r>
         <w:t>Enable Boot to Desktop / Scratch</w:t>
       </w:r>
@@ -8117,7 +8485,7 @@
       <w:pPr>
         <w:pStyle w:val="Heading3"/>
       </w:pPr>
-      <w:bookmarkStart w:id="32" w:name="_Toc399321065"/>
+      <w:bookmarkStart w:id="32" w:name="_Toc399326580"/>
       <w:r>
         <w:t>Internationalization Options</w:t>
       </w:r>
@@ -8227,7 +8595,7 @@
       <w:pPr>
         <w:pStyle w:val="Heading3"/>
       </w:pPr>
-      <w:bookmarkStart w:id="33" w:name="_Toc399321066"/>
+      <w:bookmarkStart w:id="33" w:name="_Toc399326581"/>
       <w:r>
         <w:t>Enable Camera</w:t>
       </w:r>
@@ -8247,7 +8615,7 @@
       <w:pPr>
         <w:pStyle w:val="Heading3"/>
       </w:pPr>
-      <w:bookmarkStart w:id="34" w:name="_Toc399321067"/>
+      <w:bookmarkStart w:id="34" w:name="_Toc399326582"/>
       <w:r>
         <w:t>Add to RasTrack</w:t>
       </w:r>
@@ -8276,7 +8644,7 @@
       <w:pPr>
         <w:pStyle w:val="Heading3"/>
       </w:pPr>
-      <w:bookmarkStart w:id="35" w:name="_Toc399321068"/>
+      <w:bookmarkStart w:id="35" w:name="_Toc399326583"/>
       <w:r>
         <w:t>Overclock</w:t>
       </w:r>
@@ -8309,7 +8677,7 @@
       <w:pPr>
         <w:pStyle w:val="Heading3"/>
       </w:pPr>
-      <w:bookmarkStart w:id="36" w:name="_Toc399321069"/>
+      <w:bookmarkStart w:id="36" w:name="_Toc399326584"/>
       <w:r>
         <w:t>Advanced Options</w:t>
       </w:r>
@@ -8456,7 +8824,7 @@
       <w:pPr>
         <w:pStyle w:val="Heading2"/>
       </w:pPr>
-      <w:bookmarkStart w:id="37" w:name="_Toc399321070"/>
+      <w:bookmarkStart w:id="37" w:name="_Toc399326585"/>
       <w:r>
         <w:lastRenderedPageBreak/>
         <w:t>Checking the configuration</w:t>
@@ -8571,14 +8939,27 @@
       <w:r>
         <w:t xml:space="preserve">Figure </w:t>
       </w:r>
-      <w:fldSimple w:instr=" SEQ Figure \* ARABIC ">
-        <w:r>
-          <w:rPr>
-            <w:noProof/>
-          </w:rPr>
-          <w:t>15</w:t>
-        </w:r>
-      </w:fldSimple>
+      <w:r>
+        <w:fldChar w:fldCharType="begin"/>
+      </w:r>
+      <w:r>
+        <w:instrText xml:space="preserve"> SEQ Figure \* ARABIC </w:instrText>
+      </w:r>
+      <w:r>
+        <w:fldChar w:fldCharType="separate"/>
+      </w:r>
+      <w:r>
+        <w:rPr>
+          <w:noProof/>
+        </w:rPr>
+        <w:t>15</w:t>
+      </w:r>
+      <w:r>
+        <w:rPr>
+          <w:noProof/>
+        </w:rPr>
+        <w:fldChar w:fldCharType="end"/>
+      </w:r>
       <w:bookmarkEnd w:id="38"/>
       <w:r>
         <w:t xml:space="preserve"> Output of the disk free command after initial configuration</w:t>
@@ -8610,7 +8991,7 @@
       <w:pPr>
         <w:pStyle w:val="Heading1"/>
       </w:pPr>
-      <w:bookmarkStart w:id="39" w:name="_Toc399321071"/>
+      <w:bookmarkStart w:id="39" w:name="_Toc399326586"/>
       <w:r>
         <w:lastRenderedPageBreak/>
         <w:t>Linux Basics</w:t>
@@ -8626,7 +9007,7 @@
       <w:pPr>
         <w:pStyle w:val="Heading2"/>
       </w:pPr>
-      <w:bookmarkStart w:id="40" w:name="_Toc399321072"/>
+      <w:bookmarkStart w:id="40" w:name="_Toc399326587"/>
       <w:r>
         <w:t>The MAN-Pages</w:t>
       </w:r>
@@ -8759,14 +9140,27 @@
       <w:r>
         <w:t xml:space="preserve">Figure </w:t>
       </w:r>
-      <w:fldSimple w:instr=" SEQ Figure \* ARABIC ">
-        <w:r>
-          <w:rPr>
-            <w:noProof/>
-          </w:rPr>
-          <w:t>16</w:t>
-        </w:r>
-      </w:fldSimple>
+      <w:r>
+        <w:fldChar w:fldCharType="begin"/>
+      </w:r>
+      <w:r>
+        <w:instrText xml:space="preserve"> SEQ Figure \* ARABIC </w:instrText>
+      </w:r>
+      <w:r>
+        <w:fldChar w:fldCharType="separate"/>
+      </w:r>
+      <w:r>
+        <w:rPr>
+          <w:noProof/>
+        </w:rPr>
+        <w:t>16</w:t>
+      </w:r>
+      <w:r>
+        <w:rPr>
+          <w:noProof/>
+        </w:rPr>
+        <w:fldChar w:fldCharType="end"/>
+      </w:r>
       <w:bookmarkEnd w:id="41"/>
       <w:r>
         <w:t xml:space="preserve"> Output of "man ls" command</w:t>
@@ -8786,7 +9180,7 @@
       <w:pPr>
         <w:pStyle w:val="Heading2"/>
       </w:pPr>
-      <w:bookmarkStart w:id="42" w:name="_Toc399321073"/>
+      <w:bookmarkStart w:id="42" w:name="_Toc399326588"/>
       <w:r>
         <w:t>Traversing and Manipulating the File System</w:t>
       </w:r>
@@ -8880,14 +9274,27 @@
       <w:r>
         <w:t xml:space="preserve">Figure </w:t>
       </w:r>
-      <w:fldSimple w:instr=" SEQ Figure \* ARABIC ">
-        <w:r>
-          <w:rPr>
-            <w:noProof/>
-          </w:rPr>
-          <w:t>17</w:t>
-        </w:r>
-      </w:fldSimple>
+      <w:r>
+        <w:fldChar w:fldCharType="begin"/>
+      </w:r>
+      <w:r>
+        <w:instrText xml:space="preserve"> SEQ Figure \* ARABIC </w:instrText>
+      </w:r>
+      <w:r>
+        <w:fldChar w:fldCharType="separate"/>
+      </w:r>
+      <w:r>
+        <w:rPr>
+          <w:noProof/>
+        </w:rPr>
+        <w:t>17</w:t>
+      </w:r>
+      <w:r>
+        <w:rPr>
+          <w:noProof/>
+        </w:rPr>
+        <w:fldChar w:fldCharType="end"/>
+      </w:r>
       <w:r>
         <w:t xml:space="preserve"> A t</w:t>
       </w:r>
@@ -8945,14 +9352,27 @@
       <w:r>
         <w:t xml:space="preserve">Table </w:t>
       </w:r>
-      <w:fldSimple w:instr=" SEQ Table \* ARABIC ">
-        <w:r>
-          <w:rPr>
-            <w:noProof/>
-          </w:rPr>
-          <w:t>2</w:t>
-        </w:r>
-      </w:fldSimple>
+      <w:r>
+        <w:fldChar w:fldCharType="begin"/>
+      </w:r>
+      <w:r>
+        <w:instrText xml:space="preserve"> SEQ Table \* ARABIC </w:instrText>
+      </w:r>
+      <w:r>
+        <w:fldChar w:fldCharType="separate"/>
+      </w:r>
+      <w:r>
+        <w:rPr>
+          <w:noProof/>
+        </w:rPr>
+        <w:t>2</w:t>
+      </w:r>
+      <w:r>
+        <w:rPr>
+          <w:noProof/>
+        </w:rPr>
+        <w:fldChar w:fldCharType="end"/>
+      </w:r>
       <w:bookmarkEnd w:id="43"/>
       <w:r>
         <w:t xml:space="preserve"> Basic Linux commands</w:t>
@@ -9362,7 +9782,7 @@
       <w:pPr>
         <w:pStyle w:val="Heading2"/>
       </w:pPr>
-      <w:bookmarkStart w:id="44" w:name="_Toc399321074"/>
+      <w:bookmarkStart w:id="44" w:name="_Toc399326589"/>
       <w:r>
         <w:t>Installing Packages</w:t>
       </w:r>
@@ -9391,7 +9811,7 @@
       <w:pPr>
         <w:pStyle w:val="Heading1"/>
       </w:pPr>
-      <w:bookmarkStart w:id="45" w:name="_Toc399321075"/>
+      <w:bookmarkStart w:id="45" w:name="_Toc399326590"/>
       <w:r>
         <w:lastRenderedPageBreak/>
         <w:t>Running a Virtual Machine</w:t>
@@ -9430,7 +9850,7 @@
       <w:pPr>
         <w:pStyle w:val="Heading2"/>
       </w:pPr>
-      <w:bookmarkStart w:id="46" w:name="_Toc399321076"/>
+      <w:bookmarkStart w:id="46" w:name="_Toc399326591"/>
       <w:r>
         <w:t>Installing Oracle VirtualBox</w:t>
       </w:r>
@@ -9536,14 +9956,27 @@
       <w:r>
         <w:t xml:space="preserve">Figure </w:t>
       </w:r>
-      <w:fldSimple w:instr=" SEQ Figure \* ARABIC ">
-        <w:r>
-          <w:rPr>
-            <w:noProof/>
-          </w:rPr>
-          <w:t>18</w:t>
-        </w:r>
-      </w:fldSimple>
+      <w:r>
+        <w:fldChar w:fldCharType="begin"/>
+      </w:r>
+      <w:r>
+        <w:instrText xml:space="preserve"> SEQ Figure \* ARABIC </w:instrText>
+      </w:r>
+      <w:r>
+        <w:fldChar w:fldCharType="separate"/>
+      </w:r>
+      <w:r>
+        <w:rPr>
+          <w:noProof/>
+        </w:rPr>
+        <w:t>18</w:t>
+      </w:r>
+      <w:r>
+        <w:rPr>
+          <w:noProof/>
+        </w:rPr>
+        <w:fldChar w:fldCharType="end"/>
+      </w:r>
       <w:bookmarkEnd w:id="47"/>
       <w:r>
         <w:t xml:space="preserve"> Installing VirtualBox with all features enabled</w:t>
@@ -9613,14 +10046,27 @@
       <w:r>
         <w:t xml:space="preserve">Figure </w:t>
       </w:r>
-      <w:fldSimple w:instr=" SEQ Figure \* ARABIC ">
-        <w:r>
-          <w:rPr>
-            <w:noProof/>
-          </w:rPr>
-          <w:t>19</w:t>
-        </w:r>
-      </w:fldSimple>
+      <w:r>
+        <w:fldChar w:fldCharType="begin"/>
+      </w:r>
+      <w:r>
+        <w:instrText xml:space="preserve"> SEQ Figure \* ARABIC </w:instrText>
+      </w:r>
+      <w:r>
+        <w:fldChar w:fldCharType="separate"/>
+      </w:r>
+      <w:r>
+        <w:rPr>
+          <w:noProof/>
+        </w:rPr>
+        <w:t>19</w:t>
+      </w:r>
+      <w:r>
+        <w:rPr>
+          <w:noProof/>
+        </w:rPr>
+        <w:fldChar w:fldCharType="end"/>
+      </w:r>
       <w:r>
         <w:t xml:space="preserve"> VirtualBox virtual network adapter</w:t>
       </w:r>
@@ -9713,14 +10159,27 @@
       <w:r>
         <w:t xml:space="preserve">Figure </w:t>
       </w:r>
-      <w:fldSimple w:instr=" SEQ Figure \* ARABIC ">
-        <w:r>
-          <w:rPr>
-            <w:noProof/>
-          </w:rPr>
-          <w:t>20</w:t>
-        </w:r>
-      </w:fldSimple>
+      <w:r>
+        <w:fldChar w:fldCharType="begin"/>
+      </w:r>
+      <w:r>
+        <w:instrText xml:space="preserve"> SEQ Figure \* ARABIC </w:instrText>
+      </w:r>
+      <w:r>
+        <w:fldChar w:fldCharType="separate"/>
+      </w:r>
+      <w:r>
+        <w:rPr>
+          <w:noProof/>
+        </w:rPr>
+        <w:t>20</w:t>
+      </w:r>
+      <w:r>
+        <w:rPr>
+          <w:noProof/>
+        </w:rPr>
+        <w:fldChar w:fldCharType="end"/>
+      </w:r>
       <w:bookmarkEnd w:id="48"/>
       <w:r>
         <w:t xml:space="preserve"> Lau</w:t>
@@ -9775,10 +10234,12 @@
       <w:pPr>
         <w:pStyle w:val="Heading2"/>
       </w:pPr>
+      <w:bookmarkStart w:id="49" w:name="_Toc399326592"/>
       <w:r>
         <w:lastRenderedPageBreak/>
         <w:t>Creating a Virtual Machine</w:t>
       </w:r>
+      <w:bookmarkEnd w:id="49"/>
     </w:p>
     <w:p>
       <w:r>
@@ -9892,19 +10353,32 @@
         <w:pStyle w:val="Caption"/>
         <w:jc w:val="center"/>
       </w:pPr>
-      <w:bookmarkStart w:id="49" w:name="_Ref399324255"/>
+      <w:bookmarkStart w:id="50" w:name="_Ref399324255"/>
       <w:r>
         <w:t xml:space="preserve">Figure </w:t>
       </w:r>
-      <w:fldSimple w:instr=" SEQ Figure \* ARABIC ">
-        <w:r>
-          <w:rPr>
-            <w:noProof/>
-          </w:rPr>
-          <w:t>21</w:t>
-        </w:r>
-      </w:fldSimple>
-      <w:bookmarkEnd w:id="49"/>
+      <w:r>
+        <w:fldChar w:fldCharType="begin"/>
+      </w:r>
+      <w:r>
+        <w:instrText xml:space="preserve"> SEQ Figure \* ARABIC </w:instrText>
+      </w:r>
+      <w:r>
+        <w:fldChar w:fldCharType="separate"/>
+      </w:r>
+      <w:r>
+        <w:rPr>
+          <w:noProof/>
+        </w:rPr>
+        <w:t>21</w:t>
+      </w:r>
+      <w:r>
+        <w:rPr>
+          <w:noProof/>
+        </w:rPr>
+        <w:fldChar w:fldCharType="end"/>
+      </w:r>
+      <w:bookmarkEnd w:id="50"/>
       <w:r>
         <w:t xml:space="preserve"> Creating a VM - Step 1 - The name and OS</w:t>
       </w:r>
@@ -9977,14 +10451,27 @@
       <w:r>
         <w:t xml:space="preserve">Figure </w:t>
       </w:r>
-      <w:fldSimple w:instr=" SEQ Figure \* ARABIC ">
-        <w:r>
-          <w:rPr>
-            <w:noProof/>
-          </w:rPr>
-          <w:t>22</w:t>
-        </w:r>
-      </w:fldSimple>
+      <w:r>
+        <w:fldChar w:fldCharType="begin"/>
+      </w:r>
+      <w:r>
+        <w:instrText xml:space="preserve"> SEQ Figure \* ARABIC </w:instrText>
+      </w:r>
+      <w:r>
+        <w:fldChar w:fldCharType="separate"/>
+      </w:r>
+      <w:r>
+        <w:rPr>
+          <w:noProof/>
+        </w:rPr>
+        <w:t>22</w:t>
+      </w:r>
+      <w:r>
+        <w:rPr>
+          <w:noProof/>
+        </w:rPr>
+        <w:fldChar w:fldCharType="end"/>
+      </w:r>
       <w:r>
         <w:t xml:space="preserve"> Creating a VM - Step 2 - Amount of memory</w:t>
       </w:r>
@@ -10075,19 +10562,32 @@
         <w:pStyle w:val="Caption"/>
         <w:jc w:val="center"/>
       </w:pPr>
-      <w:bookmarkStart w:id="50" w:name="_Ref399325042"/>
+      <w:bookmarkStart w:id="51" w:name="_Ref399325042"/>
       <w:r>
         <w:t xml:space="preserve">Figure </w:t>
       </w:r>
-      <w:fldSimple w:instr=" SEQ Figure \* ARABIC ">
-        <w:r>
-          <w:rPr>
-            <w:noProof/>
-          </w:rPr>
-          <w:t>23</w:t>
-        </w:r>
-      </w:fldSimple>
-      <w:bookmarkEnd w:id="50"/>
+      <w:r>
+        <w:fldChar w:fldCharType="begin"/>
+      </w:r>
+      <w:r>
+        <w:instrText xml:space="preserve"> SEQ Figure \* ARABIC </w:instrText>
+      </w:r>
+      <w:r>
+        <w:fldChar w:fldCharType="separate"/>
+      </w:r>
+      <w:r>
+        <w:rPr>
+          <w:noProof/>
+        </w:rPr>
+        <w:t>23</w:t>
+      </w:r>
+      <w:r>
+        <w:rPr>
+          <w:noProof/>
+        </w:rPr>
+        <w:fldChar w:fldCharType="end"/>
+      </w:r>
+      <w:bookmarkEnd w:id="51"/>
       <w:r>
         <w:t xml:space="preserve"> Creating a VM - Step 3 - Virtual hard drive</w:t>
       </w:r>
@@ -10178,19 +10678,32 @@
         <w:pStyle w:val="Caption"/>
         <w:jc w:val="center"/>
       </w:pPr>
-      <w:bookmarkStart w:id="51" w:name="_Ref399325201"/>
+      <w:bookmarkStart w:id="52" w:name="_Ref399325201"/>
       <w:r>
         <w:t xml:space="preserve">Figure </w:t>
       </w:r>
-      <w:fldSimple w:instr=" SEQ Figure \* ARABIC ">
-        <w:r>
-          <w:rPr>
-            <w:noProof/>
-          </w:rPr>
-          <w:t>24</w:t>
-        </w:r>
-      </w:fldSimple>
-      <w:bookmarkEnd w:id="51"/>
+      <w:r>
+        <w:fldChar w:fldCharType="begin"/>
+      </w:r>
+      <w:r>
+        <w:instrText xml:space="preserve"> SEQ Figure \* ARABIC </w:instrText>
+      </w:r>
+      <w:r>
+        <w:fldChar w:fldCharType="separate"/>
+      </w:r>
+      <w:r>
+        <w:rPr>
+          <w:noProof/>
+        </w:rPr>
+        <w:t>24</w:t>
+      </w:r>
+      <w:r>
+        <w:rPr>
+          <w:noProof/>
+        </w:rPr>
+        <w:fldChar w:fldCharType="end"/>
+      </w:r>
+      <w:bookmarkEnd w:id="52"/>
       <w:r>
         <w:t xml:space="preserve"> Creating a VM - Step 3a - Hard drive file type</w:t>
       </w:r>
@@ -10279,19 +10792,32 @@
         <w:pStyle w:val="Caption"/>
         <w:jc w:val="center"/>
       </w:pPr>
-      <w:bookmarkStart w:id="52" w:name="_Ref399326008"/>
+      <w:bookmarkStart w:id="53" w:name="_Ref399326008"/>
       <w:r>
         <w:t xml:space="preserve">Figure </w:t>
       </w:r>
-      <w:fldSimple w:instr=" SEQ Figure \* ARABIC ">
-        <w:r>
-          <w:rPr>
-            <w:noProof/>
-          </w:rPr>
-          <w:t>25</w:t>
-        </w:r>
-      </w:fldSimple>
-      <w:bookmarkEnd w:id="52"/>
+      <w:r>
+        <w:fldChar w:fldCharType="begin"/>
+      </w:r>
+      <w:r>
+        <w:instrText xml:space="preserve"> SEQ Figure \* ARABIC </w:instrText>
+      </w:r>
+      <w:r>
+        <w:fldChar w:fldCharType="separate"/>
+      </w:r>
+      <w:r>
+        <w:rPr>
+          <w:noProof/>
+        </w:rPr>
+        <w:t>25</w:t>
+      </w:r>
+      <w:r>
+        <w:rPr>
+          <w:noProof/>
+        </w:rPr>
+        <w:fldChar w:fldCharType="end"/>
+      </w:r>
+      <w:bookmarkEnd w:id="53"/>
       <w:r>
         <w:t xml:space="preserve"> Creating a VM - Step 3b - Virtual drive allocation method</w:t>
       </w:r>
@@ -10379,19 +10905,32 @@
         <w:pStyle w:val="Caption"/>
         <w:jc w:val="center"/>
       </w:pPr>
-      <w:bookmarkStart w:id="53" w:name="_Ref399326170"/>
+      <w:bookmarkStart w:id="54" w:name="_Ref399326170"/>
       <w:r>
         <w:t xml:space="preserve">Figure </w:t>
       </w:r>
-      <w:fldSimple w:instr=" SEQ Figure \* ARABIC ">
-        <w:r>
-          <w:rPr>
-            <w:noProof/>
-          </w:rPr>
-          <w:t>26</w:t>
-        </w:r>
-      </w:fldSimple>
-      <w:bookmarkEnd w:id="53"/>
+      <w:r>
+        <w:fldChar w:fldCharType="begin"/>
+      </w:r>
+      <w:r>
+        <w:instrText xml:space="preserve"> SEQ Figure \* ARABIC </w:instrText>
+      </w:r>
+      <w:r>
+        <w:fldChar w:fldCharType="separate"/>
+      </w:r>
+      <w:r>
+        <w:rPr>
+          <w:noProof/>
+        </w:rPr>
+        <w:t>26</w:t>
+      </w:r>
+      <w:r>
+        <w:rPr>
+          <w:noProof/>
+        </w:rPr>
+        <w:fldChar w:fldCharType="end"/>
+      </w:r>
+      <w:bookmarkEnd w:id="54"/>
       <w:r>
         <w:t xml:space="preserve"> Creating a VM - Step 3c - Location and size of the virtual drive</w:t>
       </w:r>
@@ -10479,19 +11018,32 @@
         <w:pStyle w:val="Caption"/>
         <w:jc w:val="center"/>
       </w:pPr>
-      <w:bookmarkStart w:id="54" w:name="_Ref399326305"/>
+      <w:bookmarkStart w:id="55" w:name="_Ref399326305"/>
       <w:r>
         <w:t xml:space="preserve">Figure </w:t>
       </w:r>
-      <w:fldSimple w:instr=" SEQ Figure \* ARABIC ">
-        <w:r>
-          <w:rPr>
-            <w:noProof/>
-          </w:rPr>
-          <w:t>27</w:t>
-        </w:r>
-      </w:fldSimple>
-      <w:bookmarkEnd w:id="54"/>
+      <w:r>
+        <w:fldChar w:fldCharType="begin"/>
+      </w:r>
+      <w:r>
+        <w:instrText xml:space="preserve"> SEQ Figure \* ARABIC </w:instrText>
+      </w:r>
+      <w:r>
+        <w:fldChar w:fldCharType="separate"/>
+      </w:r>
+      <w:r>
+        <w:rPr>
+          <w:noProof/>
+        </w:rPr>
+        <w:t>27</w:t>
+      </w:r>
+      <w:r>
+        <w:rPr>
+          <w:noProof/>
+        </w:rPr>
+        <w:fldChar w:fldCharType="end"/>
+      </w:r>
+      <w:bookmarkEnd w:id="55"/>
       <w:r>
         <w:t xml:space="preserve"> A new VM is added to your current list of VM’s</w:t>
       </w:r>
@@ -10500,12 +11052,383 @@
       <w:pPr>
         <w:pStyle w:val="Heading2"/>
       </w:pPr>
+      <w:bookmarkStart w:id="56" w:name="_Toc399326593"/>
       <w:r>
         <w:lastRenderedPageBreak/>
         <w:t>Configuring the Virtual Machine</w:t>
       </w:r>
-      <w:bookmarkStart w:id="55" w:name="_GoBack"/>
-      <w:bookmarkEnd w:id="55"/>
+      <w:bookmarkEnd w:id="56"/>
+    </w:p>
+    <w:p>
+      <w:r>
+        <w:t xml:space="preserve">Before installing an operating system on the newly created VM it is necessary to make a few configuration changes. Select the new VM and hit the </w:t>
+      </w:r>
+      <w:r>
+        <w:rPr>
+          <w:i/>
+        </w:rPr>
+        <w:t>Settings</w:t>
+      </w:r>
+      <w:r>
+        <w:t xml:space="preserve"> button on the main interface. You will be presented with the configuration settings of your VM.</w:t>
+      </w:r>
+    </w:p>
+    <w:p>
+      <w:r>
+        <w:t xml:space="preserve">Start by going to General =&gt; Advanced and enabling the bidirectional shared clipboard. This allows text to be copied to the clipboard in the VM and pasted in your host OS and vice versa. Also enable bidirectional Drag’n Drop. The resulting configuration is shown in </w:t>
+      </w:r>
+      <w:r>
+        <w:fldChar w:fldCharType="begin"/>
+      </w:r>
+      <w:r>
+        <w:instrText xml:space="preserve"> REF _Ref399326862 \h </w:instrText>
+      </w:r>
+      <w:r>
+        <w:fldChar w:fldCharType="separate"/>
+      </w:r>
+      <w:r>
+        <w:t xml:space="preserve">Figure </w:t>
+      </w:r>
+      <w:r>
+        <w:rPr>
+          <w:noProof/>
+        </w:rPr>
+        <w:t>28</w:t>
+      </w:r>
+      <w:r>
+        <w:fldChar w:fldCharType="end"/>
+      </w:r>
+      <w:r>
+        <w:t>.</w:t>
+      </w:r>
+    </w:p>
+    <w:p>
+      <w:pPr>
+        <w:keepNext/>
+        <w:jc w:val="center"/>
+      </w:pPr>
+      <w:r>
+        <w:rPr>
+          <w:noProof/>
+        </w:rPr>
+        <w:drawing>
+          <wp:inline distT="0" distB="0" distL="0" distR="0" wp14:anchorId="55BB3417" wp14:editId="7E0D0EF3">
+            <wp:extent cx="3200400" cy="2026559"/>
+            <wp:effectExtent l="0" t="0" r="0" b="0"/>
+            <wp:docPr id="34" name="Picture 34"/>
+            <wp:cNvGraphicFramePr>
+              <a:graphicFrameLocks xmlns:a="http://schemas.openxmlformats.org/drawingml/2006/main" noChangeAspect="1"/>
+            </wp:cNvGraphicFramePr>
+            <a:graphic xmlns:a="http://schemas.openxmlformats.org/drawingml/2006/main">
+              <a:graphicData uri="http://schemas.openxmlformats.org/drawingml/2006/picture">
+                <pic:pic xmlns:pic="http://schemas.openxmlformats.org/drawingml/2006/picture">
+                  <pic:nvPicPr>
+                    <pic:cNvPr id="1" name=""/>
+                    <pic:cNvPicPr/>
+                  </pic:nvPicPr>
+                  <pic:blipFill>
+                    <a:blip r:embed="rId52"/>
+                    <a:stretch>
+                      <a:fillRect/>
+                    </a:stretch>
+                  </pic:blipFill>
+                  <pic:spPr>
+                    <a:xfrm>
+                      <a:off x="0" y="0"/>
+                      <a:ext cx="3200400" cy="2026559"/>
+                    </a:xfrm>
+                    <a:prstGeom prst="rect">
+                      <a:avLst/>
+                    </a:prstGeom>
+                  </pic:spPr>
+                </pic:pic>
+              </a:graphicData>
+            </a:graphic>
+          </wp:inline>
+        </w:drawing>
+      </w:r>
+    </w:p>
+    <w:p>
+      <w:pPr>
+        <w:pStyle w:val="Caption"/>
+        <w:jc w:val="center"/>
+      </w:pPr>
+      <w:bookmarkStart w:id="57" w:name="_Ref399326862"/>
+      <w:r>
+        <w:t xml:space="preserve">Figure </w:t>
+      </w:r>
+      <w:r>
+        <w:fldChar w:fldCharType="begin"/>
+      </w:r>
+      <w:r>
+        <w:instrText xml:space="preserve"> SEQ Figure \* ARABIC </w:instrText>
+      </w:r>
+      <w:r>
+        <w:fldChar w:fldCharType="separate"/>
+      </w:r>
+      <w:r>
+        <w:rPr>
+          <w:noProof/>
+        </w:rPr>
+        <w:t>28</w:t>
+      </w:r>
+      <w:r>
+        <w:fldChar w:fldCharType="end"/>
+      </w:r>
+      <w:bookmarkEnd w:id="57"/>
+      <w:r>
+        <w:t xml:space="preserve"> Configure VM to allow bidirectional clipboard and drag'n drop</w:t>
+      </w:r>
+    </w:p>
+    <w:p>
+      <w:r>
+        <w:t>In some cases it is also necessary to change the networking configuration of the VM. Default the VM is configured with a single network adapter with NAT (Network Address Translation) enabled</w:t>
+      </w:r>
+      <w:r>
+        <w:t xml:space="preserve"> as shown in </w:t>
+      </w:r>
+      <w:r>
+        <w:fldChar w:fldCharType="begin"/>
+      </w:r>
+      <w:r>
+        <w:instrText xml:space="preserve"> REF _Ref399327173 \h </w:instrText>
+      </w:r>
+      <w:r>
+        <w:fldChar w:fldCharType="separate"/>
+      </w:r>
+      <w:r>
+        <w:t xml:space="preserve">Figure </w:t>
+      </w:r>
+      <w:r>
+        <w:rPr>
+          <w:noProof/>
+        </w:rPr>
+        <w:t>29</w:t>
+      </w:r>
+      <w:r>
+        <w:fldChar w:fldCharType="end"/>
+      </w:r>
+      <w:r>
+        <w:t>. This means that the VM has access to the network and also has access to the Internet. However because of NAT we will not be able to connect to the VM from another machine using SSH without configuring port forwarding. However since this will not be needed for these LAB’s we can leave the standard  behavior.</w:t>
+      </w:r>
+    </w:p>
+    <w:p>
+      <w:pPr>
+        <w:keepNext/>
+        <w:jc w:val="center"/>
+      </w:pPr>
+      <w:r>
+        <w:rPr>
+          <w:noProof/>
+        </w:rPr>
+        <w:drawing>
+          <wp:inline distT="0" distB="0" distL="0" distR="0" wp14:anchorId="55B3A6FF" wp14:editId="60D12765">
+            <wp:extent cx="3200400" cy="2026559"/>
+            <wp:effectExtent l="0" t="0" r="0" b="0"/>
+            <wp:docPr id="35" name="Picture 35"/>
+            <wp:cNvGraphicFramePr>
+              <a:graphicFrameLocks xmlns:a="http://schemas.openxmlformats.org/drawingml/2006/main" noChangeAspect="1"/>
+            </wp:cNvGraphicFramePr>
+            <a:graphic xmlns:a="http://schemas.openxmlformats.org/drawingml/2006/main">
+              <a:graphicData uri="http://schemas.openxmlformats.org/drawingml/2006/picture">
+                <pic:pic xmlns:pic="http://schemas.openxmlformats.org/drawingml/2006/picture">
+                  <pic:nvPicPr>
+                    <pic:cNvPr id="1" name=""/>
+                    <pic:cNvPicPr/>
+                  </pic:nvPicPr>
+                  <pic:blipFill>
+                    <a:blip r:embed="rId53"/>
+                    <a:stretch>
+                      <a:fillRect/>
+                    </a:stretch>
+                  </pic:blipFill>
+                  <pic:spPr>
+                    <a:xfrm>
+                      <a:off x="0" y="0"/>
+                      <a:ext cx="3200400" cy="2026559"/>
+                    </a:xfrm>
+                    <a:prstGeom prst="rect">
+                      <a:avLst/>
+                    </a:prstGeom>
+                  </pic:spPr>
+                </pic:pic>
+              </a:graphicData>
+            </a:graphic>
+          </wp:inline>
+        </w:drawing>
+      </w:r>
+    </w:p>
+    <w:p>
+      <w:pPr>
+        <w:pStyle w:val="Caption"/>
+        <w:jc w:val="center"/>
+      </w:pPr>
+      <w:bookmarkStart w:id="58" w:name="_Ref399327173"/>
+      <w:r>
+        <w:t xml:space="preserve">Figure </w:t>
+      </w:r>
+      <w:r>
+        <w:fldChar w:fldCharType="begin"/>
+      </w:r>
+      <w:r>
+        <w:instrText xml:space="preserve"> SEQ Figure \* ARABIC </w:instrText>
+      </w:r>
+      <w:r>
+        <w:fldChar w:fldCharType="separate"/>
+      </w:r>
+      <w:r>
+        <w:rPr>
+          <w:noProof/>
+        </w:rPr>
+        <w:t>29</w:t>
+      </w:r>
+      <w:r>
+        <w:fldChar w:fldCharType="end"/>
+      </w:r>
+      <w:bookmarkEnd w:id="58"/>
+      <w:r>
+        <w:t xml:space="preserve"> Configure VM to use NAT with the network adapter</w:t>
+      </w:r>
+    </w:p>
+    <w:p>
+      <w:r>
+        <w:t xml:space="preserve">Another much used option is a bridged adapter (shown in </w:t>
+      </w:r>
+      <w:r>
+        <w:fldChar w:fldCharType="begin"/>
+      </w:r>
+      <w:r>
+        <w:instrText xml:space="preserve"> REF _Ref399327545 \h </w:instrText>
+      </w:r>
+      <w:r>
+        <w:fldChar w:fldCharType="separate"/>
+      </w:r>
+      <w:r>
+        <w:t xml:space="preserve">Figure </w:t>
+      </w:r>
+      <w:r>
+        <w:rPr>
+          <w:noProof/>
+        </w:rPr>
+        <w:t>30</w:t>
+      </w:r>
+      <w:r>
+        <w:fldChar w:fldCharType="end"/>
+      </w:r>
+      <w:r>
+        <w:t>). This will basically create a network bridge between the VM’s network adapter and your physical host adapter making your VM’s directly available on your network. This may be a security issue but can also simplify working with your VM. This option also implies that your VM will get its IP address from the same DHCP (</w:t>
+      </w:r>
+      <w:r>
+        <w:t>Dynamic Host Configuration Protocol</w:t>
+      </w:r>
+      <w:r>
+        <w:t>) server as your host machine if you have a DHCP enabled network.</w:t>
+      </w:r>
+    </w:p>
+    <w:p>
+      <w:r>
+        <w:br w:type="page"/>
+      </w:r>
+    </w:p>
+    <w:p>
+      <w:pPr>
+        <w:keepNext/>
+        <w:jc w:val="center"/>
+      </w:pPr>
+      <w:r>
+        <w:rPr>
+          <w:noProof/>
+        </w:rPr>
+        <w:lastRenderedPageBreak/>
+        <w:drawing>
+          <wp:inline distT="0" distB="0" distL="0" distR="0" wp14:anchorId="7A65EC17" wp14:editId="091125CF">
+            <wp:extent cx="3200400" cy="2026559"/>
+            <wp:effectExtent l="0" t="0" r="0" b="0"/>
+            <wp:docPr id="36" name="Picture 36"/>
+            <wp:cNvGraphicFramePr>
+              <a:graphicFrameLocks xmlns:a="http://schemas.openxmlformats.org/drawingml/2006/main" noChangeAspect="1"/>
+            </wp:cNvGraphicFramePr>
+            <a:graphic xmlns:a="http://schemas.openxmlformats.org/drawingml/2006/main">
+              <a:graphicData uri="http://schemas.openxmlformats.org/drawingml/2006/picture">
+                <pic:pic xmlns:pic="http://schemas.openxmlformats.org/drawingml/2006/picture">
+                  <pic:nvPicPr>
+                    <pic:cNvPr id="1" name=""/>
+                    <pic:cNvPicPr/>
+                  </pic:nvPicPr>
+                  <pic:blipFill>
+                    <a:blip r:embed="rId54"/>
+                    <a:stretch>
+                      <a:fillRect/>
+                    </a:stretch>
+                  </pic:blipFill>
+                  <pic:spPr>
+                    <a:xfrm>
+                      <a:off x="0" y="0"/>
+                      <a:ext cx="3200400" cy="2026559"/>
+                    </a:xfrm>
+                    <a:prstGeom prst="rect">
+                      <a:avLst/>
+                    </a:prstGeom>
+                  </pic:spPr>
+                </pic:pic>
+              </a:graphicData>
+            </a:graphic>
+          </wp:inline>
+        </w:drawing>
+      </w:r>
+    </w:p>
+    <w:p>
+      <w:pPr>
+        <w:pStyle w:val="Caption"/>
+        <w:jc w:val="center"/>
+      </w:pPr>
+      <w:bookmarkStart w:id="59" w:name="_Ref399327545"/>
+      <w:r>
+        <w:t xml:space="preserve">Figure </w:t>
+      </w:r>
+      <w:r>
+        <w:fldChar w:fldCharType="begin"/>
+      </w:r>
+      <w:r>
+        <w:instrText xml:space="preserve"> SEQ Figure \* ARABIC </w:instrText>
+      </w:r>
+      <w:r>
+        <w:fldChar w:fldCharType="separate"/>
+      </w:r>
+      <w:r>
+        <w:rPr>
+          <w:noProof/>
+        </w:rPr>
+        <w:t>30</w:t>
+      </w:r>
+      <w:r>
+        <w:fldChar w:fldCharType="end"/>
+      </w:r>
+      <w:bookmarkEnd w:id="59"/>
+      <w:r>
+        <w:t xml:space="preserve"> Configuring a VM to use a bridged network adapter</w:t>
+      </w:r>
+    </w:p>
+    <w:p>
+      <w:r>
+        <w:t>Skim through the rest of the configuration options and check out some of the</w:t>
+      </w:r>
+      <w:r>
+        <w:t xml:space="preserve"> available</w:t>
+      </w:r>
+      <w:r>
+        <w:t xml:space="preserve"> options.</w:t>
+      </w:r>
+    </w:p>
+    <w:p>
+      <w:pPr>
+        <w:pStyle w:val="Heading2"/>
+      </w:pPr>
+      <w:r>
+        <w:t>Installing an Operating System</w:t>
+      </w:r>
+      <w:bookmarkStart w:id="60" w:name="_GoBack"/>
+      <w:bookmarkEnd w:id="60"/>
     </w:p>
     <w:p/>
     <w:p/>
@@ -10522,22 +11445,22 @@
       <w:pPr>
         <w:pStyle w:val="Heading1"/>
       </w:pPr>
-      <w:bookmarkStart w:id="56" w:name="_Toc399321077"/>
+      <w:bookmarkStart w:id="61" w:name="_Toc399326594"/>
       <w:r>
         <w:lastRenderedPageBreak/>
         <w:t>Buildroot: Making Embedded Linux easy</w:t>
       </w:r>
-      <w:bookmarkEnd w:id="56"/>
+      <w:bookmarkEnd w:id="61"/>
     </w:p>
     <w:p>
       <w:pPr>
         <w:pStyle w:val="Heading2"/>
       </w:pPr>
-      <w:bookmarkStart w:id="57" w:name="_Toc399321078"/>
+      <w:bookmarkStart w:id="62" w:name="_Toc399326595"/>
       <w:r>
         <w:t>Introduction</w:t>
       </w:r>
-      <w:bookmarkEnd w:id="57"/>
+      <w:bookmarkEnd w:id="62"/>
     </w:p>
     <w:p>
       <w:pPr>
@@ -10573,21 +11496,21 @@
       <w:pPr>
         <w:pStyle w:val="Heading2"/>
       </w:pPr>
-      <w:bookmarkStart w:id="58" w:name="_Toc399321079"/>
+      <w:bookmarkStart w:id="63" w:name="_Toc399326596"/>
       <w:r>
         <w:t>Getting Buildroot</w:t>
       </w:r>
-      <w:bookmarkEnd w:id="58"/>
+      <w:bookmarkEnd w:id="63"/>
     </w:p>
     <w:p>
       <w:pPr>
         <w:pStyle w:val="Heading2"/>
       </w:pPr>
-      <w:bookmarkStart w:id="59" w:name="_Toc399321080"/>
+      <w:bookmarkStart w:id="64" w:name="_Toc399326597"/>
       <w:r>
         <w:t>Requirements</w:t>
       </w:r>
-      <w:bookmarkEnd w:id="59"/>
+      <w:bookmarkEnd w:id="64"/>
     </w:p>
     <w:p>
       <w:r>
@@ -10607,7 +11530,7 @@
       <w:pPr>
         <w:pStyle w:val="Heading1"/>
       </w:pPr>
-      <w:bookmarkStart w:id="60" w:name="_Toc399321081"/>
+      <w:bookmarkStart w:id="65" w:name="_Toc399326598"/>
       <w:r>
         <w:lastRenderedPageBreak/>
         <w:t>Important Command</w:t>
@@ -10618,7 +11541,7 @@
       <w:r>
         <w:t xml:space="preserve"> Overview</w:t>
       </w:r>
-      <w:bookmarkEnd w:id="60"/>
+      <w:bookmarkEnd w:id="65"/>
     </w:p>
     <w:p/>
     <w:tbl>
@@ -10782,11 +11705,11 @@
       <w:pPr>
         <w:pStyle w:val="Heading1"/>
       </w:pPr>
-      <w:bookmarkStart w:id="61" w:name="_Toc399321082"/>
+      <w:bookmarkStart w:id="66" w:name="_Toc399326599"/>
       <w:r>
         <w:t>References</w:t>
       </w:r>
-      <w:bookmarkEnd w:id="61"/>
+      <w:bookmarkEnd w:id="66"/>
     </w:p>
     <w:tbl>
       <w:tblPr>
@@ -10867,7 +11790,7 @@
     </w:tbl>
     <w:p/>
     <w:sectPr>
-      <w:headerReference w:type="default" r:id="rId52"/>
+      <w:headerReference w:type="default" r:id="rId55"/>
       <w:pgSz w:w="11907" w:h="16839" w:code="9"/>
       <w:pgMar w:top="1440" w:right="1080" w:bottom="1440" w:left="1080" w:header="720" w:footer="720" w:gutter="0"/>
       <w:cols w:space="720"/>
@@ -10984,7 +11907,7 @@
           <w:rPr>
             <w:noProof/>
           </w:rPr>
-          <w:t>24</w:t>
+          <w:t>27</w:t>
         </w:r>
         <w:r>
           <w:rPr>
@@ -13455,6 +14378,7 @@
     <w:rsid w:val="006263A3"/>
     <w:rsid w:val="00C341F5"/>
     <w:rsid w:val="00EC1AA0"/>
+    <w:rsid w:val="00F47F2A"/>
   </w:rsids>
   <m:mathPr>
     <m:mathFont m:val="Cambria Math"/>
@@ -14203,7 +15127,7 @@
 </file>
 
 <file path=customXml/itemProps2.xml><?xml version="1.0" encoding="utf-8"?>
-<ds:datastoreItem xmlns:ds="http://schemas.openxmlformats.org/officeDocument/2006/customXml" ds:itemID="{146C03BA-1433-4AE1-AD71-56D00B5EB149}">
+<ds:datastoreItem xmlns:ds="http://schemas.openxmlformats.org/officeDocument/2006/customXml" ds:itemID="{B5DFCE7E-16AA-4E86-B944-5DF5C28873EA}">
   <ds:schemaRefs>
     <ds:schemaRef ds:uri="http://schemas.openxmlformats.org/officeDocument/2006/bibliography"/>
   </ds:schemaRefs>

</xml_diff>

<commit_message>
Add installing Ubuntu on VM
</commit_message>
<xml_diff>
--- a/multimedia_course.docx
+++ b/multimedia_course.docx
@@ -811,6 +811,8 @@
             <w:t>Contents</w:t>
           </w:r>
         </w:p>
+        <w:bookmarkStart w:id="0" w:name="_GoBack"/>
+        <w:bookmarkEnd w:id="0"/>
         <w:p>
           <w:pPr>
             <w:pStyle w:val="TOC1"/>
@@ -829,7 +831,7 @@
           <w:r>
             <w:fldChar w:fldCharType="separate"/>
           </w:r>
-          <w:hyperlink w:anchor="_Toc399326566" w:history="1">
+          <w:hyperlink w:anchor="_Toc399499276" w:history="1">
             <w:r>
               <w:rPr>
                 <w:rStyle w:val="Hyperlink"/>
@@ -871,7 +873,7 @@
                 <w:noProof/>
                 <w:webHidden/>
               </w:rPr>
-              <w:instrText xml:space="preserve"> PAGEREF _Toc399326566 \h </w:instrText>
+              <w:instrText xml:space="preserve"> PAGEREF _Toc399499276 \h </w:instrText>
             </w:r>
             <w:r>
               <w:rPr>
@@ -915,7 +917,7 @@
               <w:szCs w:val="22"/>
             </w:rPr>
           </w:pPr>
-          <w:hyperlink w:anchor="_Toc399326567" w:history="1">
+          <w:hyperlink w:anchor="_Toc399499277" w:history="1">
             <w:r>
               <w:rPr>
                 <w:rStyle w:val="Hyperlink"/>
@@ -957,7 +959,7 @@
                 <w:noProof/>
                 <w:webHidden/>
               </w:rPr>
-              <w:instrText xml:space="preserve"> PAGEREF _Toc399326567 \h </w:instrText>
+              <w:instrText xml:space="preserve"> PAGEREF _Toc399499277 \h </w:instrText>
             </w:r>
             <w:r>
               <w:rPr>
@@ -1001,7 +1003,7 @@
               <w:szCs w:val="22"/>
             </w:rPr>
           </w:pPr>
-          <w:hyperlink w:anchor="_Toc399326568" w:history="1">
+          <w:hyperlink w:anchor="_Toc399499278" w:history="1">
             <w:r>
               <w:rPr>
                 <w:rStyle w:val="Hyperlink"/>
@@ -1043,7 +1045,7 @@
                 <w:noProof/>
                 <w:webHidden/>
               </w:rPr>
-              <w:instrText xml:space="preserve"> PAGEREF _Toc399326568 \h </w:instrText>
+              <w:instrText xml:space="preserve"> PAGEREF _Toc399499278 \h </w:instrText>
             </w:r>
             <w:r>
               <w:rPr>
@@ -1083,7 +1085,7 @@
               <w:szCs w:val="22"/>
             </w:rPr>
           </w:pPr>
-          <w:hyperlink w:anchor="_Toc399326569" w:history="1">
+          <w:hyperlink w:anchor="_Toc399499279" w:history="1">
             <w:r>
               <w:rPr>
                 <w:rStyle w:val="Hyperlink"/>
@@ -1125,7 +1127,7 @@
                 <w:noProof/>
                 <w:webHidden/>
               </w:rPr>
-              <w:instrText xml:space="preserve"> PAGEREF _Toc399326569 \h </w:instrText>
+              <w:instrText xml:space="preserve"> PAGEREF _Toc399499279 \h </w:instrText>
             </w:r>
             <w:r>
               <w:rPr>
@@ -1169,7 +1171,7 @@
               <w:szCs w:val="22"/>
             </w:rPr>
           </w:pPr>
-          <w:hyperlink w:anchor="_Toc399326570" w:history="1">
+          <w:hyperlink w:anchor="_Toc399499280" w:history="1">
             <w:r>
               <w:rPr>
                 <w:rStyle w:val="Hyperlink"/>
@@ -1211,7 +1213,7 @@
                 <w:noProof/>
                 <w:webHidden/>
               </w:rPr>
-              <w:instrText xml:space="preserve"> PAGEREF _Toc399326570 \h </w:instrText>
+              <w:instrText xml:space="preserve"> PAGEREF _Toc399499280 \h </w:instrText>
             </w:r>
             <w:r>
               <w:rPr>
@@ -1255,7 +1257,7 @@
               <w:szCs w:val="22"/>
             </w:rPr>
           </w:pPr>
-          <w:hyperlink w:anchor="_Toc399326571" w:history="1">
+          <w:hyperlink w:anchor="_Toc399499281" w:history="1">
             <w:r>
               <w:rPr>
                 <w:rStyle w:val="Hyperlink"/>
@@ -1297,7 +1299,7 @@
                 <w:noProof/>
                 <w:webHidden/>
               </w:rPr>
-              <w:instrText xml:space="preserve"> PAGEREF _Toc399326571 \h </w:instrText>
+              <w:instrText xml:space="preserve"> PAGEREF _Toc399499281 \h </w:instrText>
             </w:r>
             <w:r>
               <w:rPr>
@@ -1341,7 +1343,7 @@
               <w:szCs w:val="22"/>
             </w:rPr>
           </w:pPr>
-          <w:hyperlink w:anchor="_Toc399326572" w:history="1">
+          <w:hyperlink w:anchor="_Toc399499282" w:history="1">
             <w:r>
               <w:rPr>
                 <w:rStyle w:val="Hyperlink"/>
@@ -1383,7 +1385,7 @@
                 <w:noProof/>
                 <w:webHidden/>
               </w:rPr>
-              <w:instrText xml:space="preserve"> PAGEREF _Toc399326572 \h </w:instrText>
+              <w:instrText xml:space="preserve"> PAGEREF _Toc399499282 \h </w:instrText>
             </w:r>
             <w:r>
               <w:rPr>
@@ -1427,7 +1429,7 @@
               <w:szCs w:val="22"/>
             </w:rPr>
           </w:pPr>
-          <w:hyperlink w:anchor="_Toc399326573" w:history="1">
+          <w:hyperlink w:anchor="_Toc399499283" w:history="1">
             <w:r>
               <w:rPr>
                 <w:rStyle w:val="Hyperlink"/>
@@ -1469,7 +1471,7 @@
                 <w:noProof/>
                 <w:webHidden/>
               </w:rPr>
-              <w:instrText xml:space="preserve"> PAGEREF _Toc399326573 \h </w:instrText>
+              <w:instrText xml:space="preserve"> PAGEREF _Toc399499283 \h </w:instrText>
             </w:r>
             <w:r>
               <w:rPr>
@@ -1513,7 +1515,7 @@
               <w:szCs w:val="22"/>
             </w:rPr>
           </w:pPr>
-          <w:hyperlink w:anchor="_Toc399326574" w:history="1">
+          <w:hyperlink w:anchor="_Toc399499284" w:history="1">
             <w:r>
               <w:rPr>
                 <w:rStyle w:val="Hyperlink"/>
@@ -1555,7 +1557,7 @@
                 <w:noProof/>
                 <w:webHidden/>
               </w:rPr>
-              <w:instrText xml:space="preserve"> PAGEREF _Toc399326574 \h </w:instrText>
+              <w:instrText xml:space="preserve"> PAGEREF _Toc399499284 \h </w:instrText>
             </w:r>
             <w:r>
               <w:rPr>
@@ -1599,7 +1601,7 @@
               <w:szCs w:val="22"/>
             </w:rPr>
           </w:pPr>
-          <w:hyperlink w:anchor="_Toc399326575" w:history="1">
+          <w:hyperlink w:anchor="_Toc399499285" w:history="1">
             <w:r>
               <w:rPr>
                 <w:rStyle w:val="Hyperlink"/>
@@ -1641,7 +1643,7 @@
                 <w:noProof/>
                 <w:webHidden/>
               </w:rPr>
-              <w:instrText xml:space="preserve"> PAGEREF _Toc399326575 \h </w:instrText>
+              <w:instrText xml:space="preserve"> PAGEREF _Toc399499285 \h </w:instrText>
             </w:r>
             <w:r>
               <w:rPr>
@@ -1685,7 +1687,7 @@
               <w:szCs w:val="22"/>
             </w:rPr>
           </w:pPr>
-          <w:hyperlink w:anchor="_Toc399326576" w:history="1">
+          <w:hyperlink w:anchor="_Toc399499286" w:history="1">
             <w:r>
               <w:rPr>
                 <w:rStyle w:val="Hyperlink"/>
@@ -1727,7 +1729,7 @@
                 <w:noProof/>
                 <w:webHidden/>
               </w:rPr>
-              <w:instrText xml:space="preserve"> PAGEREF _Toc399326576 \h </w:instrText>
+              <w:instrText xml:space="preserve"> PAGEREF _Toc399499286 \h </w:instrText>
             </w:r>
             <w:r>
               <w:rPr>
@@ -1771,7 +1773,7 @@
               <w:szCs w:val="22"/>
             </w:rPr>
           </w:pPr>
-          <w:hyperlink w:anchor="_Toc399326577" w:history="1">
+          <w:hyperlink w:anchor="_Toc399499287" w:history="1">
             <w:r>
               <w:rPr>
                 <w:rStyle w:val="Hyperlink"/>
@@ -1813,7 +1815,7 @@
                 <w:noProof/>
                 <w:webHidden/>
               </w:rPr>
-              <w:instrText xml:space="preserve"> PAGEREF _Toc399326577 \h </w:instrText>
+              <w:instrText xml:space="preserve"> PAGEREF _Toc399499287 \h </w:instrText>
             </w:r>
             <w:r>
               <w:rPr>
@@ -1857,7 +1859,7 @@
               <w:szCs w:val="22"/>
             </w:rPr>
           </w:pPr>
-          <w:hyperlink w:anchor="_Toc399326578" w:history="1">
+          <w:hyperlink w:anchor="_Toc399499288" w:history="1">
             <w:r>
               <w:rPr>
                 <w:rStyle w:val="Hyperlink"/>
@@ -1899,7 +1901,7 @@
                 <w:noProof/>
                 <w:webHidden/>
               </w:rPr>
-              <w:instrText xml:space="preserve"> PAGEREF _Toc399326578 \h </w:instrText>
+              <w:instrText xml:space="preserve"> PAGEREF _Toc399499288 \h </w:instrText>
             </w:r>
             <w:r>
               <w:rPr>
@@ -1943,7 +1945,7 @@
               <w:szCs w:val="22"/>
             </w:rPr>
           </w:pPr>
-          <w:hyperlink w:anchor="_Toc399326579" w:history="1">
+          <w:hyperlink w:anchor="_Toc399499289" w:history="1">
             <w:r>
               <w:rPr>
                 <w:rStyle w:val="Hyperlink"/>
@@ -1985,7 +1987,7 @@
                 <w:noProof/>
                 <w:webHidden/>
               </w:rPr>
-              <w:instrText xml:space="preserve"> PAGEREF _Toc399326579 \h </w:instrText>
+              <w:instrText xml:space="preserve"> PAGEREF _Toc399499289 \h </w:instrText>
             </w:r>
             <w:r>
               <w:rPr>
@@ -2029,7 +2031,7 @@
               <w:szCs w:val="22"/>
             </w:rPr>
           </w:pPr>
-          <w:hyperlink w:anchor="_Toc399326580" w:history="1">
+          <w:hyperlink w:anchor="_Toc399499290" w:history="1">
             <w:r>
               <w:rPr>
                 <w:rStyle w:val="Hyperlink"/>
@@ -2071,7 +2073,7 @@
                 <w:noProof/>
                 <w:webHidden/>
               </w:rPr>
-              <w:instrText xml:space="preserve"> PAGEREF _Toc399326580 \h </w:instrText>
+              <w:instrText xml:space="preserve"> PAGEREF _Toc399499290 \h </w:instrText>
             </w:r>
             <w:r>
               <w:rPr>
@@ -2115,7 +2117,7 @@
               <w:szCs w:val="22"/>
             </w:rPr>
           </w:pPr>
-          <w:hyperlink w:anchor="_Toc399326581" w:history="1">
+          <w:hyperlink w:anchor="_Toc399499291" w:history="1">
             <w:r>
               <w:rPr>
                 <w:rStyle w:val="Hyperlink"/>
@@ -2157,7 +2159,7 @@
                 <w:noProof/>
                 <w:webHidden/>
               </w:rPr>
-              <w:instrText xml:space="preserve"> PAGEREF _Toc399326581 \h </w:instrText>
+              <w:instrText xml:space="preserve"> PAGEREF _Toc399499291 \h </w:instrText>
             </w:r>
             <w:r>
               <w:rPr>
@@ -2201,7 +2203,7 @@
               <w:szCs w:val="22"/>
             </w:rPr>
           </w:pPr>
-          <w:hyperlink w:anchor="_Toc399326582" w:history="1">
+          <w:hyperlink w:anchor="_Toc399499292" w:history="1">
             <w:r>
               <w:rPr>
                 <w:rStyle w:val="Hyperlink"/>
@@ -2243,7 +2245,7 @@
                 <w:noProof/>
                 <w:webHidden/>
               </w:rPr>
-              <w:instrText xml:space="preserve"> PAGEREF _Toc399326582 \h </w:instrText>
+              <w:instrText xml:space="preserve"> PAGEREF _Toc399499292 \h </w:instrText>
             </w:r>
             <w:r>
               <w:rPr>
@@ -2287,7 +2289,7 @@
               <w:szCs w:val="22"/>
             </w:rPr>
           </w:pPr>
-          <w:hyperlink w:anchor="_Toc399326583" w:history="1">
+          <w:hyperlink w:anchor="_Toc399499293" w:history="1">
             <w:r>
               <w:rPr>
                 <w:rStyle w:val="Hyperlink"/>
@@ -2329,7 +2331,7 @@
                 <w:noProof/>
                 <w:webHidden/>
               </w:rPr>
-              <w:instrText xml:space="preserve"> PAGEREF _Toc399326583 \h </w:instrText>
+              <w:instrText xml:space="preserve"> PAGEREF _Toc399499293 \h </w:instrText>
             </w:r>
             <w:r>
               <w:rPr>
@@ -2373,7 +2375,7 @@
               <w:szCs w:val="22"/>
             </w:rPr>
           </w:pPr>
-          <w:hyperlink w:anchor="_Toc399326584" w:history="1">
+          <w:hyperlink w:anchor="_Toc399499294" w:history="1">
             <w:r>
               <w:rPr>
                 <w:rStyle w:val="Hyperlink"/>
@@ -2415,7 +2417,7 @@
                 <w:noProof/>
                 <w:webHidden/>
               </w:rPr>
-              <w:instrText xml:space="preserve"> PAGEREF _Toc399326584 \h </w:instrText>
+              <w:instrText xml:space="preserve"> PAGEREF _Toc399499294 \h </w:instrText>
             </w:r>
             <w:r>
               <w:rPr>
@@ -2459,7 +2461,7 @@
               <w:szCs w:val="22"/>
             </w:rPr>
           </w:pPr>
-          <w:hyperlink w:anchor="_Toc399326585" w:history="1">
+          <w:hyperlink w:anchor="_Toc399499295" w:history="1">
             <w:r>
               <w:rPr>
                 <w:rStyle w:val="Hyperlink"/>
@@ -2501,7 +2503,7 @@
                 <w:noProof/>
                 <w:webHidden/>
               </w:rPr>
-              <w:instrText xml:space="preserve"> PAGEREF _Toc399326585 \h </w:instrText>
+              <w:instrText xml:space="preserve"> PAGEREF _Toc399499295 \h </w:instrText>
             </w:r>
             <w:r>
               <w:rPr>
@@ -2541,7 +2543,7 @@
               <w:szCs w:val="22"/>
             </w:rPr>
           </w:pPr>
-          <w:hyperlink w:anchor="_Toc399326586" w:history="1">
+          <w:hyperlink w:anchor="_Toc399499296" w:history="1">
             <w:r>
               <w:rPr>
                 <w:rStyle w:val="Hyperlink"/>
@@ -2583,7 +2585,7 @@
                 <w:noProof/>
                 <w:webHidden/>
               </w:rPr>
-              <w:instrText xml:space="preserve"> PAGEREF _Toc399326586 \h </w:instrText>
+              <w:instrText xml:space="preserve"> PAGEREF _Toc399499296 \h </w:instrText>
             </w:r>
             <w:r>
               <w:rPr>
@@ -2627,7 +2629,7 @@
               <w:szCs w:val="22"/>
             </w:rPr>
           </w:pPr>
-          <w:hyperlink w:anchor="_Toc399326587" w:history="1">
+          <w:hyperlink w:anchor="_Toc399499297" w:history="1">
             <w:r>
               <w:rPr>
                 <w:rStyle w:val="Hyperlink"/>
@@ -2669,7 +2671,7 @@
                 <w:noProof/>
                 <w:webHidden/>
               </w:rPr>
-              <w:instrText xml:space="preserve"> PAGEREF _Toc399326587 \h </w:instrText>
+              <w:instrText xml:space="preserve"> PAGEREF _Toc399499297 \h </w:instrText>
             </w:r>
             <w:r>
               <w:rPr>
@@ -2713,7 +2715,7 @@
               <w:szCs w:val="22"/>
             </w:rPr>
           </w:pPr>
-          <w:hyperlink w:anchor="_Toc399326588" w:history="1">
+          <w:hyperlink w:anchor="_Toc399499298" w:history="1">
             <w:r>
               <w:rPr>
                 <w:rStyle w:val="Hyperlink"/>
@@ -2755,7 +2757,7 @@
                 <w:noProof/>
                 <w:webHidden/>
               </w:rPr>
-              <w:instrText xml:space="preserve"> PAGEREF _Toc399326588 \h </w:instrText>
+              <w:instrText xml:space="preserve"> PAGEREF _Toc399499298 \h </w:instrText>
             </w:r>
             <w:r>
               <w:rPr>
@@ -2799,7 +2801,7 @@
               <w:szCs w:val="22"/>
             </w:rPr>
           </w:pPr>
-          <w:hyperlink w:anchor="_Toc399326589" w:history="1">
+          <w:hyperlink w:anchor="_Toc399499299" w:history="1">
             <w:r>
               <w:rPr>
                 <w:rStyle w:val="Hyperlink"/>
@@ -2841,7 +2843,7 @@
                 <w:noProof/>
                 <w:webHidden/>
               </w:rPr>
-              <w:instrText xml:space="preserve"> PAGEREF _Toc399326589 \h </w:instrText>
+              <w:instrText xml:space="preserve"> PAGEREF _Toc399499299 \h </w:instrText>
             </w:r>
             <w:r>
               <w:rPr>
@@ -2881,7 +2883,7 @@
               <w:szCs w:val="22"/>
             </w:rPr>
           </w:pPr>
-          <w:hyperlink w:anchor="_Toc399326590" w:history="1">
+          <w:hyperlink w:anchor="_Toc399499300" w:history="1">
             <w:r>
               <w:rPr>
                 <w:rStyle w:val="Hyperlink"/>
@@ -2923,7 +2925,7 @@
                 <w:noProof/>
                 <w:webHidden/>
               </w:rPr>
-              <w:instrText xml:space="preserve"> PAGEREF _Toc399326590 \h </w:instrText>
+              <w:instrText xml:space="preserve"> PAGEREF _Toc399499300 \h </w:instrText>
             </w:r>
             <w:r>
               <w:rPr>
@@ -2967,7 +2969,7 @@
               <w:szCs w:val="22"/>
             </w:rPr>
           </w:pPr>
-          <w:hyperlink w:anchor="_Toc399326591" w:history="1">
+          <w:hyperlink w:anchor="_Toc399499301" w:history="1">
             <w:r>
               <w:rPr>
                 <w:rStyle w:val="Hyperlink"/>
@@ -3009,7 +3011,7 @@
                 <w:noProof/>
                 <w:webHidden/>
               </w:rPr>
-              <w:instrText xml:space="preserve"> PAGEREF _Toc399326591 \h </w:instrText>
+              <w:instrText xml:space="preserve"> PAGEREF _Toc399499301 \h </w:instrText>
             </w:r>
             <w:r>
               <w:rPr>
@@ -3053,7 +3055,7 @@
               <w:szCs w:val="22"/>
             </w:rPr>
           </w:pPr>
-          <w:hyperlink w:anchor="_Toc399326592" w:history="1">
+          <w:hyperlink w:anchor="_Toc399499302" w:history="1">
             <w:r>
               <w:rPr>
                 <w:rStyle w:val="Hyperlink"/>
@@ -3095,7 +3097,7 @@
                 <w:noProof/>
                 <w:webHidden/>
               </w:rPr>
-              <w:instrText xml:space="preserve"> PAGEREF _Toc399326592 \h </w:instrText>
+              <w:instrText xml:space="preserve"> PAGEREF _Toc399499302 \h </w:instrText>
             </w:r>
             <w:r>
               <w:rPr>
@@ -3139,7 +3141,7 @@
               <w:szCs w:val="22"/>
             </w:rPr>
           </w:pPr>
-          <w:hyperlink w:anchor="_Toc399326593" w:history="1">
+          <w:hyperlink w:anchor="_Toc399499303" w:history="1">
             <w:r>
               <w:rPr>
                 <w:rStyle w:val="Hyperlink"/>
@@ -3160,21 +3162,7 @@
                 <w:rStyle w:val="Hyperlink"/>
                 <w:noProof/>
               </w:rPr>
-              <w:t>Config</w:t>
-            </w:r>
-            <w:r>
-              <w:rPr>
-                <w:rStyle w:val="Hyperlink"/>
-                <w:noProof/>
-              </w:rPr>
-              <w:t>u</w:t>
-            </w:r>
-            <w:r>
-              <w:rPr>
-                <w:rStyle w:val="Hyperlink"/>
-                <w:noProof/>
-              </w:rPr>
-              <w:t>ring the Virtual Machine</w:t>
+              <w:t>Configuring the Virtual Machine</w:t>
             </w:r>
             <w:r>
               <w:rPr>
@@ -3195,7 +3183,7 @@
                 <w:noProof/>
                 <w:webHidden/>
               </w:rPr>
-              <w:instrText xml:space="preserve"> PAGEREF _Toc399326593 \h </w:instrText>
+              <w:instrText xml:space="preserve"> PAGEREF _Toc399499303 \h </w:instrText>
             </w:r>
             <w:r>
               <w:rPr>
@@ -3216,88 +3204,6 @@
                 <w:webHidden/>
               </w:rPr>
               <w:t>25</w:t>
-            </w:r>
-            <w:r>
-              <w:rPr>
-                <w:noProof/>
-                <w:webHidden/>
-              </w:rPr>
-              <w:fldChar w:fldCharType="end"/>
-            </w:r>
-          </w:hyperlink>
-        </w:p>
-        <w:p>
-          <w:pPr>
-            <w:pStyle w:val="TOC1"/>
-            <w:rPr>
-              <w:noProof/>
-              <w:sz w:val="22"/>
-              <w:szCs w:val="22"/>
-            </w:rPr>
-          </w:pPr>
-          <w:hyperlink w:anchor="_Toc399326594" w:history="1">
-            <w:r>
-              <w:rPr>
-                <w:rStyle w:val="Hyperlink"/>
-                <w:noProof/>
-              </w:rPr>
-              <w:t>6</w:t>
-            </w:r>
-            <w:r>
-              <w:rPr>
-                <w:noProof/>
-                <w:sz w:val="22"/>
-                <w:szCs w:val="22"/>
-              </w:rPr>
-              <w:tab/>
-            </w:r>
-            <w:r>
-              <w:rPr>
-                <w:rStyle w:val="Hyperlink"/>
-                <w:noProof/>
-              </w:rPr>
-              <w:t>Buildroot: Making Embedded Linux easy</w:t>
-            </w:r>
-            <w:r>
-              <w:rPr>
-                <w:noProof/>
-                <w:webHidden/>
-              </w:rPr>
-              <w:tab/>
-            </w:r>
-            <w:r>
-              <w:rPr>
-                <w:noProof/>
-                <w:webHidden/>
-              </w:rPr>
-              <w:fldChar w:fldCharType="begin"/>
-            </w:r>
-            <w:r>
-              <w:rPr>
-                <w:noProof/>
-                <w:webHidden/>
-              </w:rPr>
-              <w:instrText xml:space="preserve"> PAGEREF _Toc399326594 \h </w:instrText>
-            </w:r>
-            <w:r>
-              <w:rPr>
-                <w:noProof/>
-                <w:webHidden/>
-              </w:rPr>
-            </w:r>
-            <w:r>
-              <w:rPr>
-                <w:noProof/>
-                <w:webHidden/>
-              </w:rPr>
-              <w:fldChar w:fldCharType="separate"/>
-            </w:r>
-            <w:r>
-              <w:rPr>
-                <w:noProof/>
-                <w:webHidden/>
-              </w:rPr>
-              <w:t>26</w:t>
             </w:r>
             <w:r>
               <w:rPr>
@@ -3321,13 +3227,13 @@
               <w:szCs w:val="22"/>
             </w:rPr>
           </w:pPr>
-          <w:hyperlink w:anchor="_Toc399326595" w:history="1">
+          <w:hyperlink w:anchor="_Toc399499304" w:history="1">
             <w:r>
               <w:rPr>
                 <w:rStyle w:val="Hyperlink"/>
                 <w:noProof/>
               </w:rPr>
-              <w:t>6.1</w:t>
+              <w:t>5.4</w:t>
             </w:r>
             <w:r>
               <w:rPr>
@@ -3342,7 +3248,7 @@
                 <w:rStyle w:val="Hyperlink"/>
                 <w:noProof/>
               </w:rPr>
-              <w:t>Introduction</w:t>
+              <w:t>Installing the Ubuntu Operating System</w:t>
             </w:r>
             <w:r>
               <w:rPr>
@@ -3363,7 +3269,7 @@
                 <w:noProof/>
                 <w:webHidden/>
               </w:rPr>
-              <w:instrText xml:space="preserve"> PAGEREF _Toc399326595 \h </w:instrText>
+              <w:instrText xml:space="preserve"> PAGEREF _Toc399499304 \h </w:instrText>
             </w:r>
             <w:r>
               <w:rPr>
@@ -3384,6 +3290,174 @@
                 <w:webHidden/>
               </w:rPr>
               <w:t>26</w:t>
+            </w:r>
+            <w:r>
+              <w:rPr>
+                <w:noProof/>
+                <w:webHidden/>
+              </w:rPr>
+              <w:fldChar w:fldCharType="end"/>
+            </w:r>
+          </w:hyperlink>
+        </w:p>
+        <w:p>
+          <w:pPr>
+            <w:pStyle w:val="TOC3"/>
+            <w:tabs>
+              <w:tab w:val="left" w:pos="1100"/>
+              <w:tab w:val="right" w:leader="dot" w:pos="9737"/>
+            </w:tabs>
+            <w:rPr>
+              <w:noProof/>
+              <w:sz w:val="22"/>
+              <w:szCs w:val="22"/>
+            </w:rPr>
+          </w:pPr>
+          <w:hyperlink w:anchor="_Toc399499305" w:history="1">
+            <w:r>
+              <w:rPr>
+                <w:rStyle w:val="Hyperlink"/>
+                <w:noProof/>
+              </w:rPr>
+              <w:t>5.4.1</w:t>
+            </w:r>
+            <w:r>
+              <w:rPr>
+                <w:noProof/>
+                <w:sz w:val="22"/>
+                <w:szCs w:val="22"/>
+              </w:rPr>
+              <w:tab/>
+            </w:r>
+            <w:r>
+              <w:rPr>
+                <w:rStyle w:val="Hyperlink"/>
+                <w:noProof/>
+              </w:rPr>
+              <w:t>Installing Guest Additions</w:t>
+            </w:r>
+            <w:r>
+              <w:rPr>
+                <w:noProof/>
+                <w:webHidden/>
+              </w:rPr>
+              <w:tab/>
+            </w:r>
+            <w:r>
+              <w:rPr>
+                <w:noProof/>
+                <w:webHidden/>
+              </w:rPr>
+              <w:fldChar w:fldCharType="begin"/>
+            </w:r>
+            <w:r>
+              <w:rPr>
+                <w:noProof/>
+                <w:webHidden/>
+              </w:rPr>
+              <w:instrText xml:space="preserve"> PAGEREF _Toc399499305 \h </w:instrText>
+            </w:r>
+            <w:r>
+              <w:rPr>
+                <w:noProof/>
+                <w:webHidden/>
+              </w:rPr>
+            </w:r>
+            <w:r>
+              <w:rPr>
+                <w:noProof/>
+                <w:webHidden/>
+              </w:rPr>
+              <w:fldChar w:fldCharType="separate"/>
+            </w:r>
+            <w:r>
+              <w:rPr>
+                <w:noProof/>
+                <w:webHidden/>
+              </w:rPr>
+              <w:t>28</w:t>
+            </w:r>
+            <w:r>
+              <w:rPr>
+                <w:noProof/>
+                <w:webHidden/>
+              </w:rPr>
+              <w:fldChar w:fldCharType="end"/>
+            </w:r>
+          </w:hyperlink>
+        </w:p>
+        <w:p>
+          <w:pPr>
+            <w:pStyle w:val="TOC1"/>
+            <w:rPr>
+              <w:noProof/>
+              <w:sz w:val="22"/>
+              <w:szCs w:val="22"/>
+            </w:rPr>
+          </w:pPr>
+          <w:hyperlink w:anchor="_Toc399499306" w:history="1">
+            <w:r>
+              <w:rPr>
+                <w:rStyle w:val="Hyperlink"/>
+                <w:noProof/>
+              </w:rPr>
+              <w:t>6</w:t>
+            </w:r>
+            <w:r>
+              <w:rPr>
+                <w:noProof/>
+                <w:sz w:val="22"/>
+                <w:szCs w:val="22"/>
+              </w:rPr>
+              <w:tab/>
+            </w:r>
+            <w:r>
+              <w:rPr>
+                <w:rStyle w:val="Hyperlink"/>
+                <w:noProof/>
+              </w:rPr>
+              <w:t>Buildroot: Making Embedded Linux easy</w:t>
+            </w:r>
+            <w:r>
+              <w:rPr>
+                <w:noProof/>
+                <w:webHidden/>
+              </w:rPr>
+              <w:tab/>
+            </w:r>
+            <w:r>
+              <w:rPr>
+                <w:noProof/>
+                <w:webHidden/>
+              </w:rPr>
+              <w:fldChar w:fldCharType="begin"/>
+            </w:r>
+            <w:r>
+              <w:rPr>
+                <w:noProof/>
+                <w:webHidden/>
+              </w:rPr>
+              <w:instrText xml:space="preserve"> PAGEREF _Toc399499306 \h </w:instrText>
+            </w:r>
+            <w:r>
+              <w:rPr>
+                <w:noProof/>
+                <w:webHidden/>
+              </w:rPr>
+            </w:r>
+            <w:r>
+              <w:rPr>
+                <w:noProof/>
+                <w:webHidden/>
+              </w:rPr>
+              <w:fldChar w:fldCharType="separate"/>
+            </w:r>
+            <w:r>
+              <w:rPr>
+                <w:noProof/>
+                <w:webHidden/>
+              </w:rPr>
+              <w:t>29</w:t>
             </w:r>
             <w:r>
               <w:rPr>
@@ -3407,13 +3481,13 @@
               <w:szCs w:val="22"/>
             </w:rPr>
           </w:pPr>
-          <w:hyperlink w:anchor="_Toc399326596" w:history="1">
+          <w:hyperlink w:anchor="_Toc399499307" w:history="1">
             <w:r>
               <w:rPr>
                 <w:rStyle w:val="Hyperlink"/>
                 <w:noProof/>
               </w:rPr>
-              <w:t>6.2</w:t>
+              <w:t>6.1</w:t>
             </w:r>
             <w:r>
               <w:rPr>
@@ -3428,7 +3502,7 @@
                 <w:rStyle w:val="Hyperlink"/>
                 <w:noProof/>
               </w:rPr>
-              <w:t>Getting Buildroot</w:t>
+              <w:t>Introduction</w:t>
             </w:r>
             <w:r>
               <w:rPr>
@@ -3449,7 +3523,7 @@
                 <w:noProof/>
                 <w:webHidden/>
               </w:rPr>
-              <w:instrText xml:space="preserve"> PAGEREF _Toc399326596 \h </w:instrText>
+              <w:instrText xml:space="preserve"> PAGEREF _Toc399499307 \h </w:instrText>
             </w:r>
             <w:r>
               <w:rPr>
@@ -3469,7 +3543,7 @@
                 <w:noProof/>
                 <w:webHidden/>
               </w:rPr>
-              <w:t>26</w:t>
+              <w:t>29</w:t>
             </w:r>
             <w:r>
               <w:rPr>
@@ -3493,13 +3567,13 @@
               <w:szCs w:val="22"/>
             </w:rPr>
           </w:pPr>
-          <w:hyperlink w:anchor="_Toc399326597" w:history="1">
+          <w:hyperlink w:anchor="_Toc399499308" w:history="1">
             <w:r>
               <w:rPr>
                 <w:rStyle w:val="Hyperlink"/>
                 <w:noProof/>
               </w:rPr>
-              <w:t>6.3</w:t>
+              <w:t>6.2</w:t>
             </w:r>
             <w:r>
               <w:rPr>
@@ -3514,6 +3588,92 @@
                 <w:rStyle w:val="Hyperlink"/>
                 <w:noProof/>
               </w:rPr>
+              <w:t>Getting Buildroot</w:t>
+            </w:r>
+            <w:r>
+              <w:rPr>
+                <w:noProof/>
+                <w:webHidden/>
+              </w:rPr>
+              <w:tab/>
+            </w:r>
+            <w:r>
+              <w:rPr>
+                <w:noProof/>
+                <w:webHidden/>
+              </w:rPr>
+              <w:fldChar w:fldCharType="begin"/>
+            </w:r>
+            <w:r>
+              <w:rPr>
+                <w:noProof/>
+                <w:webHidden/>
+              </w:rPr>
+              <w:instrText xml:space="preserve"> PAGEREF _Toc399499308 \h </w:instrText>
+            </w:r>
+            <w:r>
+              <w:rPr>
+                <w:noProof/>
+                <w:webHidden/>
+              </w:rPr>
+            </w:r>
+            <w:r>
+              <w:rPr>
+                <w:noProof/>
+                <w:webHidden/>
+              </w:rPr>
+              <w:fldChar w:fldCharType="separate"/>
+            </w:r>
+            <w:r>
+              <w:rPr>
+                <w:noProof/>
+                <w:webHidden/>
+              </w:rPr>
+              <w:t>29</w:t>
+            </w:r>
+            <w:r>
+              <w:rPr>
+                <w:noProof/>
+                <w:webHidden/>
+              </w:rPr>
+              <w:fldChar w:fldCharType="end"/>
+            </w:r>
+          </w:hyperlink>
+        </w:p>
+        <w:p>
+          <w:pPr>
+            <w:pStyle w:val="TOC2"/>
+            <w:tabs>
+              <w:tab w:val="left" w:pos="880"/>
+              <w:tab w:val="right" w:leader="dot" w:pos="9737"/>
+            </w:tabs>
+            <w:rPr>
+              <w:noProof/>
+              <w:sz w:val="22"/>
+              <w:szCs w:val="22"/>
+            </w:rPr>
+          </w:pPr>
+          <w:hyperlink w:anchor="_Toc399499309" w:history="1">
+            <w:r>
+              <w:rPr>
+                <w:rStyle w:val="Hyperlink"/>
+                <w:noProof/>
+              </w:rPr>
+              <w:t>6.3</w:t>
+            </w:r>
+            <w:r>
+              <w:rPr>
+                <w:noProof/>
+                <w:sz w:val="22"/>
+                <w:szCs w:val="22"/>
+              </w:rPr>
+              <w:tab/>
+            </w:r>
+            <w:r>
+              <w:rPr>
+                <w:rStyle w:val="Hyperlink"/>
+                <w:noProof/>
+              </w:rPr>
               <w:t>Requirements</w:t>
             </w:r>
             <w:r>
@@ -3535,7 +3695,7 @@
                 <w:noProof/>
                 <w:webHidden/>
               </w:rPr>
-              <w:instrText xml:space="preserve"> PAGEREF _Toc399326597 \h </w:instrText>
+              <w:instrText xml:space="preserve"> PAGEREF _Toc399499309 \h </w:instrText>
             </w:r>
             <w:r>
               <w:rPr>
@@ -3555,7 +3715,7 @@
                 <w:noProof/>
                 <w:webHidden/>
               </w:rPr>
-              <w:t>26</w:t>
+              <w:t>29</w:t>
             </w:r>
             <w:r>
               <w:rPr>
@@ -3575,7 +3735,7 @@
               <w:szCs w:val="22"/>
             </w:rPr>
           </w:pPr>
-          <w:hyperlink w:anchor="_Toc399326598" w:history="1">
+          <w:hyperlink w:anchor="_Toc399499310" w:history="1">
             <w:r>
               <w:rPr>
                 <w:rStyle w:val="Hyperlink"/>
@@ -3617,7 +3777,7 @@
                 <w:noProof/>
                 <w:webHidden/>
               </w:rPr>
-              <w:instrText xml:space="preserve"> PAGEREF _Toc399326598 \h </w:instrText>
+              <w:instrText xml:space="preserve"> PAGEREF _Toc399499310 \h </w:instrText>
             </w:r>
             <w:r>
               <w:rPr>
@@ -3637,7 +3797,7 @@
                 <w:noProof/>
                 <w:webHidden/>
               </w:rPr>
-              <w:t>27</w:t>
+              <w:t>30</w:t>
             </w:r>
             <w:r>
               <w:rPr>
@@ -3657,7 +3817,7 @@
               <w:szCs w:val="22"/>
             </w:rPr>
           </w:pPr>
-          <w:hyperlink w:anchor="_Toc399326599" w:history="1">
+          <w:hyperlink w:anchor="_Toc399499311" w:history="1">
             <w:r>
               <w:rPr>
                 <w:rStyle w:val="Hyperlink"/>
@@ -3699,7 +3859,7 @@
                 <w:noProof/>
                 <w:webHidden/>
               </w:rPr>
-              <w:instrText xml:space="preserve"> PAGEREF _Toc399326599 \h </w:instrText>
+              <w:instrText xml:space="preserve"> PAGEREF _Toc399499311 \h </w:instrText>
             </w:r>
             <w:r>
               <w:rPr>
@@ -3719,7 +3879,7 @@
                 <w:noProof/>
                 <w:webHidden/>
               </w:rPr>
-              <w:t>27</w:t>
+              <w:t>30</w:t>
             </w:r>
             <w:r>
               <w:rPr>
@@ -3744,7 +3904,6 @@
     </w:sdt>
     <w:p>
       <w:r>
-        <w:lastRenderedPageBreak/>
         <w:br w:type="page"/>
       </w:r>
     </w:p>
@@ -3752,12 +3911,12 @@
       <w:pPr>
         <w:pStyle w:val="Heading1"/>
       </w:pPr>
-      <w:bookmarkStart w:id="0" w:name="_Toc399326566"/>
+      <w:bookmarkStart w:id="1" w:name="_Toc399499276"/>
       <w:r>
         <w:lastRenderedPageBreak/>
         <w:t>The Raspberry Pi</w:t>
       </w:r>
-      <w:bookmarkEnd w:id="0"/>
+      <w:bookmarkEnd w:id="1"/>
     </w:p>
     <w:p>
       <w:r>
@@ -4102,11 +4261,11 @@
       <w:pPr>
         <w:pStyle w:val="Heading2"/>
       </w:pPr>
-      <w:bookmarkStart w:id="1" w:name="_Toc399326567"/>
+      <w:bookmarkStart w:id="2" w:name="_Toc399499277"/>
       <w:r>
         <w:t>What’s the Raspberry Pi Made off</w:t>
       </w:r>
-      <w:bookmarkEnd w:id="1"/>
+      <w:bookmarkEnd w:id="2"/>
     </w:p>
     <w:p>
       <w:r>
@@ -4263,7 +4422,7 @@
         <w:pStyle w:val="Caption"/>
         <w:jc w:val="center"/>
       </w:pPr>
-      <w:bookmarkStart w:id="2" w:name="_Ref398882109"/>
+      <w:bookmarkStart w:id="3" w:name="_Ref398882109"/>
       <w:r>
         <w:t xml:space="preserve">Figure </w:t>
       </w:r>
@@ -4288,7 +4447,7 @@
         </w:rPr>
         <w:fldChar w:fldCharType="end"/>
       </w:r>
-      <w:bookmarkEnd w:id="2"/>
+      <w:bookmarkEnd w:id="3"/>
       <w:r>
         <w:t xml:space="preserve"> Raspberry Pi model B - Component placements</w:t>
       </w:r>
@@ -4558,7 +4717,7 @@
         <w:pStyle w:val="Caption"/>
         <w:jc w:val="center"/>
       </w:pPr>
-      <w:bookmarkStart w:id="3" w:name="_Ref398885516"/>
+      <w:bookmarkStart w:id="4" w:name="_Ref398885516"/>
       <w:r>
         <w:t xml:space="preserve">Figure </w:t>
       </w:r>
@@ -4583,7 +4742,7 @@
         </w:rPr>
         <w:fldChar w:fldCharType="end"/>
       </w:r>
-      <w:bookmarkEnd w:id="3"/>
+      <w:bookmarkEnd w:id="4"/>
       <w:r>
         <w:t xml:space="preserve"> Package-on-Package</w:t>
       </w:r>
@@ -4668,7 +4827,7 @@
         <w:pStyle w:val="Caption"/>
         <w:jc w:val="center"/>
       </w:pPr>
-      <w:bookmarkStart w:id="4" w:name="_Ref398884641"/>
+      <w:bookmarkStart w:id="5" w:name="_Ref398884641"/>
       <w:r>
         <w:t xml:space="preserve">Figure </w:t>
       </w:r>
@@ -4693,7 +4852,7 @@
         </w:rPr>
         <w:fldChar w:fldCharType="end"/>
       </w:r>
-      <w:bookmarkEnd w:id="4"/>
+      <w:bookmarkEnd w:id="5"/>
       <w:r>
         <w:t xml:space="preserve"> The Pi's Ethernet Controller with Integrated USB HUB</w:t>
       </w:r>
@@ -4726,14 +4885,14 @@
       <w:pPr>
         <w:pStyle w:val="Heading3"/>
       </w:pPr>
-      <w:bookmarkStart w:id="5" w:name="_Ref398883531"/>
-      <w:bookmarkStart w:id="6" w:name="_Toc399326568"/>
+      <w:bookmarkStart w:id="6" w:name="_Ref398883531"/>
+      <w:bookmarkStart w:id="7" w:name="_Toc399499278"/>
       <w:r>
         <w:lastRenderedPageBreak/>
         <w:t>Specifications</w:t>
       </w:r>
-      <w:bookmarkEnd w:id="5"/>
       <w:bookmarkEnd w:id="6"/>
+      <w:bookmarkEnd w:id="7"/>
     </w:p>
     <w:p>
       <w:r>
@@ -4767,7 +4926,7 @@
         <w:keepNext/>
         <w:jc w:val="center"/>
       </w:pPr>
-      <w:bookmarkStart w:id="7" w:name="_Ref398882240"/>
+      <w:bookmarkStart w:id="8" w:name="_Ref398882240"/>
       <w:r>
         <w:t xml:space="preserve">Table </w:t>
       </w:r>
@@ -4792,7 +4951,7 @@
         </w:rPr>
         <w:fldChar w:fldCharType="end"/>
       </w:r>
-      <w:bookmarkEnd w:id="7"/>
+      <w:bookmarkEnd w:id="8"/>
       <w:r>
         <w:t xml:space="preserve"> </w:t>
       </w:r>
@@ -6593,7 +6752,7 @@
       <w:pPr>
         <w:pStyle w:val="Heading1"/>
       </w:pPr>
-      <w:bookmarkStart w:id="8" w:name="_Toc399326569"/>
+      <w:bookmarkStart w:id="9" w:name="_Toc399499279"/>
       <w:r>
         <w:lastRenderedPageBreak/>
         <w:t>An</w:t>
@@ -6601,7 +6760,7 @@
       <w:r>
         <w:t xml:space="preserve"> Operating System</w:t>
       </w:r>
-      <w:bookmarkEnd w:id="8"/>
+      <w:bookmarkEnd w:id="9"/>
     </w:p>
     <w:p>
       <w:r>
@@ -6622,7 +6781,7 @@
           <w:numId w:val="1"/>
         </w:numPr>
       </w:pPr>
-      <w:commentRangeStart w:id="9"/>
+      <w:commentRangeStart w:id="10"/>
       <w:r>
         <w:t>RASPBIAN - Debian Wheezy</w:t>
       </w:r>
@@ -6686,12 +6845,12 @@
       <w:r>
         <w:t>ARCH LINUX - A lightweight Linux distribution</w:t>
       </w:r>
-      <w:commentRangeEnd w:id="9"/>
+      <w:commentRangeEnd w:id="10"/>
       <w:r>
         <w:rPr>
           <w:rStyle w:val="CommentReference"/>
         </w:rPr>
-        <w:commentReference w:id="9"/>
+        <w:commentReference w:id="10"/>
       </w:r>
     </w:p>
     <w:p>
@@ -6703,11 +6862,11 @@
       <w:pPr>
         <w:pStyle w:val="Heading2"/>
       </w:pPr>
-      <w:bookmarkStart w:id="10" w:name="_Toc399326570"/>
+      <w:bookmarkStart w:id="11" w:name="_Toc399499280"/>
       <w:r>
         <w:t>Installing Raspbian</w:t>
       </w:r>
-      <w:bookmarkEnd w:id="10"/>
+      <w:bookmarkEnd w:id="11"/>
     </w:p>
     <w:p>
       <w:r>
@@ -6855,7 +7014,7 @@
         <w:pStyle w:val="Caption"/>
         <w:jc w:val="center"/>
       </w:pPr>
-      <w:bookmarkStart w:id="11" w:name="_Ref398041373"/>
+      <w:bookmarkStart w:id="12" w:name="_Ref398041373"/>
       <w:r>
         <w:t xml:space="preserve">Figure </w:t>
       </w:r>
@@ -6880,7 +7039,7 @@
         </w:rPr>
         <w:fldChar w:fldCharType="end"/>
       </w:r>
-      <w:bookmarkEnd w:id="11"/>
+      <w:bookmarkEnd w:id="12"/>
       <w:r>
         <w:t xml:space="preserve"> Win32 Disk Imager</w:t>
       </w:r>
@@ -6913,12 +7072,12 @@
       <w:pPr>
         <w:pStyle w:val="Heading2"/>
       </w:pPr>
-      <w:bookmarkStart w:id="12" w:name="_Toc399326571"/>
+      <w:bookmarkStart w:id="13" w:name="_Toc399499281"/>
       <w:r>
         <w:lastRenderedPageBreak/>
         <w:t>Booting the Raspberry Pi</w:t>
       </w:r>
-      <w:bookmarkEnd w:id="12"/>
+      <w:bookmarkEnd w:id="13"/>
     </w:p>
     <w:p>
       <w:r>
@@ -6929,11 +7088,11 @@
       <w:pPr>
         <w:pStyle w:val="Heading3"/>
       </w:pPr>
-      <w:bookmarkStart w:id="13" w:name="_Toc399326572"/>
+      <w:bookmarkStart w:id="14" w:name="_Toc399499282"/>
       <w:r>
         <w:t>Graphical Interface</w:t>
       </w:r>
-      <w:bookmarkEnd w:id="13"/>
+      <w:bookmarkEnd w:id="14"/>
     </w:p>
     <w:p>
       <w:r>
@@ -7033,11 +7192,11 @@
       <w:pPr>
         <w:pStyle w:val="Heading3"/>
       </w:pPr>
-      <w:bookmarkStart w:id="14" w:name="_Toc399326573"/>
+      <w:bookmarkStart w:id="15" w:name="_Toc399499283"/>
       <w:r>
         <w:t>SSH connection</w:t>
       </w:r>
-      <w:bookmarkEnd w:id="14"/>
+      <w:bookmarkEnd w:id="15"/>
     </w:p>
     <w:p>
       <w:r>
@@ -7200,16 +7359,16 @@
       </w:r>
     </w:p>
     <w:p>
-      <w:commentRangeStart w:id="15"/>
+      <w:commentRangeStart w:id="16"/>
       <w:r>
         <w:t>TODO</w:t>
       </w:r>
-      <w:commentRangeEnd w:id="15"/>
+      <w:commentRangeEnd w:id="16"/>
       <w:r>
         <w:rPr>
           <w:rStyle w:val="CommentReference"/>
         </w:rPr>
-        <w:commentReference w:id="15"/>
+        <w:commentReference w:id="16"/>
       </w:r>
     </w:p>
     <w:p>
@@ -7307,7 +7466,7 @@
         <w:pStyle w:val="Caption"/>
         <w:jc w:val="center"/>
       </w:pPr>
-      <w:bookmarkStart w:id="16" w:name="_Ref398108102"/>
+      <w:bookmarkStart w:id="17" w:name="_Ref398108102"/>
       <w:r>
         <w:t xml:space="preserve">Figure </w:t>
       </w:r>
@@ -7332,7 +7491,7 @@
         </w:rPr>
         <w:fldChar w:fldCharType="end"/>
       </w:r>
-      <w:bookmarkEnd w:id="16"/>
+      <w:bookmarkEnd w:id="17"/>
       <w:r>
         <w:t xml:space="preserve"> Opening an SSH connection using Putty</w:t>
       </w:r>
@@ -7417,7 +7576,7 @@
         <w:pStyle w:val="Caption"/>
         <w:jc w:val="center"/>
       </w:pPr>
-      <w:bookmarkStart w:id="17" w:name="_Ref398108294"/>
+      <w:bookmarkStart w:id="18" w:name="_Ref398108294"/>
       <w:r>
         <w:t xml:space="preserve">Figure </w:t>
       </w:r>
@@ -7442,7 +7601,7 @@
         </w:rPr>
         <w:fldChar w:fldCharType="end"/>
       </w:r>
-      <w:bookmarkEnd w:id="17"/>
+      <w:bookmarkEnd w:id="18"/>
       <w:r>
         <w:t xml:space="preserve"> The login screen of the Raspbian distribution running on the Pi</w:t>
       </w:r>
@@ -7531,7 +7690,7 @@
         <w:pStyle w:val="Caption"/>
         <w:jc w:val="center"/>
       </w:pPr>
-      <w:bookmarkStart w:id="18" w:name="_Ref398111717"/>
+      <w:bookmarkStart w:id="19" w:name="_Ref398111717"/>
       <w:r>
         <w:t xml:space="preserve">Figure </w:t>
       </w:r>
@@ -7556,7 +7715,7 @@
         </w:rPr>
         <w:fldChar w:fldCharType="end"/>
       </w:r>
-      <w:bookmarkEnd w:id="18"/>
+      <w:bookmarkEnd w:id="19"/>
       <w:r>
         <w:t xml:space="preserve"> The command line interface after logging in</w:t>
       </w:r>
@@ -7647,7 +7806,7 @@
         <w:pStyle w:val="Caption"/>
         <w:jc w:val="center"/>
       </w:pPr>
-      <w:bookmarkStart w:id="19" w:name="_Ref398111865"/>
+      <w:bookmarkStart w:id="20" w:name="_Ref398111865"/>
       <w:r>
         <w:t xml:space="preserve">Figure </w:t>
       </w:r>
@@ -7672,7 +7831,7 @@
         </w:rPr>
         <w:fldChar w:fldCharType="end"/>
       </w:r>
-      <w:bookmarkEnd w:id="19"/>
+      <w:bookmarkEnd w:id="20"/>
       <w:r>
         <w:t xml:space="preserve"> Output of the ifconfig command</w:t>
       </w:r>
@@ -7704,11 +7863,11 @@
       <w:pPr>
         <w:pStyle w:val="Heading3"/>
       </w:pPr>
-      <w:bookmarkStart w:id="20" w:name="_Toc399326574"/>
+      <w:bookmarkStart w:id="21" w:name="_Toc399499284"/>
       <w:r>
         <w:t>RS232 Connection</w:t>
       </w:r>
-      <w:bookmarkEnd w:id="20"/>
+      <w:bookmarkEnd w:id="21"/>
     </w:p>
     <w:p>
       <w:r>
@@ -7811,7 +7970,7 @@
         <w:pStyle w:val="Caption"/>
         <w:jc w:val="center"/>
       </w:pPr>
-      <w:bookmarkStart w:id="21" w:name="_Ref398112702"/>
+      <w:bookmarkStart w:id="22" w:name="_Ref398112702"/>
       <w:r>
         <w:t xml:space="preserve">Figure </w:t>
       </w:r>
@@ -7836,7 +7995,7 @@
         </w:rPr>
         <w:fldChar w:fldCharType="end"/>
       </w:r>
-      <w:bookmarkEnd w:id="21"/>
+      <w:bookmarkEnd w:id="22"/>
       <w:r>
         <w:t xml:space="preserve"> Raspberry Pi GPIO pinout</w:t>
       </w:r>
@@ -7955,7 +8114,7 @@
         <w:pStyle w:val="Caption"/>
         <w:jc w:val="center"/>
       </w:pPr>
-      <w:bookmarkStart w:id="22" w:name="_Ref398113673"/>
+      <w:bookmarkStart w:id="23" w:name="_Ref398113673"/>
       <w:r>
         <w:t xml:space="preserve">Figure </w:t>
       </w:r>
@@ -7980,7 +8139,7 @@
         </w:rPr>
         <w:fldChar w:fldCharType="end"/>
       </w:r>
-      <w:bookmarkEnd w:id="22"/>
+      <w:bookmarkEnd w:id="23"/>
       <w:r>
         <w:t xml:space="preserve"> Connecting the PL2303HX to the UART of the Raspberry Pi</w:t>
       </w:r>
@@ -8075,7 +8234,7 @@
         <w:pStyle w:val="Caption"/>
         <w:jc w:val="center"/>
       </w:pPr>
-      <w:bookmarkStart w:id="23" w:name="_Ref398117594"/>
+      <w:bookmarkStart w:id="24" w:name="_Ref398117594"/>
       <w:r>
         <w:t xml:space="preserve">Figure </w:t>
       </w:r>
@@ -8100,7 +8259,7 @@
         </w:rPr>
         <w:fldChar w:fldCharType="end"/>
       </w:r>
-      <w:bookmarkEnd w:id="23"/>
+      <w:bookmarkEnd w:id="24"/>
       <w:r>
         <w:t xml:space="preserve"> Serial line connection parameters</w:t>
       </w:r>
@@ -8188,7 +8347,7 @@
         <w:pStyle w:val="Caption"/>
         <w:jc w:val="center"/>
       </w:pPr>
-      <w:bookmarkStart w:id="24" w:name="_Ref398117955"/>
+      <w:bookmarkStart w:id="25" w:name="_Ref398117955"/>
       <w:r>
         <w:t xml:space="preserve">Figure </w:t>
       </w:r>
@@ -8213,7 +8372,7 @@
         </w:rPr>
         <w:fldChar w:fldCharType="end"/>
       </w:r>
-      <w:bookmarkEnd w:id="24"/>
+      <w:bookmarkEnd w:id="25"/>
       <w:r>
         <w:t xml:space="preserve"> Kernel messages on serial line</w:t>
       </w:r>
@@ -8222,11 +8381,11 @@
       <w:pPr>
         <w:pStyle w:val="Heading3"/>
       </w:pPr>
-      <w:bookmarkStart w:id="25" w:name="_Toc399326575"/>
+      <w:bookmarkStart w:id="26" w:name="_Toc399499285"/>
       <w:r>
         <w:t>Checking The Kernel Messages</w:t>
       </w:r>
-      <w:bookmarkEnd w:id="25"/>
+      <w:bookmarkEnd w:id="26"/>
     </w:p>
     <w:p>
       <w:r>
@@ -8258,14 +8417,14 @@
       <w:pPr>
         <w:pStyle w:val="Heading2"/>
       </w:pPr>
-      <w:bookmarkStart w:id="26" w:name="_Ref398112075"/>
-      <w:bookmarkStart w:id="27" w:name="_Toc399326576"/>
+      <w:bookmarkStart w:id="27" w:name="_Ref398112075"/>
+      <w:bookmarkStart w:id="28" w:name="_Toc399499286"/>
       <w:r>
         <w:lastRenderedPageBreak/>
         <w:t>Initial Configuration</w:t>
       </w:r>
-      <w:bookmarkEnd w:id="26"/>
       <w:bookmarkEnd w:id="27"/>
+      <w:bookmarkEnd w:id="28"/>
     </w:p>
     <w:p>
       <w:r>
@@ -8356,7 +8515,7 @@
         <w:pStyle w:val="Caption"/>
         <w:jc w:val="center"/>
       </w:pPr>
-      <w:bookmarkStart w:id="28" w:name="_Ref398118105"/>
+      <w:bookmarkStart w:id="29" w:name="_Ref398118105"/>
       <w:r>
         <w:t xml:space="preserve">Figure </w:t>
       </w:r>
@@ -8381,7 +8540,7 @@
         </w:rPr>
         <w:fldChar w:fldCharType="end"/>
       </w:r>
-      <w:bookmarkEnd w:id="28"/>
+      <w:bookmarkEnd w:id="29"/>
       <w:r>
         <w:t xml:space="preserve"> Initial configuration tool</w:t>
       </w:r>
@@ -8419,11 +8578,11 @@
       <w:pPr>
         <w:pStyle w:val="Heading3"/>
       </w:pPr>
-      <w:bookmarkStart w:id="29" w:name="_Toc399326577"/>
+      <w:bookmarkStart w:id="30" w:name="_Toc399499287"/>
       <w:r>
         <w:t>Expanding the Filesystem</w:t>
       </w:r>
-      <w:bookmarkEnd w:id="29"/>
+      <w:bookmarkEnd w:id="30"/>
     </w:p>
     <w:p>
       <w:r>
@@ -8452,11 +8611,11 @@
       <w:pPr>
         <w:pStyle w:val="Heading3"/>
       </w:pPr>
-      <w:bookmarkStart w:id="30" w:name="_Toc399326578"/>
+      <w:bookmarkStart w:id="31" w:name="_Toc399499288"/>
       <w:r>
         <w:t>Change User Password</w:t>
       </w:r>
-      <w:bookmarkEnd w:id="30"/>
+      <w:bookmarkEnd w:id="31"/>
     </w:p>
     <w:p>
       <w:r>
@@ -8467,11 +8626,11 @@
       <w:pPr>
         <w:pStyle w:val="Heading3"/>
       </w:pPr>
-      <w:bookmarkStart w:id="31" w:name="_Toc399326579"/>
+      <w:bookmarkStart w:id="32" w:name="_Toc399499289"/>
       <w:r>
         <w:t>Enable Boot to Desktop / Scratch</w:t>
       </w:r>
-      <w:bookmarkEnd w:id="31"/>
+      <w:bookmarkEnd w:id="32"/>
     </w:p>
     <w:p>
       <w:r>
@@ -8485,11 +8644,11 @@
       <w:pPr>
         <w:pStyle w:val="Heading3"/>
       </w:pPr>
-      <w:bookmarkStart w:id="32" w:name="_Toc399326580"/>
+      <w:bookmarkStart w:id="33" w:name="_Toc399499290"/>
       <w:r>
         <w:t>Internationalization Options</w:t>
       </w:r>
-      <w:bookmarkEnd w:id="32"/>
+      <w:bookmarkEnd w:id="33"/>
     </w:p>
     <w:p>
       <w:r>
@@ -8595,11 +8754,11 @@
       <w:pPr>
         <w:pStyle w:val="Heading3"/>
       </w:pPr>
-      <w:bookmarkStart w:id="33" w:name="_Toc399326581"/>
+      <w:bookmarkStart w:id="34" w:name="_Toc399499291"/>
       <w:r>
         <w:t>Enable Camera</w:t>
       </w:r>
-      <w:bookmarkEnd w:id="33"/>
+      <w:bookmarkEnd w:id="34"/>
     </w:p>
     <w:p>
       <w:r>
@@ -8615,11 +8774,11 @@
       <w:pPr>
         <w:pStyle w:val="Heading3"/>
       </w:pPr>
-      <w:bookmarkStart w:id="34" w:name="_Toc399326582"/>
+      <w:bookmarkStart w:id="35" w:name="_Toc399499292"/>
       <w:r>
         <w:t>Add to RasTrack</w:t>
       </w:r>
-      <w:bookmarkEnd w:id="34"/>
+      <w:bookmarkEnd w:id="35"/>
     </w:p>
     <w:p>
       <w:r>
@@ -8644,11 +8803,11 @@
       <w:pPr>
         <w:pStyle w:val="Heading3"/>
       </w:pPr>
-      <w:bookmarkStart w:id="35" w:name="_Toc399326583"/>
+      <w:bookmarkStart w:id="36" w:name="_Toc399499293"/>
       <w:r>
         <w:t>Overclock</w:t>
       </w:r>
-      <w:bookmarkEnd w:id="35"/>
+      <w:bookmarkEnd w:id="36"/>
     </w:p>
     <w:p>
       <w:r>
@@ -8677,11 +8836,11 @@
       <w:pPr>
         <w:pStyle w:val="Heading3"/>
       </w:pPr>
-      <w:bookmarkStart w:id="36" w:name="_Toc399326584"/>
+      <w:bookmarkStart w:id="37" w:name="_Toc399499294"/>
       <w:r>
         <w:t>Advanced Options</w:t>
       </w:r>
-      <w:bookmarkEnd w:id="36"/>
+      <w:bookmarkEnd w:id="37"/>
     </w:p>
     <w:p>
       <w:r>
@@ -8824,12 +8983,12 @@
       <w:pPr>
         <w:pStyle w:val="Heading2"/>
       </w:pPr>
-      <w:bookmarkStart w:id="37" w:name="_Toc399326585"/>
+      <w:bookmarkStart w:id="38" w:name="_Toc399499295"/>
       <w:r>
         <w:lastRenderedPageBreak/>
         <w:t>Checking the configuration</w:t>
       </w:r>
-      <w:bookmarkEnd w:id="37"/>
+      <w:bookmarkEnd w:id="38"/>
     </w:p>
     <w:p>
       <w:r>
@@ -8935,7 +9094,7 @@
         <w:pStyle w:val="Caption"/>
         <w:jc w:val="center"/>
       </w:pPr>
-      <w:bookmarkStart w:id="38" w:name="_Ref398121942"/>
+      <w:bookmarkStart w:id="39" w:name="_Ref398121942"/>
       <w:r>
         <w:t xml:space="preserve">Figure </w:t>
       </w:r>
@@ -8960,7 +9119,7 @@
         </w:rPr>
         <w:fldChar w:fldCharType="end"/>
       </w:r>
-      <w:bookmarkEnd w:id="38"/>
+      <w:bookmarkEnd w:id="39"/>
       <w:r>
         <w:t xml:space="preserve"> Output of the disk free command after initial configuration</w:t>
       </w:r>
@@ -8991,12 +9150,12 @@
       <w:pPr>
         <w:pStyle w:val="Heading1"/>
       </w:pPr>
-      <w:bookmarkStart w:id="39" w:name="_Toc399326586"/>
+      <w:bookmarkStart w:id="40" w:name="_Toc399499296"/>
       <w:r>
         <w:lastRenderedPageBreak/>
         <w:t>Linux Basics</w:t>
       </w:r>
-      <w:bookmarkEnd w:id="39"/>
+      <w:bookmarkEnd w:id="40"/>
     </w:p>
     <w:p>
       <w:r>
@@ -9007,11 +9166,11 @@
       <w:pPr>
         <w:pStyle w:val="Heading2"/>
       </w:pPr>
-      <w:bookmarkStart w:id="40" w:name="_Toc399326587"/>
+      <w:bookmarkStart w:id="41" w:name="_Toc399499297"/>
       <w:r>
         <w:t>The MAN-Pages</w:t>
       </w:r>
-      <w:bookmarkEnd w:id="40"/>
+      <w:bookmarkEnd w:id="41"/>
     </w:p>
     <w:p>
       <w:r>
@@ -9136,7 +9295,7 @@
         <w:pStyle w:val="Caption"/>
         <w:jc w:val="center"/>
       </w:pPr>
-      <w:bookmarkStart w:id="41" w:name="_Ref398889237"/>
+      <w:bookmarkStart w:id="42" w:name="_Ref398889237"/>
       <w:r>
         <w:t xml:space="preserve">Figure </w:t>
       </w:r>
@@ -9161,7 +9320,7 @@
         </w:rPr>
         <w:fldChar w:fldCharType="end"/>
       </w:r>
-      <w:bookmarkEnd w:id="41"/>
+      <w:bookmarkEnd w:id="42"/>
       <w:r>
         <w:t xml:space="preserve"> Output of "man ls" command</w:t>
       </w:r>
@@ -9180,11 +9339,11 @@
       <w:pPr>
         <w:pStyle w:val="Heading2"/>
       </w:pPr>
-      <w:bookmarkStart w:id="42" w:name="_Toc399326588"/>
+      <w:bookmarkStart w:id="43" w:name="_Toc399499298"/>
       <w:r>
         <w:t>Traversing and Manipulating the File System</w:t>
       </w:r>
-      <w:bookmarkEnd w:id="42"/>
+      <w:bookmarkEnd w:id="43"/>
     </w:p>
     <w:p>
       <w:r>
@@ -9348,7 +9507,7 @@
         <w:keepNext/>
         <w:jc w:val="center"/>
       </w:pPr>
-      <w:bookmarkStart w:id="43" w:name="_Ref398889431"/>
+      <w:bookmarkStart w:id="44" w:name="_Ref398889431"/>
       <w:r>
         <w:t xml:space="preserve">Table </w:t>
       </w:r>
@@ -9373,7 +9532,7 @@
         </w:rPr>
         <w:fldChar w:fldCharType="end"/>
       </w:r>
-      <w:bookmarkEnd w:id="43"/>
+      <w:bookmarkEnd w:id="44"/>
       <w:r>
         <w:t xml:space="preserve"> Basic Linux commands</w:t>
       </w:r>
@@ -9782,26 +9941,13 @@
       <w:pPr>
         <w:pStyle w:val="Heading2"/>
       </w:pPr>
-      <w:bookmarkStart w:id="44" w:name="_Toc399326589"/>
+      <w:bookmarkStart w:id="45" w:name="_Toc399499299"/>
       <w:r>
         <w:t>Installing Packages</w:t>
       </w:r>
-      <w:bookmarkEnd w:id="44"/>
+      <w:bookmarkEnd w:id="45"/>
     </w:p>
     <w:p/>
-    <w:p/>
-    <w:p/>
-    <w:p/>
-    <w:p/>
-    <w:p/>
-    <w:p/>
-    <w:p/>
-    <w:p/>
-    <w:p/>
-    <w:p/>
-    <w:p/>
-    <w:p/>
-    <w:p/>
     <w:p>
       <w:r>
         <w:br w:type="page"/>
@@ -9811,12 +9957,12 @@
       <w:pPr>
         <w:pStyle w:val="Heading1"/>
       </w:pPr>
-      <w:bookmarkStart w:id="45" w:name="_Toc399326590"/>
+      <w:bookmarkStart w:id="46" w:name="_Toc399499300"/>
       <w:r>
         <w:lastRenderedPageBreak/>
         <w:t>Running a Virtual Machine</w:t>
       </w:r>
-      <w:bookmarkEnd w:id="45"/>
+      <w:bookmarkEnd w:id="46"/>
     </w:p>
     <w:p>
       <w:r>
@@ -9850,11 +9996,11 @@
       <w:pPr>
         <w:pStyle w:val="Heading2"/>
       </w:pPr>
-      <w:bookmarkStart w:id="46" w:name="_Toc399326591"/>
+      <w:bookmarkStart w:id="47" w:name="_Toc399499301"/>
       <w:r>
         <w:t>Installing Oracle VirtualBox</w:t>
       </w:r>
-      <w:bookmarkEnd w:id="46"/>
+      <w:bookmarkEnd w:id="47"/>
     </w:p>
     <w:p>
       <w:r>
@@ -9952,7 +10098,7 @@
         <w:pStyle w:val="Caption"/>
         <w:jc w:val="center"/>
       </w:pPr>
-      <w:bookmarkStart w:id="47" w:name="_Ref399321126"/>
+      <w:bookmarkStart w:id="48" w:name="_Ref399321126"/>
       <w:r>
         <w:t xml:space="preserve">Figure </w:t>
       </w:r>
@@ -9977,7 +10123,7 @@
         </w:rPr>
         <w:fldChar w:fldCharType="end"/>
       </w:r>
-      <w:bookmarkEnd w:id="47"/>
+      <w:bookmarkEnd w:id="48"/>
       <w:r>
         <w:t xml:space="preserve"> Installing VirtualBox with all features enabled</w:t>
       </w:r>
@@ -10155,7 +10301,7 @@
         <w:pStyle w:val="Caption"/>
         <w:jc w:val="center"/>
       </w:pPr>
-      <w:bookmarkStart w:id="48" w:name="_Ref399321868"/>
+      <w:bookmarkStart w:id="49" w:name="_Ref399321868"/>
       <w:r>
         <w:t xml:space="preserve">Figure </w:t>
       </w:r>
@@ -10180,7 +10326,7 @@
         </w:rPr>
         <w:fldChar w:fldCharType="end"/>
       </w:r>
-      <w:bookmarkEnd w:id="48"/>
+      <w:bookmarkEnd w:id="49"/>
       <w:r>
         <w:t xml:space="preserve"> Lau</w:t>
       </w:r>
@@ -10234,12 +10380,12 @@
       <w:pPr>
         <w:pStyle w:val="Heading2"/>
       </w:pPr>
-      <w:bookmarkStart w:id="49" w:name="_Toc399326592"/>
+      <w:bookmarkStart w:id="50" w:name="_Toc399499302"/>
       <w:r>
         <w:lastRenderedPageBreak/>
         <w:t>Creating a Virtual Machine</w:t>
       </w:r>
-      <w:bookmarkEnd w:id="49"/>
+      <w:bookmarkEnd w:id="50"/>
     </w:p>
     <w:p>
       <w:r>
@@ -10353,7 +10499,7 @@
         <w:pStyle w:val="Caption"/>
         <w:jc w:val="center"/>
       </w:pPr>
-      <w:bookmarkStart w:id="50" w:name="_Ref399324255"/>
+      <w:bookmarkStart w:id="51" w:name="_Ref399324255"/>
       <w:r>
         <w:t xml:space="preserve">Figure </w:t>
       </w:r>
@@ -10378,7 +10524,7 @@
         </w:rPr>
         <w:fldChar w:fldCharType="end"/>
       </w:r>
-      <w:bookmarkEnd w:id="50"/>
+      <w:bookmarkEnd w:id="51"/>
       <w:r>
         <w:t xml:space="preserve"> Creating a VM - Step 1 - The name and OS</w:t>
       </w:r>
@@ -10562,7 +10708,7 @@
         <w:pStyle w:val="Caption"/>
         <w:jc w:val="center"/>
       </w:pPr>
-      <w:bookmarkStart w:id="51" w:name="_Ref399325042"/>
+      <w:bookmarkStart w:id="52" w:name="_Ref399325042"/>
       <w:r>
         <w:t xml:space="preserve">Figure </w:t>
       </w:r>
@@ -10587,7 +10733,7 @@
         </w:rPr>
         <w:fldChar w:fldCharType="end"/>
       </w:r>
-      <w:bookmarkEnd w:id="51"/>
+      <w:bookmarkEnd w:id="52"/>
       <w:r>
         <w:t xml:space="preserve"> Creating a VM - Step 3 - Virtual hard drive</w:t>
       </w:r>
@@ -10678,7 +10824,7 @@
         <w:pStyle w:val="Caption"/>
         <w:jc w:val="center"/>
       </w:pPr>
-      <w:bookmarkStart w:id="52" w:name="_Ref399325201"/>
+      <w:bookmarkStart w:id="53" w:name="_Ref399325201"/>
       <w:r>
         <w:t xml:space="preserve">Figure </w:t>
       </w:r>
@@ -10703,7 +10849,7 @@
         </w:rPr>
         <w:fldChar w:fldCharType="end"/>
       </w:r>
-      <w:bookmarkEnd w:id="52"/>
+      <w:bookmarkEnd w:id="53"/>
       <w:r>
         <w:t xml:space="preserve"> Creating a VM - Step 3a - Hard drive file type</w:t>
       </w:r>
@@ -10792,7 +10938,7 @@
         <w:pStyle w:val="Caption"/>
         <w:jc w:val="center"/>
       </w:pPr>
-      <w:bookmarkStart w:id="53" w:name="_Ref399326008"/>
+      <w:bookmarkStart w:id="54" w:name="_Ref399326008"/>
       <w:r>
         <w:t xml:space="preserve">Figure </w:t>
       </w:r>
@@ -10817,7 +10963,7 @@
         </w:rPr>
         <w:fldChar w:fldCharType="end"/>
       </w:r>
-      <w:bookmarkEnd w:id="53"/>
+      <w:bookmarkEnd w:id="54"/>
       <w:r>
         <w:t xml:space="preserve"> Creating a VM - Step 3b - Virtual drive allocation method</w:t>
       </w:r>
@@ -10905,7 +11051,7 @@
         <w:pStyle w:val="Caption"/>
         <w:jc w:val="center"/>
       </w:pPr>
-      <w:bookmarkStart w:id="54" w:name="_Ref399326170"/>
+      <w:bookmarkStart w:id="55" w:name="_Ref399326170"/>
       <w:r>
         <w:t xml:space="preserve">Figure </w:t>
       </w:r>
@@ -10930,7 +11076,7 @@
         </w:rPr>
         <w:fldChar w:fldCharType="end"/>
       </w:r>
-      <w:bookmarkEnd w:id="54"/>
+      <w:bookmarkEnd w:id="55"/>
       <w:r>
         <w:t xml:space="preserve"> Creating a VM - Step 3c - Location and size of the virtual drive</w:t>
       </w:r>
@@ -11018,7 +11164,7 @@
         <w:pStyle w:val="Caption"/>
         <w:jc w:val="center"/>
       </w:pPr>
-      <w:bookmarkStart w:id="55" w:name="_Ref399326305"/>
+      <w:bookmarkStart w:id="56" w:name="_Ref399326305"/>
       <w:r>
         <w:t xml:space="preserve">Figure </w:t>
       </w:r>
@@ -11043,7 +11189,7 @@
         </w:rPr>
         <w:fldChar w:fldCharType="end"/>
       </w:r>
-      <w:bookmarkEnd w:id="55"/>
+      <w:bookmarkEnd w:id="56"/>
       <w:r>
         <w:t xml:space="preserve"> A new VM is added to your current list of VM’s</w:t>
       </w:r>
@@ -11052,12 +11198,12 @@
       <w:pPr>
         <w:pStyle w:val="Heading2"/>
       </w:pPr>
-      <w:bookmarkStart w:id="56" w:name="_Toc399326593"/>
+      <w:bookmarkStart w:id="57" w:name="_Toc399499303"/>
       <w:r>
         <w:lastRenderedPageBreak/>
         <w:t>Configuring the Virtual Machine</w:t>
       </w:r>
-      <w:bookmarkEnd w:id="56"/>
+      <w:bookmarkEnd w:id="57"/>
     </w:p>
     <w:p>
       <w:r>
@@ -11153,7 +11299,7 @@
         <w:pStyle w:val="Caption"/>
         <w:jc w:val="center"/>
       </w:pPr>
-      <w:bookmarkStart w:id="57" w:name="_Ref399326862"/>
+      <w:bookmarkStart w:id="58" w:name="_Ref399326862"/>
       <w:r>
         <w:t xml:space="preserve">Figure </w:t>
       </w:r>
@@ -11175,7 +11321,7 @@
       <w:r>
         <w:fldChar w:fldCharType="end"/>
       </w:r>
-      <w:bookmarkEnd w:id="57"/>
+      <w:bookmarkEnd w:id="58"/>
       <w:r>
         <w:t xml:space="preserve"> Configure VM to allow bidirectional clipboard and drag'n drop</w:t>
       </w:r>
@@ -11263,7 +11409,7 @@
         <w:pStyle w:val="Caption"/>
         <w:jc w:val="center"/>
       </w:pPr>
-      <w:bookmarkStart w:id="58" w:name="_Ref399327173"/>
+      <w:bookmarkStart w:id="59" w:name="_Ref399327173"/>
       <w:r>
         <w:t xml:space="preserve">Figure </w:t>
       </w:r>
@@ -11285,7 +11431,7 @@
       <w:r>
         <w:fldChar w:fldCharType="end"/>
       </w:r>
-      <w:bookmarkEnd w:id="58"/>
+      <w:bookmarkEnd w:id="59"/>
       <w:r>
         <w:t xml:space="preserve"> Configure VM to use NAT with the network adapter</w:t>
       </w:r>
@@ -11382,7 +11528,7 @@
         <w:pStyle w:val="Caption"/>
         <w:jc w:val="center"/>
       </w:pPr>
-      <w:bookmarkStart w:id="59" w:name="_Ref399327545"/>
+      <w:bookmarkStart w:id="60" w:name="_Ref399327545"/>
       <w:r>
         <w:t xml:space="preserve">Figure </w:t>
       </w:r>
@@ -11404,7 +11550,7 @@
       <w:r>
         <w:fldChar w:fldCharType="end"/>
       </w:r>
-      <w:bookmarkEnd w:id="59"/>
+      <w:bookmarkEnd w:id="60"/>
       <w:r>
         <w:t xml:space="preserve"> Configuring a VM to use a bridged network adapter</w:t>
       </w:r>
@@ -11424,18 +11570,728 @@
       <w:pPr>
         <w:pStyle w:val="Heading2"/>
       </w:pPr>
-      <w:r>
-        <w:t>Installing an Operating System</w:t>
-      </w:r>
-      <w:bookmarkStart w:id="60" w:name="_GoBack"/>
-      <w:bookmarkEnd w:id="60"/>
+      <w:bookmarkStart w:id="61" w:name="_Toc399499304"/>
+      <w:r>
+        <w:t xml:space="preserve">Installing </w:t>
+      </w:r>
+      <w:r>
+        <w:t>the Ubuntu</w:t>
+      </w:r>
+      <w:r>
+        <w:t xml:space="preserve"> Operating System</w:t>
+      </w:r>
+      <w:bookmarkEnd w:id="61"/>
+    </w:p>
+    <w:p>
+      <w:r>
+        <w:t>Before we can start the install procedure of the operating system, we will have to download an installer image. This image can then be mounted on our VM allowing us to boot from it.</w:t>
+      </w:r>
+    </w:p>
+    <w:p>
+      <w:r>
+        <w:t xml:space="preserve">For our LABs we will be using Ubuntu 12.04 LTS (64 bit) (Precise Pangolin) which can be downloaded here </w:t>
+      </w:r>
+      <w:hyperlink r:id="rId55" w:history="1">
+        <w:r>
+          <w:rPr>
+            <w:rStyle w:val="Hyperlink"/>
+          </w:rPr>
+          <w:t>http://releases.ubuntu.com/precise/</w:t>
+        </w:r>
+      </w:hyperlink>
+      <w:r>
+        <w:t>. Make sure to select the 64-bit Desktop edition.</w:t>
+      </w:r>
+    </w:p>
+    <w:p>
+      <w:r>
+        <w:t>Once downloaded start Virtual</w:t>
+      </w:r>
+      <w:r>
+        <w:t xml:space="preserve">Box and open the setting of your VM. Next open the </w:t>
+      </w:r>
+      <w:r>
+        <w:rPr>
+          <w:i/>
+        </w:rPr>
+        <w:t>storage</w:t>
+      </w:r>
+      <w:r>
+        <w:t xml:space="preserve"> settings. Now select the virtual CD/DVD drive below the IDE controller as shown in</w:t>
+      </w:r>
+      <w:r>
+        <w:t xml:space="preserve"> step 1 of</w:t>
+      </w:r>
+      <w:r>
+        <w:t xml:space="preserve"> </w:t>
+      </w:r>
+      <w:r>
+        <w:fldChar w:fldCharType="begin"/>
+      </w:r>
+      <w:r>
+        <w:instrText xml:space="preserve"> REF _Ref399491941 \h </w:instrText>
+      </w:r>
+      <w:r>
+        <w:fldChar w:fldCharType="separate"/>
+      </w:r>
+      <w:r>
+        <w:t xml:space="preserve">Figure </w:t>
+      </w:r>
+      <w:r>
+        <w:rPr>
+          <w:noProof/>
+        </w:rPr>
+        <w:t>31</w:t>
+      </w:r>
+      <w:r>
+        <w:fldChar w:fldCharType="end"/>
+      </w:r>
+      <w:r>
+        <w:t>.</w:t>
+      </w:r>
+    </w:p>
+    <w:p>
+      <w:pPr>
+        <w:keepNext/>
+        <w:jc w:val="center"/>
+      </w:pPr>
+      <w:r>
+        <w:rPr>
+          <w:noProof/>
+        </w:rPr>
+        <w:drawing>
+          <wp:inline distT="0" distB="0" distL="0" distR="0" wp14:anchorId="4F5B0356" wp14:editId="065089DA">
+            <wp:extent cx="5203024" cy="2242779"/>
+            <wp:effectExtent l="0" t="0" r="0" b="5715"/>
+            <wp:docPr id="38" name="Picture 38"/>
+            <wp:cNvGraphicFramePr>
+              <a:graphicFrameLocks xmlns:a="http://schemas.openxmlformats.org/drawingml/2006/main" noChangeAspect="1"/>
+            </wp:cNvGraphicFramePr>
+            <a:graphic xmlns:a="http://schemas.openxmlformats.org/drawingml/2006/main">
+              <a:graphicData uri="http://schemas.openxmlformats.org/drawingml/2006/picture">
+                <pic:pic xmlns:pic="http://schemas.openxmlformats.org/drawingml/2006/picture">
+                  <pic:nvPicPr>
+                    <pic:cNvPr id="0" name="Picture 2"/>
+                    <pic:cNvPicPr>
+                      <a:picLocks noChangeAspect="1" noChangeArrowheads="1"/>
+                    </pic:cNvPicPr>
+                  </pic:nvPicPr>
+                  <pic:blipFill>
+                    <a:blip r:embed="rId56" cstate="print">
+                      <a:extLst>
+                        <a:ext uri="{28A0092B-C50C-407E-A947-70E740481C1C}">
+                          <a14:useLocalDpi xmlns:a14="http://schemas.microsoft.com/office/drawing/2010/main" val="0"/>
+                        </a:ext>
+                      </a:extLst>
+                    </a:blip>
+                    <a:srcRect/>
+                    <a:stretch>
+                      <a:fillRect/>
+                    </a:stretch>
+                  </pic:blipFill>
+                  <pic:spPr bwMode="auto">
+                    <a:xfrm>
+                      <a:off x="0" y="0"/>
+                      <a:ext cx="5208860" cy="2245295"/>
+                    </a:xfrm>
+                    <a:prstGeom prst="rect">
+                      <a:avLst/>
+                    </a:prstGeom>
+                    <a:noFill/>
+                  </pic:spPr>
+                </pic:pic>
+              </a:graphicData>
+            </a:graphic>
+          </wp:inline>
+        </w:drawing>
+      </w:r>
+    </w:p>
+    <w:p>
+      <w:pPr>
+        <w:pStyle w:val="Caption"/>
+        <w:jc w:val="center"/>
+      </w:pPr>
+      <w:bookmarkStart w:id="62" w:name="_Ref399491941"/>
+      <w:r>
+        <w:t xml:space="preserve">Figure </w:t>
+      </w:r>
+      <w:r>
+        <w:fldChar w:fldCharType="begin"/>
+      </w:r>
+      <w:r>
+        <w:instrText xml:space="preserve"> SEQ Figure \* ARABIC </w:instrText>
+      </w:r>
+      <w:r>
+        <w:fldChar w:fldCharType="separate"/>
+      </w:r>
+      <w:r>
+        <w:rPr>
+          <w:noProof/>
+        </w:rPr>
+        <w:t>31</w:t>
+      </w:r>
+      <w:r>
+        <w:fldChar w:fldCharType="end"/>
+      </w:r>
+      <w:bookmarkEnd w:id="62"/>
+      <w:r>
+        <w:t xml:space="preserve"> </w:t>
+      </w:r>
+      <w:r>
+        <w:t>Steps for mounting an image in VirtualBox</w:t>
+      </w:r>
+    </w:p>
+    <w:p>
+      <w:r>
+        <w:t xml:space="preserve">Hit the small CD/DVD icon next to the </w:t>
+      </w:r>
+      <w:r>
+        <w:rPr>
+          <w:i/>
+        </w:rPr>
+        <w:t>IDE Secondary Master</w:t>
+      </w:r>
+      <w:r>
+        <w:t xml:space="preserve"> dropdown (step 2 in </w:t>
+      </w:r>
+      <w:r>
+        <w:fldChar w:fldCharType="begin"/>
+      </w:r>
+      <w:r>
+        <w:instrText xml:space="preserve"> REF _Ref399491941 \h </w:instrText>
+      </w:r>
+      <w:r>
+        <w:fldChar w:fldCharType="separate"/>
+      </w:r>
+      <w:r>
+        <w:t xml:space="preserve">Figure </w:t>
+      </w:r>
+      <w:r>
+        <w:rPr>
+          <w:noProof/>
+        </w:rPr>
+        <w:t>31</w:t>
+      </w:r>
+      <w:r>
+        <w:fldChar w:fldCharType="end"/>
+      </w:r>
+      <w:r>
+        <w:t xml:space="preserve">) and select </w:t>
+      </w:r>
+      <w:r>
+        <w:rPr>
+          <w:i/>
+        </w:rPr>
+        <w:t>Choose a virtual CD/DVD disk file…</w:t>
+      </w:r>
+      <w:r>
+        <w:t>.</w:t>
+      </w:r>
+      <w:r>
+        <w:t xml:space="preserve"> A browse window will open; select the image file you downloaded from the Ubuntu website and hit ok.</w:t>
+      </w:r>
+      <w:r>
+        <w:t xml:space="preserve"> Hit the ok button of the setting panel to close it.</w:t>
+      </w:r>
+    </w:p>
+    <w:p>
+      <w:r>
+        <w:br w:type="page"/>
+      </w:r>
+    </w:p>
+    <w:p>
+      <w:r>
+        <w:lastRenderedPageBreak/>
+        <w:t>Ready ? Then hit the start button of the VM and follow the steps for installing the Ubuntu operating system.</w:t>
+      </w:r>
+      <w:r>
+        <w:t xml:space="preserve"> Do make sure once you see the output shown in </w:t>
+      </w:r>
+      <w:r>
+        <w:fldChar w:fldCharType="begin"/>
+      </w:r>
+      <w:r>
+        <w:instrText xml:space="preserve"> REF _Ref399492878 \h </w:instrText>
+      </w:r>
+      <w:r>
+        <w:fldChar w:fldCharType="separate"/>
+      </w:r>
+      <w:r>
+        <w:t xml:space="preserve">Figure </w:t>
+      </w:r>
+      <w:r>
+        <w:rPr>
+          <w:noProof/>
+        </w:rPr>
+        <w:t>32</w:t>
+      </w:r>
+      <w:r>
+        <w:fldChar w:fldCharType="end"/>
+      </w:r>
+      <w:r>
+        <w:t xml:space="preserve"> you hit a key on the keyboard or the Live DVD mode will boot. If you missed it, you can always reset the VM from the </w:t>
+      </w:r>
+      <w:r>
+        <w:rPr>
+          <w:i/>
+        </w:rPr>
+        <w:t>Machine</w:t>
+      </w:r>
+      <w:r>
+        <w:t xml:space="preserve"> menu in VirtualBox.</w:t>
+      </w:r>
+    </w:p>
+    <w:p>
+      <w:pPr>
+        <w:keepNext/>
+        <w:jc w:val="center"/>
+      </w:pPr>
+      <w:r>
+        <w:rPr>
+          <w:noProof/>
+        </w:rPr>
+        <w:drawing>
+          <wp:inline distT="0" distB="0" distL="0" distR="0" wp14:anchorId="1267A25B" wp14:editId="23436625">
+            <wp:extent cx="2934031" cy="2512304"/>
+            <wp:effectExtent l="0" t="0" r="0" b="2540"/>
+            <wp:docPr id="39" name="Picture 39"/>
+            <wp:cNvGraphicFramePr>
+              <a:graphicFrameLocks xmlns:a="http://schemas.openxmlformats.org/drawingml/2006/main" noChangeAspect="1"/>
+            </wp:cNvGraphicFramePr>
+            <a:graphic xmlns:a="http://schemas.openxmlformats.org/drawingml/2006/main">
+              <a:graphicData uri="http://schemas.openxmlformats.org/drawingml/2006/picture">
+                <pic:pic xmlns:pic="http://schemas.openxmlformats.org/drawingml/2006/picture">
+                  <pic:nvPicPr>
+                    <pic:cNvPr id="1" name=""/>
+                    <pic:cNvPicPr/>
+                  </pic:nvPicPr>
+                  <pic:blipFill>
+                    <a:blip r:embed="rId57"/>
+                    <a:stretch>
+                      <a:fillRect/>
+                    </a:stretch>
+                  </pic:blipFill>
+                  <pic:spPr>
+                    <a:xfrm>
+                      <a:off x="0" y="0"/>
+                      <a:ext cx="2939078" cy="2516625"/>
+                    </a:xfrm>
+                    <a:prstGeom prst="rect">
+                      <a:avLst/>
+                    </a:prstGeom>
+                  </pic:spPr>
+                </pic:pic>
+              </a:graphicData>
+            </a:graphic>
+          </wp:inline>
+        </w:drawing>
+      </w:r>
+    </w:p>
+    <w:p>
+      <w:pPr>
+        <w:pStyle w:val="Caption"/>
+        <w:jc w:val="center"/>
+      </w:pPr>
+      <w:bookmarkStart w:id="63" w:name="_Ref399492878"/>
+      <w:r>
+        <w:t xml:space="preserve">Figure </w:t>
+      </w:r>
+      <w:r>
+        <w:fldChar w:fldCharType="begin"/>
+      </w:r>
+      <w:r>
+        <w:instrText xml:space="preserve"> SEQ Figure \* ARABIC </w:instrText>
+      </w:r>
+      <w:r>
+        <w:fldChar w:fldCharType="separate"/>
+      </w:r>
+      <w:r>
+        <w:rPr>
+          <w:noProof/>
+        </w:rPr>
+        <w:t>32</w:t>
+      </w:r>
+      <w:r>
+        <w:fldChar w:fldCharType="end"/>
+      </w:r>
+      <w:bookmarkEnd w:id="63"/>
+      <w:r>
+        <w:t xml:space="preserve"> Live DVD or boot menu option</w:t>
+      </w:r>
+    </w:p>
+    <w:p>
+      <w:r>
+        <w:t>From this point on all steps are self-explanatory.</w:t>
+      </w:r>
+    </w:p>
+    <w:p>
+      <w:r>
+        <w:t>If you click in</w:t>
+      </w:r>
+      <w:r>
+        <w:t>side</w:t>
+      </w:r>
+      <w:r>
+        <w:t xml:space="preserve"> the VM </w:t>
+      </w:r>
+      <w:r>
+        <w:t>window</w:t>
+      </w:r>
+      <w:r>
+        <w:t xml:space="preserve"> you</w:t>
+      </w:r>
+      <w:r>
+        <w:t>r</w:t>
+      </w:r>
+      <w:r>
+        <w:t xml:space="preserve"> mouse cursor will automatically be captured. Releasing your cursor can be achieved using the right CTRL key.</w:t>
+      </w:r>
+    </w:p>
+    <w:p>
+      <w:r>
+        <w:t xml:space="preserve">Once the installation procedure is finished you </w:t>
+      </w:r>
+      <w:r>
+        <w:t>will be asked to reboot the VM</w:t>
+      </w:r>
+      <w:r>
+        <w:t>.</w:t>
+      </w:r>
+    </w:p>
+    <w:p>
+      <w:r>
+        <w:t>Login to the desktop. You should be presented with a</w:t>
+      </w:r>
+      <w:r>
+        <w:t xml:space="preserve"> popup window from the Update Manager</w:t>
+      </w:r>
+      <w:r>
+        <w:t xml:space="preserve"> after a few seconds. If not just launch the Update Manager from the menu</w:t>
+      </w:r>
+      <w:r>
+        <w:t xml:space="preserve">. It’s always a good idea to keep your distribution up-to-date. So if you have some time and an active internet connection, you can hit the </w:t>
+      </w:r>
+      <w:r>
+        <w:rPr>
+          <w:i/>
+        </w:rPr>
+        <w:t>Install Updates</w:t>
+      </w:r>
+      <w:r>
+        <w:t xml:space="preserve"> button.</w:t>
+      </w:r>
+    </w:p>
+    <w:p>
+      <w:pPr>
+        <w:keepNext/>
+        <w:jc w:val="center"/>
+      </w:pPr>
+      <w:r>
+        <w:rPr>
+          <w:noProof/>
+        </w:rPr>
+        <w:drawing>
+          <wp:inline distT="0" distB="0" distL="0" distR="0" wp14:anchorId="66F7D6B9" wp14:editId="311EECDE">
+            <wp:extent cx="2663687" cy="2341751"/>
+            <wp:effectExtent l="0" t="0" r="3810" b="1905"/>
+            <wp:docPr id="41" name="Picture 41"/>
+            <wp:cNvGraphicFramePr>
+              <a:graphicFrameLocks xmlns:a="http://schemas.openxmlformats.org/drawingml/2006/main" noChangeAspect="1"/>
+            </wp:cNvGraphicFramePr>
+            <a:graphic xmlns:a="http://schemas.openxmlformats.org/drawingml/2006/main">
+              <a:graphicData uri="http://schemas.openxmlformats.org/drawingml/2006/picture">
+                <pic:pic xmlns:pic="http://schemas.openxmlformats.org/drawingml/2006/picture">
+                  <pic:nvPicPr>
+                    <pic:cNvPr id="1" name=""/>
+                    <pic:cNvPicPr/>
+                  </pic:nvPicPr>
+                  <pic:blipFill>
+                    <a:blip r:embed="rId58"/>
+                    <a:stretch>
+                      <a:fillRect/>
+                    </a:stretch>
+                  </pic:blipFill>
+                  <pic:spPr>
+                    <a:xfrm>
+                      <a:off x="0" y="0"/>
+                      <a:ext cx="2674527" cy="2351281"/>
+                    </a:xfrm>
+                    <a:prstGeom prst="rect">
+                      <a:avLst/>
+                    </a:prstGeom>
+                  </pic:spPr>
+                </pic:pic>
+              </a:graphicData>
+            </a:graphic>
+          </wp:inline>
+        </w:drawing>
+      </w:r>
+    </w:p>
+    <w:p>
+      <w:pPr>
+        <w:pStyle w:val="Caption"/>
+        <w:jc w:val="center"/>
+      </w:pPr>
+      <w:r>
+        <w:t xml:space="preserve">Figure </w:t>
+      </w:r>
+      <w:r>
+        <w:fldChar w:fldCharType="begin"/>
+      </w:r>
+      <w:r>
+        <w:instrText xml:space="preserve"> SEQ Figure \* ARABIC </w:instrText>
+      </w:r>
+      <w:r>
+        <w:fldChar w:fldCharType="separate"/>
+      </w:r>
+      <w:r>
+        <w:rPr>
+          <w:noProof/>
+        </w:rPr>
+        <w:t>34</w:t>
+      </w:r>
+      <w:r>
+        <w:fldChar w:fldCharType="end"/>
+      </w:r>
+      <w:r>
+        <w:t xml:space="preserve"> Ubuntu Update Manager</w:t>
+      </w:r>
+    </w:p>
+    <w:p>
+      <w:r>
+        <w:br w:type="page"/>
+      </w:r>
+    </w:p>
+    <w:p>
+      <w:pPr>
+        <w:pStyle w:val="Heading3"/>
+      </w:pPr>
+      <w:bookmarkStart w:id="64" w:name="_Toc399499305"/>
+      <w:r>
+        <w:lastRenderedPageBreak/>
+        <w:t>Installing Guest Additions</w:t>
+      </w:r>
+      <w:bookmarkEnd w:id="64"/>
+    </w:p>
+    <w:p>
+      <w:r>
+        <w:t>You may or may not have noticed that your mouse movement is a bit sluggish within the VM. That’s because the guest additions haven’t been installed yet.</w:t>
+      </w:r>
+    </w:p>
+    <w:p>
+      <w:r>
+        <w:t>O</w:t>
+      </w:r>
+      <w:r>
+        <w:t xml:space="preserve">pen the Devices menu which can be found at the top of the VM window (not in Ubuntu). Next select </w:t>
+      </w:r>
+      <w:r>
+        <w:rPr>
+          <w:i/>
+        </w:rPr>
+        <w:t>Insert Guest Additions CD image…</w:t>
+      </w:r>
+      <w:r>
+        <w:t xml:space="preserve"> as shown in </w:t>
+      </w:r>
+      <w:r>
+        <w:fldChar w:fldCharType="begin"/>
+      </w:r>
+      <w:r>
+        <w:instrText xml:space="preserve"> REF _Ref399494322 \h </w:instrText>
+      </w:r>
+      <w:r>
+        <w:fldChar w:fldCharType="separate"/>
+      </w:r>
+      <w:r>
+        <w:t xml:space="preserve">Figure </w:t>
+      </w:r>
+      <w:r>
+        <w:rPr>
+          <w:noProof/>
+        </w:rPr>
+        <w:t>33</w:t>
+      </w:r>
+      <w:r>
+        <w:fldChar w:fldCharType="end"/>
+      </w:r>
+      <w:r>
+        <w:t>. A window in Ubuntu will open asking if you’d wish to run the package. Hit run and follow the instructions.</w:t>
+      </w:r>
+    </w:p>
+    <w:p>
+      <w:pPr>
+        <w:keepNext/>
+        <w:jc w:val="center"/>
+      </w:pPr>
+      <w:r>
+        <w:rPr>
+          <w:noProof/>
+        </w:rPr>
+        <w:drawing>
+          <wp:inline distT="0" distB="0" distL="0" distR="0" wp14:anchorId="2ABC94F0" wp14:editId="1FAA8E6F">
+            <wp:extent cx="2369488" cy="1643355"/>
+            <wp:effectExtent l="0" t="0" r="0" b="0"/>
+            <wp:docPr id="40" name="Picture 40"/>
+            <wp:cNvGraphicFramePr>
+              <a:graphicFrameLocks xmlns:a="http://schemas.openxmlformats.org/drawingml/2006/main" noChangeAspect="1"/>
+            </wp:cNvGraphicFramePr>
+            <a:graphic xmlns:a="http://schemas.openxmlformats.org/drawingml/2006/main">
+              <a:graphicData uri="http://schemas.openxmlformats.org/drawingml/2006/picture">
+                <pic:pic xmlns:pic="http://schemas.openxmlformats.org/drawingml/2006/picture">
+                  <pic:nvPicPr>
+                    <pic:cNvPr id="1" name=""/>
+                    <pic:cNvPicPr/>
+                  </pic:nvPicPr>
+                  <pic:blipFill>
+                    <a:blip r:embed="rId59"/>
+                    <a:stretch>
+                      <a:fillRect/>
+                    </a:stretch>
+                  </pic:blipFill>
+                  <pic:spPr>
+                    <a:xfrm>
+                      <a:off x="0" y="0"/>
+                      <a:ext cx="2385168" cy="1654230"/>
+                    </a:xfrm>
+                    <a:prstGeom prst="rect">
+                      <a:avLst/>
+                    </a:prstGeom>
+                  </pic:spPr>
+                </pic:pic>
+              </a:graphicData>
+            </a:graphic>
+          </wp:inline>
+        </w:drawing>
+      </w:r>
+    </w:p>
+    <w:p>
+      <w:pPr>
+        <w:pStyle w:val="Caption"/>
+        <w:jc w:val="center"/>
+      </w:pPr>
+      <w:bookmarkStart w:id="65" w:name="_Ref399494322"/>
+      <w:r>
+        <w:t xml:space="preserve">Figure </w:t>
+      </w:r>
+      <w:r>
+        <w:fldChar w:fldCharType="begin"/>
+      </w:r>
+      <w:r>
+        <w:instrText xml:space="preserve"> SEQ Figure \* ARABIC </w:instrText>
+      </w:r>
+      <w:r>
+        <w:fldChar w:fldCharType="separate"/>
+      </w:r>
+      <w:r>
+        <w:rPr>
+          <w:noProof/>
+        </w:rPr>
+        <w:t>33</w:t>
+      </w:r>
+      <w:r>
+        <w:fldChar w:fldCharType="end"/>
+      </w:r>
+      <w:bookmarkEnd w:id="65"/>
+      <w:r>
+        <w:t xml:space="preserve"> Inserting the Guest Additions for Ubuntu</w:t>
+      </w:r>
+    </w:p>
+    <w:p>
+      <w:r>
+        <w:t>Once finished remove the image from the virtual drive (through settings or through the small CD/DVD icon in the bottom right corner of your VM window).</w:t>
+      </w:r>
+    </w:p>
+    <w:p>
+      <w:r>
+        <w:t>If you update your machine it may be necessary to repeat this procedure.</w:t>
+      </w:r>
+    </w:p>
+    <w:p>
+      <w:r>
+        <w:br w:type="page"/>
+      </w:r>
+    </w:p>
+    <w:p>
+      <w:pPr>
+        <w:pStyle w:val="Heading1"/>
+      </w:pPr>
+      <w:bookmarkStart w:id="66" w:name="_Toc399499306"/>
+      <w:r>
+        <w:lastRenderedPageBreak/>
+        <w:t>Buildroot: Making Embedded Linux easy</w:t>
+      </w:r>
+      <w:bookmarkEnd w:id="66"/>
+    </w:p>
+    <w:p>
+      <w:pPr>
+        <w:pStyle w:val="Heading2"/>
+      </w:pPr>
+      <w:bookmarkStart w:id="67" w:name="_Toc399499307"/>
+      <w:r>
+        <w:t>Introduction</w:t>
+      </w:r>
+      <w:bookmarkEnd w:id="67"/>
+    </w:p>
+    <w:p>
+      <w:pPr>
+        <w:rPr>
+          <w:rFonts w:eastAsiaTheme="majorEastAsia"/>
+        </w:rPr>
+      </w:pPr>
+      <w:r>
+        <w:t>Buildroot is a tool that simplifies and automates the process of building a complete Linux system for an embedded system, using cross-compilation.</w:t>
+      </w:r>
+    </w:p>
+    <w:p>
+      <w:r>
+        <w:t>In order to achieve this, Buildroot is able to generate a cross-compilation toolchain, a root filesystem, a Linux kernel image and a bootloader for your target. Buildroot can be used for any combination of these options, independently (you can for example use an existing cross-compilation toolchain, and build only your root filesystem with Buildroot).</w:t>
+      </w:r>
+    </w:p>
+    <w:p>
+      <w:r>
+        <w:t>Buildroot is useful mainly for people working with embedded systems. Embedded systems often use processors that are not the regular x86 processors everyone is used to having in his PC. They can be PowerPC processors, MIPS processors, ARM processors, etc.</w:t>
+      </w:r>
+    </w:p>
+    <w:p>
+      <w:r>
+        <w:t>Buildroot supports numerous processors and their variants; it also comes with default configurations for several boards available off-the-shelf. Besides this, a number of third-party projects are based on, or develop their BSP 1 or SDK 2 on top of Buildroot.</w:t>
+      </w:r>
+    </w:p>
+    <w:p>
+      <w:r>
+        <w:t>Buildroot is designed to run on Linux systems.</w:t>
+      </w:r>
+    </w:p>
+    <w:p>
+      <w:pPr>
+        <w:pStyle w:val="Heading2"/>
+      </w:pPr>
+      <w:bookmarkStart w:id="68" w:name="_Toc399499308"/>
+      <w:r>
+        <w:t>Getting Buildroot</w:t>
+      </w:r>
+      <w:bookmarkEnd w:id="68"/>
+    </w:p>
+    <w:p>
+      <w:pPr>
+        <w:pStyle w:val="Heading2"/>
+      </w:pPr>
+      <w:bookmarkStart w:id="69" w:name="_Toc399499309"/>
+      <w:r>
+        <w:t>Requirements</w:t>
+      </w:r>
+      <w:bookmarkEnd w:id="69"/>
+    </w:p>
+    <w:p>
+      <w:r>
+        <w:t>While Buildroot itself will build most host packages it needs for the compilation process, certain standard Linux utilities are expected to be already installed on the host system. Below you will find an overview of the mandatory packages and how to install them on a Debian based Linux system.</w:t>
+      </w:r>
     </w:p>
     <w:p/>
     <w:p/>
     <w:p/>
     <w:p/>
-    <w:p/>
-    <w:p/>
     <w:p>
       <w:r>
         <w:br w:type="page"/>
@@ -11445,92 +12301,7 @@
       <w:pPr>
         <w:pStyle w:val="Heading1"/>
       </w:pPr>
-      <w:bookmarkStart w:id="61" w:name="_Toc399326594"/>
-      <w:r>
-        <w:lastRenderedPageBreak/>
-        <w:t>Buildroot: Making Embedded Linux easy</w:t>
-      </w:r>
-      <w:bookmarkEnd w:id="61"/>
-    </w:p>
-    <w:p>
-      <w:pPr>
-        <w:pStyle w:val="Heading2"/>
-      </w:pPr>
-      <w:bookmarkStart w:id="62" w:name="_Toc399326595"/>
-      <w:r>
-        <w:t>Introduction</w:t>
-      </w:r>
-      <w:bookmarkEnd w:id="62"/>
-    </w:p>
-    <w:p>
-      <w:pPr>
-        <w:rPr>
-          <w:rFonts w:eastAsiaTheme="majorEastAsia"/>
-        </w:rPr>
-      </w:pPr>
-      <w:r>
-        <w:t>Buildroot is a tool that simplifies and automates the process of building a complete Linux system for an embedded system, using cross-compilation.</w:t>
-      </w:r>
-    </w:p>
-    <w:p>
-      <w:r>
-        <w:t>In order to achieve this, Buildroot is able to generate a cross-compilation toolchain, a root filesystem, a Linux kernel image and a bootloader for your target. Buildroot can be used for any combination of these options, independently (you can for example use an existing cross-compilation toolchain, and build only your root filesystem with Buildroot).</w:t>
-      </w:r>
-    </w:p>
-    <w:p>
-      <w:r>
-        <w:t>Buildroot is useful mainly for people working with embedded systems. Embedded systems often use processors that are not the regular x86 processors everyone is used to having in his PC. They can be PowerPC processors, MIPS processors, ARM processors, etc.</w:t>
-      </w:r>
-    </w:p>
-    <w:p>
-      <w:r>
-        <w:t>Buildroot supports numerous processors and their variants; it also comes with default configurations for several boards available off-the-shelf. Besides this, a number of third-party projects are based on, or develop their BSP 1 or SDK 2 on top of Buildroot.</w:t>
-      </w:r>
-    </w:p>
-    <w:p>
-      <w:r>
-        <w:t>Buildroot is designed to run on Linux systems.</w:t>
-      </w:r>
-    </w:p>
-    <w:p>
-      <w:pPr>
-        <w:pStyle w:val="Heading2"/>
-      </w:pPr>
-      <w:bookmarkStart w:id="63" w:name="_Toc399326596"/>
-      <w:r>
-        <w:t>Getting Buildroot</w:t>
-      </w:r>
-      <w:bookmarkEnd w:id="63"/>
-    </w:p>
-    <w:p>
-      <w:pPr>
-        <w:pStyle w:val="Heading2"/>
-      </w:pPr>
-      <w:bookmarkStart w:id="64" w:name="_Toc399326597"/>
-      <w:r>
-        <w:t>Requirements</w:t>
-      </w:r>
-      <w:bookmarkEnd w:id="64"/>
-    </w:p>
-    <w:p>
-      <w:r>
-        <w:t>While Buildroot itself will build most host packages it needs for the compilation process, certain standard Linux utilities are expected to be already installed on the host system. Below you will find an overview of the mandatory packages and how to install them on a Debian based Linux system.</w:t>
-      </w:r>
-    </w:p>
-    <w:p/>
-    <w:p/>
-    <w:p/>
-    <w:p/>
-    <w:p>
-      <w:r>
-        <w:br w:type="page"/>
-      </w:r>
-    </w:p>
-    <w:p>
-      <w:pPr>
-        <w:pStyle w:val="Heading1"/>
-      </w:pPr>
-      <w:bookmarkStart w:id="65" w:name="_Toc399326598"/>
+      <w:bookmarkStart w:id="70" w:name="_Toc399499310"/>
       <w:r>
         <w:lastRenderedPageBreak/>
         <w:t>Important Command</w:t>
@@ -11541,7 +12312,7 @@
       <w:r>
         <w:t xml:space="preserve"> Overview</w:t>
       </w:r>
-      <w:bookmarkEnd w:id="65"/>
+      <w:bookmarkEnd w:id="70"/>
     </w:p>
     <w:p/>
     <w:tbl>
@@ -11705,11 +12476,11 @@
       <w:pPr>
         <w:pStyle w:val="Heading1"/>
       </w:pPr>
-      <w:bookmarkStart w:id="66" w:name="_Toc399326599"/>
+      <w:bookmarkStart w:id="71" w:name="_Toc399499311"/>
       <w:r>
         <w:t>References</w:t>
       </w:r>
-      <w:bookmarkEnd w:id="66"/>
+      <w:bookmarkEnd w:id="71"/>
     </w:p>
     <w:tbl>
       <w:tblPr>
@@ -11790,7 +12561,7 @@
     </w:tbl>
     <w:p/>
     <w:sectPr>
-      <w:headerReference w:type="default" r:id="rId55"/>
+      <w:headerReference w:type="default" r:id="rId60"/>
       <w:pgSz w:w="11907" w:h="16839" w:code="9"/>
       <w:pgMar w:top="1440" w:right="1080" w:bottom="1440" w:left="1080" w:header="720" w:footer="720" w:gutter="0"/>
       <w:cols w:space="720"/>
@@ -11802,7 +12573,7 @@
 
 <file path=word/comments.xml><?xml version="1.0" encoding="utf-8"?>
 <w:comments xmlns:wpc="http://schemas.microsoft.com/office/word/2010/wordprocessingCanvas" xmlns:mc="http://schemas.openxmlformats.org/markup-compatibility/2006" xmlns:o="urn:schemas-microsoft-com:office:office" xmlns:r="http://schemas.openxmlformats.org/officeDocument/2006/relationships" xmlns:m="http://schemas.openxmlformats.org/officeDocument/2006/math" xmlns:v="urn:schemas-microsoft-com:vml" xmlns:wp14="http://schemas.microsoft.com/office/word/2010/wordprocessingDrawing" xmlns:wp="http://schemas.openxmlformats.org/drawingml/2006/wordprocessingDrawing" xmlns:w10="urn:schemas-microsoft-com:office:word" xmlns:w="http://schemas.openxmlformats.org/wordprocessingml/2006/main" xmlns:w14="http://schemas.microsoft.com/office/word/2010/wordml" xmlns:w15="http://schemas.microsoft.com/office/word/2012/wordml" xmlns:wpg="http://schemas.microsoft.com/office/word/2010/wordprocessingGroup" xmlns:wpi="http://schemas.microsoft.com/office/word/2010/wordprocessingInk" xmlns:wne="http://schemas.microsoft.com/office/word/2006/wordml" xmlns:wps="http://schemas.microsoft.com/office/word/2010/wordprocessingShape" mc:Ignorable="w14 w15 wp14">
-  <w:comment w:id="9" w:author="NicoDeWitte" w:date="2014-09-09T15:18:00Z" w:initials="NW">
+  <w:comment w:id="10" w:author="NicoDeWitte" w:date="2014-09-09T15:18:00Z" w:initials="NW">
     <w:p>
       <w:pPr>
         <w:pStyle w:val="CommentText"/>
@@ -11818,7 +12589,7 @@
       </w:r>
     </w:p>
   </w:comment>
-  <w:comment w:id="15" w:author="NicoDeWitte" w:date="2014-09-10T09:54:00Z" w:initials="NW">
+  <w:comment w:id="16" w:author="NicoDeWitte" w:date="2014-09-10T09:54:00Z" w:initials="NW">
     <w:p>
       <w:pPr>
         <w:pStyle w:val="CommentText"/>
@@ -11907,7 +12678,7 @@
           <w:rPr>
             <w:noProof/>
           </w:rPr>
-          <w:t>27</w:t>
+          <w:t>19</w:t>
         </w:r>
         <w:r>
           <w:rPr>
@@ -14372,6 +15143,7 @@
   </w:compat>
   <w:rsids>
     <w:rsidRoot w:val="00C341F5"/>
+    <w:rsid w:val="00092DFC"/>
     <w:rsid w:val="001B5769"/>
     <w:rsid w:val="001C1262"/>
     <w:rsid w:val="005F4C35"/>
@@ -15127,7 +15899,7 @@
 </file>
 
 <file path=customXml/itemProps2.xml><?xml version="1.0" encoding="utf-8"?>
-<ds:datastoreItem xmlns:ds="http://schemas.openxmlformats.org/officeDocument/2006/customXml" ds:itemID="{B5DFCE7E-16AA-4E86-B944-5DF5C28873EA}">
+<ds:datastoreItem xmlns:ds="http://schemas.openxmlformats.org/officeDocument/2006/customXml" ds:itemID="{AD2DAB9F-9E23-4EAD-8DD6-C1C05D77C482}">
   <ds:schemaRefs>
     <ds:schemaRef ds:uri="http://schemas.openxmlformats.org/officeDocument/2006/bibliography"/>
   </ds:schemaRefs>

</xml_diff>

<commit_message>
Add fix for aclocal error with buildroot error. Also add section on configuring, compiling and installing packages.
</commit_message>
<xml_diff>
--- a/multimedia_course.docx
+++ b/multimedia_course.docx
@@ -4466,21 +4466,7 @@
                 <w:rStyle w:val="Hyperlink"/>
                 <w:noProof/>
               </w:rPr>
-              <w:t>The Raspberry Pi Boot</w:t>
-            </w:r>
-            <w:r>
-              <w:rPr>
-                <w:rStyle w:val="Hyperlink"/>
-                <w:noProof/>
-              </w:rPr>
-              <w:t xml:space="preserve"> </w:t>
-            </w:r>
-            <w:r>
-              <w:rPr>
-                <w:rStyle w:val="Hyperlink"/>
-                <w:noProof/>
-              </w:rPr>
-              <w:t>Process</w:t>
+              <w:t>The Raspberry Pi Boot Process</w:t>
             </w:r>
             <w:r>
               <w:rPr>
@@ -16664,6 +16650,27 @@
       <w:r>
         <w:t>(This may take a while; consider getting yourself a coffee)</w:t>
       </w:r>
+      <w:r>
+        <w:t xml:space="preserve">. If you get an error about the version of aclocal then check out Section </w:t>
+      </w:r>
+      <w:r>
+        <w:fldChar w:fldCharType="begin"/>
+      </w:r>
+      <w:r>
+        <w:instrText xml:space="preserve"> REF _Ref401050322 \r \h </w:instrText>
+      </w:r>
+      <w:r>
+        <w:fldChar w:fldCharType="separate"/>
+      </w:r>
+      <w:r>
+        <w:t>8.1</w:t>
+      </w:r>
+      <w:r>
+        <w:fldChar w:fldCharType="end"/>
+      </w:r>
+      <w:r>
+        <w:t>.</w:t>
+      </w:r>
     </w:p>
     <w:p>
       <w:r>
@@ -17228,41 +17235,78 @@
         <w:pStyle w:val="CLICommand"/>
       </w:pPr>
       <w:r>
-        <w:t xml:space="preserve">$ </w:t>
-      </w:r>
-      <w:r>
-        <w:t xml:space="preserve">sudo </w:t>
-      </w:r>
-      <w:r>
-        <w:t>mkfs.</w:t>
-      </w:r>
-      <w:r>
-        <w:t>ext4</w:t>
-      </w:r>
-      <w:r>
-        <w:t xml:space="preserve"> –</w:t>
-      </w:r>
-      <w:r>
-        <w:t>L</w:t>
+        <w:t>$ sudo mkfs.ext4 –L rootfs /dev/mapper/loop0p2</w:t>
+      </w:r>
+    </w:p>
+    <w:p>
+      <w:r>
+        <w:t>Now we can access the newly created filesystems by mounting them:</w:t>
+      </w:r>
+    </w:p>
+    <w:p>
+      <w:pPr>
+        <w:pStyle w:val="CLICommand"/>
+      </w:pPr>
+      <w:r>
+        <w:t>$ sudo mkdir –p /mnt/boot</w:t>
+      </w:r>
+    </w:p>
+    <w:p>
+      <w:pPr>
+        <w:pStyle w:val="CLICommand"/>
+      </w:pPr>
+      <w:r>
+        <w:t>$ sudo mkdir –p /mnt/rootfs</w:t>
+      </w:r>
+    </w:p>
+    <w:p>
+      <w:pPr>
+        <w:pStyle w:val="CLICommand"/>
+      </w:pPr>
+      <w:r>
+        <w:t xml:space="preserve">$ sudo mount </w:t>
+      </w:r>
+      <w:r>
+        <w:t xml:space="preserve">–t vfat </w:t>
+      </w:r>
+      <w:r>
+        <w:t xml:space="preserve">-o rw,sync </w:t>
+      </w:r>
+      <w:r>
+        <w:t>/dev/mapper/loop0p1 /mnt/boot</w:t>
+      </w:r>
+    </w:p>
+    <w:p>
+      <w:pPr>
+        <w:pStyle w:val="CLICommand"/>
+      </w:pPr>
+      <w:r>
+        <w:t xml:space="preserve">$ sudo mount </w:t>
+      </w:r>
+      <w:r>
+        <w:t xml:space="preserve">–t ext4 </w:t>
+      </w:r>
+      <w:r>
+        <w:t xml:space="preserve">-o rw,sync </w:t>
+      </w:r>
+      <w:r>
+        <w:t>/dev/mapper/loop0p2 /mnt/rootfs</w:t>
+      </w:r>
+    </w:p>
+    <w:p>
+      <w:r>
+        <w:t>Now you can copy the kernel image, the configuration files and the bootloaders to the boot partition:</w:t>
       </w:r>
       <w:r>
         <w:t xml:space="preserve"> </w:t>
       </w:r>
-      <w:r>
-        <w:t>rootfs /dev/mapper/loop0p2</w:t>
-      </w:r>
-    </w:p>
-    <w:p>
-      <w:r>
-        <w:t>Now we can access the newly created filesystems by mounting them:</w:t>
-      </w:r>
     </w:p>
     <w:p>
       <w:pPr>
         <w:pStyle w:val="CLICommand"/>
       </w:pPr>
       <w:r>
-        <w:t>$ sudo mkdir –p /mnt/boot</w:t>
+        <w:t>$ sudo cp ~/buildroot/output/images/zImage /mnt/boot</w:t>
       </w:r>
     </w:p>
     <w:p>
@@ -17270,97 +17314,7 @@
         <w:pStyle w:val="CLICommand"/>
       </w:pPr>
       <w:r>
-        <w:t>$ sudo mkdir –p /mnt/rootfs</w:t>
-      </w:r>
-    </w:p>
-    <w:p>
-      <w:pPr>
-        <w:pStyle w:val="CLICommand"/>
-      </w:pPr>
-      <w:r>
-        <w:t xml:space="preserve">$ </w:t>
-      </w:r>
-      <w:r>
-        <w:t xml:space="preserve">sudo </w:t>
-      </w:r>
-      <w:r>
-        <w:t>moun</w:t>
-      </w:r>
-      <w:r>
-        <w:t xml:space="preserve">t </w:t>
-      </w:r>
-      <w:r>
-        <w:t xml:space="preserve">–t vfat </w:t>
-      </w:r>
-      <w:r>
-        <w:t xml:space="preserve">-o rw,sync </w:t>
-      </w:r>
-      <w:r>
-        <w:t>/dev/mapper/loop0p1 /mnt/boot</w:t>
-      </w:r>
-    </w:p>
-    <w:p>
-      <w:pPr>
-        <w:pStyle w:val="CLICommand"/>
-      </w:pPr>
-      <w:r>
-        <w:t xml:space="preserve">$ </w:t>
-      </w:r>
-      <w:r>
-        <w:t xml:space="preserve">sudo </w:t>
-      </w:r>
-      <w:r>
-        <w:t xml:space="preserve">mount </w:t>
-      </w:r>
-      <w:r>
-        <w:t xml:space="preserve">–t ext4 </w:t>
-      </w:r>
-      <w:bookmarkStart w:id="87" w:name="_GoBack"/>
-      <w:bookmarkEnd w:id="87"/>
-      <w:r>
-        <w:t xml:space="preserve">-o rw,sync </w:t>
-      </w:r>
-      <w:r>
-        <w:t>/dev/mapper/loop0</w:t>
-      </w:r>
-      <w:r>
-        <w:t>p2</w:t>
-      </w:r>
-      <w:r>
-        <w:t xml:space="preserve"> /mnt/</w:t>
-      </w:r>
-      <w:r>
-        <w:t>rootfs</w:t>
-      </w:r>
-    </w:p>
-    <w:p>
-      <w:r>
-        <w:t>Now you can copy the kernel image, the configuration files and the bootloaders to the boot partition:</w:t>
-      </w:r>
-      <w:r>
-        <w:t xml:space="preserve"> </w:t>
-      </w:r>
-    </w:p>
-    <w:p>
-      <w:pPr>
-        <w:pStyle w:val="CLICommand"/>
-      </w:pPr>
-      <w:r>
-        <w:t>$ sudo cp ~/buildroot/output/images/zImage /mnt/boot</w:t>
-      </w:r>
-    </w:p>
-    <w:p>
-      <w:pPr>
-        <w:pStyle w:val="CLICommand"/>
-      </w:pPr>
-      <w:r>
-        <w:t xml:space="preserve">$ sudo cp </w:t>
-      </w:r>
-      <w:r>
-        <w:t>~/buildroot/output/images/rpi-firmware/*</w:t>
-      </w:r>
-      <w:r>
-        <w:t xml:space="preserve"> /mnt/boot</w:t>
+        <w:t>$ sudo cp ~/buildroot/output/images/rpi-firmware/* /mnt/boot</w:t>
       </w:r>
     </w:p>
     <w:p>
@@ -17374,10 +17328,7 @@
         <w:pStyle w:val="CLICommand"/>
       </w:pPr>
       <w:r>
-        <w:t>$ sudo tar xf ~/buildroot/output/images</w:t>
-      </w:r>
-      <w:r>
-        <w:t>/rootfs.tar –C /mnt/rootfs</w:t>
+        <w:t>$ sudo tar xf ~/buildroot/output/images/rootfs.tar –C /mnt/rootfs</w:t>
       </w:r>
     </w:p>
     <w:p>
@@ -17539,8 +17490,8 @@
       <w:pPr>
         <w:pStyle w:val="Heading1"/>
       </w:pPr>
-      <w:bookmarkStart w:id="88" w:name="_Ref400618251"/>
-      <w:bookmarkStart w:id="89" w:name="_Toc400646237"/>
+      <w:bookmarkStart w:id="87" w:name="_Ref400618251"/>
+      <w:bookmarkStart w:id="88" w:name="_Toc400646237"/>
       <w:r>
         <w:lastRenderedPageBreak/>
         <w:t>The Raspberry Pi Boot Process</w:t>
@@ -17551,66 +17502,1005 @@
         </w:rPr>
         <w:footnoteReference w:id="24"/>
       </w:r>
+      <w:bookmarkEnd w:id="87"/>
       <w:bookmarkEnd w:id="88"/>
+    </w:p>
+    <w:p>
+      <w:r>
+        <w:t xml:space="preserve">To reduce cost, the Raspberry Pi (Model A &amp; B) omits any on-board non-volatile memory used to store the boot loaders, Linux </w:t>
+      </w:r>
+      <w:r>
+        <w:t>k</w:t>
+      </w:r>
+      <w:r>
+        <w:t>ernels and file systems as seen in more traditional embedded systems. Rather, a SD/MMC card slot is provided for this purpose. (The Raspberry PI Compute Module has 4Gbyte eMMC Flash on-board)</w:t>
+      </w:r>
+    </w:p>
+    <w:p>
+      <w:r>
+        <w:t>The Raspberry Pi’s Broadcom BCM2835 system on a chip (SoC) powers up with its ARM1176JZF-S 700 MHz processor held in reset. The VideoCore IV GPU core is responsible for booting the system. It loads the first stage bootloader from a ROM embedded within the SoC. The first stage bootloader is designed to load the second stage bootloader (bootcode.bin) from a FAT32 or FAT16 filesystem on the SD Card.</w:t>
+      </w:r>
+    </w:p>
+    <w:p>
+      <w:r>
+        <w:t>The second stage bootloader - bootcode.bin - is executed on the VideoCore GPU and loads the third stage bootloader - start.elf. (Historically, yet another bootloader called loader.bin was loaded at this stage, but has since been phased out)</w:t>
+      </w:r>
+      <w:r>
+        <w:t>.</w:t>
+      </w:r>
+    </w:p>
+    <w:p>
+      <w:r>
+        <w:t xml:space="preserve">The third stage bootloader - start.elf - is where all the action happens. It starts by reading config.txt, a text file containing configuration parameters for both the VideoCore (Video/HDMI modes, memory, console frame buffers etc) and loading of the Linux </w:t>
+      </w:r>
+      <w:r>
+        <w:t>k</w:t>
+      </w:r>
+      <w:r>
+        <w:t>ernel (load addresses, device tree, uart/console baud rates etc).</w:t>
+      </w:r>
+    </w:p>
+    <w:p>
+      <w:r>
+        <w:t xml:space="preserve"> </w:t>
+      </w:r>
+      <w:r>
+        <w:t>(Prior to the introduction of the 512MB Raspberry Pi, multiple start.elf files were provided (arm128_start.elf, arm192_start.elf, arm224_start.elf &amp; arm240_start.elf). These files would partition the memory used between the ARM processor (Linux) and the VideoCore GPU. This has now been superseded with a gpu_mem parameter in the config.txt file specifying the memory to be allocated to the GPU.)</w:t>
+      </w:r>
+    </w:p>
+    <w:p>
+      <w:r>
+        <w:t>Once the config.txt file has been loaded and parsed, the third stage bootloader will also load</w:t>
+      </w:r>
+      <w:r>
+        <w:t>s</w:t>
+      </w:r>
+      <w:r>
+        <w:t xml:space="preserve"> cmdline.txt and kernel.img. cmdline.txt is a file containing the kernel command line parameters to be passed to the kernel at boot. It will load kernel.img into the shared memory allocated to the ARM processor, and release the ARM processor from reset. Your kernel should now start booting.</w:t>
+      </w:r>
+    </w:p>
+    <w:p>
+      <w:r>
+        <w:t>The third stage bootloader - start.elf, also passes extra parameters to the kernel than contained within the cmdline.txt. For example, my Linux Kernel receives the following parameters, specifying DMA channels, GPU parameters, MAC addresses, eMMC clock speeds and allowable Kernel Memory size.</w:t>
+      </w:r>
+    </w:p>
+    <w:p>
+      <w:pPr>
+        <w:pStyle w:val="CLICommand"/>
+      </w:pPr>
+      <w:r>
+        <w:t xml:space="preserve">dma.dmachans=0x7f35 </w:t>
+      </w:r>
+    </w:p>
+    <w:p>
+      <w:pPr>
+        <w:pStyle w:val="CLICommand"/>
+      </w:pPr>
+      <w:r>
+        <w:t xml:space="preserve">bcm2708_fb.fbwidth=1280 </w:t>
+      </w:r>
+    </w:p>
+    <w:p>
+      <w:pPr>
+        <w:pStyle w:val="CLICommand"/>
+      </w:pPr>
+      <w:r>
+        <w:t xml:space="preserve">bcm2708_fb.fbheight=1024 </w:t>
+      </w:r>
+    </w:p>
+    <w:p>
+      <w:pPr>
+        <w:pStyle w:val="CLICommand"/>
+      </w:pPr>
+      <w:r>
+        <w:t xml:space="preserve">bcm2708.boardrev=0xe </w:t>
+      </w:r>
+    </w:p>
+    <w:p>
+      <w:pPr>
+        <w:pStyle w:val="CLICommand"/>
+      </w:pPr>
+      <w:r>
+        <w:t xml:space="preserve">bcm2708.serial=0xd9b35572 </w:t>
+      </w:r>
+    </w:p>
+    <w:p>
+      <w:pPr>
+        <w:pStyle w:val="CLICommand"/>
+      </w:pPr>
+      <w:r>
+        <w:t xml:space="preserve">smsc95xx.macaddr=B8:27:EB:B3:55:72 </w:t>
+      </w:r>
+    </w:p>
+    <w:p>
+      <w:pPr>
+        <w:pStyle w:val="CLICommand"/>
+      </w:pPr>
+      <w:r>
+        <w:t xml:space="preserve">sdhci-bcm2708.emmc_clock_freq=250000000 </w:t>
+      </w:r>
+    </w:p>
+    <w:p>
+      <w:pPr>
+        <w:pStyle w:val="CLICommand"/>
+      </w:pPr>
+      <w:r>
+        <w:t xml:space="preserve">vc_mem.mem_base=0xec00000 </w:t>
+      </w:r>
+    </w:p>
+    <w:p>
+      <w:pPr>
+        <w:pStyle w:val="CLICommand"/>
+      </w:pPr>
+      <w:r>
+        <w:t xml:space="preserve">vc_mem.mem_size=0x10000000  </w:t>
+      </w:r>
+    </w:p>
+    <w:p>
+      <w:pPr>
+        <w:pStyle w:val="CLICommand"/>
+      </w:pPr>
+      <w:r>
+        <w:t xml:space="preserve">console=ttyAMA0,115200 </w:t>
+      </w:r>
+    </w:p>
+    <w:p>
+      <w:pPr>
+        <w:pStyle w:val="CLICommand"/>
+      </w:pPr>
+      <w:r>
+        <w:t xml:space="preserve">kgdboc=ttyAMA0,115200 </w:t>
+      </w:r>
+    </w:p>
+    <w:p>
+      <w:pPr>
+        <w:pStyle w:val="CLICommand"/>
+      </w:pPr>
+      <w:r>
+        <w:t xml:space="preserve">console=tty1 </w:t>
+      </w:r>
+    </w:p>
+    <w:p>
+      <w:pPr>
+        <w:pStyle w:val="CLICommand"/>
+        <w:rPr>
+          <w:lang w:val="nl-BE"/>
+        </w:rPr>
+      </w:pPr>
+      <w:r>
+        <w:rPr>
+          <w:lang w:val="nl-BE"/>
+        </w:rPr>
+        <w:t xml:space="preserve">root=/dev/mmcblk0p2 </w:t>
+      </w:r>
+    </w:p>
+    <w:p>
+      <w:pPr>
+        <w:pStyle w:val="CLICommand"/>
+        <w:rPr>
+          <w:lang w:val="nl-BE"/>
+        </w:rPr>
+      </w:pPr>
+      <w:r>
+        <w:rPr>
+          <w:lang w:val="nl-BE"/>
+        </w:rPr>
+        <w:t xml:space="preserve">rootfstype=ext4 </w:t>
+      </w:r>
+    </w:p>
+    <w:p>
+      <w:pPr>
+        <w:pStyle w:val="CLICommand"/>
+        <w:rPr>
+          <w:lang w:val="nl-BE"/>
+        </w:rPr>
+      </w:pPr>
+      <w:r>
+        <w:rPr>
+          <w:lang w:val="nl-BE"/>
+        </w:rPr>
+        <w:t>rootwait</w:t>
+      </w:r>
+    </w:p>
+    <w:p>
+      <w:r>
+        <w:t>Mainline Linux Kernels may not parse these extra parameters.</w:t>
+      </w:r>
+      <w:bookmarkStart w:id="89" w:name="_GoBack"/>
       <w:bookmarkEnd w:id="89"/>
     </w:p>
     <w:p>
-      <w:r>
-        <w:t xml:space="preserve">To reduce cost, the Raspberry Pi (Model A &amp; B) omits any on-board non-volatile memory used to store the boot loaders, Linux </w:t>
-      </w:r>
-      <w:r>
-        <w:t>k</w:t>
-      </w:r>
-      <w:r>
-        <w:t>ernels and file systems as seen in more traditional embedded systems. Rather, a SD/MMC card slot is provided for this purpose. (The Raspberry PI Compute Module has 4Gbyte eMMC Flash on-board)</w:t>
-      </w:r>
-    </w:p>
-    <w:p>
-      <w:r>
-        <w:t>The Raspberry Pi’s Broadcom BCM2835 system on a chip (SoC) powers up with its ARM1176JZF-S 700 MHz processor held in reset. The VideoCore IV GPU core is responsible for booting the system. It loads the first stage bootloader from a ROM embedded within the SoC. The first stage bootloader is designed to load the second stage bootloader (bootcode.bin) from a FAT32 or FAT16 filesystem on the SD Card.</w:t>
-      </w:r>
-    </w:p>
-    <w:p>
-      <w:r>
-        <w:t>The second stage bootloader - bootcode.bin - is executed on the VideoCore GPU and loads the third stage bootloader - start.elf. (Historically, yet another bootloader called loader.bin was loaded at this stage, but has since been phased out)</w:t>
+      <w:pPr>
+        <w:pStyle w:val="Heading1"/>
+      </w:pPr>
+      <w:r>
+        <w:lastRenderedPageBreak/>
+        <w:t>Compiling and Installing Packages on Your Host System</w:t>
+      </w:r>
+    </w:p>
+    <w:p>
+      <w:r>
+        <w:t>Sometimes you will be required to compile and install packages on your host system</w:t>
+      </w:r>
+      <w:r>
+        <w:rPr>
+          <w:rStyle w:val="FootnoteReference"/>
+        </w:rPr>
+        <w:footnoteReference w:id="25"/>
+      </w:r>
+      <w:r>
+        <w:t xml:space="preserve"> yourself. Let’s take </w:t>
+      </w:r>
+      <w:r>
+        <w:rPr>
+          <w:i/>
+        </w:rPr>
+        <w:t>automake</w:t>
+      </w:r>
+      <w:r>
+        <w:rPr>
+          <w:i/>
+        </w:rPr>
+        <w:t xml:space="preserve"> 1.14</w:t>
+      </w:r>
+      <w:r>
+        <w:t xml:space="preserve"> as an example.</w:t>
+      </w:r>
+    </w:p>
+    <w:p>
+      <w:r>
+        <w:t xml:space="preserve">Surf to </w:t>
+      </w:r>
+      <w:hyperlink r:id="rId76" w:history="1">
+        <w:r>
+          <w:rPr>
+            <w:rStyle w:val="Hyperlink"/>
+          </w:rPr>
+          <w:t>http://packages.ubuntu.com/en/source/trusty/automake-1.14</w:t>
+        </w:r>
+      </w:hyperlink>
+      <w:r>
+        <w:t xml:space="preserve"> and scroll down to the bottom of the page. As shown in </w:t>
+      </w:r>
+      <w:r>
+        <w:fldChar w:fldCharType="begin"/>
+      </w:r>
+      <w:r>
+        <w:instrText xml:space="preserve"> REF _Ref401060761 \h </w:instrText>
+      </w:r>
+      <w:r>
+        <w:fldChar w:fldCharType="separate"/>
+      </w:r>
+      <w:r>
+        <w:t xml:space="preserve">Figure </w:t>
+      </w:r>
+      <w:r>
+        <w:rPr>
+          <w:noProof/>
+        </w:rPr>
+        <w:t>44</w:t>
+      </w:r>
+      <w:r>
+        <w:fldChar w:fldCharType="end"/>
+      </w:r>
+      <w:r>
+        <w:t xml:space="preserve"> you will see three files. </w:t>
+      </w:r>
+      <w:r>
+        <w:t>automake-1.14_1.14.1.orig.tar.xz</w:t>
+      </w:r>
+      <w:r>
+        <w:t xml:space="preserve"> is the original Debian source. </w:t>
+      </w:r>
+      <w:r>
+        <w:t>automake-1.1</w:t>
+      </w:r>
+      <w:r>
+        <w:t xml:space="preserve">4_1.14.1-2ubuntu1.debian.tar.gz is a patch required when compiling for an Ubuntu system. </w:t>
+      </w:r>
+      <w:r>
+        <w:t>automake-1.14_1.14.1-2ubuntu1.dsc</w:t>
+      </w:r>
+      <w:r>
+        <w:t xml:space="preserve"> is a digital signature file.</w:t>
+      </w:r>
+    </w:p>
+    <w:p>
+      <w:pPr>
+        <w:keepNext/>
+        <w:jc w:val="center"/>
+      </w:pPr>
+      <w:r>
+        <w:rPr>
+          <w:noProof/>
+        </w:rPr>
+        <w:drawing>
+          <wp:inline distT="0" distB="0" distL="0" distR="0" wp14:anchorId="52BC89C1" wp14:editId="22EB3F83">
+            <wp:extent cx="3554233" cy="923493"/>
+            <wp:effectExtent l="0" t="0" r="8255" b="0"/>
+            <wp:docPr id="50" name="Picture 50"/>
+            <wp:cNvGraphicFramePr>
+              <a:graphicFrameLocks xmlns:a="http://schemas.openxmlformats.org/drawingml/2006/main" noChangeAspect="1"/>
+            </wp:cNvGraphicFramePr>
+            <a:graphic xmlns:a="http://schemas.openxmlformats.org/drawingml/2006/main">
+              <a:graphicData uri="http://schemas.openxmlformats.org/drawingml/2006/picture">
+                <pic:pic xmlns:pic="http://schemas.openxmlformats.org/drawingml/2006/picture">
+                  <pic:nvPicPr>
+                    <pic:cNvPr id="1" name=""/>
+                    <pic:cNvPicPr/>
+                  </pic:nvPicPr>
+                  <pic:blipFill>
+                    <a:blip r:embed="rId77"/>
+                    <a:stretch>
+                      <a:fillRect/>
+                    </a:stretch>
+                  </pic:blipFill>
+                  <pic:spPr>
+                    <a:xfrm>
+                      <a:off x="0" y="0"/>
+                      <a:ext cx="3564973" cy="926284"/>
+                    </a:xfrm>
+                    <a:prstGeom prst="rect">
+                      <a:avLst/>
+                    </a:prstGeom>
+                  </pic:spPr>
+                </pic:pic>
+              </a:graphicData>
+            </a:graphic>
+          </wp:inline>
+        </w:drawing>
+      </w:r>
+    </w:p>
+    <w:p>
+      <w:pPr>
+        <w:pStyle w:val="Caption"/>
+        <w:jc w:val="center"/>
+      </w:pPr>
+      <w:bookmarkStart w:id="90" w:name="_Ref401060761"/>
+      <w:r>
+        <w:t xml:space="preserve">Figure </w:t>
+      </w:r>
+      <w:r>
+        <w:fldChar w:fldCharType="begin"/>
+      </w:r>
+      <w:r>
+        <w:instrText xml:space="preserve"> SEQ Figure \* ARABIC </w:instrText>
+      </w:r>
+      <w:r>
+        <w:fldChar w:fldCharType="separate"/>
+      </w:r>
+      <w:r>
+        <w:rPr>
+          <w:noProof/>
+        </w:rPr>
+        <w:t>44</w:t>
+      </w:r>
+      <w:r>
+        <w:fldChar w:fldCharType="end"/>
+      </w:r>
+      <w:bookmarkEnd w:id="90"/>
+      <w:r>
+        <w:t xml:space="preserve"> Automake sources</w:t>
+      </w:r>
+    </w:p>
+    <w:p>
+      <w:r>
+        <w:t>Download both the Debian package and the Ubuntu patch to your homedir using the following commands:</w:t>
+      </w:r>
+    </w:p>
+    <w:p>
+      <w:pPr>
+        <w:pStyle w:val="CLICommand"/>
+      </w:pPr>
+      <w:r>
+        <w:t>$ cd ~</w:t>
+      </w:r>
+    </w:p>
+    <w:p>
+      <w:pPr>
+        <w:pStyle w:val="CLICommand"/>
+      </w:pPr>
+      <w:r>
+        <w:t>$ mkdir automakesrc</w:t>
+      </w:r>
+    </w:p>
+    <w:p>
+      <w:pPr>
+        <w:pStyle w:val="CLICommand"/>
+      </w:pPr>
+      <w:r>
+        <w:t>$ cd automakesrc</w:t>
+      </w:r>
+    </w:p>
+    <w:p>
+      <w:pPr>
+        <w:pStyle w:val="CLICommand"/>
+      </w:pPr>
+      <w:r>
+        <w:t xml:space="preserve">$ </w:t>
+      </w:r>
+      <w:r>
+        <w:t>wget http://archive.ubuntu.com/ubuntu/pool/main/a/automake-1.14/automake-1.14_1.14.1.orig.tar.xz</w:t>
+      </w:r>
+    </w:p>
+    <w:p>
+      <w:pPr>
+        <w:pStyle w:val="CLICommand"/>
+      </w:pPr>
+      <w:r>
+        <w:t xml:space="preserve">$ </w:t>
+      </w:r>
+      <w:r>
+        <w:t>wget http://archive.ubuntu.com/ubuntu/pool/main/a/automake-1.14/automake-1.14_1.14.1-2ubuntu1.debian.tar.gz</w:t>
+      </w:r>
+    </w:p>
+    <w:p>
+      <w:r>
+        <w:t>Unpack both packages:</w:t>
+      </w:r>
+    </w:p>
+    <w:p>
+      <w:pPr>
+        <w:pStyle w:val="CLICommand"/>
+      </w:pPr>
+      <w:r>
+        <w:t xml:space="preserve">$ </w:t>
+      </w:r>
+      <w:r>
+        <w:t>tar -xvf automake-1.14_1.14.1.orig.tar.xz</w:t>
+      </w:r>
+    </w:p>
+    <w:p>
+      <w:pPr>
+        <w:pStyle w:val="CLICommand"/>
+      </w:pPr>
+      <w:r>
+        <w:t xml:space="preserve">$ </w:t>
+      </w:r>
+      <w:r>
+        <w:t>tar -xzvf automake-1.14_1.14.1-2ubuntu1.debian.tar.gz</w:t>
+      </w:r>
+    </w:p>
+    <w:p>
+      <w:r>
+        <w:t>Move the patches inside the original source directory:</w:t>
+      </w:r>
+    </w:p>
+    <w:p>
+      <w:pPr>
+        <w:pStyle w:val="CLICommand"/>
+      </w:pPr>
+      <w:r>
+        <w:t>$ mv debian</w:t>
+      </w:r>
+      <w:r>
+        <w:t xml:space="preserve"> automake-1.14</w:t>
+      </w:r>
+      <w:r>
+        <w:t>.1</w:t>
+      </w:r>
+    </w:p>
+    <w:p>
+      <w:r>
+        <w:t xml:space="preserve">To apply the patches we can use the </w:t>
+      </w:r>
+      <w:r>
+        <w:rPr>
+          <w:i/>
+        </w:rPr>
+        <w:t>quilt</w:t>
+      </w:r>
+      <w:r>
+        <w:t xml:space="preserve"> tool which allows us to apply and remove patches from a source. If you haven’t installed quilt yet execute the following commands</w:t>
+      </w:r>
+      <w:r>
+        <w:rPr>
+          <w:rStyle w:val="FootnoteReference"/>
+        </w:rPr>
+        <w:footnoteReference w:id="26"/>
+      </w:r>
+      <w:r>
+        <w:t>:</w:t>
+      </w:r>
+    </w:p>
+    <w:p>
+      <w:pPr>
+        <w:pStyle w:val="CLICommand"/>
+      </w:pPr>
+      <w:r>
+        <w:t xml:space="preserve">$ </w:t>
+      </w:r>
+      <w:r>
+        <w:t>sudo apt-get install quilt</w:t>
+      </w:r>
+    </w:p>
+    <w:p>
+      <w:pPr>
+        <w:pStyle w:val="CLICommand"/>
+      </w:pPr>
+      <w:r>
+        <w:t xml:space="preserve">$ </w:t>
+      </w:r>
+      <w:r>
+        <w:t>echo "export QUILT_PATCHES=debian/patches" &gt;&gt; ~/.bashrc</w:t>
+      </w:r>
+    </w:p>
+    <w:p>
+      <w:pPr>
+        <w:pStyle w:val="CLICommand"/>
+      </w:pPr>
+      <w:r>
+        <w:tab/>
+        <w:t xml:space="preserve"># </w:t>
+      </w:r>
+      <w:r>
+        <w:t>Before working with Quilt you need to tell it where to find the patches.</w:t>
+      </w:r>
+    </w:p>
+    <w:p>
+      <w:pPr>
+        <w:pStyle w:val="CLICommand"/>
+      </w:pPr>
+      <w:r>
+        <w:t>$ . ~/.bashrc</w:t>
+      </w:r>
+    </w:p>
+    <w:p>
+      <w:pPr>
+        <w:pStyle w:val="CLICommand"/>
+      </w:pPr>
+      <w:r>
+        <w:tab/>
+        <w:t># S</w:t>
+      </w:r>
+      <w:r>
+        <w:t>ource t</w:t>
+      </w:r>
+      <w:r>
+        <w:t>he file to apply the new export</w:t>
+      </w:r>
+    </w:p>
+    <w:p>
+      <w:r>
+        <w:t>Now you can apply the Ubuntu patch:</w:t>
+      </w:r>
+    </w:p>
+    <w:p>
+      <w:pPr>
+        <w:pStyle w:val="CLICommand"/>
+      </w:pPr>
+      <w:r>
+        <w:t xml:space="preserve">$ </w:t>
+      </w:r>
+      <w:r>
+        <w:t>cd automake-1.14.1/</w:t>
+      </w:r>
+    </w:p>
+    <w:p>
+      <w:pPr>
+        <w:pStyle w:val="CLICommand"/>
+      </w:pPr>
+      <w:r>
+        <w:t xml:space="preserve">$ </w:t>
+      </w:r>
+      <w:r>
+        <w:t>quilt push</w:t>
+      </w:r>
+    </w:p>
+    <w:p>
+      <w:r>
+        <w:t>To check which patches have been applied you can always use the command:</w:t>
+      </w:r>
+    </w:p>
+    <w:p>
+      <w:pPr>
+        <w:pStyle w:val="CLICommand"/>
+      </w:pPr>
+      <w:r>
+        <w:t xml:space="preserve">$ </w:t>
+      </w:r>
+      <w:r>
+        <w:t xml:space="preserve">quilt </w:t>
+      </w:r>
+      <w:r>
+        <w:t>applied</w:t>
+      </w:r>
+    </w:p>
+    <w:p>
+      <w:r>
+        <w:t>Next we need to execute the configure script that comes with the source package.</w:t>
+      </w:r>
+    </w:p>
+    <w:p>
+      <w:pPr>
+        <w:pStyle w:val="CLICommand"/>
+      </w:pPr>
+      <w:r>
+        <w:t>$ ./configure</w:t>
+      </w:r>
+    </w:p>
+    <w:p>
+      <w:r>
+        <w:t>The configure script c</w:t>
+      </w:r>
+      <w:r>
+        <w:t>heck</w:t>
+      </w:r>
+      <w:r>
+        <w:t>s</w:t>
+      </w:r>
+      <w:r>
+        <w:t xml:space="preserve"> some details about the machine on which the software is going to be installed. This script checks for lots of dependencies on your system. For the particular software to work properly, it may be requiring a lot of things to be existing on your machine already. If any of the major requirements are missing on your system, the configure script would exit and you cannot proceed with the installation, until you get those required things.</w:t>
+      </w:r>
+    </w:p>
+    <w:p>
+      <w:r>
+        <w:t xml:space="preserve">The configure will also generate a Makefile. </w:t>
+      </w:r>
+      <w:r>
+        <w:t xml:space="preserve">A </w:t>
+      </w:r>
+      <w:r>
+        <w:t>Makefile</w:t>
+      </w:r>
+      <w:r>
+        <w:t xml:space="preserve"> is a special file, containing shell commands, that you create and name </w:t>
+      </w:r>
+      <w:r>
+        <w:t>Makefile</w:t>
+      </w:r>
+      <w:r>
+        <w:t xml:space="preserve">. While in the directory containing this </w:t>
+      </w:r>
+      <w:r>
+        <w:t>Makefile</w:t>
+      </w:r>
+      <w:r>
+        <w:t xml:space="preserve">, you will type make and the commands in the </w:t>
+      </w:r>
+      <w:r>
+        <w:t>Makefile</w:t>
+      </w:r>
+      <w:r>
+        <w:t xml:space="preserve"> will be executed.</w:t>
+      </w:r>
+    </w:p>
+    <w:p>
+      <w:pPr>
+        <w:pStyle w:val="CLICommand"/>
+      </w:pPr>
+      <w:r>
+        <w:t>$ make</w:t>
+      </w:r>
+    </w:p>
+    <w:p>
+      <w:r>
+        <w:t xml:space="preserve">The </w:t>
+      </w:r>
+      <w:r>
+        <w:rPr>
+          <w:i/>
+        </w:rPr>
+        <w:t>make</w:t>
+      </w:r>
+      <w:r>
+        <w:t xml:space="preserve"> command uses the Makefile to </w:t>
+      </w:r>
+      <w:r>
+        <w:t xml:space="preserve">build (compiles) the source code. Compiler compiles the code, but, most of the times, the code cannot stand alone, it requires external libraries (usually provided by </w:t>
+      </w:r>
+      <w:r>
+        <w:t>U</w:t>
+      </w:r>
+      <w:r>
+        <w:t>buntu packages) to be installed. After this step the executable(s) of this specific application you are trying to install will be created.</w:t>
+      </w:r>
+    </w:p>
+    <w:p>
+      <w:r>
+        <w:t>Once finished you can execute the following command:</w:t>
+      </w:r>
+    </w:p>
+    <w:p>
+      <w:pPr>
+        <w:pStyle w:val="CLICommand"/>
+      </w:pPr>
+      <w:r>
+        <w:t xml:space="preserve">$ </w:t>
+      </w:r>
+      <w:r>
+        <w:t>sudo make install</w:t>
+      </w:r>
+    </w:p>
+    <w:p>
+      <w:r>
+        <w:t xml:space="preserve">This command </w:t>
+      </w:r>
+      <w:r>
+        <w:t xml:space="preserve">moves all the needed </w:t>
+      </w:r>
+      <w:r>
+        <w:t xml:space="preserve">files </w:t>
+      </w:r>
+      <w:r>
+        <w:t xml:space="preserve">for the application to the appropriate system directories. This has to be done after make because the </w:t>
+      </w:r>
+      <w:r>
+        <w:t>executables</w:t>
+      </w:r>
+      <w:r>
+        <w:t xml:space="preserve"> of the application have been created and can be moved to the appropriate system directory (e.g. /usr/</w:t>
+      </w:r>
+      <w:r>
+        <w:t>local/</w:t>
+      </w:r>
+      <w:r>
+        <w:t>bin/).</w:t>
+      </w:r>
+    </w:p>
+    <w:p>
+      <w:r>
+        <w:br w:type="page"/>
+      </w:r>
+    </w:p>
+    <w:p>
+      <w:pPr>
+        <w:pStyle w:val="Heading1"/>
+      </w:pPr>
+      <w:bookmarkStart w:id="91" w:name="_Toc400646238"/>
+      <w:r>
+        <w:lastRenderedPageBreak/>
+        <w:t>Solution Center</w:t>
+      </w:r>
+    </w:p>
+    <w:p>
+      <w:pPr>
+        <w:pStyle w:val="Heading2"/>
+      </w:pPr>
+      <w:bookmarkStart w:id="92" w:name="_Ref401050322"/>
+      <w:r>
+        <w:t>Buildroot ac-local 1.14 is missing</w:t>
+      </w:r>
+      <w:r>
+        <w:rPr>
+          <w:rStyle w:val="FootnoteReference"/>
+        </w:rPr>
+        <w:footnoteReference w:id="27"/>
+      </w:r>
+      <w:bookmarkEnd w:id="92"/>
+    </w:p>
+    <w:p>
+      <w:r>
+        <w:t>If you get the following error while making the buildroot:</w:t>
+      </w:r>
+    </w:p>
+    <w:p>
+      <w:pPr>
+        <w:pStyle w:val="CLICommand"/>
+      </w:pPr>
+      <w:r>
+        <w:t>WARNING: 'aclocal-1.14' is missing on your system.</w:t>
+      </w:r>
+      <w:r>
+        <w:br/>
+        <w:t>         You should only need it if you modified 'acinclude.m4' or</w:t>
+      </w:r>
+      <w:r>
+        <w:br/>
+        <w:t>         'configure.ac' or m4 files included by 'configure.ac'.</w:t>
+      </w:r>
+      <w:r>
+        <w:br/>
+        <w:t>         The 'aclocal' program is part of the GNU Automake package:</w:t>
+      </w:r>
+      <w:r>
+        <w:br/>
+        <w:t>         &lt;</w:t>
+      </w:r>
+      <w:hyperlink r:id="rId78" w:history="1">
+        <w:r>
+          <w:rPr>
+            <w:rStyle w:val="Hyperlink"/>
+            <w:rFonts w:ascii="Verdana" w:hAnsi="Verdana"/>
+          </w:rPr>
+          <w:t>http://www.gnu.org/software/automake</w:t>
+        </w:r>
+      </w:hyperlink>
+      <w:r>
+        <w:t>&gt;</w:t>
+      </w:r>
+      <w:r>
+        <w:br/>
+        <w:t>         It also requires GNU Autoconf, GNU m4 and Perl in order to run:</w:t>
+      </w:r>
+      <w:r>
+        <w:br/>
+        <w:t>         &lt;</w:t>
+      </w:r>
+      <w:hyperlink r:id="rId79" w:history="1">
+        <w:r>
+          <w:rPr>
+            <w:rStyle w:val="Hyperlink"/>
+            <w:rFonts w:ascii="Verdana" w:hAnsi="Verdana"/>
+          </w:rPr>
+          <w:t>http://www.gnu.org/software/autoconf</w:t>
+        </w:r>
+      </w:hyperlink>
+      <w:r>
+        <w:t>&gt;</w:t>
+      </w:r>
+      <w:r>
+        <w:br/>
+        <w:t>         &lt;</w:t>
+      </w:r>
+      <w:hyperlink r:id="rId80" w:history="1">
+        <w:r>
+          <w:rPr>
+            <w:rStyle w:val="Hyperlink"/>
+            <w:rFonts w:ascii="Verdana" w:hAnsi="Verdana"/>
+          </w:rPr>
+          <w:t>http://www.gnu.org/software/m4/</w:t>
+        </w:r>
+      </w:hyperlink>
+      <w:r>
+        <w:t>&gt;</w:t>
+      </w:r>
+      <w:r>
+        <w:br/>
+        <w:t>         &lt;</w:t>
+      </w:r>
+      <w:hyperlink r:id="rId81" w:history="1">
+        <w:r>
+          <w:rPr>
+            <w:rStyle w:val="Hyperlink"/>
+            <w:rFonts w:ascii="Verdana" w:hAnsi="Verdana"/>
+          </w:rPr>
+          <w:t>http://www.perl.org/</w:t>
+        </w:r>
+      </w:hyperlink>
+      <w:r>
+        <w:t>&gt;</w:t>
+      </w:r>
+      <w:r>
+        <w:br/>
+        <w:t>make[1]: *** [aclocal.m4] Error 127</w:t>
+      </w:r>
+    </w:p>
+    <w:p>
+      <w:r>
+        <w:t xml:space="preserve">You can fix this by surfing to </w:t>
+      </w:r>
+      <w:hyperlink r:id="rId82" w:history="1">
+        <w:r>
+          <w:rPr>
+            <w:rStyle w:val="Hyperlink"/>
+          </w:rPr>
+          <w:t>http://packages.ubuntu.com/en/source/trusty/automake-1.14</w:t>
+        </w:r>
+      </w:hyperlink>
+      <w:r>
+        <w:t xml:space="preserve"> and navigating to the binary package automake url indicated in </w:t>
+      </w:r>
+      <w:r>
+        <w:fldChar w:fldCharType="begin"/>
+      </w:r>
+      <w:r>
+        <w:instrText xml:space="preserve"> REF _Ref401050045 \h </w:instrText>
+      </w:r>
+      <w:r>
+        <w:fldChar w:fldCharType="separate"/>
+      </w:r>
+      <w:r>
+        <w:t xml:space="preserve">Figure </w:t>
+      </w:r>
+      <w:r>
+        <w:rPr>
+          <w:noProof/>
+        </w:rPr>
+        <w:t>44</w:t>
+      </w:r>
+      <w:r>
+        <w:fldChar w:fldCharType="end"/>
+      </w:r>
+      <w:r>
+        <w:t xml:space="preserve"> at the top of the page</w:t>
       </w:r>
       <w:r>
         <w:t>.</w:t>
       </w:r>
     </w:p>
     <w:p>
-      <w:r>
-        <w:t xml:space="preserve">The third stage bootloader - start.elf - is where all the action happens. It starts by reading config.txt, a text file containing configuration parameters for both the VideoCore (Video/HDMI modes, memory, console frame buffers etc) and loading of the Linux </w:t>
-      </w:r>
-      <w:r>
-        <w:t>k</w:t>
-      </w:r>
-      <w:r>
-        <w:t>ernel (load addresses, device tree, uart/console baud rates etc).</w:t>
-      </w:r>
-    </w:p>
-    <w:p>
-      <w:r>
-        <w:t xml:space="preserve"> </w:t>
-      </w:r>
-      <w:r>
-        <w:t>(Prior to the introduction of the 512MB Raspberry Pi, multiple start.elf files were provided (arm128_start.elf, arm192_start.elf, arm224_start.elf &amp; arm240_start.elf). These files would partition the memory used between the ARM processor (Linux) and the VideoCore GPU. This has now been superseded with a gpu_mem parameter in the config.txt file specifying the memory to be allocated to the GPU.)</w:t>
-      </w:r>
-    </w:p>
-    <w:p>
-      <w:r>
-        <w:t>Once the config.txt file has been loaded and parsed, the third stage bootloader will also load</w:t>
-      </w:r>
-      <w:r>
-        <w:t>s</w:t>
-      </w:r>
-      <w:r>
-        <w:t xml:space="preserve"> cmdline.txt and kernel.img. cmdline.txt is a file containing the kernel command line parameters to be passed to the kernel at boot. It will load kernel.img into the shared memory allocated to the ARM processor, and release the ARM processor from reset. Your kernel should now start booting.</w:t>
-      </w:r>
-    </w:p>
-    <w:p>
-      <w:r>
-        <w:t>The third stage bootloader - start.elf, also passes extra parameters to the kernel than contained within the cmdline.txt. For example, my Linux Kernel receives the following parameters, specifying DMA channels, GPU parameters, MAC addresses, eMMC clock speeds and allowable Kernel Memory size.</w:t>
+      <w:pPr>
+        <w:keepNext/>
+        <w:jc w:val="center"/>
+      </w:pPr>
+      <w:r>
+        <w:rPr>
+          <w:noProof/>
+        </w:rPr>
+        <w:drawing>
+          <wp:inline distT="0" distB="0" distL="0" distR="0" wp14:anchorId="3D3E09C5" wp14:editId="7F03D226">
+            <wp:extent cx="4317558" cy="1140186"/>
+            <wp:effectExtent l="0" t="0" r="6985" b="3175"/>
+            <wp:docPr id="49" name="Picture 49"/>
+            <wp:cNvGraphicFramePr>
+              <a:graphicFrameLocks xmlns:a="http://schemas.openxmlformats.org/drawingml/2006/main" noChangeAspect="1"/>
+            </wp:cNvGraphicFramePr>
+            <a:graphic xmlns:a="http://schemas.openxmlformats.org/drawingml/2006/main">
+              <a:graphicData uri="http://schemas.openxmlformats.org/drawingml/2006/picture">
+                <pic:pic xmlns:pic="http://schemas.openxmlformats.org/drawingml/2006/picture">
+                  <pic:nvPicPr>
+                    <pic:cNvPr id="1" name=""/>
+                    <pic:cNvPicPr/>
+                  </pic:nvPicPr>
+                  <pic:blipFill>
+                    <a:blip r:embed="rId83"/>
+                    <a:stretch>
+                      <a:fillRect/>
+                    </a:stretch>
+                  </pic:blipFill>
+                  <pic:spPr>
+                    <a:xfrm>
+                      <a:off x="0" y="0"/>
+                      <a:ext cx="4330138" cy="1143508"/>
+                    </a:xfrm>
+                    <a:prstGeom prst="rect">
+                      <a:avLst/>
+                    </a:prstGeom>
+                  </pic:spPr>
+                </pic:pic>
+              </a:graphicData>
+            </a:graphic>
+          </wp:inline>
+        </w:drawing>
+      </w:r>
+    </w:p>
+    <w:p>
+      <w:pPr>
+        <w:pStyle w:val="Caption"/>
+        <w:jc w:val="center"/>
+      </w:pPr>
+      <w:bookmarkStart w:id="93" w:name="_Ref401050045"/>
+      <w:r>
+        <w:t xml:space="preserve">Figure </w:t>
+      </w:r>
+      <w:r>
+        <w:fldChar w:fldCharType="begin"/>
+      </w:r>
+      <w:r>
+        <w:instrText xml:space="preserve"> SEQ Figure \* ARABIC </w:instrText>
+      </w:r>
+      <w:r>
+        <w:fldChar w:fldCharType="separate"/>
+      </w:r>
+      <w:r>
+        <w:rPr>
+          <w:noProof/>
+        </w:rPr>
+        <w:t>45</w:t>
+      </w:r>
+      <w:r>
+        <w:fldChar w:fldCharType="end"/>
+      </w:r>
+      <w:bookmarkEnd w:id="93"/>
+      <w:r>
+        <w:t xml:space="preserve"> Binary automake package</w:t>
+      </w:r>
+    </w:p>
+    <w:p>
+      <w:r>
+        <w:t xml:space="preserve">Scroll down the page and select the download link at the bottom of the page. Select a mirror to download the </w:t>
+      </w:r>
+      <w:r>
+        <w:t>D</w:t>
+      </w:r>
+      <w:r>
+        <w:t>ebian package and install it.</w:t>
+      </w:r>
+    </w:p>
+    <w:p>
+      <w:r>
+        <w:t>Running the following command should indicate that the aclocal tool is now upgraded to version 1.14:</w:t>
       </w:r>
     </w:p>
     <w:p>
@@ -17618,149 +18508,18 @@
         <w:pStyle w:val="CLICommand"/>
       </w:pPr>
       <w:r>
-        <w:t xml:space="preserve">dma.dmachans=0x7f35 </w:t>
-      </w:r>
-    </w:p>
-    <w:p>
-      <w:pPr>
-        <w:pStyle w:val="CLICommand"/>
-      </w:pPr>
-      <w:r>
-        <w:t xml:space="preserve">bcm2708_fb.fbwidth=1280 </w:t>
-      </w:r>
-    </w:p>
-    <w:p>
-      <w:pPr>
-        <w:pStyle w:val="CLICommand"/>
-      </w:pPr>
-      <w:r>
-        <w:t xml:space="preserve">bcm2708_fb.fbheight=1024 </w:t>
-      </w:r>
-    </w:p>
-    <w:p>
-      <w:pPr>
-        <w:pStyle w:val="CLICommand"/>
-      </w:pPr>
-      <w:r>
-        <w:t xml:space="preserve">bcm2708.boardrev=0xe </w:t>
-      </w:r>
-    </w:p>
-    <w:p>
-      <w:pPr>
-        <w:pStyle w:val="CLICommand"/>
-      </w:pPr>
-      <w:r>
-        <w:t xml:space="preserve">bcm2708.serial=0xd9b35572 </w:t>
-      </w:r>
-    </w:p>
-    <w:p>
-      <w:pPr>
-        <w:pStyle w:val="CLICommand"/>
-      </w:pPr>
-      <w:r>
-        <w:t xml:space="preserve">smsc95xx.macaddr=B8:27:EB:B3:55:72 </w:t>
-      </w:r>
-    </w:p>
-    <w:p>
-      <w:pPr>
-        <w:pStyle w:val="CLICommand"/>
-      </w:pPr>
-      <w:r>
-        <w:t xml:space="preserve">sdhci-bcm2708.emmc_clock_freq=250000000 </w:t>
-      </w:r>
-    </w:p>
-    <w:p>
-      <w:pPr>
-        <w:pStyle w:val="CLICommand"/>
-      </w:pPr>
-      <w:r>
-        <w:t xml:space="preserve">vc_mem.mem_base=0xec00000 </w:t>
-      </w:r>
-    </w:p>
-    <w:p>
-      <w:pPr>
-        <w:pStyle w:val="CLICommand"/>
-      </w:pPr>
-      <w:r>
-        <w:t xml:space="preserve">vc_mem.mem_size=0x10000000  </w:t>
-      </w:r>
-    </w:p>
-    <w:p>
-      <w:pPr>
-        <w:pStyle w:val="CLICommand"/>
-      </w:pPr>
-      <w:r>
-        <w:t xml:space="preserve">console=ttyAMA0,115200 </w:t>
-      </w:r>
-    </w:p>
-    <w:p>
-      <w:pPr>
-        <w:pStyle w:val="CLICommand"/>
-      </w:pPr>
-      <w:r>
-        <w:t xml:space="preserve">kgdboc=ttyAMA0,115200 </w:t>
-      </w:r>
-    </w:p>
-    <w:p>
-      <w:pPr>
-        <w:pStyle w:val="CLICommand"/>
-      </w:pPr>
-      <w:r>
-        <w:t xml:space="preserve">console=tty1 </w:t>
-      </w:r>
-    </w:p>
-    <w:p>
-      <w:pPr>
-        <w:pStyle w:val="CLICommand"/>
-        <w:rPr>
-          <w:lang w:val="nl-BE"/>
-        </w:rPr>
-      </w:pPr>
-      <w:r>
-        <w:rPr>
-          <w:lang w:val="nl-BE"/>
-        </w:rPr>
-        <w:t xml:space="preserve">root=/dev/mmcblk0p2 </w:t>
-      </w:r>
-    </w:p>
-    <w:p>
-      <w:pPr>
-        <w:pStyle w:val="CLICommand"/>
-        <w:rPr>
-          <w:lang w:val="nl-BE"/>
-        </w:rPr>
-      </w:pPr>
-      <w:r>
-        <w:rPr>
-          <w:lang w:val="nl-BE"/>
-        </w:rPr>
-        <w:t xml:space="preserve">rootfstype=ext4 </w:t>
-      </w:r>
-    </w:p>
-    <w:p>
-      <w:pPr>
-        <w:pStyle w:val="CLICommand"/>
-        <w:rPr>
-          <w:lang w:val="nl-BE"/>
-        </w:rPr>
-      </w:pPr>
-      <w:r>
-        <w:rPr>
-          <w:lang w:val="nl-BE"/>
-        </w:rPr>
-        <w:t>rootwait</w:t>
-      </w:r>
-    </w:p>
-    <w:p>
-      <w:r>
-        <w:t>Mainline Linux Kernels may not parse these extra parameters.</w:t>
+        <w:t>$ aclocal --version</w:t>
+      </w:r>
+    </w:p>
+    <w:p>
+      <w:r>
+        <w:br w:type="page"/>
       </w:r>
     </w:p>
     <w:p>
       <w:pPr>
         <w:pStyle w:val="Heading1"/>
       </w:pPr>
-      <w:bookmarkStart w:id="90" w:name="_Toc400646238"/>
       <w:r>
         <w:lastRenderedPageBreak/>
         <w:t>Important Command</w:t>
@@ -17771,7 +18530,7 @@
       <w:r>
         <w:t xml:space="preserve"> Overview</w:t>
       </w:r>
-      <w:bookmarkEnd w:id="90"/>
+      <w:bookmarkEnd w:id="91"/>
     </w:p>
     <w:p/>
     <w:tbl>
@@ -18249,11 +19008,11 @@
       <w:pPr>
         <w:pStyle w:val="Heading1"/>
       </w:pPr>
-      <w:bookmarkStart w:id="91" w:name="_Toc400646239"/>
+      <w:bookmarkStart w:id="94" w:name="_Toc400646239"/>
       <w:r>
         <w:t>References</w:t>
       </w:r>
-      <w:bookmarkEnd w:id="91"/>
+      <w:bookmarkEnd w:id="94"/>
     </w:p>
     <w:tbl>
       <w:tblPr>
@@ -18325,9 +19084,14 @@
             <w:pPr>
               <w:cnfStyle w:val="000000100000" w:firstRow="0" w:lastRow="0" w:firstColumn="0" w:lastColumn="0" w:oddVBand="0" w:evenVBand="0" w:oddHBand="1" w:evenHBand="0" w:firstRowFirstColumn="0" w:firstRowLastColumn="0" w:lastRowFirstColumn="0" w:lastRowLastColumn="0"/>
             </w:pPr>
-            <w:r>
-              <w:t>http://www.raspberrypi.org/documentation/configuration/config-txt.md</w:t>
-            </w:r>
+            <w:hyperlink r:id="rId84" w:history="1">
+              <w:r>
+                <w:rPr>
+                  <w:rStyle w:val="Hyperlink"/>
+                </w:rPr>
+                <w:t>http://www.raspberrypi.org/documentation/configuration/config-txt.md</w:t>
+              </w:r>
+            </w:hyperlink>
           </w:p>
         </w:tc>
       </w:tr>
@@ -18351,7 +19115,7 @@
             <w:pPr>
               <w:cnfStyle w:val="000000000000" w:firstRow="0" w:lastRow="0" w:firstColumn="0" w:lastColumn="0" w:oddVBand="0" w:evenVBand="0" w:oddHBand="0" w:evenHBand="0" w:firstRowFirstColumn="0" w:firstRowLastColumn="0" w:lastRowFirstColumn="0" w:lastRowLastColumn="0"/>
             </w:pPr>
-            <w:hyperlink r:id="rId76" w:history="1">
+            <w:hyperlink r:id="rId85" w:history="1">
               <w:r>
                 <w:rPr>
                   <w:rStyle w:val="Hyperlink"/>
@@ -18388,9 +19152,14 @@
             <w:pPr>
               <w:cnfStyle w:val="000000100000" w:firstRow="0" w:lastRow="0" w:firstColumn="0" w:lastColumn="0" w:oddVBand="0" w:evenVBand="0" w:oddHBand="1" w:evenHBand="0" w:firstRowFirstColumn="0" w:firstRowLastColumn="0" w:lastRowFirstColumn="0" w:lastRowLastColumn="0"/>
             </w:pPr>
-            <w:r>
-              <w:t>http://wiki.beyondlogic.org/index.php?title=Understanding_RaspberryPi_Boot_Process</w:t>
-            </w:r>
+            <w:hyperlink r:id="rId86" w:history="1">
+              <w:r>
+                <w:rPr>
+                  <w:rStyle w:val="Hyperlink"/>
+                </w:rPr>
+                <w:t>http://wiki.beyondlogic.org/index.php?title=Understanding_RaspberryPi_Boot_Process</w:t>
+              </w:r>
+            </w:hyperlink>
           </w:p>
         </w:tc>
       </w:tr>
@@ -18400,7 +19169,11 @@
             <w:cnfStyle w:val="001000000000" w:firstRow="0" w:lastRow="0" w:firstColumn="1" w:lastColumn="0" w:oddVBand="0" w:evenVBand="0" w:oddHBand="0" w:evenHBand="0" w:firstRowFirstColumn="0" w:firstRowLastColumn="0" w:lastRowFirstColumn="0" w:lastRowLastColumn="0"/>
             <w:tcW w:w="2965" w:type="dxa"/>
           </w:tcPr>
-          <w:p/>
+          <w:p>
+            <w:r>
+              <w:t>Compiling things on Ubuntu the Easy Way</w:t>
+            </w:r>
+          </w:p>
         </w:tc>
         <w:tc>
           <w:tcPr>
@@ -18410,13 +19183,58 @@
             <w:pPr>
               <w:cnfStyle w:val="000000000000" w:firstRow="0" w:lastRow="0" w:firstColumn="0" w:lastColumn="0" w:oddVBand="0" w:evenVBand="0" w:oddHBand="0" w:evenHBand="0" w:firstRowFirstColumn="0" w:firstRowLastColumn="0" w:lastRowFirstColumn="0" w:lastRowLastColumn="0"/>
             </w:pPr>
+            <w:hyperlink r:id="rId87" w:history="1">
+              <w:r>
+                <w:rPr>
+                  <w:rStyle w:val="Hyperlink"/>
+                </w:rPr>
+                <w:t>https://help.ubuntu.com/community/CompilingEasyHowTo</w:t>
+              </w:r>
+            </w:hyperlink>
+          </w:p>
+        </w:tc>
+      </w:tr>
+      <w:tr>
+        <w:trPr>
+          <w:cnfStyle w:val="000000100000" w:firstRow="0" w:lastRow="0" w:firstColumn="0" w:lastColumn="0" w:oddVBand="0" w:evenVBand="0" w:oddHBand="1" w:evenHBand="0" w:firstRowFirstColumn="0" w:firstRowLastColumn="0" w:lastRowFirstColumn="0" w:lastRowLastColumn="0"/>
+        </w:trPr>
+        <w:tc>
+          <w:tcPr>
+            <w:cnfStyle w:val="001000000000" w:firstRow="0" w:lastRow="0" w:firstColumn="1" w:lastColumn="0" w:oddVBand="0" w:evenVBand="0" w:oddHBand="0" w:evenHBand="0" w:firstRowFirstColumn="0" w:firstRowLastColumn="0" w:lastRowFirstColumn="0" w:lastRowLastColumn="0"/>
+            <w:tcW w:w="2965" w:type="dxa"/>
+          </w:tcPr>
+          <w:p>
+            <w:r>
+              <w:t>Patches to Packages</w:t>
+            </w:r>
+          </w:p>
+        </w:tc>
+        <w:tc>
+          <w:tcPr>
+            <w:tcW w:w="6772" w:type="dxa"/>
+          </w:tcPr>
+          <w:p>
+            <w:pPr>
+              <w:tabs>
+                <w:tab w:val="left" w:pos="5885"/>
+              </w:tabs>
+              <w:cnfStyle w:val="000000100000" w:firstRow="0" w:lastRow="0" w:firstColumn="0" w:lastColumn="0" w:oddVBand="0" w:evenVBand="0" w:oddHBand="1" w:evenHBand="0" w:firstRowFirstColumn="0" w:firstRowLastColumn="0" w:lastRowFirstColumn="0" w:lastRowLastColumn="0"/>
+            </w:pPr>
+            <w:hyperlink r:id="rId88" w:history="1">
+              <w:r>
+                <w:rPr>
+                  <w:rStyle w:val="Hyperlink"/>
+                </w:rPr>
+                <w:t>http://packaging.ubuntu.com/html/patches-to-packages.html</w:t>
+              </w:r>
+            </w:hyperlink>
           </w:p>
         </w:tc>
       </w:tr>
     </w:tbl>
     <w:p/>
     <w:sectPr>
-      <w:headerReference w:type="default" r:id="rId77"/>
+      <w:headerReference w:type="default" r:id="rId89"/>
       <w:pgSz w:w="11907" w:h="16839" w:code="9"/>
       <w:pgMar w:top="1440" w:right="1080" w:bottom="1440" w:left="1080" w:header="720" w:footer="720" w:gutter="0"/>
       <w:cols w:space="720"/>
@@ -18540,7 +19358,7 @@
             <w:noProof/>
             <w:lang w:val="nl-BE"/>
           </w:rPr>
-          <w:t>46</w:t>
+          <w:t>44</w:t>
         </w:r>
         <w:r>
           <w:rPr>
@@ -19144,6 +19962,70 @@
       <w:r>
         <w:t>http://wiki.beyondlogic.org/index.php?title=Understanding_RaspberryPi_Boot_Process</w:t>
       </w:r>
+    </w:p>
+  </w:footnote>
+  <w:footnote w:id="25">
+    <w:p>
+      <w:pPr>
+        <w:pStyle w:val="FootnoteText"/>
+      </w:pPr>
+      <w:r>
+        <w:rPr>
+          <w:rStyle w:val="FootnoteReference"/>
+        </w:rPr>
+        <w:footnoteRef/>
+      </w:r>
+      <w:r>
+        <w:t xml:space="preserve"> In our case this is our Ubuntu virtual machine</w:t>
+      </w:r>
+    </w:p>
+  </w:footnote>
+  <w:footnote w:id="26">
+    <w:p>
+      <w:pPr>
+        <w:pStyle w:val="FootnoteText"/>
+      </w:pPr>
+      <w:r>
+        <w:rPr>
+          <w:rStyle w:val="FootnoteReference"/>
+        </w:rPr>
+        <w:footnoteRef/>
+      </w:r>
+      <w:r>
+        <w:t xml:space="preserve"> </w:t>
+      </w:r>
+      <w:hyperlink r:id="rId7" w:history="1">
+        <w:r>
+          <w:rPr>
+            <w:rStyle w:val="Hyperlink"/>
+          </w:rPr>
+          <w:t>http://packaging.ubuntu.com/html/patches-to-packages.html</w:t>
+        </w:r>
+      </w:hyperlink>
+    </w:p>
+  </w:footnote>
+  <w:footnote w:id="27">
+    <w:p>
+      <w:pPr>
+        <w:pStyle w:val="FootnoteText"/>
+      </w:pPr>
+      <w:r>
+        <w:rPr>
+          <w:rStyle w:val="FootnoteReference"/>
+        </w:rPr>
+        <w:footnoteRef/>
+      </w:r>
+      <w:r>
+        <w:t xml:space="preserve"> </w:t>
+      </w:r>
+      <w:hyperlink r:id="rId8" w:history="1">
+        <w:r>
+          <w:rPr>
+            <w:rStyle w:val="Hyperlink"/>
+          </w:rPr>
+          <w:t>http://askubuntu.com/questions/484237/how-do-i-get-the-latest-automake</w:t>
+        </w:r>
+      </w:hyperlink>
     </w:p>
   </w:footnote>
 </w:footnotes>
@@ -22847,6 +23729,34 @@
       </w:numPr>
     </w:pPr>
   </w:style>
+  <w:style w:type="character" w:styleId="HTMLCode">
+    <w:name w:val="HTML Code"/>
+    <w:basedOn w:val="DefaultParagraphFont"/>
+    <w:uiPriority w:val="99"/>
+    <w:semiHidden/>
+    <w:unhideWhenUsed/>
+    <w:rsid w:val="002A68E0"/>
+    <w:rPr>
+      <w:rFonts w:ascii="Courier New" w:eastAsia="Times New Roman" w:hAnsi="Courier New" w:cs="Courier New"/>
+      <w:sz w:val="20"/>
+      <w:szCs w:val="20"/>
+    </w:rPr>
+  </w:style>
+  <w:style w:type="paragraph" w:styleId="NormalWeb">
+    <w:name w:val="Normal (Web)"/>
+    <w:basedOn w:val="Normal"/>
+    <w:uiPriority w:val="99"/>
+    <w:unhideWhenUsed/>
+    <w:rsid w:val="002A68E0"/>
+    <w:pPr>
+      <w:spacing w:before="0" w:after="0" w:line="240" w:lineRule="auto"/>
+    </w:pPr>
+    <w:rPr>
+      <w:rFonts w:ascii="Times New Roman" w:eastAsiaTheme="minorHAnsi" w:hAnsi="Times New Roman" w:cs="Times New Roman"/>
+      <w:sz w:val="24"/>
+      <w:szCs w:val="24"/>
+    </w:rPr>
+  </w:style>
 </w:styles>
 </file>
 
@@ -22974,6 +23884,13 @@
     <w:pitch w:val="variable"/>
     <w:sig w:usb0="E0002AFF" w:usb1="C0007843" w:usb2="00000009" w:usb3="00000000" w:csb0="000001FF" w:csb1="00000000"/>
   </w:font>
+  <w:font w:name="Verdana">
+    <w:panose1 w:val="020B0604030504040204"/>
+    <w:charset w:val="00"/>
+    <w:family w:val="swiss"/>
+    <w:pitch w:val="variable"/>
+    <w:sig w:usb0="A10006FF" w:usb1="4000205B" w:usb2="00000010" w:usb3="00000000" w:csb0="0000019F" w:csb1="00000000"/>
+  </w:font>
 </w:fonts>
 </file>
 
@@ -23001,6 +23918,7 @@
     <w:rsid w:val="00596261"/>
     <w:rsid w:val="005F4C35"/>
     <w:rsid w:val="006263A3"/>
+    <w:rsid w:val="008952AB"/>
     <w:rsid w:val="00AA1C51"/>
     <w:rsid w:val="00C341F5"/>
     <w:rsid w:val="00EC1AA0"/>
@@ -23753,7 +24671,7 @@
 </file>
 
 <file path=customXml/itemProps2.xml><?xml version="1.0" encoding="utf-8"?>
-<ds:datastoreItem xmlns:ds="http://schemas.openxmlformats.org/officeDocument/2006/customXml" ds:itemID="{ABA0B03E-9911-4A60-9D62-18DB2AA3445C}">
+<ds:datastoreItem xmlns:ds="http://schemas.openxmlformats.org/officeDocument/2006/customXml" ds:itemID="{C1EC54F1-9B94-4337-9630-F0B508F257DE}">
   <ds:schemaRefs>
     <ds:schemaRef ds:uri="http://schemas.openxmlformats.org/officeDocument/2006/bibliography"/>
   </ds:schemaRefs>

</xml_diff>